<commit_message>
Introduction and Background draft is complete
</commit_message>
<xml_diff>
--- a/Final Report.docx
+++ b/Final Report.docx
@@ -149,6 +149,14 @@
       </w:r>
     </w:p>
     <w:p>
+      <w:pPr>
+        <w:pStyle w:val="Heading1"/>
+      </w:pPr>
+      <w:r>
+        <w:t>Project Aims</w:t>
+      </w:r>
+    </w:p>
+    <w:p>
       <w:r>
         <w:tab/>
       </w:r>
@@ -169,8 +177,11 @@
       </w:r>
     </w:p>
     <w:p>
-      <w:r>
-        <w:tab/>
+      <w:pPr>
+        <w:pStyle w:val="Heading1"/>
+      </w:pPr>
+      <w:r>
+        <w:t>Intended Audience</w:t>
       </w:r>
     </w:p>
     <w:p>
@@ -191,19 +202,35 @@
         <w:t>was developed and tested on a specific set of tweets, with some modification it could be used to classify tweets in real time. Therefore, I would argue that the techniques and models explored in this project would be beneficiary to anyone looking at implementing an automated hate speech detector into their website.</w:t>
       </w:r>
     </w:p>
-    <w:p/>
-    <w:p>
-      <w:r>
-        <w:tab/>
-      </w:r>
+    <w:p>
+      <w:pPr>
+        <w:pStyle w:val="Heading1"/>
+      </w:pPr>
+      <w:r>
+        <w:t>Project Scope</w:t>
+      </w:r>
+    </w:p>
+    <w:p>
+      <w:pPr>
+        <w:ind w:firstLine="720"/>
+      </w:pPr>
       <w:r>
         <w:t xml:space="preserve">The scope of this project adapted over time, due to the fact that at the start of the project the libraries and concepts I was going to be working with were largely unknown to me. Therefore, it was hard to estimate the amount of time it would take me to complete pieces of work. </w:t>
       </w:r>
     </w:p>
-    <w:p/>
-    <w:p>
-      <w:r>
-        <w:tab/>
+    <w:p>
+      <w:pPr>
+        <w:pStyle w:val="Heading1"/>
+      </w:pPr>
+      <w:r>
+        <w:t>Approach</w:t>
+      </w:r>
+    </w:p>
+    <w:p>
+      <w:pPr>
+        <w:ind w:firstLine="720"/>
+      </w:pPr>
+      <w:r>
         <w:t>The way that I approached carrying out the project was through regular meetings with my supervisor, coupled with a Kanban approach t</w:t>
       </w:r>
       <w:r>
@@ -219,23 +246,164 @@
         <w:t>the scope was able to remain flexible throughout the project</w:t>
       </w:r>
       <w:r>
-        <w:t xml:space="preserve">, and I was able to pivot quickly in the event that circumstances changed, which they did at some parts of the project. </w:t>
-      </w:r>
-    </w:p>
-    <w:p/>
-    <w:p>
-      <w:r>
-        <w:tab/>
-      </w:r>
+        <w:t>, and I was able to pivot quickly in the event that circumstances changed, which they did at some parts of the project.</w:t>
+      </w:r>
+    </w:p>
+    <w:p>
+      <w:pPr>
+        <w:ind w:firstLine="720"/>
+      </w:pPr>
+      <w:r>
+        <w:t xml:space="preserve">The way in which I ran the experiments that lead to my outcomes changed throughout my project as the data available to me changed, and as such can be split into two methods. Initially I did not have access to the test set that others who attempted this problem had, and as such I </w:t>
+      </w:r>
+      <w:r>
+        <w:t xml:space="preserve">combined the two data sets I did have (train set and dev set), and then split this one set into multiple splits using a method known as KFold splits. </w:t>
+      </w:r>
+      <w:r>
+        <w:t>I was able to get access to the third data set during my project, and once I had this I approached the project in the following way, which is considered best practice:</w:t>
+      </w:r>
+    </w:p>
+    <w:p>
+      <w:pPr>
+        <w:pStyle w:val="ListParagraph"/>
+        <w:numPr>
+          <w:ilvl w:val="0"/>
+          <w:numId w:val="2"/>
+        </w:numPr>
+      </w:pPr>
+      <w:r>
+        <w:t xml:space="preserve">Implement </w:t>
+      </w:r>
+      <w:r>
+        <w:t>a method of converting the corpus into features.</w:t>
+      </w:r>
+    </w:p>
+    <w:p>
+      <w:pPr>
+        <w:pStyle w:val="ListParagraph"/>
+        <w:numPr>
+          <w:ilvl w:val="0"/>
+          <w:numId w:val="2"/>
+        </w:numPr>
+      </w:pPr>
+      <w:r>
+        <w:t>Select a classifier model.</w:t>
+      </w:r>
+    </w:p>
+    <w:p>
+      <w:pPr>
+        <w:pStyle w:val="ListParagraph"/>
+        <w:numPr>
+          <w:ilvl w:val="0"/>
+          <w:numId w:val="2"/>
+        </w:numPr>
+      </w:pPr>
+      <w:r>
+        <w:t>Provide the model with the train set and features.</w:t>
+      </w:r>
+    </w:p>
+    <w:p>
+      <w:pPr>
+        <w:pStyle w:val="ListParagraph"/>
+        <w:numPr>
+          <w:ilvl w:val="0"/>
+          <w:numId w:val="2"/>
+        </w:numPr>
+      </w:pPr>
+      <w:r>
+        <w:lastRenderedPageBreak/>
+        <w:t>Predict whether the tweets in the dev set were offensive or not.</w:t>
+      </w:r>
+    </w:p>
+    <w:p>
+      <w:pPr>
+        <w:pStyle w:val="ListParagraph"/>
+        <w:numPr>
+          <w:ilvl w:val="0"/>
+          <w:numId w:val="2"/>
+        </w:numPr>
+      </w:pPr>
+      <w:r>
+        <w:t>Compare these predictions to actual results.</w:t>
+      </w:r>
+    </w:p>
+    <w:p>
+      <w:pPr>
+        <w:pStyle w:val="ListParagraph"/>
+        <w:numPr>
+          <w:ilvl w:val="0"/>
+          <w:numId w:val="2"/>
+        </w:numPr>
+      </w:pPr>
+      <w:r>
+        <w:t>Record results.</w:t>
+      </w:r>
+    </w:p>
+    <w:p>
+      <w:pPr>
+        <w:pStyle w:val="ListParagraph"/>
+        <w:numPr>
+          <w:ilvl w:val="0"/>
+          <w:numId w:val="2"/>
+        </w:numPr>
+      </w:pPr>
+      <w:r>
+        <w:t>Tweak the classifier, parameters, and features.</w:t>
+      </w:r>
+    </w:p>
+    <w:p>
+      <w:pPr>
+        <w:pStyle w:val="ListParagraph"/>
+        <w:numPr>
+          <w:ilvl w:val="0"/>
+          <w:numId w:val="2"/>
+        </w:numPr>
+      </w:pPr>
+      <w:r>
+        <w:t>Repeat</w:t>
+      </w:r>
+    </w:p>
+    <w:p>
+      <w:pPr>
+        <w:ind w:firstLine="720"/>
+      </w:pPr>
+      <w:r>
+        <w:t>Once I had done this to a point where I was happy with each of the different</w:t>
+      </w:r>
+    </w:p>
+    <w:p>
+      <w:r>
+        <w:t>methods I had implemented, I then generated predictions for the test set, and compared these predictions to the actual results. These scores were then used for my final results.</w:t>
+      </w:r>
+    </w:p>
+    <w:p>
+      <w:pPr>
+        <w:pStyle w:val="Heading1"/>
+      </w:pPr>
+      <w:r>
+        <w:t>Assumptions</w:t>
+      </w:r>
+    </w:p>
+    <w:p>
+      <w:pPr>
+        <w:ind w:firstLine="720"/>
+      </w:pPr>
       <w:r>
         <w:t>[INSERT ASSUMPTIONS HERE]</w:t>
       </w:r>
     </w:p>
-    <w:p/>
-    <w:p>
-      <w:r>
-        <w:tab/>
-      </w:r>
+    <w:p>
+      <w:pPr>
+        <w:pStyle w:val="Heading1"/>
+      </w:pPr>
+      <w:r>
+        <w:t>Summary of Outcomes</w:t>
+      </w:r>
+    </w:p>
+    <w:p>
+      <w:pPr>
+        <w:ind w:firstLine="360"/>
+      </w:pPr>
       <w:r>
         <w:t xml:space="preserve">In terms of the important outcomes from the project, </w:t>
       </w:r>
@@ -266,32 +434,332 @@
       <w:r>
         <w:t>SVC was the most effective model</w:t>
       </w:r>
+      <w:r>
+        <w:t xml:space="preserve"> at classifying tweets from the corpus accurately.</w:t>
+      </w:r>
+    </w:p>
+    <w:p>
+      <w:pPr>
+        <w:rPr>
+          <w:rFonts w:asciiTheme="majorHAnsi" w:eastAsiaTheme="majorEastAsia" w:hAnsiTheme="majorHAnsi" w:cstheme="majorBidi"/>
+          <w:spacing w:val="-10"/>
+          <w:kern w:val="28"/>
+          <w:sz w:val="56"/>
+          <w:szCs w:val="56"/>
+        </w:rPr>
+      </w:pPr>
+      <w:r>
+        <w:br w:type="page"/>
+      </w:r>
+    </w:p>
+    <w:p>
+      <w:pPr>
+        <w:pStyle w:val="Title"/>
+      </w:pPr>
+      <w:r>
+        <w:lastRenderedPageBreak/>
+        <w:t>Background</w:t>
+      </w:r>
+    </w:p>
+    <w:p>
+      <w:pPr>
+        <w:pStyle w:val="Heading1"/>
+      </w:pPr>
+      <w:r>
+        <w:t>Project Context</w:t>
+      </w:r>
+    </w:p>
+    <w:p>
+      <w:r>
+        <w:tab/>
+      </w:r>
+      <w:r>
+        <w:t xml:space="preserve">The wider context of the problem of detection of abusive language towards women and immigrants is clear, as the rise of social media platforms and the anonymity </w:t>
+      </w:r>
+      <w:r>
+        <w:t>that they provide has precipitated a</w:t>
+      </w:r>
+      <w:r>
+        <w:t xml:space="preserve"> large amount of online abuse, with one survey suggesting 18% of</w:t>
+      </w:r>
+      <w:r>
+        <w:t xml:space="preserve"> teenagers experienced abusive language while communicating online</w:t>
+      </w:r>
+      <w:r>
+        <w:rPr>
+          <w:rStyle w:val="FootnoteReference"/>
+        </w:rPr>
+        <w:footnoteReference w:id="1"/>
+      </w:r>
+      <w:r>
+        <w:t>.</w:t>
+      </w:r>
+      <w:r>
+        <w:t xml:space="preserve"> Given the frequency of abusive language use online, it is clear there is need for specific detection of abusive language.</w:t>
+      </w:r>
+    </w:p>
+    <w:p>
+      <w:r>
+        <w:tab/>
+        <w:t>The main aim of this project is focussed around research and analysis into how best to approach the design and implementation of a program for detection of abusive language towards women and immigrants.</w:t>
+      </w:r>
+      <w:r>
+        <w:t xml:space="preserve"> </w:t>
+      </w:r>
+      <w:r>
+        <w:t xml:space="preserve">As a result of this, my project has a lot of varying methods of essentially solving the same problem, with varying levels of success. </w:t>
+      </w:r>
+      <w:r>
+        <w:t>I have been able to identify which methods and models work best together to produce the best results, thus informing how best to solve the problem.</w:t>
+      </w:r>
+    </w:p>
+    <w:p>
+      <w:r>
+        <w:tab/>
+        <w:t xml:space="preserve">A secondary aim is to produce a piece of software that given a tweet via the command line, will be able to accurately predict if the tweet is offensive or not towards the target groups. </w:t>
+      </w:r>
+      <w:r>
+        <w:t>This was successfully developed using the research outcomes I found from the main aim of the project.</w:t>
+      </w:r>
+    </w:p>
+    <w:p>
+      <w:pPr>
+        <w:pStyle w:val="Heading1"/>
+      </w:pPr>
+      <w:r>
+        <w:t>Identified Problem</w:t>
+      </w:r>
+    </w:p>
+    <w:p>
+      <w:pPr>
+        <w:ind w:firstLine="720"/>
+      </w:pPr>
+      <w:r>
+        <w:t>As identified in my initial plan</w:t>
+      </w:r>
+      <w:r>
+        <w:t xml:space="preserve">, the pervasive nature of abuse towards women and </w:t>
+      </w:r>
+      <w:r>
+        <w:t>immigrants’</w:t>
+      </w:r>
+      <w:r>
+        <w:t xml:space="preserve"> online shows that this is a problem that needs solving. </w:t>
+      </w:r>
+      <w:r>
+        <w:t xml:space="preserve">Although the focus of this project was experimentation and analysis, the outcomes and findings are useful in determining the best approach to developing an accurate automated method for detection of abuse towards women and immigrants. </w:t>
+      </w:r>
+      <w:r>
+        <w:t>The findings of this project could be quickly implemented to create a robust automated abusive language detection system.</w:t>
+      </w:r>
+    </w:p>
+    <w:p>
+      <w:pPr>
+        <w:pStyle w:val="Heading1"/>
+      </w:pPr>
+      <w:r>
+        <w:t>Likely Stakeholders</w:t>
+      </w:r>
+    </w:p>
+    <w:p>
+      <w:r>
+        <w:tab/>
+        <w:t>In terms of likely stakeholders in the problem area</w:t>
+      </w:r>
+      <w:r>
+        <w:t xml:space="preserve">, those that would benefit </w:t>
+      </w:r>
+      <w:r>
+        <w:t xml:space="preserve">from developing and implementing an automated system for the detection of abuse language would be </w:t>
+      </w:r>
+      <w:r>
+        <w:t>social media sites and law enforcement agencies.</w:t>
+      </w:r>
+      <w:r>
+        <w:t xml:space="preserve"> There is a vested interest among </w:t>
+      </w:r>
+      <w:r>
+        <w:t xml:space="preserve">social media site owners to stop and remove abusive language </w:t>
+      </w:r>
+      <w:r>
+        <w:t xml:space="preserve">on their platforms, in order to make their platform more welcoming and nicer to use, as end users will stop using the site if they are receiving abuse. </w:t>
+      </w:r>
+      <w:r>
+        <w:t>As well as this, some of the abusive language that could be posted online could constitute hate speech, which is a crime in the United Kingdom, and therefore it would be beneficial to law enforcement agencies if they could automatically detect</w:t>
+      </w:r>
+      <w:r>
+        <w:t xml:space="preserve"> the abusive language, as they would then be able to quickly punish those posting the hate speech.</w:t>
+      </w:r>
+      <w:r>
+        <w:t xml:space="preserve"> </w:t>
+      </w:r>
+    </w:p>
+    <w:p>
+      <w:pPr>
+        <w:pStyle w:val="Heading1"/>
+      </w:pPr>
+      <w:r>
+        <w:lastRenderedPageBreak/>
+        <w:t>Theory Associated with Problem Area</w:t>
+      </w:r>
+    </w:p>
+    <w:p>
+      <w:r>
+        <w:tab/>
+      </w:r>
+      <w:r>
+        <w:t>[Clarify this]</w:t>
+      </w:r>
+      <w:r>
+        <w:t xml:space="preserve"> Should I discuss the way in which my development approach was not initially best practice? And the theory behind why best practice (train on train, test on dev until finished, then test on test for final results) is best practice?</w:t>
+      </w:r>
+      <w:r>
+        <w:t xml:space="preserve"> Potentially include things about KFold and stratified KFold? I’m not really sure what to put in this section.</w:t>
+      </w:r>
+    </w:p>
+    <w:p>
+      <w:pPr>
+        <w:pStyle w:val="Heading1"/>
+      </w:pPr>
+      <w:r>
+        <w:t>Constraints on Approach</w:t>
+      </w:r>
+    </w:p>
+    <w:p>
+      <w:r>
+        <w:tab/>
+      </w:r>
+      <w:r>
+        <w:t>As stated in my introduction</w:t>
+      </w:r>
+      <w:r>
+        <w:t xml:space="preserve">, </w:t>
+      </w:r>
+      <w:r>
+        <w:t>I was originally constrained from approaching the project in what is considered the best practice method for developing</w:t>
+      </w:r>
+      <w:r>
+        <w:t xml:space="preserve"> a models to classify offensive tweets</w:t>
+      </w:r>
+      <w:r>
+        <w:t xml:space="preserve"> due to not having access to the test data set that is used to generate final results</w:t>
+      </w:r>
+      <w:r>
+        <w:t>, and ultimately compare these results to other teams who have worked on the same problem.</w:t>
+      </w:r>
+      <w:r>
+        <w:t xml:space="preserve"> </w:t>
+      </w:r>
+      <w:r>
+        <w:t xml:space="preserve">This constraint was solved halfway through the project, and I was able to work in the best practice approach for the remainder of the project. </w:t>
+      </w:r>
+    </w:p>
+    <w:p>
+      <w:r>
+        <w:tab/>
+        <w:t>Due to this constraint, I did have to adopt</w:t>
+      </w:r>
+      <w:r>
+        <w:t xml:space="preserve"> an alternative approach for the initial period of my work on this project, involving using KFold splits to alleviate the issue created by not having a test set.</w:t>
+      </w:r>
+      <w:r>
+        <w:t xml:space="preserve"> This proved to be a viable approach to the project, as the results and outcomes generated during this period of the project were essentially similar to when I approached the project with best practice in mind. </w:t>
+      </w:r>
+      <w:r>
+        <w:t>The trends methods I found to get the best results were the same and could be adopted when I was given access to the test set.</w:t>
+      </w:r>
+    </w:p>
+    <w:p>
+      <w:pPr>
+        <w:pStyle w:val="Heading1"/>
+      </w:pPr>
+      <w:r>
+        <w:t>Existing Solutions</w:t>
+      </w:r>
+    </w:p>
+    <w:p>
+      <w:r>
+        <w:tab/>
+        <w:t>[Clarify this]</w:t>
+      </w:r>
+      <w:r>
+        <w:t xml:space="preserve"> What should go in this section?</w:t>
+      </w:r>
       <w:bookmarkStart w:id="0" w:name="_GoBack"/>
       <w:bookmarkEnd w:id="0"/>
     </w:p>
     <w:p>
-      <w:r>
-        <w:br w:type="page"/>
-      </w:r>
-    </w:p>
-    <w:p>
-      <w:pPr>
-        <w:pStyle w:val="Title"/>
-      </w:pPr>
+      <w:pPr>
+        <w:pStyle w:val="Heading1"/>
+      </w:pPr>
+      <w:r>
+        <w:t>Methods and Tools</w:t>
+      </w:r>
+    </w:p>
+    <w:p>
+      <w:r>
+        <w:tab/>
+      </w:r>
+      <w:r>
+        <w:t>My project was developed using Python 3</w:t>
+      </w:r>
+      <w:r>
+        <w:t xml:space="preserve">.7.6, and in particular I made use of 3 specific libraries to complete the project: Sci-Kit Learn, Gensim, and Numpy. </w:t>
+      </w:r>
+      <w:r>
+        <w:t>In terms of what makes up my program, each of my models is made up of a form of classifier (For example, a decision tree of Logistic Regression), and a form of feature extraction that helps to train the model with features that are deemed as important markers for if a tweet is offensive or not.</w:t>
+      </w:r>
+    </w:p>
+    <w:p>
+      <w:r>
+        <w:tab/>
+        <w:t xml:space="preserve">Sci-Kit Learn is a library that </w:t>
+      </w:r>
+      <w:r>
+        <w:t xml:space="preserve">I used to give me access to a wide number of different classifier models that I could train my corpus on, and use to generate predictions for if a tweet is offensive or not. As well as this, at once stage I also used this library to extract features from the corpus as a further method of training the classifier model. </w:t>
+      </w:r>
+    </w:p>
+    <w:p>
+      <w:r>
+        <w:tab/>
+        <w:t xml:space="preserve">Gensim is a library that allowed me to implement a form of neural networks into the project, using a model of feature extraction called Word2Vec. </w:t>
+      </w:r>
+      <w:r>
+        <w:t xml:space="preserve">Word2Vec works by creating word embeddings for each word in the corpus, and then looking at what words are “near” that word, to determine links. </w:t>
+      </w:r>
+      <w:r>
+        <w:t xml:space="preserve">I implemented two forms of feature extraction in my project, with one Word2Vec model that was trained on my data set, and another Word2Vec model that was trained on a much larger data set of tweets. </w:t>
+      </w:r>
+      <w:r>
+        <w:t xml:space="preserve">Both of these models were used in my work, and both produced varying results. </w:t>
+      </w:r>
+      <w:r>
+        <w:t>I also used Word2Vec to analyse</w:t>
+      </w:r>
+      <w:r>
+        <w:t xml:space="preserve"> what words were “nearest” to certain words, to see what words are commonly used along with what could typically be considered as abusive language.</w:t>
+      </w:r>
+    </w:p>
+    <w:p>
+      <w:r>
+        <w:tab/>
+        <w:t>Numpy is a library that extends the operations that Python can perform on data structures, particularly arrays</w:t>
+      </w:r>
+      <w:r>
+        <w:t xml:space="preserve"> and matrices. This is useful for my project given that Sci-Kit </w:t>
+      </w:r>
       <w:r>
         <w:lastRenderedPageBreak/>
-        <w:t>Background</w:t>
-      </w:r>
-    </w:p>
-    <w:p>
-      <w:r>
-        <w:tab/>
-      </w:r>
-    </w:p>
-    <w:p>
-      <w:r>
-        <w:tab/>
-      </w:r>
+        <w:t xml:space="preserve">Learn makes extensive use of sparse matrices to represent the predictions output by the classifier models, and by using Numpy it is much easier to </w:t>
+      </w:r>
+      <w:r>
+        <w:t>record these results.</w:t>
+      </w:r>
+    </w:p>
+    <w:p>
+      <w:pPr>
+        <w:pStyle w:val="Heading1"/>
+      </w:pPr>
     </w:p>
     <w:sectPr>
       <w:pgSz w:w="11900" w:h="16840"/>
@@ -301,6 +769,127 @@
     </w:sectPr>
   </w:body>
 </w:document>
+</file>
+
+<file path=word/endnotes.xml><?xml version="1.0" encoding="utf-8"?>
+<w:endnotes xmlns:wpc="http://schemas.microsoft.com/office/word/2010/wordprocessingCanvas" xmlns:cx="http://schemas.microsoft.com/office/drawing/2014/chartex" xmlns:cx1="http://schemas.microsoft.com/office/drawing/2015/9/8/chartex" xmlns:cx2="http://schemas.microsoft.com/office/drawing/2015/10/21/chartex" xmlns:cx3="http://schemas.microsoft.com/office/drawing/2016/5/9/chartex" xmlns:cx4="http://schemas.microsoft.com/office/drawing/2016/5/10/chartex" xmlns:cx5="http://schemas.microsoft.com/office/drawing/2016/5/11/chartex" xmlns:cx6="http://schemas.microsoft.com/office/drawing/2016/5/12/chartex" xmlns:cx7="http://schemas.microsoft.com/office/drawing/2016/5/13/chartex" xmlns:cx8="http://schemas.microsoft.com/office/drawing/2016/5/14/chartex" xmlns:mc="http://schemas.openxmlformats.org/markup-compatibility/2006" xmlns:aink="http://schemas.microsoft.com/office/drawing/2016/ink" xmlns:am3d="http://schemas.microsoft.com/office/drawing/2017/model3d" xmlns:o="urn:schemas-microsoft-com:office:office" xmlns:r="http://schemas.openxmlformats.org/officeDocument/2006/relationships" xmlns:m="http://schemas.openxmlformats.org/officeDocument/2006/math" xmlns:v="urn:schemas-microsoft-com:vml" xmlns:wp14="http://schemas.microsoft.com/office/word/2010/wordprocessingDrawing" xmlns:wp="http://schemas.openxmlformats.org/drawingml/2006/wordprocessingDrawing" xmlns:w10="urn:schemas-microsoft-com:office:word" xmlns:w="http://schemas.openxmlformats.org/wordprocessingml/2006/main" xmlns:w14="http://schemas.microsoft.com/office/word/2010/wordml" xmlns:w15="http://schemas.microsoft.com/office/word/2012/wordml" xmlns:w16cid="http://schemas.microsoft.com/office/word/2016/wordml/cid" xmlns:w16se="http://schemas.microsoft.com/office/word/2015/wordml/symex" xmlns:wpg="http://schemas.microsoft.com/office/word/2010/wordprocessingGroup" xmlns:wpi="http://schemas.microsoft.com/office/word/2010/wordprocessingInk" xmlns:wne="http://schemas.microsoft.com/office/word/2006/wordml" xmlns:wps="http://schemas.microsoft.com/office/word/2010/wordprocessingShape" mc:Ignorable="w14 w15 w16se w16cid wp14">
+  <w:endnote w:type="separator" w:id="-1">
+    <w:p>
+      <w:r>
+        <w:separator/>
+      </w:r>
+    </w:p>
+  </w:endnote>
+  <w:endnote w:type="continuationSeparator" w:id="0">
+    <w:p>
+      <w:r>
+        <w:continuationSeparator/>
+      </w:r>
+    </w:p>
+  </w:endnote>
+</w:endnotes>
+</file>
+
+<file path=word/footnotes.xml><?xml version="1.0" encoding="utf-8"?>
+<w:footnotes xmlns:wpc="http://schemas.microsoft.com/office/word/2010/wordprocessingCanvas" xmlns:cx="http://schemas.microsoft.com/office/drawing/2014/chartex" xmlns:cx1="http://schemas.microsoft.com/office/drawing/2015/9/8/chartex" xmlns:cx2="http://schemas.microsoft.com/office/drawing/2015/10/21/chartex" xmlns:cx3="http://schemas.microsoft.com/office/drawing/2016/5/9/chartex" xmlns:cx4="http://schemas.microsoft.com/office/drawing/2016/5/10/chartex" xmlns:cx5="http://schemas.microsoft.com/office/drawing/2016/5/11/chartex" xmlns:cx6="http://schemas.microsoft.com/office/drawing/2016/5/12/chartex" xmlns:cx7="http://schemas.microsoft.com/office/drawing/2016/5/13/chartex" xmlns:cx8="http://schemas.microsoft.com/office/drawing/2016/5/14/chartex" xmlns:mc="http://schemas.openxmlformats.org/markup-compatibility/2006" xmlns:aink="http://schemas.microsoft.com/office/drawing/2016/ink" xmlns:am3d="http://schemas.microsoft.com/office/drawing/2017/model3d" xmlns:o="urn:schemas-microsoft-com:office:office" xmlns:r="http://schemas.openxmlformats.org/officeDocument/2006/relationships" xmlns:m="http://schemas.openxmlformats.org/officeDocument/2006/math" xmlns:v="urn:schemas-microsoft-com:vml" xmlns:wp14="http://schemas.microsoft.com/office/word/2010/wordprocessingDrawing" xmlns:wp="http://schemas.openxmlformats.org/drawingml/2006/wordprocessingDrawing" xmlns:w10="urn:schemas-microsoft-com:office:word" xmlns:w="http://schemas.openxmlformats.org/wordprocessingml/2006/main" xmlns:w14="http://schemas.microsoft.com/office/word/2010/wordml" xmlns:w15="http://schemas.microsoft.com/office/word/2012/wordml" xmlns:w16cid="http://schemas.microsoft.com/office/word/2016/wordml/cid" xmlns:w16se="http://schemas.microsoft.com/office/word/2015/wordml/symex" xmlns:wpg="http://schemas.microsoft.com/office/word/2010/wordprocessingGroup" xmlns:wpi="http://schemas.microsoft.com/office/word/2010/wordprocessingInk" xmlns:wne="http://schemas.microsoft.com/office/word/2006/wordml" xmlns:wps="http://schemas.microsoft.com/office/word/2010/wordprocessingShape" mc:Ignorable="w14 w15 w16se w16cid wp14">
+  <w:footnote w:type="separator" w:id="-1">
+    <w:p>
+      <w:r>
+        <w:separator/>
+      </w:r>
+    </w:p>
+  </w:footnote>
+  <w:footnote w:type="continuationSeparator" w:id="0">
+    <w:p>
+      <w:r>
+        <w:continuationSeparator/>
+      </w:r>
+    </w:p>
+  </w:footnote>
+  <w:footnote w:id="1">
+    <w:p>
+      <w:pPr>
+        <w:rPr>
+          <w:rFonts w:ascii="Times New Roman" w:eastAsia="Times New Roman" w:hAnsi="Times New Roman" w:cs="Times New Roman"/>
+          <w:lang w:eastAsia="en-GB"/>
+        </w:rPr>
+      </w:pPr>
+      <w:r>
+        <w:rPr>
+          <w:rStyle w:val="FootnoteReference"/>
+        </w:rPr>
+        <w:footnoteRef/>
+      </w:r>
+      <w:r>
+        <w:rPr>
+          <w:rFonts w:ascii="Times New Roman" w:eastAsia="Times New Roman" w:hAnsi="Times New Roman" w:cs="Times New Roman"/>
+          <w:color w:val="0000FF"/>
+          <w:u w:val="single"/>
+          <w:lang w:eastAsia="en-GB"/>
+        </w:rPr>
+        <w:fldChar w:fldCharType="begin"/>
+      </w:r>
+      <w:r>
+        <w:rPr>
+          <w:rFonts w:ascii="Times New Roman" w:eastAsia="Times New Roman" w:hAnsi="Times New Roman" w:cs="Times New Roman"/>
+          <w:color w:val="0000FF"/>
+          <w:u w:val="single"/>
+          <w:lang w:eastAsia="en-GB"/>
+        </w:rPr>
+        <w:instrText xml:space="preserve"> HYPERLINK "</w:instrText>
+      </w:r>
+      <w:r>
+        <w:rPr>
+          <w:rFonts w:ascii="Times New Roman" w:eastAsia="Times New Roman" w:hAnsi="Times New Roman" w:cs="Times New Roman"/>
+          <w:color w:val="0000FF"/>
+          <w:u w:val="single"/>
+          <w:lang w:eastAsia="en-GB"/>
+        </w:rPr>
+        <w:instrText>https://www.researchgate.net/publication/320914119_Analysis_of_foul_language_usage_in_social_media_text_conversation</w:instrText>
+      </w:r>
+      <w:r>
+        <w:rPr>
+          <w:rFonts w:ascii="Times New Roman" w:eastAsia="Times New Roman" w:hAnsi="Times New Roman" w:cs="Times New Roman"/>
+          <w:color w:val="0000FF"/>
+          <w:u w:val="single"/>
+          <w:lang w:eastAsia="en-GB"/>
+        </w:rPr>
+        <w:instrText xml:space="preserve">" </w:instrText>
+      </w:r>
+      <w:r>
+        <w:rPr>
+          <w:rFonts w:ascii="Times New Roman" w:eastAsia="Times New Roman" w:hAnsi="Times New Roman" w:cs="Times New Roman"/>
+          <w:color w:val="0000FF"/>
+          <w:u w:val="single"/>
+          <w:lang w:eastAsia="en-GB"/>
+        </w:rPr>
+        <w:fldChar w:fldCharType="separate"/>
+      </w:r>
+      <w:r>
+        <w:rPr>
+          <w:rStyle w:val="Hyperlink"/>
+          <w:rFonts w:ascii="Times New Roman" w:eastAsia="Times New Roman" w:hAnsi="Times New Roman" w:cs="Times New Roman"/>
+          <w:lang w:eastAsia="en-GB"/>
+        </w:rPr>
+        <w:t>https://www.researchgate.net/publication/320914119_Analysis_of_foul_language_usage_in_social_media_text_conversation</w:t>
+      </w:r>
+      <w:r>
+        <w:rPr>
+          <w:rFonts w:ascii="Times New Roman" w:eastAsia="Times New Roman" w:hAnsi="Times New Roman" w:cs="Times New Roman"/>
+          <w:color w:val="0000FF"/>
+          <w:u w:val="single"/>
+          <w:lang w:eastAsia="en-GB"/>
+        </w:rPr>
+        <w:fldChar w:fldCharType="end"/>
+      </w:r>
+    </w:p>
+    <w:p>
+      <w:pPr>
+        <w:pStyle w:val="FootnoteText"/>
+      </w:pPr>
+    </w:p>
+  </w:footnote>
+</w:footnotes>
 </file>
 
 <file path=word/numbering.xml><?xml version="1.0" encoding="utf-8"?>
@@ -418,8 +1007,124 @@
       </w:rPr>
     </w:lvl>
   </w:abstractNum>
+  <w:abstractNum w:abstractNumId="1" w15:restartNumberingAfterBreak="0">
+    <w:nsid w:val="56C17D88"/>
+    <w:multiLevelType w:val="hybridMultilevel"/>
+    <w:tmpl w:val="4E0CA90C"/>
+    <w:lvl w:ilvl="0" w:tplc="08090001">
+      <w:start w:val="1"/>
+      <w:numFmt w:val="bullet"/>
+      <w:lvlText w:val=""/>
+      <w:lvlJc w:val="left"/>
+      <w:pPr>
+        <w:ind w:left="1440" w:hanging="360"/>
+      </w:pPr>
+      <w:rPr>
+        <w:rFonts w:ascii="Symbol" w:hAnsi="Symbol" w:hint="default"/>
+      </w:rPr>
+    </w:lvl>
+    <w:lvl w:ilvl="1" w:tplc="08090003" w:tentative="1">
+      <w:start w:val="1"/>
+      <w:numFmt w:val="bullet"/>
+      <w:lvlText w:val="o"/>
+      <w:lvlJc w:val="left"/>
+      <w:pPr>
+        <w:ind w:left="2160" w:hanging="360"/>
+      </w:pPr>
+      <w:rPr>
+        <w:rFonts w:ascii="Courier New" w:hAnsi="Courier New" w:hint="default"/>
+      </w:rPr>
+    </w:lvl>
+    <w:lvl w:ilvl="2" w:tplc="08090005" w:tentative="1">
+      <w:start w:val="1"/>
+      <w:numFmt w:val="bullet"/>
+      <w:lvlText w:val=""/>
+      <w:lvlJc w:val="left"/>
+      <w:pPr>
+        <w:ind w:left="2880" w:hanging="360"/>
+      </w:pPr>
+      <w:rPr>
+        <w:rFonts w:ascii="Wingdings" w:hAnsi="Wingdings" w:hint="default"/>
+      </w:rPr>
+    </w:lvl>
+    <w:lvl w:ilvl="3" w:tplc="08090001" w:tentative="1">
+      <w:start w:val="1"/>
+      <w:numFmt w:val="bullet"/>
+      <w:lvlText w:val=""/>
+      <w:lvlJc w:val="left"/>
+      <w:pPr>
+        <w:ind w:left="3600" w:hanging="360"/>
+      </w:pPr>
+      <w:rPr>
+        <w:rFonts w:ascii="Symbol" w:hAnsi="Symbol" w:hint="default"/>
+      </w:rPr>
+    </w:lvl>
+    <w:lvl w:ilvl="4" w:tplc="08090003" w:tentative="1">
+      <w:start w:val="1"/>
+      <w:numFmt w:val="bullet"/>
+      <w:lvlText w:val="o"/>
+      <w:lvlJc w:val="left"/>
+      <w:pPr>
+        <w:ind w:left="4320" w:hanging="360"/>
+      </w:pPr>
+      <w:rPr>
+        <w:rFonts w:ascii="Courier New" w:hAnsi="Courier New" w:hint="default"/>
+      </w:rPr>
+    </w:lvl>
+    <w:lvl w:ilvl="5" w:tplc="08090005" w:tentative="1">
+      <w:start w:val="1"/>
+      <w:numFmt w:val="bullet"/>
+      <w:lvlText w:val=""/>
+      <w:lvlJc w:val="left"/>
+      <w:pPr>
+        <w:ind w:left="5040" w:hanging="360"/>
+      </w:pPr>
+      <w:rPr>
+        <w:rFonts w:ascii="Wingdings" w:hAnsi="Wingdings" w:hint="default"/>
+      </w:rPr>
+    </w:lvl>
+    <w:lvl w:ilvl="6" w:tplc="08090001" w:tentative="1">
+      <w:start w:val="1"/>
+      <w:numFmt w:val="bullet"/>
+      <w:lvlText w:val=""/>
+      <w:lvlJc w:val="left"/>
+      <w:pPr>
+        <w:ind w:left="5760" w:hanging="360"/>
+      </w:pPr>
+      <w:rPr>
+        <w:rFonts w:ascii="Symbol" w:hAnsi="Symbol" w:hint="default"/>
+      </w:rPr>
+    </w:lvl>
+    <w:lvl w:ilvl="7" w:tplc="08090003" w:tentative="1">
+      <w:start w:val="1"/>
+      <w:numFmt w:val="bullet"/>
+      <w:lvlText w:val="o"/>
+      <w:lvlJc w:val="left"/>
+      <w:pPr>
+        <w:ind w:left="6480" w:hanging="360"/>
+      </w:pPr>
+      <w:rPr>
+        <w:rFonts w:ascii="Courier New" w:hAnsi="Courier New" w:hint="default"/>
+      </w:rPr>
+    </w:lvl>
+    <w:lvl w:ilvl="8" w:tplc="08090005" w:tentative="1">
+      <w:start w:val="1"/>
+      <w:numFmt w:val="bullet"/>
+      <w:lvlText w:val=""/>
+      <w:lvlJc w:val="left"/>
+      <w:pPr>
+        <w:ind w:left="7200" w:hanging="360"/>
+      </w:pPr>
+      <w:rPr>
+        <w:rFonts w:ascii="Wingdings" w:hAnsi="Wingdings" w:hint="default"/>
+      </w:rPr>
+    </w:lvl>
+  </w:abstractNum>
   <w:num w:numId="1">
     <w:abstractNumId w:val="0"/>
+  </w:num>
+  <w:num w:numId="2">
+    <w:abstractNumId w:val="1"/>
   </w:num>
 </w:numbering>
 </file>
@@ -820,6 +1525,27 @@
     <w:name w:val="Normal"/>
     <w:qFormat/>
   </w:style>
+  <w:style w:type="paragraph" w:styleId="Heading1">
+    <w:name w:val="heading 1"/>
+    <w:basedOn w:val="Normal"/>
+    <w:next w:val="Normal"/>
+    <w:link w:val="Heading1Char"/>
+    <w:uiPriority w:val="9"/>
+    <w:qFormat/>
+    <w:rsid w:val="00F2119F"/>
+    <w:pPr>
+      <w:keepNext/>
+      <w:keepLines/>
+      <w:spacing w:before="240"/>
+      <w:outlineLvl w:val="0"/>
+    </w:pPr>
+    <w:rPr>
+      <w:rFonts w:asciiTheme="majorHAnsi" w:eastAsiaTheme="majorEastAsia" w:hAnsiTheme="majorHAnsi" w:cstheme="majorBidi"/>
+      <w:color w:val="2F5496" w:themeColor="accent1" w:themeShade="BF"/>
+      <w:sz w:val="32"/>
+      <w:szCs w:val="32"/>
+    </w:rPr>
+  </w:style>
   <w:style w:type="character" w:default="1" w:styleId="DefaultParagraphFont">
     <w:name w:val="Default Paragraph Font"/>
     <w:uiPriority w:val="1"/>
@@ -890,6 +1616,78 @@
       <w:ind w:left="720"/>
       <w:contextualSpacing/>
     </w:pPr>
+  </w:style>
+  <w:style w:type="paragraph" w:styleId="FootnoteText">
+    <w:name w:val="footnote text"/>
+    <w:basedOn w:val="Normal"/>
+    <w:link w:val="FootnoteTextChar"/>
+    <w:uiPriority w:val="99"/>
+    <w:semiHidden/>
+    <w:unhideWhenUsed/>
+    <w:rsid w:val="00477941"/>
+    <w:rPr>
+      <w:sz w:val="20"/>
+      <w:szCs w:val="20"/>
+    </w:rPr>
+  </w:style>
+  <w:style w:type="character" w:customStyle="1" w:styleId="FootnoteTextChar">
+    <w:name w:val="Footnote Text Char"/>
+    <w:basedOn w:val="DefaultParagraphFont"/>
+    <w:link w:val="FootnoteText"/>
+    <w:uiPriority w:val="99"/>
+    <w:semiHidden/>
+    <w:rsid w:val="00477941"/>
+    <w:rPr>
+      <w:sz w:val="20"/>
+      <w:szCs w:val="20"/>
+    </w:rPr>
+  </w:style>
+  <w:style w:type="character" w:styleId="FootnoteReference">
+    <w:name w:val="footnote reference"/>
+    <w:basedOn w:val="DefaultParagraphFont"/>
+    <w:uiPriority w:val="99"/>
+    <w:semiHidden/>
+    <w:unhideWhenUsed/>
+    <w:rsid w:val="00477941"/>
+    <w:rPr>
+      <w:vertAlign w:val="superscript"/>
+    </w:rPr>
+  </w:style>
+  <w:style w:type="character" w:styleId="Hyperlink">
+    <w:name w:val="Hyperlink"/>
+    <w:basedOn w:val="DefaultParagraphFont"/>
+    <w:uiPriority w:val="99"/>
+    <w:unhideWhenUsed/>
+    <w:rsid w:val="00477941"/>
+    <w:rPr>
+      <w:color w:val="0000FF"/>
+      <w:u w:val="single"/>
+    </w:rPr>
+  </w:style>
+  <w:style w:type="character" w:styleId="UnresolvedMention">
+    <w:name w:val="Unresolved Mention"/>
+    <w:basedOn w:val="DefaultParagraphFont"/>
+    <w:uiPriority w:val="99"/>
+    <w:semiHidden/>
+    <w:unhideWhenUsed/>
+    <w:rsid w:val="00477941"/>
+    <w:rPr>
+      <w:color w:val="605E5C"/>
+      <w:shd w:val="clear" w:color="auto" w:fill="E1DFDD"/>
+    </w:rPr>
+  </w:style>
+  <w:style w:type="character" w:customStyle="1" w:styleId="Heading1Char">
+    <w:name w:val="Heading 1 Char"/>
+    <w:basedOn w:val="DefaultParagraphFont"/>
+    <w:link w:val="Heading1"/>
+    <w:uiPriority w:val="9"/>
+    <w:rsid w:val="00F2119F"/>
+    <w:rPr>
+      <w:rFonts w:asciiTheme="majorHAnsi" w:eastAsiaTheme="majorEastAsia" w:hAnsiTheme="majorHAnsi" w:cstheme="majorBidi"/>
+      <w:color w:val="2F5496" w:themeColor="accent1" w:themeShade="BF"/>
+      <w:sz w:val="32"/>
+      <w:szCs w:val="32"/>
+    </w:rPr>
   </w:style>
 </w:styles>
 </file>
@@ -1187,4 +1985,16 @@
     </a:ext>
   </a:extLst>
 </a:theme>
+</file>
+
+<file path=customXml/item1.xml><?xml version="1.0" encoding="utf-8"?>
+<b:Sources xmlns:b="http://schemas.openxmlformats.org/officeDocument/2006/bibliography" xmlns="http://schemas.openxmlformats.org/officeDocument/2006/bibliography" SelectedStyle="/APASixthEditionOfficeOnline.xsl" StyleName="APA" Version="6"/>
+</file>
+
+<file path=customXml/itemProps1.xml><?xml version="1.0" encoding="utf-8"?>
+<ds:datastoreItem xmlns:ds="http://schemas.openxmlformats.org/officeDocument/2006/customXml" ds:itemID="{0C9C5B46-E611-0347-ADA1-A9ABEDF8E822}">
+  <ds:schemaRefs>
+    <ds:schemaRef ds:uri="http://schemas.openxmlformats.org/officeDocument/2006/bibliography"/>
+  </ds:schemaRefs>
+</ds:datastoreItem>
 </file>
</xml_diff>

<commit_message>
Begun work on the single tweet terminal program, its mostly working but I'm not sure what to do with the output prediction currently due to a lack of labels to perform comparison on
</commit_message>
<xml_diff>
--- a/Final Report.docx
+++ b/Final Report.docx
@@ -126,6 +126,1221 @@
     </w:p>
     <w:p>
       <w:pPr>
+        <w:rPr>
+          <w:rFonts w:asciiTheme="majorHAnsi" w:eastAsiaTheme="majorEastAsia" w:hAnsiTheme="majorHAnsi" w:cstheme="majorBidi"/>
+          <w:spacing w:val="-10"/>
+          <w:kern w:val="28"/>
+          <w:sz w:val="56"/>
+          <w:szCs w:val="56"/>
+        </w:rPr>
+      </w:pPr>
+      <w:r>
+        <w:rPr>
+          <w:rFonts w:asciiTheme="majorHAnsi" w:eastAsiaTheme="majorEastAsia" w:hAnsiTheme="majorHAnsi" w:cstheme="majorBidi"/>
+          <w:spacing w:val="-10"/>
+          <w:kern w:val="28"/>
+          <w:sz w:val="56"/>
+          <w:szCs w:val="56"/>
+        </w:rPr>
+        <w:br w:type="page"/>
+      </w:r>
+    </w:p>
+    <w:p>
+      <w:pPr>
+        <w:pStyle w:val="TOC1"/>
+        <w:tabs>
+          <w:tab w:val="right" w:leader="dot" w:pos="9010"/>
+        </w:tabs>
+        <w:rPr>
+          <w:rFonts w:eastAsiaTheme="minorEastAsia" w:cstheme="minorBidi"/>
+          <w:b w:val="0"/>
+          <w:bCs w:val="0"/>
+          <w:i w:val="0"/>
+          <w:iCs w:val="0"/>
+          <w:noProof/>
+          <w:lang w:eastAsia="en-GB"/>
+        </w:rPr>
+      </w:pPr>
+      <w:r>
+        <w:lastRenderedPageBreak/>
+        <w:fldChar w:fldCharType="begin"/>
+      </w:r>
+      <w:r>
+        <w:instrText xml:space="preserve"> TOC \h \z \t "Heading 1,2,Heading 2,3,Heading 3,4,Title,1" </w:instrText>
+      </w:r>
+      <w:r>
+        <w:fldChar w:fldCharType="separate"/>
+      </w:r>
+      <w:hyperlink w:anchor="_Toc37069966" w:history="1">
+        <w:r>
+          <w:rPr>
+            <w:rStyle w:val="Hyperlink"/>
+            <w:noProof/>
+          </w:rPr>
+          <w:t>Introduction</w:t>
+        </w:r>
+        <w:r>
+          <w:rPr>
+            <w:noProof/>
+            <w:webHidden/>
+          </w:rPr>
+          <w:tab/>
+        </w:r>
+        <w:r>
+          <w:rPr>
+            <w:noProof/>
+            <w:webHidden/>
+          </w:rPr>
+          <w:fldChar w:fldCharType="begin"/>
+        </w:r>
+        <w:r>
+          <w:rPr>
+            <w:noProof/>
+            <w:webHidden/>
+          </w:rPr>
+          <w:instrText xml:space="preserve"> PAGEREF _Toc37069966 \h </w:instrText>
+        </w:r>
+        <w:r>
+          <w:rPr>
+            <w:noProof/>
+            <w:webHidden/>
+          </w:rPr>
+        </w:r>
+        <w:r>
+          <w:rPr>
+            <w:noProof/>
+            <w:webHidden/>
+          </w:rPr>
+          <w:fldChar w:fldCharType="separate"/>
+        </w:r>
+        <w:r>
+          <w:rPr>
+            <w:noProof/>
+            <w:webHidden/>
+          </w:rPr>
+          <w:t>3</w:t>
+        </w:r>
+        <w:r>
+          <w:rPr>
+            <w:noProof/>
+            <w:webHidden/>
+          </w:rPr>
+          <w:fldChar w:fldCharType="end"/>
+        </w:r>
+      </w:hyperlink>
+    </w:p>
+    <w:p>
+      <w:pPr>
+        <w:pStyle w:val="TOC2"/>
+        <w:tabs>
+          <w:tab w:val="right" w:leader="dot" w:pos="9010"/>
+        </w:tabs>
+        <w:rPr>
+          <w:rFonts w:eastAsiaTheme="minorEastAsia" w:cstheme="minorBidi"/>
+          <w:b w:val="0"/>
+          <w:bCs w:val="0"/>
+          <w:noProof/>
+          <w:sz w:val="24"/>
+          <w:szCs w:val="24"/>
+          <w:lang w:eastAsia="en-GB"/>
+        </w:rPr>
+      </w:pPr>
+      <w:hyperlink w:anchor="_Toc37069967" w:history="1">
+        <w:r>
+          <w:rPr>
+            <w:rStyle w:val="Hyperlink"/>
+            <w:noProof/>
+          </w:rPr>
+          <w:t>Project Aims</w:t>
+        </w:r>
+        <w:r>
+          <w:rPr>
+            <w:noProof/>
+            <w:webHidden/>
+          </w:rPr>
+          <w:tab/>
+        </w:r>
+        <w:r>
+          <w:rPr>
+            <w:noProof/>
+            <w:webHidden/>
+          </w:rPr>
+          <w:fldChar w:fldCharType="begin"/>
+        </w:r>
+        <w:r>
+          <w:rPr>
+            <w:noProof/>
+            <w:webHidden/>
+          </w:rPr>
+          <w:instrText xml:space="preserve"> PAGEREF _Toc37069967 \h </w:instrText>
+        </w:r>
+        <w:r>
+          <w:rPr>
+            <w:noProof/>
+            <w:webHidden/>
+          </w:rPr>
+        </w:r>
+        <w:r>
+          <w:rPr>
+            <w:noProof/>
+            <w:webHidden/>
+          </w:rPr>
+          <w:fldChar w:fldCharType="separate"/>
+        </w:r>
+        <w:r>
+          <w:rPr>
+            <w:noProof/>
+            <w:webHidden/>
+          </w:rPr>
+          <w:t>3</w:t>
+        </w:r>
+        <w:r>
+          <w:rPr>
+            <w:noProof/>
+            <w:webHidden/>
+          </w:rPr>
+          <w:fldChar w:fldCharType="end"/>
+        </w:r>
+      </w:hyperlink>
+    </w:p>
+    <w:p>
+      <w:pPr>
+        <w:pStyle w:val="TOC2"/>
+        <w:tabs>
+          <w:tab w:val="right" w:leader="dot" w:pos="9010"/>
+        </w:tabs>
+        <w:rPr>
+          <w:rFonts w:eastAsiaTheme="minorEastAsia" w:cstheme="minorBidi"/>
+          <w:b w:val="0"/>
+          <w:bCs w:val="0"/>
+          <w:noProof/>
+          <w:sz w:val="24"/>
+          <w:szCs w:val="24"/>
+          <w:lang w:eastAsia="en-GB"/>
+        </w:rPr>
+      </w:pPr>
+      <w:hyperlink w:anchor="_Toc37069968" w:history="1">
+        <w:r>
+          <w:rPr>
+            <w:rStyle w:val="Hyperlink"/>
+            <w:noProof/>
+          </w:rPr>
+          <w:t>Intended Audience</w:t>
+        </w:r>
+        <w:r>
+          <w:rPr>
+            <w:noProof/>
+            <w:webHidden/>
+          </w:rPr>
+          <w:tab/>
+        </w:r>
+        <w:r>
+          <w:rPr>
+            <w:noProof/>
+            <w:webHidden/>
+          </w:rPr>
+          <w:fldChar w:fldCharType="begin"/>
+        </w:r>
+        <w:r>
+          <w:rPr>
+            <w:noProof/>
+            <w:webHidden/>
+          </w:rPr>
+          <w:instrText xml:space="preserve"> PAGEREF _Toc37069968 \h </w:instrText>
+        </w:r>
+        <w:r>
+          <w:rPr>
+            <w:noProof/>
+            <w:webHidden/>
+          </w:rPr>
+        </w:r>
+        <w:r>
+          <w:rPr>
+            <w:noProof/>
+            <w:webHidden/>
+          </w:rPr>
+          <w:fldChar w:fldCharType="separate"/>
+        </w:r>
+        <w:r>
+          <w:rPr>
+            <w:noProof/>
+            <w:webHidden/>
+          </w:rPr>
+          <w:t>3</w:t>
+        </w:r>
+        <w:r>
+          <w:rPr>
+            <w:noProof/>
+            <w:webHidden/>
+          </w:rPr>
+          <w:fldChar w:fldCharType="end"/>
+        </w:r>
+      </w:hyperlink>
+    </w:p>
+    <w:p>
+      <w:pPr>
+        <w:pStyle w:val="TOC2"/>
+        <w:tabs>
+          <w:tab w:val="right" w:leader="dot" w:pos="9010"/>
+        </w:tabs>
+        <w:rPr>
+          <w:rFonts w:eastAsiaTheme="minorEastAsia" w:cstheme="minorBidi"/>
+          <w:b w:val="0"/>
+          <w:bCs w:val="0"/>
+          <w:noProof/>
+          <w:sz w:val="24"/>
+          <w:szCs w:val="24"/>
+          <w:lang w:eastAsia="en-GB"/>
+        </w:rPr>
+      </w:pPr>
+      <w:hyperlink w:anchor="_Toc37069969" w:history="1">
+        <w:r>
+          <w:rPr>
+            <w:rStyle w:val="Hyperlink"/>
+            <w:noProof/>
+          </w:rPr>
+          <w:t>Project Scope</w:t>
+        </w:r>
+        <w:r>
+          <w:rPr>
+            <w:noProof/>
+            <w:webHidden/>
+          </w:rPr>
+          <w:tab/>
+        </w:r>
+        <w:r>
+          <w:rPr>
+            <w:noProof/>
+            <w:webHidden/>
+          </w:rPr>
+          <w:fldChar w:fldCharType="begin"/>
+        </w:r>
+        <w:r>
+          <w:rPr>
+            <w:noProof/>
+            <w:webHidden/>
+          </w:rPr>
+          <w:instrText xml:space="preserve"> PAGEREF _Toc37069969 \h </w:instrText>
+        </w:r>
+        <w:r>
+          <w:rPr>
+            <w:noProof/>
+            <w:webHidden/>
+          </w:rPr>
+        </w:r>
+        <w:r>
+          <w:rPr>
+            <w:noProof/>
+            <w:webHidden/>
+          </w:rPr>
+          <w:fldChar w:fldCharType="separate"/>
+        </w:r>
+        <w:r>
+          <w:rPr>
+            <w:noProof/>
+            <w:webHidden/>
+          </w:rPr>
+          <w:t>3</w:t>
+        </w:r>
+        <w:r>
+          <w:rPr>
+            <w:noProof/>
+            <w:webHidden/>
+          </w:rPr>
+          <w:fldChar w:fldCharType="end"/>
+        </w:r>
+      </w:hyperlink>
+    </w:p>
+    <w:p>
+      <w:pPr>
+        <w:pStyle w:val="TOC2"/>
+        <w:tabs>
+          <w:tab w:val="right" w:leader="dot" w:pos="9010"/>
+        </w:tabs>
+        <w:rPr>
+          <w:rFonts w:eastAsiaTheme="minorEastAsia" w:cstheme="minorBidi"/>
+          <w:b w:val="0"/>
+          <w:bCs w:val="0"/>
+          <w:noProof/>
+          <w:sz w:val="24"/>
+          <w:szCs w:val="24"/>
+          <w:lang w:eastAsia="en-GB"/>
+        </w:rPr>
+      </w:pPr>
+      <w:hyperlink w:anchor="_Toc37069970" w:history="1">
+        <w:r>
+          <w:rPr>
+            <w:rStyle w:val="Hyperlink"/>
+            <w:noProof/>
+          </w:rPr>
+          <w:t>Approach</w:t>
+        </w:r>
+        <w:r>
+          <w:rPr>
+            <w:noProof/>
+            <w:webHidden/>
+          </w:rPr>
+          <w:tab/>
+        </w:r>
+        <w:r>
+          <w:rPr>
+            <w:noProof/>
+            <w:webHidden/>
+          </w:rPr>
+          <w:fldChar w:fldCharType="begin"/>
+        </w:r>
+        <w:r>
+          <w:rPr>
+            <w:noProof/>
+            <w:webHidden/>
+          </w:rPr>
+          <w:instrText xml:space="preserve"> PAGEREF _Toc37069970 \h </w:instrText>
+        </w:r>
+        <w:r>
+          <w:rPr>
+            <w:noProof/>
+            <w:webHidden/>
+          </w:rPr>
+        </w:r>
+        <w:r>
+          <w:rPr>
+            <w:noProof/>
+            <w:webHidden/>
+          </w:rPr>
+          <w:fldChar w:fldCharType="separate"/>
+        </w:r>
+        <w:r>
+          <w:rPr>
+            <w:noProof/>
+            <w:webHidden/>
+          </w:rPr>
+          <w:t>3</w:t>
+        </w:r>
+        <w:r>
+          <w:rPr>
+            <w:noProof/>
+            <w:webHidden/>
+          </w:rPr>
+          <w:fldChar w:fldCharType="end"/>
+        </w:r>
+      </w:hyperlink>
+    </w:p>
+    <w:p>
+      <w:pPr>
+        <w:pStyle w:val="TOC2"/>
+        <w:tabs>
+          <w:tab w:val="right" w:leader="dot" w:pos="9010"/>
+        </w:tabs>
+        <w:rPr>
+          <w:rFonts w:eastAsiaTheme="minorEastAsia" w:cstheme="minorBidi"/>
+          <w:b w:val="0"/>
+          <w:bCs w:val="0"/>
+          <w:noProof/>
+          <w:sz w:val="24"/>
+          <w:szCs w:val="24"/>
+          <w:lang w:eastAsia="en-GB"/>
+        </w:rPr>
+      </w:pPr>
+      <w:hyperlink w:anchor="_Toc37069971" w:history="1">
+        <w:r>
+          <w:rPr>
+            <w:rStyle w:val="Hyperlink"/>
+            <w:noProof/>
+          </w:rPr>
+          <w:t>Assumptions</w:t>
+        </w:r>
+        <w:r>
+          <w:rPr>
+            <w:noProof/>
+            <w:webHidden/>
+          </w:rPr>
+          <w:tab/>
+        </w:r>
+        <w:r>
+          <w:rPr>
+            <w:noProof/>
+            <w:webHidden/>
+          </w:rPr>
+          <w:fldChar w:fldCharType="begin"/>
+        </w:r>
+        <w:r>
+          <w:rPr>
+            <w:noProof/>
+            <w:webHidden/>
+          </w:rPr>
+          <w:instrText xml:space="preserve"> PAGEREF _Toc37069971 \h </w:instrText>
+        </w:r>
+        <w:r>
+          <w:rPr>
+            <w:noProof/>
+            <w:webHidden/>
+          </w:rPr>
+        </w:r>
+        <w:r>
+          <w:rPr>
+            <w:noProof/>
+            <w:webHidden/>
+          </w:rPr>
+          <w:fldChar w:fldCharType="separate"/>
+        </w:r>
+        <w:r>
+          <w:rPr>
+            <w:noProof/>
+            <w:webHidden/>
+          </w:rPr>
+          <w:t>4</w:t>
+        </w:r>
+        <w:r>
+          <w:rPr>
+            <w:noProof/>
+            <w:webHidden/>
+          </w:rPr>
+          <w:fldChar w:fldCharType="end"/>
+        </w:r>
+      </w:hyperlink>
+    </w:p>
+    <w:p>
+      <w:pPr>
+        <w:pStyle w:val="TOC2"/>
+        <w:tabs>
+          <w:tab w:val="right" w:leader="dot" w:pos="9010"/>
+        </w:tabs>
+        <w:rPr>
+          <w:rFonts w:eastAsiaTheme="minorEastAsia" w:cstheme="minorBidi"/>
+          <w:b w:val="0"/>
+          <w:bCs w:val="0"/>
+          <w:noProof/>
+          <w:sz w:val="24"/>
+          <w:szCs w:val="24"/>
+          <w:lang w:eastAsia="en-GB"/>
+        </w:rPr>
+      </w:pPr>
+      <w:hyperlink w:anchor="_Toc37069972" w:history="1">
+        <w:r>
+          <w:rPr>
+            <w:rStyle w:val="Hyperlink"/>
+            <w:noProof/>
+          </w:rPr>
+          <w:t>Summary of Outcomes</w:t>
+        </w:r>
+        <w:r>
+          <w:rPr>
+            <w:noProof/>
+            <w:webHidden/>
+          </w:rPr>
+          <w:tab/>
+        </w:r>
+        <w:r>
+          <w:rPr>
+            <w:noProof/>
+            <w:webHidden/>
+          </w:rPr>
+          <w:fldChar w:fldCharType="begin"/>
+        </w:r>
+        <w:r>
+          <w:rPr>
+            <w:noProof/>
+            <w:webHidden/>
+          </w:rPr>
+          <w:instrText xml:space="preserve"> PAGEREF _Toc37069972 \h </w:instrText>
+        </w:r>
+        <w:r>
+          <w:rPr>
+            <w:noProof/>
+            <w:webHidden/>
+          </w:rPr>
+        </w:r>
+        <w:r>
+          <w:rPr>
+            <w:noProof/>
+            <w:webHidden/>
+          </w:rPr>
+          <w:fldChar w:fldCharType="separate"/>
+        </w:r>
+        <w:r>
+          <w:rPr>
+            <w:noProof/>
+            <w:webHidden/>
+          </w:rPr>
+          <w:t>4</w:t>
+        </w:r>
+        <w:r>
+          <w:rPr>
+            <w:noProof/>
+            <w:webHidden/>
+          </w:rPr>
+          <w:fldChar w:fldCharType="end"/>
+        </w:r>
+      </w:hyperlink>
+    </w:p>
+    <w:p>
+      <w:pPr>
+        <w:pStyle w:val="TOC1"/>
+        <w:tabs>
+          <w:tab w:val="right" w:leader="dot" w:pos="9010"/>
+        </w:tabs>
+        <w:rPr>
+          <w:rFonts w:eastAsiaTheme="minorEastAsia" w:cstheme="minorBidi"/>
+          <w:b w:val="0"/>
+          <w:bCs w:val="0"/>
+          <w:i w:val="0"/>
+          <w:iCs w:val="0"/>
+          <w:noProof/>
+          <w:lang w:eastAsia="en-GB"/>
+        </w:rPr>
+      </w:pPr>
+      <w:hyperlink w:anchor="_Toc37069973" w:history="1">
+        <w:r>
+          <w:rPr>
+            <w:rStyle w:val="Hyperlink"/>
+            <w:noProof/>
+          </w:rPr>
+          <w:t>Background</w:t>
+        </w:r>
+        <w:r>
+          <w:rPr>
+            <w:noProof/>
+            <w:webHidden/>
+          </w:rPr>
+          <w:tab/>
+        </w:r>
+        <w:r>
+          <w:rPr>
+            <w:noProof/>
+            <w:webHidden/>
+          </w:rPr>
+          <w:fldChar w:fldCharType="begin"/>
+        </w:r>
+        <w:r>
+          <w:rPr>
+            <w:noProof/>
+            <w:webHidden/>
+          </w:rPr>
+          <w:instrText xml:space="preserve"> PAGEREF _Toc37069973 \h </w:instrText>
+        </w:r>
+        <w:r>
+          <w:rPr>
+            <w:noProof/>
+            <w:webHidden/>
+          </w:rPr>
+        </w:r>
+        <w:r>
+          <w:rPr>
+            <w:noProof/>
+            <w:webHidden/>
+          </w:rPr>
+          <w:fldChar w:fldCharType="separate"/>
+        </w:r>
+        <w:r>
+          <w:rPr>
+            <w:noProof/>
+            <w:webHidden/>
+          </w:rPr>
+          <w:t>5</w:t>
+        </w:r>
+        <w:r>
+          <w:rPr>
+            <w:noProof/>
+            <w:webHidden/>
+          </w:rPr>
+          <w:fldChar w:fldCharType="end"/>
+        </w:r>
+      </w:hyperlink>
+    </w:p>
+    <w:p>
+      <w:pPr>
+        <w:pStyle w:val="TOC2"/>
+        <w:tabs>
+          <w:tab w:val="right" w:leader="dot" w:pos="9010"/>
+        </w:tabs>
+        <w:rPr>
+          <w:rFonts w:eastAsiaTheme="minorEastAsia" w:cstheme="minorBidi"/>
+          <w:b w:val="0"/>
+          <w:bCs w:val="0"/>
+          <w:noProof/>
+          <w:sz w:val="24"/>
+          <w:szCs w:val="24"/>
+          <w:lang w:eastAsia="en-GB"/>
+        </w:rPr>
+      </w:pPr>
+      <w:hyperlink w:anchor="_Toc37069974" w:history="1">
+        <w:r>
+          <w:rPr>
+            <w:rStyle w:val="Hyperlink"/>
+            <w:noProof/>
+          </w:rPr>
+          <w:t>Project Context</w:t>
+        </w:r>
+        <w:r>
+          <w:rPr>
+            <w:noProof/>
+            <w:webHidden/>
+          </w:rPr>
+          <w:tab/>
+        </w:r>
+        <w:r>
+          <w:rPr>
+            <w:noProof/>
+            <w:webHidden/>
+          </w:rPr>
+          <w:fldChar w:fldCharType="begin"/>
+        </w:r>
+        <w:r>
+          <w:rPr>
+            <w:noProof/>
+            <w:webHidden/>
+          </w:rPr>
+          <w:instrText xml:space="preserve"> PAGEREF _Toc37069974 \h </w:instrText>
+        </w:r>
+        <w:r>
+          <w:rPr>
+            <w:noProof/>
+            <w:webHidden/>
+          </w:rPr>
+        </w:r>
+        <w:r>
+          <w:rPr>
+            <w:noProof/>
+            <w:webHidden/>
+          </w:rPr>
+          <w:fldChar w:fldCharType="separate"/>
+        </w:r>
+        <w:r>
+          <w:rPr>
+            <w:noProof/>
+            <w:webHidden/>
+          </w:rPr>
+          <w:t>5</w:t>
+        </w:r>
+        <w:r>
+          <w:rPr>
+            <w:noProof/>
+            <w:webHidden/>
+          </w:rPr>
+          <w:fldChar w:fldCharType="end"/>
+        </w:r>
+      </w:hyperlink>
+    </w:p>
+    <w:p>
+      <w:pPr>
+        <w:pStyle w:val="TOC2"/>
+        <w:tabs>
+          <w:tab w:val="right" w:leader="dot" w:pos="9010"/>
+        </w:tabs>
+        <w:rPr>
+          <w:rFonts w:eastAsiaTheme="minorEastAsia" w:cstheme="minorBidi"/>
+          <w:b w:val="0"/>
+          <w:bCs w:val="0"/>
+          <w:noProof/>
+          <w:sz w:val="24"/>
+          <w:szCs w:val="24"/>
+          <w:lang w:eastAsia="en-GB"/>
+        </w:rPr>
+      </w:pPr>
+      <w:hyperlink w:anchor="_Toc37069975" w:history="1">
+        <w:r>
+          <w:rPr>
+            <w:rStyle w:val="Hyperlink"/>
+            <w:noProof/>
+          </w:rPr>
+          <w:t>Identified Problem</w:t>
+        </w:r>
+        <w:r>
+          <w:rPr>
+            <w:noProof/>
+            <w:webHidden/>
+          </w:rPr>
+          <w:tab/>
+        </w:r>
+        <w:r>
+          <w:rPr>
+            <w:noProof/>
+            <w:webHidden/>
+          </w:rPr>
+          <w:fldChar w:fldCharType="begin"/>
+        </w:r>
+        <w:r>
+          <w:rPr>
+            <w:noProof/>
+            <w:webHidden/>
+          </w:rPr>
+          <w:instrText xml:space="preserve"> PAGEREF _Toc37069975 \h </w:instrText>
+        </w:r>
+        <w:r>
+          <w:rPr>
+            <w:noProof/>
+            <w:webHidden/>
+          </w:rPr>
+        </w:r>
+        <w:r>
+          <w:rPr>
+            <w:noProof/>
+            <w:webHidden/>
+          </w:rPr>
+          <w:fldChar w:fldCharType="separate"/>
+        </w:r>
+        <w:r>
+          <w:rPr>
+            <w:noProof/>
+            <w:webHidden/>
+          </w:rPr>
+          <w:t>5</w:t>
+        </w:r>
+        <w:r>
+          <w:rPr>
+            <w:noProof/>
+            <w:webHidden/>
+          </w:rPr>
+          <w:fldChar w:fldCharType="end"/>
+        </w:r>
+      </w:hyperlink>
+    </w:p>
+    <w:p>
+      <w:pPr>
+        <w:pStyle w:val="TOC2"/>
+        <w:tabs>
+          <w:tab w:val="right" w:leader="dot" w:pos="9010"/>
+        </w:tabs>
+        <w:rPr>
+          <w:rFonts w:eastAsiaTheme="minorEastAsia" w:cstheme="minorBidi"/>
+          <w:b w:val="0"/>
+          <w:bCs w:val="0"/>
+          <w:noProof/>
+          <w:sz w:val="24"/>
+          <w:szCs w:val="24"/>
+          <w:lang w:eastAsia="en-GB"/>
+        </w:rPr>
+      </w:pPr>
+      <w:hyperlink w:anchor="_Toc37069976" w:history="1">
+        <w:r>
+          <w:rPr>
+            <w:rStyle w:val="Hyperlink"/>
+            <w:noProof/>
+          </w:rPr>
+          <w:t>Likely Stakeholders</w:t>
+        </w:r>
+        <w:r>
+          <w:rPr>
+            <w:noProof/>
+            <w:webHidden/>
+          </w:rPr>
+          <w:tab/>
+        </w:r>
+        <w:r>
+          <w:rPr>
+            <w:noProof/>
+            <w:webHidden/>
+          </w:rPr>
+          <w:fldChar w:fldCharType="begin"/>
+        </w:r>
+        <w:r>
+          <w:rPr>
+            <w:noProof/>
+            <w:webHidden/>
+          </w:rPr>
+          <w:instrText xml:space="preserve"> PAGEREF _Toc37069976 \h </w:instrText>
+        </w:r>
+        <w:r>
+          <w:rPr>
+            <w:noProof/>
+            <w:webHidden/>
+          </w:rPr>
+        </w:r>
+        <w:r>
+          <w:rPr>
+            <w:noProof/>
+            <w:webHidden/>
+          </w:rPr>
+          <w:fldChar w:fldCharType="separate"/>
+        </w:r>
+        <w:r>
+          <w:rPr>
+            <w:noProof/>
+            <w:webHidden/>
+          </w:rPr>
+          <w:t>5</w:t>
+        </w:r>
+        <w:r>
+          <w:rPr>
+            <w:noProof/>
+            <w:webHidden/>
+          </w:rPr>
+          <w:fldChar w:fldCharType="end"/>
+        </w:r>
+      </w:hyperlink>
+    </w:p>
+    <w:p>
+      <w:pPr>
+        <w:pStyle w:val="TOC2"/>
+        <w:tabs>
+          <w:tab w:val="right" w:leader="dot" w:pos="9010"/>
+        </w:tabs>
+        <w:rPr>
+          <w:rFonts w:eastAsiaTheme="minorEastAsia" w:cstheme="minorBidi"/>
+          <w:b w:val="0"/>
+          <w:bCs w:val="0"/>
+          <w:noProof/>
+          <w:sz w:val="24"/>
+          <w:szCs w:val="24"/>
+          <w:lang w:eastAsia="en-GB"/>
+        </w:rPr>
+      </w:pPr>
+      <w:hyperlink w:anchor="_Toc37069977" w:history="1">
+        <w:r>
+          <w:rPr>
+            <w:rStyle w:val="Hyperlink"/>
+            <w:noProof/>
+          </w:rPr>
+          <w:t>Theory Associated with Problem Area</w:t>
+        </w:r>
+        <w:r>
+          <w:rPr>
+            <w:noProof/>
+            <w:webHidden/>
+          </w:rPr>
+          <w:tab/>
+        </w:r>
+        <w:r>
+          <w:rPr>
+            <w:noProof/>
+            <w:webHidden/>
+          </w:rPr>
+          <w:fldChar w:fldCharType="begin"/>
+        </w:r>
+        <w:r>
+          <w:rPr>
+            <w:noProof/>
+            <w:webHidden/>
+          </w:rPr>
+          <w:instrText xml:space="preserve"> PAGEREF _Toc37069977 \h </w:instrText>
+        </w:r>
+        <w:r>
+          <w:rPr>
+            <w:noProof/>
+            <w:webHidden/>
+          </w:rPr>
+        </w:r>
+        <w:r>
+          <w:rPr>
+            <w:noProof/>
+            <w:webHidden/>
+          </w:rPr>
+          <w:fldChar w:fldCharType="separate"/>
+        </w:r>
+        <w:r>
+          <w:rPr>
+            <w:noProof/>
+            <w:webHidden/>
+          </w:rPr>
+          <w:t>6</w:t>
+        </w:r>
+        <w:r>
+          <w:rPr>
+            <w:noProof/>
+            <w:webHidden/>
+          </w:rPr>
+          <w:fldChar w:fldCharType="end"/>
+        </w:r>
+      </w:hyperlink>
+    </w:p>
+    <w:p>
+      <w:pPr>
+        <w:pStyle w:val="TOC2"/>
+        <w:tabs>
+          <w:tab w:val="right" w:leader="dot" w:pos="9010"/>
+        </w:tabs>
+        <w:rPr>
+          <w:rFonts w:eastAsiaTheme="minorEastAsia" w:cstheme="minorBidi"/>
+          <w:b w:val="0"/>
+          <w:bCs w:val="0"/>
+          <w:noProof/>
+          <w:sz w:val="24"/>
+          <w:szCs w:val="24"/>
+          <w:lang w:eastAsia="en-GB"/>
+        </w:rPr>
+      </w:pPr>
+      <w:hyperlink w:anchor="_Toc37069978" w:history="1">
+        <w:r>
+          <w:rPr>
+            <w:rStyle w:val="Hyperlink"/>
+            <w:noProof/>
+          </w:rPr>
+          <w:t>Constraints on Approach</w:t>
+        </w:r>
+        <w:r>
+          <w:rPr>
+            <w:noProof/>
+            <w:webHidden/>
+          </w:rPr>
+          <w:tab/>
+        </w:r>
+        <w:r>
+          <w:rPr>
+            <w:noProof/>
+            <w:webHidden/>
+          </w:rPr>
+          <w:fldChar w:fldCharType="begin"/>
+        </w:r>
+        <w:r>
+          <w:rPr>
+            <w:noProof/>
+            <w:webHidden/>
+          </w:rPr>
+          <w:instrText xml:space="preserve"> PAGEREF _Toc37069978 \h </w:instrText>
+        </w:r>
+        <w:r>
+          <w:rPr>
+            <w:noProof/>
+            <w:webHidden/>
+          </w:rPr>
+        </w:r>
+        <w:r>
+          <w:rPr>
+            <w:noProof/>
+            <w:webHidden/>
+          </w:rPr>
+          <w:fldChar w:fldCharType="separate"/>
+        </w:r>
+        <w:r>
+          <w:rPr>
+            <w:noProof/>
+            <w:webHidden/>
+          </w:rPr>
+          <w:t>6</w:t>
+        </w:r>
+        <w:r>
+          <w:rPr>
+            <w:noProof/>
+            <w:webHidden/>
+          </w:rPr>
+          <w:fldChar w:fldCharType="end"/>
+        </w:r>
+      </w:hyperlink>
+    </w:p>
+    <w:p>
+      <w:pPr>
+        <w:pStyle w:val="TOC2"/>
+        <w:tabs>
+          <w:tab w:val="right" w:leader="dot" w:pos="9010"/>
+        </w:tabs>
+        <w:rPr>
+          <w:rFonts w:eastAsiaTheme="minorEastAsia" w:cstheme="minorBidi"/>
+          <w:b w:val="0"/>
+          <w:bCs w:val="0"/>
+          <w:noProof/>
+          <w:sz w:val="24"/>
+          <w:szCs w:val="24"/>
+          <w:lang w:eastAsia="en-GB"/>
+        </w:rPr>
+      </w:pPr>
+      <w:hyperlink w:anchor="_Toc37069979" w:history="1">
+        <w:r>
+          <w:rPr>
+            <w:rStyle w:val="Hyperlink"/>
+            <w:noProof/>
+          </w:rPr>
+          <w:t>Existing Solutions</w:t>
+        </w:r>
+        <w:r>
+          <w:rPr>
+            <w:noProof/>
+            <w:webHidden/>
+          </w:rPr>
+          <w:tab/>
+        </w:r>
+        <w:r>
+          <w:rPr>
+            <w:noProof/>
+            <w:webHidden/>
+          </w:rPr>
+          <w:fldChar w:fldCharType="begin"/>
+        </w:r>
+        <w:r>
+          <w:rPr>
+            <w:noProof/>
+            <w:webHidden/>
+          </w:rPr>
+          <w:instrText xml:space="preserve"> PAGEREF _Toc37069979 \h </w:instrText>
+        </w:r>
+        <w:r>
+          <w:rPr>
+            <w:noProof/>
+            <w:webHidden/>
+          </w:rPr>
+        </w:r>
+        <w:r>
+          <w:rPr>
+            <w:noProof/>
+            <w:webHidden/>
+          </w:rPr>
+          <w:fldChar w:fldCharType="separate"/>
+        </w:r>
+        <w:r>
+          <w:rPr>
+            <w:noProof/>
+            <w:webHidden/>
+          </w:rPr>
+          <w:t>6</w:t>
+        </w:r>
+        <w:r>
+          <w:rPr>
+            <w:noProof/>
+            <w:webHidden/>
+          </w:rPr>
+          <w:fldChar w:fldCharType="end"/>
+        </w:r>
+      </w:hyperlink>
+    </w:p>
+    <w:p>
+      <w:pPr>
+        <w:pStyle w:val="TOC2"/>
+        <w:tabs>
+          <w:tab w:val="right" w:leader="dot" w:pos="9010"/>
+        </w:tabs>
+        <w:rPr>
+          <w:rFonts w:eastAsiaTheme="minorEastAsia" w:cstheme="minorBidi"/>
+          <w:b w:val="0"/>
+          <w:bCs w:val="0"/>
+          <w:noProof/>
+          <w:sz w:val="24"/>
+          <w:szCs w:val="24"/>
+          <w:lang w:eastAsia="en-GB"/>
+        </w:rPr>
+      </w:pPr>
+      <w:hyperlink w:anchor="_Toc37069980" w:history="1">
+        <w:r>
+          <w:rPr>
+            <w:rStyle w:val="Hyperlink"/>
+            <w:noProof/>
+          </w:rPr>
+          <w:t>Methods and Tools</w:t>
+        </w:r>
+        <w:r>
+          <w:rPr>
+            <w:noProof/>
+            <w:webHidden/>
+          </w:rPr>
+          <w:tab/>
+        </w:r>
+        <w:r>
+          <w:rPr>
+            <w:noProof/>
+            <w:webHidden/>
+          </w:rPr>
+          <w:fldChar w:fldCharType="begin"/>
+        </w:r>
+        <w:r>
+          <w:rPr>
+            <w:noProof/>
+            <w:webHidden/>
+          </w:rPr>
+          <w:instrText xml:space="preserve"> PAGEREF _Toc37069980 \h </w:instrText>
+        </w:r>
+        <w:r>
+          <w:rPr>
+            <w:noProof/>
+            <w:webHidden/>
+          </w:rPr>
+        </w:r>
+        <w:r>
+          <w:rPr>
+            <w:noProof/>
+            <w:webHidden/>
+          </w:rPr>
+          <w:fldChar w:fldCharType="separate"/>
+        </w:r>
+        <w:r>
+          <w:rPr>
+            <w:noProof/>
+            <w:webHidden/>
+          </w:rPr>
+          <w:t>6</w:t>
+        </w:r>
+        <w:r>
+          <w:rPr>
+            <w:noProof/>
+            <w:webHidden/>
+          </w:rPr>
+          <w:fldChar w:fldCharType="end"/>
+        </w:r>
+      </w:hyperlink>
+    </w:p>
+    <w:p>
+      <w:pPr>
+        <w:pStyle w:val="TOC1"/>
+        <w:tabs>
+          <w:tab w:val="right" w:leader="dot" w:pos="9010"/>
+        </w:tabs>
+        <w:rPr>
+          <w:rFonts w:eastAsiaTheme="minorEastAsia" w:cstheme="minorBidi"/>
+          <w:b w:val="0"/>
+          <w:bCs w:val="0"/>
+          <w:i w:val="0"/>
+          <w:iCs w:val="0"/>
+          <w:noProof/>
+          <w:lang w:eastAsia="en-GB"/>
+        </w:rPr>
+      </w:pPr>
+      <w:hyperlink w:anchor="_Toc37069981" w:history="1">
+        <w:r>
+          <w:rPr>
+            <w:rStyle w:val="Hyperlink"/>
+            <w:noProof/>
+          </w:rPr>
+          <w:t>Specification and Design</w:t>
+        </w:r>
+        <w:r>
+          <w:rPr>
+            <w:noProof/>
+            <w:webHidden/>
+          </w:rPr>
+          <w:tab/>
+        </w:r>
+        <w:r>
+          <w:rPr>
+            <w:noProof/>
+            <w:webHidden/>
+          </w:rPr>
+          <w:fldChar w:fldCharType="begin"/>
+        </w:r>
+        <w:r>
+          <w:rPr>
+            <w:noProof/>
+            <w:webHidden/>
+          </w:rPr>
+          <w:instrText xml:space="preserve"> PAGEREF _Toc37069981 \h </w:instrText>
+        </w:r>
+        <w:r>
+          <w:rPr>
+            <w:noProof/>
+            <w:webHidden/>
+          </w:rPr>
+        </w:r>
+        <w:r>
+          <w:rPr>
+            <w:noProof/>
+            <w:webHidden/>
+          </w:rPr>
+          <w:fldChar w:fldCharType="separate"/>
+        </w:r>
+        <w:r>
+          <w:rPr>
+            <w:noProof/>
+            <w:webHidden/>
+          </w:rPr>
+          <w:t>8</w:t>
+        </w:r>
+        <w:r>
+          <w:rPr>
+            <w:noProof/>
+            <w:webHidden/>
+          </w:rPr>
+          <w:fldChar w:fldCharType="end"/>
+        </w:r>
+      </w:hyperlink>
+    </w:p>
+    <w:p>
+      <w:pPr>
         <w:jc w:val="center"/>
         <w:rPr>
           <w:rFonts w:asciiTheme="majorHAnsi" w:eastAsiaTheme="majorEastAsia" w:hAnsiTheme="majorHAnsi" w:cstheme="majorBidi"/>
@@ -136,6 +1351,9 @@
         </w:rPr>
       </w:pPr>
       <w:r>
+        <w:fldChar w:fldCharType="end"/>
+      </w:r>
+      <w:r>
         <w:br w:type="page"/>
       </w:r>
     </w:p>
@@ -143,18 +1361,24 @@
       <w:pPr>
         <w:pStyle w:val="Title"/>
       </w:pPr>
+      <w:bookmarkStart w:id="0" w:name="_Toc37069966"/>
       <w:r>
         <w:lastRenderedPageBreak/>
         <w:t>Introduction</w:t>
       </w:r>
+      <w:bookmarkEnd w:id="0"/>
     </w:p>
     <w:p>
       <w:pPr>
         <w:pStyle w:val="Heading1"/>
       </w:pPr>
+      <w:bookmarkStart w:id="1" w:name="_Toc37069739"/>
+      <w:bookmarkStart w:id="2" w:name="_Toc37069967"/>
       <w:r>
         <w:t>Project Aims</w:t>
       </w:r>
+      <w:bookmarkEnd w:id="1"/>
+      <w:bookmarkEnd w:id="2"/>
     </w:p>
     <w:p>
       <w:r>
@@ -180,9 +1404,13 @@
       <w:pPr>
         <w:pStyle w:val="Heading1"/>
       </w:pPr>
+      <w:bookmarkStart w:id="3" w:name="_Toc37069740"/>
+      <w:bookmarkStart w:id="4" w:name="_Toc37069968"/>
       <w:r>
         <w:t>Intended Audience</w:t>
       </w:r>
+      <w:bookmarkEnd w:id="3"/>
+      <w:bookmarkEnd w:id="4"/>
     </w:p>
     <w:p>
       <w:r>
@@ -206,9 +1434,13 @@
       <w:pPr>
         <w:pStyle w:val="Heading1"/>
       </w:pPr>
+      <w:bookmarkStart w:id="5" w:name="_Toc37069741"/>
+      <w:bookmarkStart w:id="6" w:name="_Toc37069969"/>
       <w:r>
         <w:t>Project Scope</w:t>
       </w:r>
+      <w:bookmarkEnd w:id="5"/>
+      <w:bookmarkEnd w:id="6"/>
     </w:p>
     <w:p>
       <w:pPr>
@@ -222,9 +1454,13 @@
       <w:pPr>
         <w:pStyle w:val="Heading1"/>
       </w:pPr>
+      <w:bookmarkStart w:id="7" w:name="_Toc37069742"/>
+      <w:bookmarkStart w:id="8" w:name="_Toc37069970"/>
       <w:r>
         <w:t>Approach</w:t>
       </w:r>
+      <w:bookmarkEnd w:id="7"/>
+      <w:bookmarkEnd w:id="8"/>
     </w:p>
     <w:p>
       <w:pPr>
@@ -380,9 +1616,13 @@
       <w:pPr>
         <w:pStyle w:val="Heading1"/>
       </w:pPr>
+      <w:bookmarkStart w:id="9" w:name="_Toc37069743"/>
+      <w:bookmarkStart w:id="10" w:name="_Toc37069971"/>
       <w:r>
         <w:t>Assumptions</w:t>
       </w:r>
+      <w:bookmarkEnd w:id="9"/>
+      <w:bookmarkEnd w:id="10"/>
     </w:p>
     <w:p>
       <w:pPr>
@@ -396,9 +1636,13 @@
       <w:pPr>
         <w:pStyle w:val="Heading1"/>
       </w:pPr>
+      <w:bookmarkStart w:id="11" w:name="_Toc37069744"/>
+      <w:bookmarkStart w:id="12" w:name="_Toc37069972"/>
       <w:r>
         <w:t>Summary of Outcomes</w:t>
       </w:r>
+      <w:bookmarkEnd w:id="11"/>
+      <w:bookmarkEnd w:id="12"/>
     </w:p>
     <w:p>
       <w:pPr>
@@ -456,18 +1700,24 @@
       <w:pPr>
         <w:pStyle w:val="Title"/>
       </w:pPr>
+      <w:bookmarkStart w:id="13" w:name="_Toc37069973"/>
       <w:r>
         <w:lastRenderedPageBreak/>
         <w:t>Background</w:t>
       </w:r>
+      <w:bookmarkEnd w:id="13"/>
     </w:p>
     <w:p>
       <w:pPr>
         <w:pStyle w:val="Heading1"/>
       </w:pPr>
+      <w:bookmarkStart w:id="14" w:name="_Toc37069745"/>
+      <w:bookmarkStart w:id="15" w:name="_Toc37069974"/>
       <w:r>
         <w:t>Project Context</w:t>
       </w:r>
+      <w:bookmarkEnd w:id="14"/>
+      <w:bookmarkEnd w:id="15"/>
     </w:p>
     <w:p>
       <w:r>
@@ -526,9 +1776,13 @@
       <w:pPr>
         <w:pStyle w:val="Heading1"/>
       </w:pPr>
+      <w:bookmarkStart w:id="16" w:name="_Toc37069746"/>
+      <w:bookmarkStart w:id="17" w:name="_Toc37069975"/>
       <w:r>
         <w:t>Identified Problem</w:t>
       </w:r>
+      <w:bookmarkEnd w:id="16"/>
+      <w:bookmarkEnd w:id="17"/>
     </w:p>
     <w:p>
       <w:pPr>
@@ -557,9 +1811,13 @@
       <w:pPr>
         <w:pStyle w:val="Heading1"/>
       </w:pPr>
+      <w:bookmarkStart w:id="18" w:name="_Toc37069747"/>
+      <w:bookmarkStart w:id="19" w:name="_Toc37069976"/>
       <w:r>
         <w:t>Likely Stakeholders</w:t>
       </w:r>
+      <w:bookmarkEnd w:id="18"/>
+      <w:bookmarkEnd w:id="19"/>
     </w:p>
     <w:p>
       <w:r>
@@ -598,10 +1856,14 @@
       <w:pPr>
         <w:pStyle w:val="Heading1"/>
       </w:pPr>
+      <w:bookmarkStart w:id="20" w:name="_Toc37069748"/>
+      <w:bookmarkStart w:id="21" w:name="_Toc37069977"/>
       <w:r>
         <w:lastRenderedPageBreak/>
         <w:t>Theory Associated with Problem Area</w:t>
       </w:r>
+      <w:bookmarkEnd w:id="20"/>
+      <w:bookmarkEnd w:id="21"/>
     </w:p>
     <w:p>
       <w:r>
@@ -621,9 +1883,13 @@
       <w:pPr>
         <w:pStyle w:val="Heading1"/>
       </w:pPr>
+      <w:bookmarkStart w:id="22" w:name="_Toc37069749"/>
+      <w:bookmarkStart w:id="23" w:name="_Toc37069978"/>
       <w:r>
         <w:t>Constraints on Approach</w:t>
       </w:r>
+      <w:bookmarkEnd w:id="22"/>
+      <w:bookmarkEnd w:id="23"/>
     </w:p>
     <w:p>
       <w:r>
@@ -673,9 +1939,13 @@
       <w:pPr>
         <w:pStyle w:val="Heading1"/>
       </w:pPr>
+      <w:bookmarkStart w:id="24" w:name="_Toc37069750"/>
+      <w:bookmarkStart w:id="25" w:name="_Toc37069979"/>
       <w:r>
         <w:t>Existing Solutions</w:t>
       </w:r>
+      <w:bookmarkEnd w:id="24"/>
+      <w:bookmarkEnd w:id="25"/>
     </w:p>
     <w:p>
       <w:r>
@@ -685,16 +1955,18 @@
       <w:r>
         <w:t xml:space="preserve"> What should go in this section?</w:t>
       </w:r>
-      <w:bookmarkStart w:id="0" w:name="_GoBack"/>
-      <w:bookmarkEnd w:id="0"/>
     </w:p>
     <w:p>
       <w:pPr>
         <w:pStyle w:val="Heading1"/>
       </w:pPr>
+      <w:bookmarkStart w:id="26" w:name="_Toc37069751"/>
+      <w:bookmarkStart w:id="27" w:name="_Toc37069980"/>
       <w:r>
         <w:t>Methods and Tools</w:t>
       </w:r>
+      <w:bookmarkEnd w:id="26"/>
+      <w:bookmarkEnd w:id="27"/>
     </w:p>
     <w:p>
       <w:r>
@@ -758,8 +2030,70 @@
     </w:p>
     <w:p>
       <w:pPr>
+        <w:rPr>
+          <w:rFonts w:asciiTheme="majorHAnsi" w:eastAsiaTheme="majorEastAsia" w:hAnsiTheme="majorHAnsi" w:cstheme="majorBidi"/>
+          <w:color w:val="2F5496" w:themeColor="accent1" w:themeShade="BF"/>
+          <w:sz w:val="32"/>
+          <w:szCs w:val="32"/>
+        </w:rPr>
+      </w:pPr>
+      <w:r>
+        <w:br w:type="page"/>
+      </w:r>
+    </w:p>
+    <w:p>
+      <w:pPr>
+        <w:pStyle w:val="Title"/>
+      </w:pPr>
+      <w:bookmarkStart w:id="28" w:name="_Toc37069981"/>
+      <w:r>
+        <w:lastRenderedPageBreak/>
+        <w:t>Specification and Design</w:t>
+      </w:r>
+      <w:bookmarkEnd w:id="28"/>
+    </w:p>
+    <w:p>
+      <w:pPr>
         <w:pStyle w:val="Heading1"/>
       </w:pPr>
+      <w:r>
+        <w:t>Introduction</w:t>
+      </w:r>
+    </w:p>
+    <w:p>
+      <w:r>
+        <w:tab/>
+        <w:t>Given the research based nature of this project, the design of the system has been adapted and evolved a number of times to suit the improvements I have been able to implement throughout the process of the project.</w:t>
+      </w:r>
+      <w:r>
+        <w:t xml:space="preserve"> The structure of the program used </w:t>
+      </w:r>
+      <w:r>
+        <w:t>throughout the project has gone from monolithic, to a much more modular design which allowed me to make use of varying methods of feature extraction and classifier models.</w:t>
+      </w:r>
+    </w:p>
+    <w:p>
+      <w:pPr>
+        <w:pStyle w:val="Heading1"/>
+      </w:pPr>
+      <w:r>
+        <w:t>Data Flow</w:t>
+      </w:r>
+    </w:p>
+    <w:p>
+      <w:r>
+        <w:tab/>
+      </w:r>
+      <w:r>
+        <w:t>The data flow of the program is as follow:</w:t>
+      </w:r>
+    </w:p>
+    <w:p>
+      <w:r>
+        <w:t>[diagram of off not text files -&gt; program -&gt; predictions -&gt; results.csv]</w:t>
+      </w:r>
+      <w:bookmarkStart w:id="29" w:name="_GoBack"/>
+      <w:bookmarkEnd w:id="29"/>
     </w:p>
     <w:sectPr>
       <w:pgSz w:w="11900" w:h="16840"/>
@@ -820,68 +2154,16 @@
         </w:rPr>
         <w:footnoteRef/>
       </w:r>
-      <w:r>
-        <w:rPr>
-          <w:rFonts w:ascii="Times New Roman" w:eastAsia="Times New Roman" w:hAnsi="Times New Roman" w:cs="Times New Roman"/>
-          <w:color w:val="0000FF"/>
-          <w:u w:val="single"/>
-          <w:lang w:eastAsia="en-GB"/>
-        </w:rPr>
-        <w:fldChar w:fldCharType="begin"/>
-      </w:r>
-      <w:r>
-        <w:rPr>
-          <w:rFonts w:ascii="Times New Roman" w:eastAsia="Times New Roman" w:hAnsi="Times New Roman" w:cs="Times New Roman"/>
-          <w:color w:val="0000FF"/>
-          <w:u w:val="single"/>
-          <w:lang w:eastAsia="en-GB"/>
-        </w:rPr>
-        <w:instrText xml:space="preserve"> HYPERLINK "</w:instrText>
-      </w:r>
-      <w:r>
-        <w:rPr>
-          <w:rFonts w:ascii="Times New Roman" w:eastAsia="Times New Roman" w:hAnsi="Times New Roman" w:cs="Times New Roman"/>
-          <w:color w:val="0000FF"/>
-          <w:u w:val="single"/>
-          <w:lang w:eastAsia="en-GB"/>
-        </w:rPr>
-        <w:instrText>https://www.researchgate.net/publication/320914119_Analysis_of_foul_language_usage_in_social_media_text_conversation</w:instrText>
-      </w:r>
-      <w:r>
-        <w:rPr>
-          <w:rFonts w:ascii="Times New Roman" w:eastAsia="Times New Roman" w:hAnsi="Times New Roman" w:cs="Times New Roman"/>
-          <w:color w:val="0000FF"/>
-          <w:u w:val="single"/>
-          <w:lang w:eastAsia="en-GB"/>
-        </w:rPr>
-        <w:instrText xml:space="preserve">" </w:instrText>
-      </w:r>
-      <w:r>
-        <w:rPr>
-          <w:rFonts w:ascii="Times New Roman" w:eastAsia="Times New Roman" w:hAnsi="Times New Roman" w:cs="Times New Roman"/>
-          <w:color w:val="0000FF"/>
-          <w:u w:val="single"/>
-          <w:lang w:eastAsia="en-GB"/>
-        </w:rPr>
-        <w:fldChar w:fldCharType="separate"/>
-      </w:r>
-      <w:r>
-        <w:rPr>
-          <w:rStyle w:val="Hyperlink"/>
-          <w:rFonts w:ascii="Times New Roman" w:eastAsia="Times New Roman" w:hAnsi="Times New Roman" w:cs="Times New Roman"/>
-          <w:lang w:eastAsia="en-GB"/>
-        </w:rPr>
-        <w:t>https://www.researchgate.net/publication/320914119_Analysis_of_foul_language_usage_in_social_media_text_conversation</w:t>
-      </w:r>
-      <w:r>
-        <w:rPr>
-          <w:rFonts w:ascii="Times New Roman" w:eastAsia="Times New Roman" w:hAnsi="Times New Roman" w:cs="Times New Roman"/>
-          <w:color w:val="0000FF"/>
-          <w:u w:val="single"/>
-          <w:lang w:eastAsia="en-GB"/>
-        </w:rPr>
-        <w:fldChar w:fldCharType="end"/>
-      </w:r>
+      <w:hyperlink r:id="rId1" w:history="1">
+        <w:r>
+          <w:rPr>
+            <w:rStyle w:val="Hyperlink"/>
+            <w:rFonts w:ascii="Times New Roman" w:eastAsia="Times New Roman" w:hAnsi="Times New Roman" w:cs="Times New Roman"/>
+            <w:lang w:eastAsia="en-GB"/>
+          </w:rPr>
+          <w:t>https://www.researchgate.net/publication/320914119_Analysis_of_foul_language_usage_in_social_media_text_conversation</w:t>
+        </w:r>
+      </w:hyperlink>
     </w:p>
     <w:p>
       <w:pPr>
@@ -1546,6 +2828,73 @@
       <w:szCs w:val="32"/>
     </w:rPr>
   </w:style>
+  <w:style w:type="paragraph" w:styleId="Heading2">
+    <w:name w:val="heading 2"/>
+    <w:basedOn w:val="Normal"/>
+    <w:next w:val="Normal"/>
+    <w:link w:val="Heading2Char"/>
+    <w:uiPriority w:val="9"/>
+    <w:semiHidden/>
+    <w:unhideWhenUsed/>
+    <w:qFormat/>
+    <w:rsid w:val="00623FEB"/>
+    <w:pPr>
+      <w:keepNext/>
+      <w:keepLines/>
+      <w:spacing w:before="40"/>
+      <w:outlineLvl w:val="1"/>
+    </w:pPr>
+    <w:rPr>
+      <w:rFonts w:asciiTheme="majorHAnsi" w:eastAsiaTheme="majorEastAsia" w:hAnsiTheme="majorHAnsi" w:cstheme="majorBidi"/>
+      <w:color w:val="2F5496" w:themeColor="accent1" w:themeShade="BF"/>
+      <w:sz w:val="26"/>
+      <w:szCs w:val="26"/>
+    </w:rPr>
+  </w:style>
+  <w:style w:type="paragraph" w:styleId="Heading3">
+    <w:name w:val="heading 3"/>
+    <w:basedOn w:val="Normal"/>
+    <w:next w:val="Normal"/>
+    <w:link w:val="Heading3Char"/>
+    <w:uiPriority w:val="9"/>
+    <w:semiHidden/>
+    <w:unhideWhenUsed/>
+    <w:qFormat/>
+    <w:rsid w:val="00623FEB"/>
+    <w:pPr>
+      <w:keepNext/>
+      <w:keepLines/>
+      <w:spacing w:before="40"/>
+      <w:outlineLvl w:val="2"/>
+    </w:pPr>
+    <w:rPr>
+      <w:rFonts w:asciiTheme="majorHAnsi" w:eastAsiaTheme="majorEastAsia" w:hAnsiTheme="majorHAnsi" w:cstheme="majorBidi"/>
+      <w:color w:val="1F3763" w:themeColor="accent1" w:themeShade="7F"/>
+    </w:rPr>
+  </w:style>
+  <w:style w:type="paragraph" w:styleId="Heading4">
+    <w:name w:val="heading 4"/>
+    <w:basedOn w:val="Normal"/>
+    <w:next w:val="Normal"/>
+    <w:link w:val="Heading4Char"/>
+    <w:uiPriority w:val="9"/>
+    <w:semiHidden/>
+    <w:unhideWhenUsed/>
+    <w:qFormat/>
+    <w:rsid w:val="00623FEB"/>
+    <w:pPr>
+      <w:keepNext/>
+      <w:keepLines/>
+      <w:spacing w:before="40"/>
+      <w:outlineLvl w:val="3"/>
+    </w:pPr>
+    <w:rPr>
+      <w:rFonts w:asciiTheme="majorHAnsi" w:eastAsiaTheme="majorEastAsia" w:hAnsiTheme="majorHAnsi" w:cstheme="majorBidi"/>
+      <w:i/>
+      <w:iCs/>
+      <w:color w:val="2F5496" w:themeColor="accent1" w:themeShade="BF"/>
+    </w:rPr>
+  </w:style>
   <w:style w:type="character" w:default="1" w:styleId="DefaultParagraphFont">
     <w:name w:val="Default Paragraph Font"/>
     <w:uiPriority w:val="1"/>
@@ -1687,6 +3036,231 @@
       <w:color w:val="2F5496" w:themeColor="accent1" w:themeShade="BF"/>
       <w:sz w:val="32"/>
       <w:szCs w:val="32"/>
+    </w:rPr>
+  </w:style>
+  <w:style w:type="paragraph" w:styleId="TOCHeading">
+    <w:name w:val="TOC Heading"/>
+    <w:basedOn w:val="Heading1"/>
+    <w:next w:val="Normal"/>
+    <w:uiPriority w:val="39"/>
+    <w:unhideWhenUsed/>
+    <w:qFormat/>
+    <w:rsid w:val="00B0776A"/>
+    <w:pPr>
+      <w:spacing w:before="480" w:line="276" w:lineRule="auto"/>
+      <w:outlineLvl w:val="9"/>
+    </w:pPr>
+    <w:rPr>
+      <w:b/>
+      <w:bCs/>
+      <w:sz w:val="28"/>
+      <w:szCs w:val="28"/>
+      <w:lang w:val="en-US"/>
+    </w:rPr>
+  </w:style>
+  <w:style w:type="paragraph" w:styleId="TOC1">
+    <w:name w:val="toc 1"/>
+    <w:basedOn w:val="Normal"/>
+    <w:next w:val="Normal"/>
+    <w:autoRedefine/>
+    <w:uiPriority w:val="39"/>
+    <w:unhideWhenUsed/>
+    <w:rsid w:val="00B0776A"/>
+    <w:pPr>
+      <w:spacing w:before="120"/>
+    </w:pPr>
+    <w:rPr>
+      <w:rFonts w:cstheme="minorHAnsi"/>
+      <w:b/>
+      <w:bCs/>
+      <w:i/>
+      <w:iCs/>
+    </w:rPr>
+  </w:style>
+  <w:style w:type="paragraph" w:styleId="TOC2">
+    <w:name w:val="toc 2"/>
+    <w:basedOn w:val="Normal"/>
+    <w:next w:val="Normal"/>
+    <w:autoRedefine/>
+    <w:uiPriority w:val="39"/>
+    <w:unhideWhenUsed/>
+    <w:rsid w:val="00B0776A"/>
+    <w:pPr>
+      <w:spacing w:before="120"/>
+      <w:ind w:left="240"/>
+    </w:pPr>
+    <w:rPr>
+      <w:rFonts w:cstheme="minorHAnsi"/>
+      <w:b/>
+      <w:bCs/>
+      <w:sz w:val="22"/>
+      <w:szCs w:val="22"/>
+    </w:rPr>
+  </w:style>
+  <w:style w:type="paragraph" w:styleId="TOC3">
+    <w:name w:val="toc 3"/>
+    <w:basedOn w:val="Normal"/>
+    <w:next w:val="Normal"/>
+    <w:autoRedefine/>
+    <w:uiPriority w:val="39"/>
+    <w:semiHidden/>
+    <w:unhideWhenUsed/>
+    <w:rsid w:val="00B0776A"/>
+    <w:pPr>
+      <w:ind w:left="480"/>
+    </w:pPr>
+    <w:rPr>
+      <w:rFonts w:cstheme="minorHAnsi"/>
+      <w:sz w:val="20"/>
+      <w:szCs w:val="20"/>
+    </w:rPr>
+  </w:style>
+  <w:style w:type="paragraph" w:styleId="TOC4">
+    <w:name w:val="toc 4"/>
+    <w:basedOn w:val="Normal"/>
+    <w:next w:val="Normal"/>
+    <w:autoRedefine/>
+    <w:uiPriority w:val="39"/>
+    <w:semiHidden/>
+    <w:unhideWhenUsed/>
+    <w:rsid w:val="00B0776A"/>
+    <w:pPr>
+      <w:ind w:left="720"/>
+    </w:pPr>
+    <w:rPr>
+      <w:rFonts w:cstheme="minorHAnsi"/>
+      <w:sz w:val="20"/>
+      <w:szCs w:val="20"/>
+    </w:rPr>
+  </w:style>
+  <w:style w:type="paragraph" w:styleId="TOC5">
+    <w:name w:val="toc 5"/>
+    <w:basedOn w:val="Normal"/>
+    <w:next w:val="Normal"/>
+    <w:autoRedefine/>
+    <w:uiPriority w:val="39"/>
+    <w:semiHidden/>
+    <w:unhideWhenUsed/>
+    <w:rsid w:val="00B0776A"/>
+    <w:pPr>
+      <w:ind w:left="960"/>
+    </w:pPr>
+    <w:rPr>
+      <w:rFonts w:cstheme="minorHAnsi"/>
+      <w:sz w:val="20"/>
+      <w:szCs w:val="20"/>
+    </w:rPr>
+  </w:style>
+  <w:style w:type="paragraph" w:styleId="TOC6">
+    <w:name w:val="toc 6"/>
+    <w:basedOn w:val="Normal"/>
+    <w:next w:val="Normal"/>
+    <w:autoRedefine/>
+    <w:uiPriority w:val="39"/>
+    <w:semiHidden/>
+    <w:unhideWhenUsed/>
+    <w:rsid w:val="00B0776A"/>
+    <w:pPr>
+      <w:ind w:left="1200"/>
+    </w:pPr>
+    <w:rPr>
+      <w:rFonts w:cstheme="minorHAnsi"/>
+      <w:sz w:val="20"/>
+      <w:szCs w:val="20"/>
+    </w:rPr>
+  </w:style>
+  <w:style w:type="paragraph" w:styleId="TOC7">
+    <w:name w:val="toc 7"/>
+    <w:basedOn w:val="Normal"/>
+    <w:next w:val="Normal"/>
+    <w:autoRedefine/>
+    <w:uiPriority w:val="39"/>
+    <w:semiHidden/>
+    <w:unhideWhenUsed/>
+    <w:rsid w:val="00B0776A"/>
+    <w:pPr>
+      <w:ind w:left="1440"/>
+    </w:pPr>
+    <w:rPr>
+      <w:rFonts w:cstheme="minorHAnsi"/>
+      <w:sz w:val="20"/>
+      <w:szCs w:val="20"/>
+    </w:rPr>
+  </w:style>
+  <w:style w:type="paragraph" w:styleId="TOC8">
+    <w:name w:val="toc 8"/>
+    <w:basedOn w:val="Normal"/>
+    <w:next w:val="Normal"/>
+    <w:autoRedefine/>
+    <w:uiPriority w:val="39"/>
+    <w:semiHidden/>
+    <w:unhideWhenUsed/>
+    <w:rsid w:val="00B0776A"/>
+    <w:pPr>
+      <w:ind w:left="1680"/>
+    </w:pPr>
+    <w:rPr>
+      <w:rFonts w:cstheme="minorHAnsi"/>
+      <w:sz w:val="20"/>
+      <w:szCs w:val="20"/>
+    </w:rPr>
+  </w:style>
+  <w:style w:type="paragraph" w:styleId="TOC9">
+    <w:name w:val="toc 9"/>
+    <w:basedOn w:val="Normal"/>
+    <w:next w:val="Normal"/>
+    <w:autoRedefine/>
+    <w:uiPriority w:val="39"/>
+    <w:semiHidden/>
+    <w:unhideWhenUsed/>
+    <w:rsid w:val="00B0776A"/>
+    <w:pPr>
+      <w:ind w:left="1920"/>
+    </w:pPr>
+    <w:rPr>
+      <w:rFonts w:cstheme="minorHAnsi"/>
+      <w:sz w:val="20"/>
+      <w:szCs w:val="20"/>
+    </w:rPr>
+  </w:style>
+  <w:style w:type="character" w:customStyle="1" w:styleId="Heading2Char">
+    <w:name w:val="Heading 2 Char"/>
+    <w:basedOn w:val="DefaultParagraphFont"/>
+    <w:link w:val="Heading2"/>
+    <w:uiPriority w:val="9"/>
+    <w:semiHidden/>
+    <w:rsid w:val="00623FEB"/>
+    <w:rPr>
+      <w:rFonts w:asciiTheme="majorHAnsi" w:eastAsiaTheme="majorEastAsia" w:hAnsiTheme="majorHAnsi" w:cstheme="majorBidi"/>
+      <w:color w:val="2F5496" w:themeColor="accent1" w:themeShade="BF"/>
+      <w:sz w:val="26"/>
+      <w:szCs w:val="26"/>
+    </w:rPr>
+  </w:style>
+  <w:style w:type="character" w:customStyle="1" w:styleId="Heading3Char">
+    <w:name w:val="Heading 3 Char"/>
+    <w:basedOn w:val="DefaultParagraphFont"/>
+    <w:link w:val="Heading3"/>
+    <w:uiPriority w:val="9"/>
+    <w:semiHidden/>
+    <w:rsid w:val="00623FEB"/>
+    <w:rPr>
+      <w:rFonts w:asciiTheme="majorHAnsi" w:eastAsiaTheme="majorEastAsia" w:hAnsiTheme="majorHAnsi" w:cstheme="majorBidi"/>
+      <w:color w:val="1F3763" w:themeColor="accent1" w:themeShade="7F"/>
+    </w:rPr>
+  </w:style>
+  <w:style w:type="character" w:customStyle="1" w:styleId="Heading4Char">
+    <w:name w:val="Heading 4 Char"/>
+    <w:basedOn w:val="DefaultParagraphFont"/>
+    <w:link w:val="Heading4"/>
+    <w:uiPriority w:val="9"/>
+    <w:semiHidden/>
+    <w:rsid w:val="00623FEB"/>
+    <w:rPr>
+      <w:rFonts w:asciiTheme="majorHAnsi" w:eastAsiaTheme="majorEastAsia" w:hAnsiTheme="majorHAnsi" w:cstheme="majorBidi"/>
+      <w:i/>
+      <w:iCs/>
+      <w:color w:val="2F5496" w:themeColor="accent1" w:themeShade="BF"/>
     </w:rPr>
   </w:style>
 </w:styles>
@@ -1992,7 +3566,7 @@
 </file>
 
 <file path=customXml/itemProps1.xml><?xml version="1.0" encoding="utf-8"?>
-<ds:datastoreItem xmlns:ds="http://schemas.openxmlformats.org/officeDocument/2006/customXml" ds:itemID="{0C9C5B46-E611-0347-ADA1-A9ABEDF8E822}">
+<ds:datastoreItem xmlns:ds="http://schemas.openxmlformats.org/officeDocument/2006/customXml" ds:itemID="{5B26D339-8F89-3E4A-A895-92D5CD161CEC}">
   <ds:schemaRefs>
     <ds:schemaRef ds:uri="http://schemas.openxmlformats.org/officeDocument/2006/bibliography"/>
   </ds:schemaRefs>

</xml_diff>

<commit_message>
Spec and Design 75% done, inplementation started
</commit_message>
<xml_diff>
--- a/Final Report.docx
+++ b/Final Report.docx
@@ -55,7 +55,7 @@
       <w:r>
         <w:fldChar w:fldCharType="separate"/>
       </w:r>
-      <w:hyperlink w:anchor="_Toc38366267" w:history="1">
+      <w:hyperlink w:anchor="_Toc38537539" w:history="1">
         <w:r>
           <w:rPr>
             <w:rStyle w:val="Hyperlink"/>
@@ -82,7 +82,7 @@
             <w:noProof/>
             <w:webHidden/>
           </w:rPr>
-          <w:instrText xml:space="preserve"> PAGEREF _Toc38366267 \h </w:instrText>
+          <w:instrText xml:space="preserve"> PAGEREF _Toc38537539 \h </w:instrText>
         </w:r>
         <w:r>
           <w:rPr>
@@ -129,7 +129,7 @@
           <w:lang w:eastAsia="en-GB"/>
         </w:rPr>
       </w:pPr>
-      <w:hyperlink w:anchor="_Toc38366268" w:history="1">
+      <w:hyperlink w:anchor="_Toc38537540" w:history="1">
         <w:r>
           <w:rPr>
             <w:rStyle w:val="Hyperlink"/>
@@ -156,7 +156,7 @@
             <w:noProof/>
             <w:webHidden/>
           </w:rPr>
-          <w:instrText xml:space="preserve"> PAGEREF _Toc38366268 \h </w:instrText>
+          <w:instrText xml:space="preserve"> PAGEREF _Toc38537540 \h </w:instrText>
         </w:r>
         <w:r>
           <w:rPr>
@@ -203,7 +203,7 @@
           <w:lang w:eastAsia="en-GB"/>
         </w:rPr>
       </w:pPr>
-      <w:hyperlink w:anchor="_Toc38366269" w:history="1">
+      <w:hyperlink w:anchor="_Toc38537541" w:history="1">
         <w:r>
           <w:rPr>
             <w:rStyle w:val="Hyperlink"/>
@@ -230,7 +230,7 @@
             <w:noProof/>
             <w:webHidden/>
           </w:rPr>
-          <w:instrText xml:space="preserve"> PAGEREF _Toc38366269 \h </w:instrText>
+          <w:instrText xml:space="preserve"> PAGEREF _Toc38537541 \h </w:instrText>
         </w:r>
         <w:r>
           <w:rPr>
@@ -277,7 +277,7 @@
           <w:lang w:eastAsia="en-GB"/>
         </w:rPr>
       </w:pPr>
-      <w:hyperlink w:anchor="_Toc38366270" w:history="1">
+      <w:hyperlink w:anchor="_Toc38537542" w:history="1">
         <w:r>
           <w:rPr>
             <w:rStyle w:val="Hyperlink"/>
@@ -304,7 +304,7 @@
             <w:noProof/>
             <w:webHidden/>
           </w:rPr>
-          <w:instrText xml:space="preserve"> PAGEREF _Toc38366270 \h </w:instrText>
+          <w:instrText xml:space="preserve"> PAGEREF _Toc38537542 \h </w:instrText>
         </w:r>
         <w:r>
           <w:rPr>
@@ -351,7 +351,7 @@
           <w:lang w:eastAsia="en-GB"/>
         </w:rPr>
       </w:pPr>
-      <w:hyperlink w:anchor="_Toc38366271" w:history="1">
+      <w:hyperlink w:anchor="_Toc38537543" w:history="1">
         <w:r>
           <w:rPr>
             <w:rStyle w:val="Hyperlink"/>
@@ -378,7 +378,7 @@
             <w:noProof/>
             <w:webHidden/>
           </w:rPr>
-          <w:instrText xml:space="preserve"> PAGEREF _Toc38366271 \h </w:instrText>
+          <w:instrText xml:space="preserve"> PAGEREF _Toc38537543 \h </w:instrText>
         </w:r>
         <w:r>
           <w:rPr>
@@ -425,7 +425,7 @@
           <w:lang w:eastAsia="en-GB"/>
         </w:rPr>
       </w:pPr>
-      <w:hyperlink w:anchor="_Toc38366272" w:history="1">
+      <w:hyperlink w:anchor="_Toc38537544" w:history="1">
         <w:r>
           <w:rPr>
             <w:rStyle w:val="Hyperlink"/>
@@ -452,7 +452,7 @@
             <w:noProof/>
             <w:webHidden/>
           </w:rPr>
-          <w:instrText xml:space="preserve"> PAGEREF _Toc38366272 \h </w:instrText>
+          <w:instrText xml:space="preserve"> PAGEREF _Toc38537544 \h </w:instrText>
         </w:r>
         <w:r>
           <w:rPr>
@@ -499,7 +499,7 @@
           <w:lang w:eastAsia="en-GB"/>
         </w:rPr>
       </w:pPr>
-      <w:hyperlink w:anchor="_Toc38366273" w:history="1">
+      <w:hyperlink w:anchor="_Toc38537545" w:history="1">
         <w:r>
           <w:rPr>
             <w:rStyle w:val="Hyperlink"/>
@@ -526,7 +526,7 @@
             <w:noProof/>
             <w:webHidden/>
           </w:rPr>
-          <w:instrText xml:space="preserve"> PAGEREF _Toc38366273 \h </w:instrText>
+          <w:instrText xml:space="preserve"> PAGEREF _Toc38537545 \h </w:instrText>
         </w:r>
         <w:r>
           <w:rPr>
@@ -573,7 +573,7 @@
           <w:lang w:eastAsia="en-GB"/>
         </w:rPr>
       </w:pPr>
-      <w:hyperlink w:anchor="_Toc38366274" w:history="1">
+      <w:hyperlink w:anchor="_Toc38537546" w:history="1">
         <w:r>
           <w:rPr>
             <w:rStyle w:val="Hyperlink"/>
@@ -600,7 +600,7 @@
             <w:noProof/>
             <w:webHidden/>
           </w:rPr>
-          <w:instrText xml:space="preserve"> PAGEREF _Toc38366274 \h </w:instrText>
+          <w:instrText xml:space="preserve"> PAGEREF _Toc38537546 \h </w:instrText>
         </w:r>
         <w:r>
           <w:rPr>
@@ -647,7 +647,7 @@
           <w:lang w:eastAsia="en-GB"/>
         </w:rPr>
       </w:pPr>
-      <w:hyperlink w:anchor="_Toc38366275" w:history="1">
+      <w:hyperlink w:anchor="_Toc38537547" w:history="1">
         <w:r>
           <w:rPr>
             <w:rStyle w:val="Hyperlink"/>
@@ -674,7 +674,7 @@
             <w:noProof/>
             <w:webHidden/>
           </w:rPr>
-          <w:instrText xml:space="preserve"> PAGEREF _Toc38366275 \h </w:instrText>
+          <w:instrText xml:space="preserve"> PAGEREF _Toc38537547 \h </w:instrText>
         </w:r>
         <w:r>
           <w:rPr>
@@ -721,7 +721,7 @@
           <w:lang w:eastAsia="en-GB"/>
         </w:rPr>
       </w:pPr>
-      <w:hyperlink w:anchor="_Toc38366276" w:history="1">
+      <w:hyperlink w:anchor="_Toc38537548" w:history="1">
         <w:r>
           <w:rPr>
             <w:rStyle w:val="Hyperlink"/>
@@ -748,7 +748,7 @@
             <w:noProof/>
             <w:webHidden/>
           </w:rPr>
-          <w:instrText xml:space="preserve"> PAGEREF _Toc38366276 \h </w:instrText>
+          <w:instrText xml:space="preserve"> PAGEREF _Toc38537548 \h </w:instrText>
         </w:r>
         <w:r>
           <w:rPr>
@@ -795,7 +795,7 @@
           <w:lang w:eastAsia="en-GB"/>
         </w:rPr>
       </w:pPr>
-      <w:hyperlink w:anchor="_Toc38366277" w:history="1">
+      <w:hyperlink w:anchor="_Toc38537549" w:history="1">
         <w:r>
           <w:rPr>
             <w:rStyle w:val="Hyperlink"/>
@@ -822,7 +822,7 @@
             <w:noProof/>
             <w:webHidden/>
           </w:rPr>
-          <w:instrText xml:space="preserve"> PAGEREF _Toc38366277 \h </w:instrText>
+          <w:instrText xml:space="preserve"> PAGEREF _Toc38537549 \h </w:instrText>
         </w:r>
         <w:r>
           <w:rPr>
@@ -869,7 +869,7 @@
           <w:lang w:eastAsia="en-GB"/>
         </w:rPr>
       </w:pPr>
-      <w:hyperlink w:anchor="_Toc38366278" w:history="1">
+      <w:hyperlink w:anchor="_Toc38537550" w:history="1">
         <w:r>
           <w:rPr>
             <w:rStyle w:val="Hyperlink"/>
@@ -896,7 +896,7 @@
             <w:noProof/>
             <w:webHidden/>
           </w:rPr>
-          <w:instrText xml:space="preserve"> PAGEREF _Toc38366278 \h </w:instrText>
+          <w:instrText xml:space="preserve"> PAGEREF _Toc38537550 \h </w:instrText>
         </w:r>
         <w:r>
           <w:rPr>
@@ -943,7 +943,7 @@
           <w:lang w:eastAsia="en-GB"/>
         </w:rPr>
       </w:pPr>
-      <w:hyperlink w:anchor="_Toc38366279" w:history="1">
+      <w:hyperlink w:anchor="_Toc38537551" w:history="1">
         <w:r>
           <w:rPr>
             <w:rStyle w:val="Hyperlink"/>
@@ -970,7 +970,7 @@
             <w:noProof/>
             <w:webHidden/>
           </w:rPr>
-          <w:instrText xml:space="preserve"> PAGEREF _Toc38366279 \h </w:instrText>
+          <w:instrText xml:space="preserve"> PAGEREF _Toc38537551 \h </w:instrText>
         </w:r>
         <w:r>
           <w:rPr>
@@ -1017,7 +1017,7 @@
           <w:lang w:eastAsia="en-GB"/>
         </w:rPr>
       </w:pPr>
-      <w:hyperlink w:anchor="_Toc38366280" w:history="1">
+      <w:hyperlink w:anchor="_Toc38537552" w:history="1">
         <w:r>
           <w:rPr>
             <w:rStyle w:val="Hyperlink"/>
@@ -1044,7 +1044,7 @@
             <w:noProof/>
             <w:webHidden/>
           </w:rPr>
-          <w:instrText xml:space="preserve"> PAGEREF _Toc38366280 \h </w:instrText>
+          <w:instrText xml:space="preserve"> PAGEREF _Toc38537552 \h </w:instrText>
         </w:r>
         <w:r>
           <w:rPr>
@@ -1064,7 +1064,7 @@
             <w:noProof/>
             <w:webHidden/>
           </w:rPr>
-          <w:t>8</w:t>
+          <w:t>9</w:t>
         </w:r>
         <w:r>
           <w:rPr>
@@ -1076,6 +1076,302 @@
       </w:hyperlink>
     </w:p>
     <w:p>
+      <w:pPr>
+        <w:pStyle w:val="TOC1"/>
+        <w:tabs>
+          <w:tab w:val="right" w:leader="dot" w:pos="9016"/>
+        </w:tabs>
+        <w:rPr>
+          <w:rFonts w:eastAsiaTheme="minorEastAsia" w:cstheme="minorBidi"/>
+          <w:b w:val="0"/>
+          <w:bCs w:val="0"/>
+          <w:i w:val="0"/>
+          <w:iCs w:val="0"/>
+          <w:noProof/>
+          <w:lang w:eastAsia="en-GB"/>
+        </w:rPr>
+      </w:pPr>
+      <w:hyperlink w:anchor="_Toc38537553" w:history="1">
+        <w:r>
+          <w:rPr>
+            <w:rStyle w:val="Hyperlink"/>
+            <w:noProof/>
+          </w:rPr>
+          <w:t>Specification and Design</w:t>
+        </w:r>
+        <w:r>
+          <w:rPr>
+            <w:noProof/>
+            <w:webHidden/>
+          </w:rPr>
+          <w:tab/>
+        </w:r>
+        <w:r>
+          <w:rPr>
+            <w:noProof/>
+            <w:webHidden/>
+          </w:rPr>
+          <w:fldChar w:fldCharType="begin"/>
+        </w:r>
+        <w:r>
+          <w:rPr>
+            <w:noProof/>
+            <w:webHidden/>
+          </w:rPr>
+          <w:instrText xml:space="preserve"> PAGEREF _Toc38537553 \h </w:instrText>
+        </w:r>
+        <w:r>
+          <w:rPr>
+            <w:noProof/>
+            <w:webHidden/>
+          </w:rPr>
+        </w:r>
+        <w:r>
+          <w:rPr>
+            <w:noProof/>
+            <w:webHidden/>
+          </w:rPr>
+          <w:fldChar w:fldCharType="separate"/>
+        </w:r>
+        <w:r>
+          <w:rPr>
+            <w:noProof/>
+            <w:webHidden/>
+          </w:rPr>
+          <w:t>10</w:t>
+        </w:r>
+        <w:r>
+          <w:rPr>
+            <w:noProof/>
+            <w:webHidden/>
+          </w:rPr>
+          <w:fldChar w:fldCharType="end"/>
+        </w:r>
+      </w:hyperlink>
+    </w:p>
+    <w:p>
+      <w:pPr>
+        <w:pStyle w:val="TOC2"/>
+        <w:tabs>
+          <w:tab w:val="right" w:leader="dot" w:pos="9016"/>
+        </w:tabs>
+        <w:rPr>
+          <w:rFonts w:eastAsiaTheme="minorEastAsia" w:cstheme="minorBidi"/>
+          <w:b w:val="0"/>
+          <w:bCs w:val="0"/>
+          <w:noProof/>
+          <w:sz w:val="24"/>
+          <w:szCs w:val="24"/>
+          <w:lang w:eastAsia="en-GB"/>
+        </w:rPr>
+      </w:pPr>
+      <w:hyperlink w:anchor="_Toc38537554" w:history="1">
+        <w:r>
+          <w:rPr>
+            <w:rStyle w:val="Hyperlink"/>
+            <w:noProof/>
+          </w:rPr>
+          <w:t>Approach to Solving the Problem</w:t>
+        </w:r>
+        <w:r>
+          <w:rPr>
+            <w:noProof/>
+            <w:webHidden/>
+          </w:rPr>
+          <w:tab/>
+        </w:r>
+        <w:r>
+          <w:rPr>
+            <w:noProof/>
+            <w:webHidden/>
+          </w:rPr>
+          <w:fldChar w:fldCharType="begin"/>
+        </w:r>
+        <w:r>
+          <w:rPr>
+            <w:noProof/>
+            <w:webHidden/>
+          </w:rPr>
+          <w:instrText xml:space="preserve"> PAGEREF _Toc38537554 \h </w:instrText>
+        </w:r>
+        <w:r>
+          <w:rPr>
+            <w:noProof/>
+            <w:webHidden/>
+          </w:rPr>
+        </w:r>
+        <w:r>
+          <w:rPr>
+            <w:noProof/>
+            <w:webHidden/>
+          </w:rPr>
+          <w:fldChar w:fldCharType="separate"/>
+        </w:r>
+        <w:r>
+          <w:rPr>
+            <w:noProof/>
+            <w:webHidden/>
+          </w:rPr>
+          <w:t>10</w:t>
+        </w:r>
+        <w:r>
+          <w:rPr>
+            <w:noProof/>
+            <w:webHidden/>
+          </w:rPr>
+          <w:fldChar w:fldCharType="end"/>
+        </w:r>
+      </w:hyperlink>
+    </w:p>
+    <w:p>
+      <w:pPr>
+        <w:pStyle w:val="TOC1"/>
+        <w:tabs>
+          <w:tab w:val="right" w:leader="dot" w:pos="9016"/>
+        </w:tabs>
+        <w:rPr>
+          <w:rFonts w:eastAsiaTheme="minorEastAsia" w:cstheme="minorBidi"/>
+          <w:b w:val="0"/>
+          <w:bCs w:val="0"/>
+          <w:i w:val="0"/>
+          <w:iCs w:val="0"/>
+          <w:noProof/>
+          <w:lang w:eastAsia="en-GB"/>
+        </w:rPr>
+      </w:pPr>
+      <w:hyperlink w:anchor="_Toc38537555" w:history="1">
+        <w:r>
+          <w:rPr>
+            <w:rStyle w:val="Hyperlink"/>
+            <w:noProof/>
+          </w:rPr>
+          <w:t>Implementation</w:t>
+        </w:r>
+        <w:r>
+          <w:rPr>
+            <w:noProof/>
+            <w:webHidden/>
+          </w:rPr>
+          <w:tab/>
+        </w:r>
+        <w:r>
+          <w:rPr>
+            <w:noProof/>
+            <w:webHidden/>
+          </w:rPr>
+          <w:fldChar w:fldCharType="begin"/>
+        </w:r>
+        <w:r>
+          <w:rPr>
+            <w:noProof/>
+            <w:webHidden/>
+          </w:rPr>
+          <w:instrText xml:space="preserve"> PAGEREF _Toc38537555 \h </w:instrText>
+        </w:r>
+        <w:r>
+          <w:rPr>
+            <w:noProof/>
+            <w:webHidden/>
+          </w:rPr>
+        </w:r>
+        <w:r>
+          <w:rPr>
+            <w:noProof/>
+            <w:webHidden/>
+          </w:rPr>
+          <w:fldChar w:fldCharType="separate"/>
+        </w:r>
+        <w:r>
+          <w:rPr>
+            <w:noProof/>
+            <w:webHidden/>
+          </w:rPr>
+          <w:t>12</w:t>
+        </w:r>
+        <w:r>
+          <w:rPr>
+            <w:noProof/>
+            <w:webHidden/>
+          </w:rPr>
+          <w:fldChar w:fldCharType="end"/>
+        </w:r>
+      </w:hyperlink>
+    </w:p>
+    <w:p>
+      <w:pPr>
+        <w:pStyle w:val="TOC1"/>
+        <w:tabs>
+          <w:tab w:val="right" w:leader="dot" w:pos="9016"/>
+        </w:tabs>
+        <w:rPr>
+          <w:rFonts w:eastAsiaTheme="minorEastAsia" w:cstheme="minorBidi"/>
+          <w:b w:val="0"/>
+          <w:bCs w:val="0"/>
+          <w:i w:val="0"/>
+          <w:iCs w:val="0"/>
+          <w:noProof/>
+          <w:lang w:eastAsia="en-GB"/>
+        </w:rPr>
+      </w:pPr>
+      <w:hyperlink w:anchor="_Toc38537556" w:history="1">
+        <w:r>
+          <w:rPr>
+            <w:rStyle w:val="Hyperlink"/>
+            <w:noProof/>
+          </w:rPr>
+          <w:t>Supplementary Materials</w:t>
+        </w:r>
+        <w:r>
+          <w:rPr>
+            <w:noProof/>
+            <w:webHidden/>
+          </w:rPr>
+          <w:tab/>
+        </w:r>
+        <w:r>
+          <w:rPr>
+            <w:noProof/>
+            <w:webHidden/>
+          </w:rPr>
+          <w:fldChar w:fldCharType="begin"/>
+        </w:r>
+        <w:r>
+          <w:rPr>
+            <w:noProof/>
+            <w:webHidden/>
+          </w:rPr>
+          <w:instrText xml:space="preserve"> PAGEREF _Toc38537556 \h </w:instrText>
+        </w:r>
+        <w:r>
+          <w:rPr>
+            <w:noProof/>
+            <w:webHidden/>
+          </w:rPr>
+        </w:r>
+        <w:r>
+          <w:rPr>
+            <w:noProof/>
+            <w:webHidden/>
+          </w:rPr>
+          <w:fldChar w:fldCharType="separate"/>
+        </w:r>
+        <w:r>
+          <w:rPr>
+            <w:noProof/>
+            <w:webHidden/>
+          </w:rPr>
+          <w:t>13</w:t>
+        </w:r>
+        <w:r>
+          <w:rPr>
+            <w:noProof/>
+            <w:webHidden/>
+          </w:rPr>
+          <w:fldChar w:fldCharType="end"/>
+        </w:r>
+      </w:hyperlink>
+    </w:p>
+    <w:p>
       <w:r>
         <w:fldChar w:fldCharType="end"/>
       </w:r>
@@ -1087,7 +1383,7 @@
       <w:pPr>
         <w:pStyle w:val="Title"/>
       </w:pPr>
-      <w:bookmarkStart w:id="0" w:name="_Toc38366267"/>
+      <w:bookmarkStart w:id="0" w:name="_Toc38537539"/>
       <w:r>
         <w:lastRenderedPageBreak/>
         <w:t>Introduction</w:t>
@@ -1099,7 +1395,7 @@
         <w:pStyle w:val="Heading1"/>
       </w:pPr>
       <w:bookmarkStart w:id="1" w:name="_Toc38361063"/>
-      <w:bookmarkStart w:id="2" w:name="_Toc38366268"/>
+      <w:bookmarkStart w:id="2" w:name="_Toc38537540"/>
       <w:r>
         <w:t>Project Aims</w:t>
       </w:r>
@@ -1112,10 +1408,7 @@
         <w:t>The aim of this project is to design an effective system for detection of abusive language towards immigrants and women</w:t>
       </w:r>
       <w:r>
-        <w:t xml:space="preserve">. The project is based on a similar project </w:t>
-      </w:r>
-      <w:r>
-        <w:t>run online</w:t>
+        <w:t>. The project is based on a similar project run online</w:t>
       </w:r>
       <w:r>
         <w:rPr>
@@ -1124,10 +1417,7 @@
         <w:footnoteReference w:id="1"/>
       </w:r>
       <w:r>
-        <w:t xml:space="preserve">, and as such I will be comparing my work and results to the results of other participants of the competition. As a result of there being other people working with the same data set that I have used </w:t>
-      </w:r>
-      <w:r>
-        <w:t>for this project,</w:t>
+        <w:t>, and as such I will be comparing my work and results to the results of other participants of the competition. As a result of there being other people working with the same data set that I have used for this project,</w:t>
       </w:r>
       <w:r>
         <w:t xml:space="preserve"> a suitable goal of the project was to achieve the highest accuracy possible and compare this accuracy to other participant of the competition.</w:t>
@@ -1150,12 +1440,9 @@
         <w:pStyle w:val="Heading1"/>
       </w:pPr>
       <w:bookmarkStart w:id="3" w:name="_Toc38361064"/>
-      <w:bookmarkStart w:id="4" w:name="_Toc38366269"/>
-      <w:r>
-        <w:t>Intended</w:t>
-      </w:r>
-      <w:r>
-        <w:t xml:space="preserve"> Audience</w:t>
+      <w:bookmarkStart w:id="4" w:name="_Toc38537541"/>
+      <w:r>
+        <w:t>Intended Audience</w:t>
       </w:r>
       <w:bookmarkEnd w:id="3"/>
       <w:bookmarkEnd w:id="4"/>
@@ -1163,10 +1450,7 @@
     <w:p>
       <w:r>
         <w:tab/>
-        <w:t>The intended audience of this project is anyone interested in natural language processing, but also anyone interested in the practical application of offensive speech detection online. This is especially beneficial in the current world, given th</w:t>
-      </w:r>
-      <w:r>
-        <w:t>e rise of hate speech online on popular platforms such as Twitter</w:t>
+        <w:t>The intended audience of this project is anyone interested in natural language processing, but also anyone interested in the practical application of offensive speech detection online. This is especially beneficial in the current world, given the rise of hate speech online on popular platforms such as Twitter</w:t>
       </w:r>
       <w:r>
         <w:rPr>
@@ -1175,19 +1459,13 @@
         <w:footnoteReference w:id="2"/>
       </w:r>
       <w:r>
-        <w:t>. While this project was developed and tested on a specific set of tweets, with some modification it could be used to classify tweets in real time. Therefore, I would argue that the techni</w:t>
-      </w:r>
-      <w:r>
-        <w:t xml:space="preserve">ques and models explored in this project would be </w:t>
+        <w:t xml:space="preserve">. While this project was developed and tested on a specific set of tweets, with some modification it could be used to classify tweets in real time. Therefore, I would argue that the techniques and models explored in this project would be </w:t>
       </w:r>
       <w:r>
         <w:t>beneficial</w:t>
       </w:r>
       <w:r>
-        <w:t xml:space="preserve"> to anyone looking at implementing an automated hate speech detector into their website</w:t>
-      </w:r>
-      <w:r>
-        <w:t>.</w:t>
+        <w:t xml:space="preserve"> to anyone looking at implementing an automated hate speech detector into their website.</w:t>
       </w:r>
       <w:r>
         <w:t xml:space="preserve"> Equally, this project would be beneficial to law enforcement agencies and governments looking to curb the rise in online hate speech.</w:t>
@@ -1198,7 +1476,7 @@
         <w:pStyle w:val="Heading1"/>
       </w:pPr>
       <w:bookmarkStart w:id="5" w:name="_Toc38361065"/>
-      <w:bookmarkStart w:id="6" w:name="_Toc38366270"/>
+      <w:bookmarkStart w:id="6" w:name="_Toc38537542"/>
       <w:r>
         <w:t>Project Scope</w:t>
       </w:r>
@@ -1210,10 +1488,7 @@
         <w:ind w:firstLine="720"/>
       </w:pPr>
       <w:r>
-        <w:t>The scope of this project adapted over time, due to the fact that at the start of t</w:t>
-      </w:r>
-      <w:r>
-        <w:t xml:space="preserve">he project the libraries and concepts I was going to be working with were largely unknown to me. Therefore, it was hard to estimate the amount of time it would take me to complete pieces of work. </w:t>
+        <w:t xml:space="preserve">The scope of this project adapted over time, due to the fact that at the start of the project the libraries and concepts I was going to be working with were largely unknown to me. Therefore, it was hard to estimate the amount of time it would take me to complete pieces of work. </w:t>
       </w:r>
     </w:p>
     <w:p>
@@ -1221,7 +1496,7 @@
         <w:pStyle w:val="Heading1"/>
       </w:pPr>
       <w:bookmarkStart w:id="7" w:name="_Toc38361066"/>
-      <w:bookmarkStart w:id="8" w:name="_Toc38366271"/>
+      <w:bookmarkStart w:id="8" w:name="_Toc38537543"/>
       <w:r>
         <w:t>Approach</w:t>
       </w:r>
@@ -1233,19 +1508,13 @@
         <w:ind w:firstLine="720"/>
       </w:pPr>
       <w:r>
-        <w:t>The way that I approached carrying out the project</w:t>
-      </w:r>
-      <w:r>
-        <w:t xml:space="preserve"> was through regular meetings with my supervisor, coupled with a Kanban approach to working. This meant that I was focussed on small </w:t>
+        <w:t xml:space="preserve">The way that I approached carrying out the project was through regular meetings with my supervisor, coupled with a Kanban approach to working. This meant that I was focussed on small </w:t>
       </w:r>
       <w:r>
         <w:t>sections</w:t>
       </w:r>
       <w:r>
-        <w:t xml:space="preserve"> of deliverable work, that I could then discuss with my supervisor and plan out what to work on next. This also me</w:t>
-      </w:r>
-      <w:r>
-        <w:t>ant that the scope was able to remain flexible throughout the project, and I was able to pivot quickly in the event that circumstances changed, which they did at some parts of the project.</w:t>
+        <w:t xml:space="preserve"> of deliverable work, that I could then discuss with my supervisor and plan out what to work on next. This also meant that the scope was able to remain flexible throughout the project, and I was able to pivot quickly in the event that circumstances changed, which they did at some parts of the project.</w:t>
       </w:r>
     </w:p>
     <w:p>
@@ -1253,13 +1522,7 @@
         <w:ind w:firstLine="720"/>
       </w:pPr>
       <w:r>
-        <w:t>The way in which I ran the experiments that lead to my outcomes cha</w:t>
-      </w:r>
-      <w:r>
-        <w:t>nged throughout my project as the data available to me changed, and as such can be split into two methods. Initially I did not have access to the test set that others who attempted this problem had, and as such I combined the two data sets I did have (trai</w:t>
-      </w:r>
-      <w:r>
-        <w:t xml:space="preserve">n set and dev set), </w:t>
+        <w:t xml:space="preserve">The way in which I ran the experiments that lead to my outcomes changed throughout my project as the data available to me changed, and as such can be split into two methods. Initially I did not have access to the test set that others who attempted this problem had, and as such I combined the two data sets I did have (train set and dev set), </w:t>
       </w:r>
       <w:r>
         <w:lastRenderedPageBreak/>
@@ -1275,10 +1538,7 @@
         <w:t>this,</w:t>
       </w:r>
       <w:r>
-        <w:t xml:space="preserve"> I approached the project in the following way, which is cons</w:t>
-      </w:r>
-      <w:r>
-        <w:t>idered best practice:</w:t>
+        <w:t xml:space="preserve"> I approached the project in the following way, which is considered best practice:</w:t>
       </w:r>
     </w:p>
     <w:p>
@@ -1338,10 +1598,7 @@
         </w:numPr>
       </w:pPr>
       <w:r>
-        <w:t xml:space="preserve">Compare these </w:t>
-      </w:r>
-      <w:r>
-        <w:t>predictions to actual results.</w:t>
+        <w:t>Compare these predictions to actual results.</w:t>
       </w:r>
     </w:p>
     <w:p>
@@ -1411,18 +1668,12 @@
         <w:ind w:firstLine="720"/>
       </w:pPr>
       <w:r>
-        <w:t>O</w:t>
-      </w:r>
-      <w:r>
-        <w:t>nce I had done this to a point where I was happy with each of the different</w:t>
-      </w:r>
-    </w:p>
-    <w:p>
-      <w:r>
-        <w:t xml:space="preserve">methods I had implemented, I then generated predictions for the </w:t>
-      </w:r>
-      <w:r>
-        <w:t>test set, and compared these predictions to the actual results. These scores were then used for my final results.</w:t>
+        <w:t>Once I had done this to a point where I was happy with each of the different</w:t>
+      </w:r>
+    </w:p>
+    <w:p>
+      <w:r>
+        <w:t>methods I had implemented, I then generated predictions for the test set, and compared these predictions to the actual results. These scores were then used for my final results.</w:t>
       </w:r>
     </w:p>
     <w:p>
@@ -1430,7 +1681,7 @@
         <w:pStyle w:val="Heading1"/>
       </w:pPr>
       <w:bookmarkStart w:id="9" w:name="_Toc38361067"/>
-      <w:bookmarkStart w:id="10" w:name="_Toc38366272"/>
+      <w:bookmarkStart w:id="10" w:name="_Toc38537544"/>
       <w:r>
         <w:t>Summary of Outcomes</w:t>
       </w:r>
@@ -1442,13 +1693,7 @@
         <w:ind w:firstLine="360"/>
       </w:pPr>
       <w:r>
-        <w:t>I</w:t>
-      </w:r>
-      <w:r>
-        <w:t>n terms of the important outcomes from the project, there were a number of inter</w:t>
-      </w:r>
-      <w:r>
-        <w:t>esting outcomes, as follow:</w:t>
+        <w:t>In terms of the important outcomes from the project, there were a number of interesting outcomes, as follow:</w:t>
       </w:r>
     </w:p>
     <w:p>
@@ -1460,10 +1705,7 @@
         </w:numPr>
       </w:pPr>
       <w:r>
-        <w:t>Word embeddings based on Word2Vec were the most effective way of determining features for the models to use</w:t>
-      </w:r>
-      <w:r>
-        <w:t>.</w:t>
+        <w:t>Word embeddings based on Word2Vec were the most effective way of determining features for the models to use.</w:t>
       </w:r>
     </w:p>
     <w:p>
@@ -1475,10 +1717,7 @@
         </w:numPr>
       </w:pPr>
       <w:r>
-        <w:t>SVC</w:t>
-      </w:r>
-      <w:r>
-        <w:t xml:space="preserve"> was the most effective model at classifying tweets from the corpus accurately.</w:t>
+        <w:t>SVC was the most effective model at classifying tweets from the corpus accurately.</w:t>
       </w:r>
     </w:p>
     <w:p>
@@ -1517,7 +1756,7 @@
       <w:pPr>
         <w:pStyle w:val="Title"/>
       </w:pPr>
-      <w:bookmarkStart w:id="11" w:name="_Toc38366273"/>
+      <w:bookmarkStart w:id="11" w:name="_Toc38537545"/>
       <w:r>
         <w:lastRenderedPageBreak/>
         <w:t>Background</w:t>
@@ -1529,7 +1768,7 @@
         <w:pStyle w:val="Heading1"/>
       </w:pPr>
       <w:bookmarkStart w:id="12" w:name="_Toc38361068"/>
-      <w:bookmarkStart w:id="13" w:name="_Toc38366274"/>
+      <w:bookmarkStart w:id="13" w:name="_Toc38537546"/>
       <w:r>
         <w:t>Project Context</w:t>
       </w:r>
@@ -1539,21 +1778,13 @@
     <w:p>
       <w:r>
         <w:tab/>
-      </w:r>
-      <w:r>
         <w:t>The wider context of the problem of detection of abusive language towards women and immigrants is clear, as the rise of social media platforms and the anonymity that they provide has precipitated a</w:t>
       </w:r>
       <w:r>
         <w:t xml:space="preserve">n increasing </w:t>
       </w:r>
       <w:r>
-        <w:t>amount of online abuse, with one</w:t>
-      </w:r>
-      <w:r>
-        <w:t xml:space="preserve"> survey suggestin</w:t>
-      </w:r>
-      <w:r>
-        <w:t>g 18% of teenagers experienced abusive language while communicating online</w:t>
+        <w:t>amount of online abuse, with one survey suggesting 18% of teenagers experienced abusive language while communicating online</w:t>
       </w:r>
       <w:r>
         <w:rPr>
@@ -1574,16 +1805,7 @@
     <w:p>
       <w:r>
         <w:tab/>
-        <w:t>The main aim of this project is focussed around resea</w:t>
-      </w:r>
-      <w:r>
-        <w:t xml:space="preserve">rch and analysis into how best to approach the design and implementation of a program for detection of abusive language </w:t>
-      </w:r>
-      <w:r>
-        <w:t>towards women and immigrants</w:t>
-      </w:r>
-      <w:r>
-        <w:t xml:space="preserve">. </w:t>
+        <w:t xml:space="preserve">The main aim of this project is focussed around research and analysis into how best to approach the design and implementation of a program for detection of abusive language towards women and immigrants. </w:t>
       </w:r>
       <w:r>
         <w:t>I have chosen these two groups specifically due to the large amount of abuse they receive online</w:t>
@@ -1637,10 +1859,7 @@
         <w:t xml:space="preserve">nother </w:t>
       </w:r>
       <w:r>
-        <w:t xml:space="preserve">aim is to produce a piece of software that given a </w:t>
-      </w:r>
-      <w:r>
-        <w:t>tweet via the command line, will be able to accurately predict if the tweet is offensive or not towards the target groups. This was successfully developed using the research outcomes I found from the main aim of the project.</w:t>
+        <w:t>aim is to produce a piece of software that given a tweet via the command line, will be able to accurately predict if the tweet is offensive or not towards the target groups. This was successfully developed using the research outcomes I found from the main aim of the project.</w:t>
       </w:r>
       <w:r>
         <w:t xml:space="preserve"> </w:t>
@@ -1651,7 +1870,7 @@
         <w:pStyle w:val="Heading1"/>
       </w:pPr>
       <w:bookmarkStart w:id="14" w:name="_Toc38361069"/>
-      <w:bookmarkStart w:id="15" w:name="_Toc38366275"/>
+      <w:bookmarkStart w:id="15" w:name="_Toc38537547"/>
       <w:r>
         <w:t>Identified Problem</w:t>
       </w:r>
@@ -1663,13 +1882,7 @@
         <w:ind w:firstLine="720"/>
       </w:pPr>
       <w:r>
-        <w:t>As identifie</w:t>
-      </w:r>
-      <w:r>
-        <w:t>d in my initial plan, the pervasive nature of abuse towards women and immigrants’ online shows that this is a problem that needs solving. Although the focus of this project was experimentation and analysis, the outcomes and findings are useful in determini</w:t>
-      </w:r>
-      <w:r>
-        <w:t xml:space="preserve">ng the best approach to developing an accurate automated method for detection of abuse towards women and immigrants. </w:t>
+        <w:t xml:space="preserve">As identified in my initial plan, the pervasive nature of abuse towards women and immigrants’ online shows that this is a problem that needs solving. Although the focus of this project was experimentation and analysis, the outcomes and findings are useful in determining the best approach to developing an accurate automated method for detection of abuse towards women and immigrants. </w:t>
       </w:r>
       <w:r>
         <w:t xml:space="preserve">Using the findings of the project, I was able to implement a script that takes a single tweet as an input and returns a JSON blob containing </w:t>
@@ -1690,12 +1903,9 @@
         <w:pStyle w:val="Heading1"/>
       </w:pPr>
       <w:bookmarkStart w:id="16" w:name="_Toc38361070"/>
-      <w:bookmarkStart w:id="17" w:name="_Toc38366276"/>
-      <w:r>
-        <w:t>Likely Stakeho</w:t>
-      </w:r>
-      <w:r>
-        <w:t>lders</w:t>
+      <w:bookmarkStart w:id="17" w:name="_Toc38537548"/>
+      <w:r>
+        <w:t>Likely Stakeholders</w:t>
       </w:r>
       <w:bookmarkEnd w:id="16"/>
       <w:bookmarkEnd w:id="17"/>
@@ -1703,22 +1913,13 @@
     <w:p>
       <w:r>
         <w:tab/>
-        <w:t>In terms of likely stakeholders in the problem area, those that would benefit from developing and implementing an automated system for the detection of abuse language would be social media sites and law enforcement agencies</w:t>
-      </w:r>
-      <w:r>
-        <w:t>. There is a vested int</w:t>
-      </w:r>
-      <w:r>
-        <w:t>erest among social media site owners to stop and remove abusive language on their platforms, in order to make their platform more welcoming and nicer to use, as end users will stop using the site if they are receiving abuse.</w:t>
+        <w:t>In terms of likely stakeholders in the problem area, those that would benefit from developing and implementing an automated system for the detection of abuse language would be social media sites and law enforcement agencies. There is a vested interest among social media site owners to stop and remove abusive language on their platforms, in order to make their platform more welcoming and nicer to use, as end users will stop using the site if they are receiving abuse.</w:t>
       </w:r>
       <w:r>
         <w:t xml:space="preserve"> Equally, s</w:t>
       </w:r>
       <w:r>
-        <w:t>ome of the ab</w:t>
-      </w:r>
-      <w:r>
-        <w:t>usive language that could be posted online could constitute hate speech, which is a crime in the United Kingdom</w:t>
+        <w:t>ome of the abusive language that could be posted online could constitute hate speech, which is a crime in the United Kingdom</w:t>
       </w:r>
       <w:r>
         <w:rPr>
@@ -1750,7 +1951,7 @@
         <w:pStyle w:val="Heading1"/>
       </w:pPr>
       <w:bookmarkStart w:id="18" w:name="_Toc38361071"/>
-      <w:bookmarkStart w:id="19" w:name="_Toc38366277"/>
+      <w:bookmarkStart w:id="19" w:name="_Toc38537549"/>
       <w:r>
         <w:t>Theory Associated with Problem Area</w:t>
       </w:r>
@@ -2011,11 +2212,9 @@
       <w:r>
         <w:t xml:space="preserve">The </w:t>
       </w:r>
-      <w:proofErr w:type="spellStart"/>
       <w:r>
         <w:t>Gensim</w:t>
       </w:r>
-      <w:proofErr w:type="spellEnd"/>
       <w:r>
         <w:t xml:space="preserve"> Word2Vec model </w:t>
       </w:r>
@@ -2122,7 +2321,7 @@
         <w:pStyle w:val="Heading1"/>
       </w:pPr>
       <w:bookmarkStart w:id="20" w:name="_Toc38361072"/>
-      <w:bookmarkStart w:id="21" w:name="_Toc38366278"/>
+      <w:bookmarkStart w:id="21" w:name="_Toc38537550"/>
       <w:r>
         <w:t>Constraints on Approach</w:t>
       </w:r>
@@ -2132,38 +2331,19 @@
     <w:p>
       <w:r>
         <w:tab/>
-      </w:r>
-      <w:r>
-        <w:t>As stated in my in</w:t>
-      </w:r>
-      <w:r>
-        <w:t xml:space="preserve">troduction, I was originally constrained from approaching the project in what is considered the best practice method for developing a models to classify offensive tweets due to not having access to the test data set that is used to generate final results, </w:t>
-      </w:r>
-      <w:r>
-        <w:t xml:space="preserve">and ultimately compare these results to other teams who have worked on the same problem. This constraint was solved halfway through the project, and I was able to work in the best practice approach for the remainder of the project. </w:t>
+        <w:t xml:space="preserve">As stated in my introduction, I was originally constrained from approaching the project in what is considered the best practice method for developing a models to classify offensive tweets due to not having access to the test data set that is used to generate final results, and ultimately compare these results to other teams who have worked on the same problem. This constraint was solved halfway through the project, and I was able to work in the best practice approach for the remainder of the project. </w:t>
       </w:r>
     </w:p>
     <w:p>
       <w:r>
         <w:tab/>
-        <w:t>Due to this constraint</w:t>
-      </w:r>
-      <w:r>
-        <w:t xml:space="preserve">, I did have to adopt an alternative approach for the initial period of my work on this project, involving using </w:t>
-      </w:r>
-      <w:proofErr w:type="spellStart"/>
-      <w:r>
-        <w:t>KFold</w:t>
-      </w:r>
-      <w:proofErr w:type="spellEnd"/>
-      <w:r>
-        <w:t xml:space="preserve"> splits to alleviate the issue created by not having a test set. This proved to be a viable approach to the project, as the results and ou</w:t>
-      </w:r>
-      <w:r>
-        <w:t>tcomes generated during this period of the project were essentially similar to when I approached the project with best practice in mind. The trends methods I found to get the best results were the same and could be adopted when I was given access to the te</w:t>
-      </w:r>
-      <w:r>
-        <w:t>st set.</w:t>
+        <w:t xml:space="preserve">Due to this constraint, I did have to adopt an alternative approach for the initial period of my work on this project, involving using </w:t>
+      </w:r>
+      <w:r>
+        <w:t xml:space="preserve">“k-fold cross validation” </w:t>
+      </w:r>
+      <w:r>
+        <w:t>splits to alleviate the issue created by not having a test set. This proved to be a viable approach to the project, as the results and outcomes generated during this period of the project were essentially similar to when I approached the project with best practice in mind. The trends methods I found to get the best results were the same and could be adopted when I was given access to the test set.</w:t>
       </w:r>
     </w:p>
     <w:p>
@@ -2171,7 +2351,7 @@
         <w:pStyle w:val="Heading1"/>
       </w:pPr>
       <w:bookmarkStart w:id="22" w:name="_Toc38361073"/>
-      <w:bookmarkStart w:id="23" w:name="_Toc38366279"/>
+      <w:bookmarkStart w:id="23" w:name="_Toc38537551"/>
       <w:r>
         <w:t>Existing Solutions</w:t>
       </w:r>
@@ -2179,29 +2359,114 @@
       <w:bookmarkEnd w:id="23"/>
     </w:p>
     <w:p>
-      <w:commentRangeStart w:id="24"/>
       <w:r>
         <w:tab/>
       </w:r>
       <w:r>
-        <w:t>[Clarify this] What should go in this section?</w:t>
-      </w:r>
-      <w:commentRangeEnd w:id="24"/>
-      <w:r>
-        <w:commentReference w:id="24"/>
+        <w:t xml:space="preserve">There were a large number of varying methods and research presented by others participating in the competition this project is based on. </w:t>
+      </w:r>
+      <w:r>
+        <w:t xml:space="preserve">They range from machine learning methods similar to the work that I have to done, to deep learning. </w:t>
+      </w:r>
+      <w:r>
+        <w:t xml:space="preserve">For example, there was use of Support Vector Machines, similar to what I have used. </w:t>
+      </w:r>
+      <w:r>
+        <w:t>Although there was use of both machine learning and deep learning techniques, deep learning was by far the most popular method of approaching the problem with 70% of teams making use of deep learning</w:t>
+      </w:r>
+      <w:r>
+        <w:rPr>
+          <w:rStyle w:val="FootnoteReference"/>
+        </w:rPr>
+        <w:footnoteReference w:id="14"/>
+      </w:r>
+      <w:r>
+        <w:t>.</w:t>
+      </w:r>
+      <w:r>
+        <w:t xml:space="preserve"> Further to this, the most successful teams to participate made use of deep learning, with the highest ranked team to not use deep learning placing 6</w:t>
+      </w:r>
+      <w:r>
+        <w:rPr>
+          <w:vertAlign w:val="superscript"/>
+        </w:rPr>
+        <w:t>th</w:t>
+      </w:r>
+      <w:r>
+        <w:t>.</w:t>
+      </w:r>
+    </w:p>
+    <w:p>
+      <w:pPr>
+        <w:ind w:firstLine="720"/>
+      </w:pPr>
+      <w:r>
+        <w:t>As well as use of varying models and feature extraction, there was also a wide range of different methods of data pre-processing used</w:t>
+      </w:r>
+      <w:r>
+        <w:t>.</w:t>
+      </w:r>
+      <w:r>
+        <w:t xml:space="preserve"> </w:t>
+      </w:r>
+      <w:r>
+        <w:t>These methods ranged from making use of additional training material such as Word2Vec models and or external data sets, to using sentiment analysis models for prediction, or even using offensive word lists</w:t>
+      </w:r>
+      <w:r>
+        <w:rPr>
+          <w:rStyle w:val="FootnoteReference"/>
+        </w:rPr>
+        <w:footnoteReference w:id="15"/>
+      </w:r>
+      <w:r>
+        <w:t xml:space="preserve">. </w:t>
+      </w:r>
+      <w:r>
+        <w:t>Some</w:t>
+      </w:r>
+      <w:r>
+        <w:t xml:space="preserve"> team</w:t>
+      </w:r>
+      <w:r>
+        <w:t>s</w:t>
+      </w:r>
+      <w:r>
+        <w:t xml:space="preserve"> used twitter specific tokenizer</w:t>
+      </w:r>
+      <w:r>
+        <w:t>s</w:t>
+      </w:r>
+      <w:r>
+        <w:t xml:space="preserve">, </w:t>
+      </w:r>
+      <w:r>
+        <w:t xml:space="preserve">for example </w:t>
+      </w:r>
+      <w:r>
+        <w:t>NTLK TweetTokenizer</w:t>
+      </w:r>
+      <w:r>
+        <w:t>.</w:t>
+      </w:r>
+      <w:r>
+        <w:t xml:space="preserve"> Teams also made efforts to normalise URL’s, hashtags, and elongated words to improve results. </w:t>
+      </w:r>
+      <w:r>
+        <w:t>There were also teams that converted emoji’s to text to be able to analyse them effectively.</w:t>
       </w:r>
     </w:p>
     <w:p>
       <w:pPr>
         <w:pStyle w:val="Heading1"/>
       </w:pPr>
-      <w:bookmarkStart w:id="25" w:name="_Toc38361074"/>
-      <w:bookmarkStart w:id="26" w:name="_Toc38366280"/>
-      <w:r>
+      <w:bookmarkStart w:id="24" w:name="_Toc38361074"/>
+      <w:bookmarkStart w:id="25" w:name="_Toc38537552"/>
+      <w:r>
+        <w:lastRenderedPageBreak/>
         <w:t>Methods and Tools</w:t>
       </w:r>
+      <w:bookmarkEnd w:id="24"/>
       <w:bookmarkEnd w:id="25"/>
-      <w:bookmarkEnd w:id="26"/>
     </w:p>
     <w:p>
       <w:r>
@@ -2212,32 +2477,10 @@
         <w:rPr>
           <w:rStyle w:val="FootnoteReference"/>
         </w:rPr>
-        <w:footnoteReference w:id="14"/>
-      </w:r>
-      <w:r>
-        <w:t xml:space="preserve">, and in particular I made use of 3 specific libraries to complete the project: Sci-Kit Learn, </w:t>
-      </w:r>
-      <w:proofErr w:type="spellStart"/>
-      <w:r>
-        <w:t>Gensim</w:t>
-      </w:r>
-      <w:proofErr w:type="spellEnd"/>
-      <w:r>
-        <w:t xml:space="preserve">, and </w:t>
-      </w:r>
-      <w:proofErr w:type="spellStart"/>
-      <w:r>
-        <w:t>Numpy</w:t>
-      </w:r>
-      <w:proofErr w:type="spellEnd"/>
-      <w:r>
-        <w:t>.</w:t>
-      </w:r>
-      <w:r>
-        <w:t xml:space="preserve"> In terms of what makes up my program, each of my models is made up of a form of classifier (For example, a decision tree of Logistic Regression), and a form of feature extraction that helps to train the model with features that are deemed as important mar</w:t>
-      </w:r>
-      <w:r>
-        <w:t>kers for if a tweet is offensive or not.</w:t>
+        <w:footnoteReference w:id="16"/>
+      </w:r>
+      <w:r>
+        <w:t>, and in particular I made use of 3 specific libraries to complete the project: Sci-Kit Learn, Gensim, and Numpy. In terms of what makes up my program, each of my models is made up of a form of classifier (For example, a decision tree of Logistic Regression), and a form of feature extraction that helps to train the model with features that are deemed as important markers for if a tweet is offensive or not.</w:t>
       </w:r>
     </w:p>
     <w:p>
@@ -2249,83 +2492,40 @@
         <w:rPr>
           <w:rStyle w:val="FootnoteReference"/>
         </w:rPr>
-        <w:footnoteReference w:id="15"/>
-      </w:r>
-      <w:r>
-        <w:t xml:space="preserve"> is a library that I used to give me access to a wide number of different classifier models that I could train my corpus </w:t>
-      </w:r>
-      <w:proofErr w:type="gramStart"/>
-      <w:r>
-        <w:t>on, and</w:t>
-      </w:r>
-      <w:proofErr w:type="gramEnd"/>
-      <w:r>
-        <w:t xml:space="preserve"> use to generate predictions for if a tweet is offensive or not. As well </w:t>
-      </w:r>
-      <w:r>
-        <w:t xml:space="preserve">as this, at once stage I also used this library to extract features from the corpus as a further method of training the classifier model. </w:t>
+        <w:footnoteReference w:id="17"/>
+      </w:r>
+      <w:r>
+        <w:t xml:space="preserve"> is a library that I used to give me access to a wide number of different classifier models that I could train my corpus on, and use to generate predictions for if a tweet is offensive or not. As well as this, at once stage I also used this library to extract features from the corpus as a further method of training the classifier model. </w:t>
       </w:r>
     </w:p>
     <w:p>
       <w:r>
         <w:tab/>
-      </w:r>
-      <w:proofErr w:type="spellStart"/>
-      <w:r>
         <w:t>Gensim</w:t>
       </w:r>
-      <w:proofErr w:type="spellEnd"/>
       <w:r>
         <w:rPr>
           <w:rStyle w:val="FootnoteReference"/>
         </w:rPr>
-        <w:footnoteReference w:id="16"/>
-      </w:r>
-      <w:r>
-        <w:t xml:space="preserve"> is a library that allowed me to implement a form of neural networks into the project, using a model of featur</w:t>
-      </w:r>
-      <w:r>
-        <w:t>e extraction called Word2Vec. Word2Vec works by creating word embeddings for each word in the corpus, and then looking at what words are “near” that word, to determine links. I implemented two forms of feature extraction in my project, with one Word2Vec mo</w:t>
-      </w:r>
-      <w:r>
-        <w:t xml:space="preserve">del that was trained on my data set, and another Word2Vec model that was trained on a much larger data set of tweets. Both of these models were </w:t>
-      </w:r>
-      <w:r>
-        <w:lastRenderedPageBreak/>
-        <w:t>used in my work, and both produced varying results. I also used Word2Vec to analyse what words were “nearest” to</w:t>
-      </w:r>
-      <w:r>
-        <w:t xml:space="preserve"> certain words, to see what words are commonly used along with what could typically be considered as abusive language.</w:t>
+        <w:footnoteReference w:id="18"/>
+      </w:r>
+      <w:r>
+        <w:t xml:space="preserve"> is a library that allowed me to implement a form of neural networks into the project, using a model of feature extraction called Word2Vec. Word2Vec works by creating word embeddings for each word in the corpus, and then looking at what words are “near” that word, to determine links. I implemented two forms of feature extraction in my project, with one Word2Vec model that was trained on my data set, and another Word2Vec model that was trained on a much larger data set of tweets. Both of these models were used in my work, and both produced varying results. I also used Word2Vec to analyse what words were “nearest” to certain words, to see what words are commonly used along with what could typically be considered as abusive language.</w:t>
       </w:r>
     </w:p>
     <w:p>
       <w:r>
         <w:tab/>
-      </w:r>
-      <w:proofErr w:type="spellStart"/>
-      <w:r>
         <w:t>Numpy</w:t>
       </w:r>
-      <w:proofErr w:type="spellEnd"/>
       <w:r>
         <w:rPr>
           <w:rStyle w:val="FootnoteReference"/>
         </w:rPr>
-        <w:footnoteReference w:id="17"/>
-      </w:r>
-      <w:r>
-        <w:t xml:space="preserve"> is a library that extends the operations that Python can perform on data structures, particularly arrays and matrices. This is use</w:t>
-      </w:r>
-      <w:r>
-        <w:t xml:space="preserve">ful for my project given that Sci-Kit Learn makes extensive use of sparse matrices to represent the predictions output by the classifier models, and by using </w:t>
-      </w:r>
-      <w:proofErr w:type="spellStart"/>
-      <w:r>
-        <w:t>Numpy</w:t>
-      </w:r>
-      <w:proofErr w:type="spellEnd"/>
-      <w:r>
-        <w:t xml:space="preserve"> it is much easier to record these results.</w:t>
+        <w:footnoteReference w:id="19"/>
+      </w:r>
+      <w:r>
+        <w:t xml:space="preserve"> is a library that extends the operations that Python can perform on data structures, particularly arrays and matrices. This is useful for my project given that Sci-Kit Learn makes extensive use of sparse matrices to represent the predictions output by the classifier models, and by using Numpy it is much easier to record these results.</w:t>
       </w:r>
     </w:p>
     <w:p>
@@ -2345,18 +2545,22 @@
       <w:pPr>
         <w:pStyle w:val="Title"/>
       </w:pPr>
+      <w:bookmarkStart w:id="26" w:name="_Toc38537553"/>
       <w:r>
         <w:lastRenderedPageBreak/>
         <w:t>Specification and Design</w:t>
       </w:r>
+      <w:bookmarkEnd w:id="26"/>
     </w:p>
     <w:p>
       <w:pPr>
         <w:pStyle w:val="Heading1"/>
       </w:pPr>
+      <w:bookmarkStart w:id="27" w:name="_Toc38537554"/>
       <w:r>
         <w:t>Approach to Solving the Problem</w:t>
       </w:r>
+      <w:bookmarkEnd w:id="27"/>
     </w:p>
     <w:p>
       <w:r>
@@ -2380,6 +2584,101 @@
       <w:r>
         <w:t xml:space="preserve"> I have illustrated the way in which the program works in a flow chart that can be found in the supplementary materials under Figure 1.</w:t>
       </w:r>
+      <w:r>
+        <w:t xml:space="preserve"> The reasoning behind why there was so much of an evolution in all areas of the project over the duration, is due to my extremely limited experience with the tooling and concepts used in the project prior to beginning work. </w:t>
+      </w:r>
+      <w:r>
+        <w:t xml:space="preserve">As a result of this, a lot of the concepts and tooling I initially used were not best </w:t>
+      </w:r>
+      <w:r>
+        <w:t>practice or</w:t>
+      </w:r>
+      <w:r>
+        <w:t xml:space="preserve"> did not provide very accurate predictions.</w:t>
+      </w:r>
+      <w:r>
+        <w:t xml:space="preserve"> </w:t>
+      </w:r>
+      <w:r>
+        <w:t>The final iteration of the project, as shown in Figure 1, implements all of the concepts and tooling that I found to produce the most accurate predictions, as measured by precision, recall, and f-1 score.</w:t>
+      </w:r>
+    </w:p>
+    <w:p>
+      <w:r>
+        <w:tab/>
+      </w:r>
+      <w:r>
+        <w:t xml:space="preserve">As I have shown in </w:t>
+      </w:r>
+      <w:r>
+        <w:t xml:space="preserve">Figure 1, the data flow of the program is relatively simple and remains the same despite variations in experimental setup, feature extraction, and model selection. </w:t>
+      </w:r>
+      <w:r>
+        <w:t xml:space="preserve">However, Figure 1 does abstract a lot of the workings going on underneath the simple step descriptions I have included. </w:t>
+      </w:r>
+      <w:r>
+        <w:t xml:space="preserve">For example, the step “Tweets are loaded into the program” abstracts the need to load the tweets and their corresponding labels into lists in such a way that Sci-Kit Learn can make use of the corpus. </w:t>
+      </w:r>
+    </w:p>
+    <w:p>
+      <w:r>
+        <w:tab/>
+        <w:t xml:space="preserve">Another flaw in Figure 1 is that it does not sure the evolution that this project went through over the course of my work on it. </w:t>
+      </w:r>
+      <w:r>
+        <w:t>For example, although I was always comparing the predictions to the actual labels to determine the accuracy of the system, th</w:t>
+      </w:r>
+      <w:r>
+        <w:t xml:space="preserve">e way in which I calculated this accuracy did vary. </w:t>
+      </w:r>
+      <w:r>
+        <w:t xml:space="preserve">In the final iteration of the program I had one set of predictions to compare to the actual tweet labels, but in earlier iterations I had 5 different sets of </w:t>
+      </w:r>
+      <w:r>
+        <w:t xml:space="preserve">predictions. This was due to my use of “k-fold cross validation”, the use of which and use case I have previously explained. </w:t>
+      </w:r>
+      <w:r>
+        <w:t>As a result of this, I had to average these 5 results together to get an overall result, thus complicating the step of result generation.</w:t>
+      </w:r>
+    </w:p>
+    <w:p>
+      <w:r>
+        <w:tab/>
+        <w:t>The way in which I recorded my results was to include a function that first noted down the parameters of the experiment to the results file, and then copied down the classification report containing metrics such as precision, recall, and f-1 score of the experiment.</w:t>
+      </w:r>
+      <w:r>
+        <w:t xml:space="preserve"> All of this information was recorded in a CSV, for two main reasons. First, because CSV files are to manipulate with Python, and second because they provide a neat and simple way of displaying my results in a tabulated format</w:t>
+      </w:r>
+      <w:r>
+        <w:t xml:space="preserve">. </w:t>
+      </w:r>
+      <w:r>
+        <w:t>As a result of recording my results automatically every time an experiment was run, I had an extensive catalogue of results that I have been able to go over and analyse, allowing me to accurately present a summary of outcomes as to what the most effective methods for detection of abusive language are.</w:t>
+      </w:r>
+    </w:p>
+    <w:p>
+      <w:r>
+        <w:tab/>
+        <w:t xml:space="preserve">Another key step that is abstracted in Figure 1 under the “tweets are loaded into the program” step is data pre-processing. </w:t>
+      </w:r>
+      <w:r>
+        <w:t xml:space="preserve">This step involves normalising the tweets so as to improve the overall accuracy of the results produced by the experiment. </w:t>
+      </w:r>
+      <w:r>
+        <w:t xml:space="preserve">I performed varying levels of data pre-processing throughout the project as I learned more about natural language processing. </w:t>
+      </w:r>
+      <w:r>
+        <w:t>In the final state of the project, the most effect form of pre-processing I used was to allow for the use of “n grams” to specifically look for common phrases instead of words. This vastly improved the accuracy of my results.</w:t>
+      </w:r>
+    </w:p>
+    <w:p>
+      <w:r>
+        <w:lastRenderedPageBreak/>
+        <w:tab/>
+      </w:r>
+      <w:r>
+        <w:t xml:space="preserve">I have already previously touched on the variations in feature extraction and model selection, and I will go into depth about just how I implemented these varying methods that make up the core of the experimental setup. </w:t>
+      </w:r>
     </w:p>
     <w:p>
       <w:r>
@@ -2390,6 +2689,163 @@
       <w:pPr>
         <w:pStyle w:val="Title"/>
       </w:pPr>
+      <w:bookmarkStart w:id="28" w:name="_Toc38537555"/>
+      <w:r>
+        <w:lastRenderedPageBreak/>
+        <w:t>Implementation</w:t>
+      </w:r>
+      <w:bookmarkEnd w:id="28"/>
+    </w:p>
+    <w:p>
+      <w:pPr>
+        <w:pStyle w:val="Heading1"/>
+      </w:pPr>
+      <w:r>
+        <w:t>Data Handling</w:t>
+      </w:r>
+    </w:p>
+    <w:p>
+      <w:r>
+        <w:tab/>
+        <w:t xml:space="preserve">The first part of the project that I worked on was the handling of the data sets, as the libraries that I made use of require data to be formatted in a specific way before you can make use of the corpus to train the classifier models, or extract features from </w:t>
+      </w:r>
+      <w:r>
+        <w:t xml:space="preserve">them. </w:t>
+      </w:r>
+      <w:r>
+        <w:t>To do this in Python, I made use of the “OS”</w:t>
+      </w:r>
+      <w:r>
+        <w:rPr>
+          <w:rStyle w:val="FootnoteReference"/>
+        </w:rPr>
+        <w:footnoteReference w:id="20"/>
+      </w:r>
+      <w:r>
+        <w:t xml:space="preserve"> library as my method of file handling to load the tweets from the text files I had them stored in</w:t>
+      </w:r>
+      <w:r>
+        <w:t xml:space="preserve">. I used this library due to the fact that it is built into Python, and as such is an effective method of file handling. </w:t>
+      </w:r>
+    </w:p>
+    <w:p>
+      <w:r>
+        <w:rPr>
+          <w:noProof/>
+        </w:rPr>
+        <w:drawing>
+          <wp:anchor distT="0" distB="0" distL="114300" distR="114300" simplePos="0" relativeHeight="251661312" behindDoc="0" locked="0" layoutInCell="1" allowOverlap="1" wp14:anchorId="68CDF64C" wp14:editId="39BDD2ED">
+            <wp:simplePos x="0" y="0"/>
+            <wp:positionH relativeFrom="column">
+              <wp:posOffset>0</wp:posOffset>
+            </wp:positionH>
+            <wp:positionV relativeFrom="paragraph">
+              <wp:posOffset>1716347</wp:posOffset>
+            </wp:positionV>
+            <wp:extent cx="5731510" cy="4006850"/>
+            <wp:effectExtent l="0" t="0" r="0" b="6350"/>
+            <wp:wrapSquare wrapText="bothSides"/>
+            <wp:docPr id="3" name="Picture 3"/>
+            <wp:cNvGraphicFramePr>
+              <a:graphicFrameLocks xmlns:a="http://schemas.openxmlformats.org/drawingml/2006/main" noChangeAspect="1"/>
+            </wp:cNvGraphicFramePr>
+            <a:graphic xmlns:a="http://schemas.openxmlformats.org/drawingml/2006/main">
+              <a:graphicData uri="http://schemas.openxmlformats.org/drawingml/2006/picture">
+                <pic:pic xmlns:pic="http://schemas.openxmlformats.org/drawingml/2006/picture">
+                  <pic:nvPicPr>
+                    <pic:cNvPr id="3" name="Screenshot 2020-04-23 at 12.57.29.png"/>
+                    <pic:cNvPicPr/>
+                  </pic:nvPicPr>
+                  <pic:blipFill>
+                    <a:blip r:embed="rId8" cstate="print">
+                      <a:extLst>
+                        <a:ext uri="{28A0092B-C50C-407E-A947-70E740481C1C}">
+                          <a14:useLocalDpi xmlns:a14="http://schemas.microsoft.com/office/drawing/2010/main" val="0"/>
+                        </a:ext>
+                      </a:extLst>
+                    </a:blip>
+                    <a:stretch>
+                      <a:fillRect/>
+                    </a:stretch>
+                  </pic:blipFill>
+                  <pic:spPr>
+                    <a:xfrm>
+                      <a:off x="0" y="0"/>
+                      <a:ext cx="5731510" cy="4006850"/>
+                    </a:xfrm>
+                    <a:prstGeom prst="rect">
+                      <a:avLst/>
+                    </a:prstGeom>
+                  </pic:spPr>
+                </pic:pic>
+              </a:graphicData>
+            </a:graphic>
+            <wp14:sizeRelH relativeFrom="page">
+              <wp14:pctWidth>0</wp14:pctWidth>
+            </wp14:sizeRelH>
+            <wp14:sizeRelV relativeFrom="page">
+              <wp14:pctHeight>0</wp14:pctHeight>
+            </wp14:sizeRelV>
+          </wp:anchor>
+        </w:drawing>
+      </w:r>
+      <w:r>
+        <w:tab/>
+        <w:t>Once the text files have been loaded, the next problem that I had to solve was the splitting of the training data, in this case the train data set, into separate offensive and not offensive text files, based on their labels within the original train set text file.</w:t>
+      </w:r>
+      <w:r>
+        <w:t xml:space="preserve"> </w:t>
+      </w:r>
+      <w:r>
+        <w:t>The reason that this had to be done is</w:t>
+      </w:r>
+      <w:r>
+        <w:t xml:space="preserve"> </w:t>
+      </w:r>
+      <w:r>
+        <w:t xml:space="preserve">to facilitate the creation of a Python list of tweets with corresponding labels that Sci-Kit Learn can use to train a classifier model, as well as compare predictions to actual tweet labels to determine the accuracy of said model. </w:t>
+      </w:r>
+      <w:r>
+        <w:t xml:space="preserve">The </w:t>
+      </w:r>
+      <w:r>
+        <w:t>screenshot below shows the function that I wrote to perform this task, along with comments explaining what the loading lines do.</w:t>
+      </w:r>
+      <w:r>
+        <w:t xml:space="preserve"> </w:t>
+      </w:r>
+      <w:r>
+        <w:t xml:space="preserve">The step of splitting the tweets into their separate offensive/not offensive text file only needs to be done once, as the files are saved. </w:t>
+      </w:r>
+    </w:p>
+    <w:p>
+      <w:pPr>
+        <w:ind w:firstLine="720"/>
+      </w:pPr>
+      <w:r>
+        <w:t xml:space="preserve">Following on from splitting the tweets out, I needed to load the separate offensive/not offensive files into the program. </w:t>
+      </w:r>
+      <w:r>
+        <w:t xml:space="preserve">The way in which I did this essentially involved recycling the loading code shown in the “split_off_not” function shown above, as </w:t>
+      </w:r>
+      <w:r>
+        <w:lastRenderedPageBreak/>
+        <w:t>they essentially need to perform the same role of loading the tweets into a list</w:t>
+      </w:r>
+      <w:r>
+        <w:t>, and because of this I will not show the “load_file” function that performs this task.</w:t>
+      </w:r>
+      <w:bookmarkStart w:id="29" w:name="_GoBack"/>
+      <w:bookmarkEnd w:id="29"/>
+      <w:r>
+        <w:br w:type="page"/>
+      </w:r>
+    </w:p>
+    <w:p>
+      <w:pPr>
+        <w:pStyle w:val="Title"/>
+      </w:pPr>
+      <w:bookmarkStart w:id="30" w:name="_Toc38537556"/>
       <w:r>
         <w:rPr>
           <w:noProof/>
@@ -2442,14 +2898,9 @@
                             <w:r>
                               <w:t xml:space="preserve">Figure </w:t>
                             </w:r>
-                            <w:fldSimple w:instr=" SEQ Figure \* ARABIC ">
-                              <w:r>
-                                <w:rPr>
-                                  <w:noProof/>
-                                </w:rPr>
-                                <w:t>1</w:t>
-                              </w:r>
-                            </w:fldSimple>
+                            <w:r>
+                              <w:t>1</w:t>
+                            </w:r>
                           </w:p>
                         </w:txbxContent>
                       </wps:txbx>
@@ -2484,14 +2935,9 @@
                       <w:r>
                         <w:t xml:space="preserve">Figure </w:t>
                       </w:r>
-                      <w:fldSimple w:instr=" SEQ Figure \* ARABIC ">
-                        <w:r>
-                          <w:rPr>
-                            <w:noProof/>
-                          </w:rPr>
-                          <w:t>1</w:t>
-                        </w:r>
-                      </w:fldSimple>
+                      <w:r>
+                        <w:t>1</w:t>
+                      </w:r>
                     </w:p>
                   </w:txbxContent>
                 </v:textbox>
@@ -2504,10 +2950,9 @@
       <w:r>
         <w:t>Supplementary Materials</w:t>
       </w:r>
-    </w:p>
-    <w:p>
-      <w:bookmarkStart w:id="27" w:name="_GoBack"/>
-      <w:bookmarkEnd w:id="27"/>
+      <w:bookmarkEnd w:id="30"/>
+    </w:p>
+    <w:p>
       <w:r>
         <w:rPr>
           <w:noProof/>
@@ -2536,7 +2981,7 @@
                     <pic:cNvPicPr/>
                   </pic:nvPicPr>
                   <pic:blipFill>
-                    <a:blip r:embed="rId11">
+                    <a:blip r:embed="rId9">
                       <a:extLst>
                         <a:ext uri="{28A0092B-C50C-407E-A947-70E740481C1C}">
                           <a14:useLocalDpi xmlns:a14="http://schemas.microsoft.com/office/drawing/2010/main" val="0"/>
@@ -2580,34 +3025,6 @@
 </w:document>
 </file>
 
-<file path=word/comments.xml><?xml version="1.0" encoding="utf-8"?>
-<w:comments xmlns:wpc="http://schemas.microsoft.com/office/word/2010/wordprocessingCanvas" xmlns:cx="http://schemas.microsoft.com/office/drawing/2014/chartex" xmlns:cx1="http://schemas.microsoft.com/office/drawing/2015/9/8/chartex" xmlns:cx2="http://schemas.microsoft.com/office/drawing/2015/10/21/chartex" xmlns:cx3="http://schemas.microsoft.com/office/drawing/2016/5/9/chartex" xmlns:cx4="http://schemas.microsoft.com/office/drawing/2016/5/10/chartex" xmlns:cx5="http://schemas.microsoft.com/office/drawing/2016/5/11/chartex" xmlns:cx6="http://schemas.microsoft.com/office/drawing/2016/5/12/chartex" xmlns:cx7="http://schemas.microsoft.com/office/drawing/2016/5/13/chartex" xmlns:cx8="http://schemas.microsoft.com/office/drawing/2016/5/14/chartex" xmlns:mc="http://schemas.openxmlformats.org/markup-compatibility/2006" xmlns:aink="http://schemas.microsoft.com/office/drawing/2016/ink" xmlns:am3d="http://schemas.microsoft.com/office/drawing/2017/model3d" xmlns:o="urn:schemas-microsoft-com:office:office" xmlns:r="http://schemas.openxmlformats.org/officeDocument/2006/relationships" xmlns:m="http://schemas.openxmlformats.org/officeDocument/2006/math" xmlns:v="urn:schemas-microsoft-com:vml" xmlns:wp14="http://schemas.microsoft.com/office/word/2010/wordprocessingDrawing" xmlns:wp="http://schemas.openxmlformats.org/drawingml/2006/wordprocessingDrawing" xmlns:w10="urn:schemas-microsoft-com:office:word" xmlns:w="http://schemas.openxmlformats.org/wordprocessingml/2006/main" xmlns:w14="http://schemas.microsoft.com/office/word/2010/wordml" xmlns:w15="http://schemas.microsoft.com/office/word/2012/wordml" xmlns:w16cid="http://schemas.microsoft.com/office/word/2016/wordml/cid" xmlns:w16se="http://schemas.microsoft.com/office/word/2015/wordml/symex" xmlns:wpg="http://schemas.microsoft.com/office/word/2010/wordprocessingGroup" xmlns:wpi="http://schemas.microsoft.com/office/word/2010/wordprocessingInk" xmlns:wne="http://schemas.microsoft.com/office/word/2006/wordml" xmlns:wps="http://schemas.microsoft.com/office/word/2010/wordprocessingShape" mc:Ignorable="w14 w15 w16se w16cid wp14">
-  <w:comment w:id="24" w:author="Unknown Author" w:date="2020-04-15T18:05:00Z" w:initials="">
-    <w:p>
-      <w:r>
-        <w:rPr>
-          <w:rFonts w:ascii="Calibri" w:hAnsi="Calibri"/>
-          <w:sz w:val="20"/>
-        </w:rPr>
-        <w:t>I think here you should write a bit about current hate speech models and how they work. Look at the task paper, which summarizes the best performing participating systems, and cite them properly.</w:t>
-      </w:r>
-    </w:p>
-  </w:comment>
-</w:comments>
-</file>
-
-<file path=word/commentsExtended.xml><?xml version="1.0" encoding="utf-8"?>
-<w15:commentsEx xmlns:wpc="http://schemas.microsoft.com/office/word/2010/wordprocessingCanvas" xmlns:cx="http://schemas.microsoft.com/office/drawing/2014/chartex" xmlns:cx1="http://schemas.microsoft.com/office/drawing/2015/9/8/chartex" xmlns:cx2="http://schemas.microsoft.com/office/drawing/2015/10/21/chartex" xmlns:cx3="http://schemas.microsoft.com/office/drawing/2016/5/9/chartex" xmlns:cx4="http://schemas.microsoft.com/office/drawing/2016/5/10/chartex" xmlns:cx5="http://schemas.microsoft.com/office/drawing/2016/5/11/chartex" xmlns:cx6="http://schemas.microsoft.com/office/drawing/2016/5/12/chartex" xmlns:cx7="http://schemas.microsoft.com/office/drawing/2016/5/13/chartex" xmlns:cx8="http://schemas.microsoft.com/office/drawing/2016/5/14/chartex" xmlns:mc="http://schemas.openxmlformats.org/markup-compatibility/2006" xmlns:aink="http://schemas.microsoft.com/office/drawing/2016/ink" xmlns:am3d="http://schemas.microsoft.com/office/drawing/2017/model3d" xmlns:o="urn:schemas-microsoft-com:office:office" xmlns:r="http://schemas.openxmlformats.org/officeDocument/2006/relationships" xmlns:m="http://schemas.openxmlformats.org/officeDocument/2006/math" xmlns:v="urn:schemas-microsoft-com:vml" xmlns:wp14="http://schemas.microsoft.com/office/word/2010/wordprocessingDrawing" xmlns:wp="http://schemas.openxmlformats.org/drawingml/2006/wordprocessingDrawing" xmlns:w10="urn:schemas-microsoft-com:office:word" xmlns:w="http://schemas.openxmlformats.org/wordprocessingml/2006/main" xmlns:w14="http://schemas.microsoft.com/office/word/2010/wordml" xmlns:w15="http://schemas.microsoft.com/office/word/2012/wordml" xmlns:w16cid="http://schemas.microsoft.com/office/word/2016/wordml/cid" xmlns:w16se="http://schemas.microsoft.com/office/word/2015/wordml/symex" xmlns:wpg="http://schemas.microsoft.com/office/word/2010/wordprocessingGroup" xmlns:wpi="http://schemas.microsoft.com/office/word/2010/wordprocessingInk" xmlns:wne="http://schemas.microsoft.com/office/word/2006/wordml" xmlns:wps="http://schemas.microsoft.com/office/word/2010/wordprocessingShape" mc:Ignorable="w14 w15 w16se w16cid wp14">
-  <w15:commentEx w15:paraId="20C1C80C" w15:done="0"/>
-</w15:commentsEx>
-</file>
-
-<file path=word/commentsIds.xml><?xml version="1.0" encoding="utf-8"?>
-<w16cid:commentsIds xmlns:wpc="http://schemas.microsoft.com/office/word/2010/wordprocessingCanvas" xmlns:cx="http://schemas.microsoft.com/office/drawing/2014/chartex" xmlns:cx1="http://schemas.microsoft.com/office/drawing/2015/9/8/chartex" xmlns:cx2="http://schemas.microsoft.com/office/drawing/2015/10/21/chartex" xmlns:cx3="http://schemas.microsoft.com/office/drawing/2016/5/9/chartex" xmlns:cx4="http://schemas.microsoft.com/office/drawing/2016/5/10/chartex" xmlns:cx5="http://schemas.microsoft.com/office/drawing/2016/5/11/chartex" xmlns:cx6="http://schemas.microsoft.com/office/drawing/2016/5/12/chartex" xmlns:cx7="http://schemas.microsoft.com/office/drawing/2016/5/13/chartex" xmlns:cx8="http://schemas.microsoft.com/office/drawing/2016/5/14/chartex" xmlns:mc="http://schemas.openxmlformats.org/markup-compatibility/2006" xmlns:aink="http://schemas.microsoft.com/office/drawing/2016/ink" xmlns:am3d="http://schemas.microsoft.com/office/drawing/2017/model3d" xmlns:o="urn:schemas-microsoft-com:office:office" xmlns:r="http://schemas.openxmlformats.org/officeDocument/2006/relationships" xmlns:m="http://schemas.openxmlformats.org/officeDocument/2006/math" xmlns:v="urn:schemas-microsoft-com:vml" xmlns:wp14="http://schemas.microsoft.com/office/word/2010/wordprocessingDrawing" xmlns:wp="http://schemas.openxmlformats.org/drawingml/2006/wordprocessingDrawing" xmlns:w10="urn:schemas-microsoft-com:office:word" xmlns:w="http://schemas.openxmlformats.org/wordprocessingml/2006/main" xmlns:w14="http://schemas.microsoft.com/office/word/2010/wordml" xmlns:w15="http://schemas.microsoft.com/office/word/2012/wordml" xmlns:w16cid="http://schemas.microsoft.com/office/word/2016/wordml/cid" xmlns:w16se="http://schemas.microsoft.com/office/word/2015/wordml/symex" xmlns:wpg="http://schemas.microsoft.com/office/word/2010/wordprocessingGroup" xmlns:wpi="http://schemas.microsoft.com/office/word/2010/wordprocessingInk" xmlns:wne="http://schemas.microsoft.com/office/word/2006/wordml" xmlns:wps="http://schemas.microsoft.com/office/word/2010/wordprocessingShape" mc:Ignorable="w14 w15 w16se w16cid wp14">
-  <w16cid:commentId w16cid:paraId="20C1C80C" w16cid:durableId="224945DB"/>
-</w16cid:commentsIds>
-</file>
-
 <file path=word/endnotes.xml><?xml version="1.0" encoding="utf-8"?>
 <w:endnotes xmlns:wpc="http://schemas.microsoft.com/office/word/2010/wordprocessingCanvas" xmlns:cx="http://schemas.microsoft.com/office/drawing/2014/chartex" xmlns:cx1="http://schemas.microsoft.com/office/drawing/2015/9/8/chartex" xmlns:cx2="http://schemas.microsoft.com/office/drawing/2015/10/21/chartex" xmlns:cx3="http://schemas.microsoft.com/office/drawing/2016/5/9/chartex" xmlns:cx4="http://schemas.microsoft.com/office/drawing/2016/5/10/chartex" xmlns:cx5="http://schemas.microsoft.com/office/drawing/2016/5/11/chartex" xmlns:cx6="http://schemas.microsoft.com/office/drawing/2016/5/12/chartex" xmlns:cx7="http://schemas.microsoft.com/office/drawing/2016/5/13/chartex" xmlns:cx8="http://schemas.microsoft.com/office/drawing/2016/5/14/chartex" xmlns:mc="http://schemas.openxmlformats.org/markup-compatibility/2006" xmlns:aink="http://schemas.microsoft.com/office/drawing/2016/ink" xmlns:am3d="http://schemas.microsoft.com/office/drawing/2017/model3d" xmlns:o="urn:schemas-microsoft-com:office:office" xmlns:r="http://schemas.openxmlformats.org/officeDocument/2006/relationships" xmlns:m="http://schemas.openxmlformats.org/officeDocument/2006/math" xmlns:v="urn:schemas-microsoft-com:vml" xmlns:wp14="http://schemas.microsoft.com/office/word/2010/wordprocessingDrawing" xmlns:wp="http://schemas.openxmlformats.org/drawingml/2006/wordprocessingDrawing" xmlns:w10="urn:schemas-microsoft-com:office:word" xmlns:w="http://schemas.openxmlformats.org/wordprocessingml/2006/main" xmlns:w14="http://schemas.microsoft.com/office/word/2010/wordml" xmlns:w15="http://schemas.microsoft.com/office/word/2012/wordml" xmlns:w16cid="http://schemas.microsoft.com/office/word/2016/wordml/cid" xmlns:w16se="http://schemas.microsoft.com/office/word/2015/wordml/symex" xmlns:wpg="http://schemas.microsoft.com/office/word/2010/wordprocessingGroup" xmlns:wpi="http://schemas.microsoft.com/office/word/2010/wordprocessingInk" xmlns:wne="http://schemas.microsoft.com/office/word/2006/wordml" xmlns:wps="http://schemas.microsoft.com/office/word/2010/wordprocessingShape" mc:Ignorable="w14 w15 w16se w16cid wp14">
   <w:endnote w:type="separator" w:id="-1">
@@ -2866,55 +3283,7 @@
           <w:shd w:val="clear" w:color="auto" w:fill="FFFFFF"/>
           <w:lang w:eastAsia="en-GB"/>
         </w:rPr>
-        <w:t xml:space="preserve">Basile, V., Bosco, C., </w:t>
-      </w:r>
-      <w:proofErr w:type="spellStart"/>
-      <w:r>
-        <w:rPr>
-          <w:rFonts w:ascii="Arial" w:eastAsia="Times New Roman" w:hAnsi="Arial" w:cs="Arial"/>
-          <w:color w:val="222222"/>
-          <w:sz w:val="20"/>
-          <w:szCs w:val="20"/>
-          <w:shd w:val="clear" w:color="auto" w:fill="FFFFFF"/>
-          <w:lang w:eastAsia="en-GB"/>
-        </w:rPr>
-        <w:t>Fersini</w:t>
-      </w:r>
-      <w:proofErr w:type="spellEnd"/>
-      <w:r>
-        <w:rPr>
-          <w:rFonts w:ascii="Arial" w:eastAsia="Times New Roman" w:hAnsi="Arial" w:cs="Arial"/>
-          <w:color w:val="222222"/>
-          <w:sz w:val="20"/>
-          <w:szCs w:val="20"/>
-          <w:shd w:val="clear" w:color="auto" w:fill="FFFFFF"/>
-          <w:lang w:eastAsia="en-GB"/>
-        </w:rPr>
-        <w:t xml:space="preserve">, E., </w:t>
-      </w:r>
-      <w:proofErr w:type="spellStart"/>
-      <w:r>
-        <w:rPr>
-          <w:rFonts w:ascii="Arial" w:eastAsia="Times New Roman" w:hAnsi="Arial" w:cs="Arial"/>
-          <w:color w:val="222222"/>
-          <w:sz w:val="20"/>
-          <w:szCs w:val="20"/>
-          <w:shd w:val="clear" w:color="auto" w:fill="FFFFFF"/>
-          <w:lang w:eastAsia="en-GB"/>
-        </w:rPr>
-        <w:t>Nozza</w:t>
-      </w:r>
-      <w:proofErr w:type="spellEnd"/>
-      <w:r>
-        <w:rPr>
-          <w:rFonts w:ascii="Arial" w:eastAsia="Times New Roman" w:hAnsi="Arial" w:cs="Arial"/>
-          <w:color w:val="222222"/>
-          <w:sz w:val="20"/>
-          <w:szCs w:val="20"/>
-          <w:shd w:val="clear" w:color="auto" w:fill="FFFFFF"/>
-          <w:lang w:eastAsia="en-GB"/>
-        </w:rPr>
-        <w:t>, D., Patti, V., Pardo, F.M.R., Rosso, P. and Sanguinetti, M., 2019, June. Semeval-2019 task 5: Multilingual detection of hate speech against immigrants and women in twitter. In </w:t>
+        <w:t>Basile, V., Bosco, C., Fersini, E., Nozza, D., Patti, V., Pardo, F.M.R., Rosso, P. and Sanguinetti, M., 2019, June. Semeval-2019 task 5: Multilingual detection of hate speech against immigrants and women in twitter. In </w:t>
       </w:r>
       <w:r>
         <w:rPr>
@@ -2973,79 +3342,7 @@
           <w:shd w:val="clear" w:color="auto" w:fill="FFFFFF"/>
           <w:lang w:eastAsia="en-GB"/>
         </w:rPr>
-        <w:t xml:space="preserve">Bosco, C., Patti, V., </w:t>
-      </w:r>
-      <w:proofErr w:type="spellStart"/>
-      <w:r>
-        <w:rPr>
-          <w:rFonts w:ascii="Arial" w:eastAsia="Times New Roman" w:hAnsi="Arial" w:cs="Arial"/>
-          <w:color w:val="222222"/>
-          <w:sz w:val="20"/>
-          <w:szCs w:val="20"/>
-          <w:shd w:val="clear" w:color="auto" w:fill="FFFFFF"/>
-          <w:lang w:eastAsia="en-GB"/>
-        </w:rPr>
-        <w:t>Bogetti</w:t>
-      </w:r>
-      <w:proofErr w:type="spellEnd"/>
-      <w:r>
-        <w:rPr>
-          <w:rFonts w:ascii="Arial" w:eastAsia="Times New Roman" w:hAnsi="Arial" w:cs="Arial"/>
-          <w:color w:val="222222"/>
-          <w:sz w:val="20"/>
-          <w:szCs w:val="20"/>
-          <w:shd w:val="clear" w:color="auto" w:fill="FFFFFF"/>
-          <w:lang w:eastAsia="en-GB"/>
-        </w:rPr>
-        <w:t xml:space="preserve">, M., Conoscenti, M., Ruffo, G.F., </w:t>
-      </w:r>
-      <w:proofErr w:type="spellStart"/>
-      <w:r>
-        <w:rPr>
-          <w:rFonts w:ascii="Arial" w:eastAsia="Times New Roman" w:hAnsi="Arial" w:cs="Arial"/>
-          <w:color w:val="222222"/>
-          <w:sz w:val="20"/>
-          <w:szCs w:val="20"/>
-          <w:shd w:val="clear" w:color="auto" w:fill="FFFFFF"/>
-          <w:lang w:eastAsia="en-GB"/>
-        </w:rPr>
-        <w:t>Schifanella</w:t>
-      </w:r>
-      <w:proofErr w:type="spellEnd"/>
-      <w:r>
-        <w:rPr>
-          <w:rFonts w:ascii="Arial" w:eastAsia="Times New Roman" w:hAnsi="Arial" w:cs="Arial"/>
-          <w:color w:val="222222"/>
-          <w:sz w:val="20"/>
-          <w:szCs w:val="20"/>
-          <w:shd w:val="clear" w:color="auto" w:fill="FFFFFF"/>
-          <w:lang w:eastAsia="en-GB"/>
-        </w:rPr>
-        <w:t xml:space="preserve">, R. and </w:t>
-      </w:r>
-      <w:proofErr w:type="spellStart"/>
-      <w:r>
-        <w:rPr>
-          <w:rFonts w:ascii="Arial" w:eastAsia="Times New Roman" w:hAnsi="Arial" w:cs="Arial"/>
-          <w:color w:val="222222"/>
-          <w:sz w:val="20"/>
-          <w:szCs w:val="20"/>
-          <w:shd w:val="clear" w:color="auto" w:fill="FFFFFF"/>
-          <w:lang w:eastAsia="en-GB"/>
-        </w:rPr>
-        <w:t>Stranisci</w:t>
-      </w:r>
-      <w:proofErr w:type="spellEnd"/>
-      <w:r>
-        <w:rPr>
-          <w:rFonts w:ascii="Arial" w:eastAsia="Times New Roman" w:hAnsi="Arial" w:cs="Arial"/>
-          <w:color w:val="222222"/>
-          <w:sz w:val="20"/>
-          <w:szCs w:val="20"/>
-          <w:shd w:val="clear" w:color="auto" w:fill="FFFFFF"/>
-          <w:lang w:eastAsia="en-GB"/>
-        </w:rPr>
-        <w:t>, M., 2017. Tools and resources for detecting hate and prejudice against immigrants in social media. In </w:t>
+        <w:t>Bosco, C., Patti, V., Bogetti, M., Conoscenti, M., Ruffo, G.F., Schifanella, R. and Stranisci, M., 2017. Tools and resources for detecting hate and prejudice against immigrants in social media. In </w:t>
       </w:r>
       <w:r>
         <w:rPr>
@@ -3095,7 +3392,6 @@
       <w:r>
         <w:t xml:space="preserve"> </w:t>
       </w:r>
-      <w:proofErr w:type="spellStart"/>
       <w:r>
         <w:rPr>
           <w:rFonts w:ascii="Arial" w:eastAsia="Times New Roman" w:hAnsi="Arial" w:cs="Arial"/>
@@ -3105,45 +3401,8 @@
           <w:shd w:val="clear" w:color="auto" w:fill="FFFFFF"/>
           <w:lang w:eastAsia="en-GB"/>
         </w:rPr>
-        <w:t>Cresti</w:t>
-      </w:r>
-      <w:proofErr w:type="spellEnd"/>
-      <w:r>
-        <w:rPr>
-          <w:rFonts w:ascii="Arial" w:eastAsia="Times New Roman" w:hAnsi="Arial" w:cs="Arial"/>
-          <w:color w:val="222222"/>
-          <w:sz w:val="20"/>
-          <w:szCs w:val="20"/>
-          <w:shd w:val="clear" w:color="auto" w:fill="FFFFFF"/>
-          <w:lang w:eastAsia="en-GB"/>
-        </w:rPr>
-        <w:t xml:space="preserve">, M., Martino, V. and </w:t>
-      </w:r>
-      <w:proofErr w:type="spellStart"/>
-      <w:r>
-        <w:rPr>
-          <w:rFonts w:ascii="Arial" w:eastAsia="Times New Roman" w:hAnsi="Arial" w:cs="Arial"/>
-          <w:color w:val="222222"/>
-          <w:sz w:val="20"/>
-          <w:szCs w:val="20"/>
-          <w:shd w:val="clear" w:color="auto" w:fill="FFFFFF"/>
-          <w:lang w:eastAsia="en-GB"/>
-        </w:rPr>
-        <w:t>Rosola</w:t>
-      </w:r>
-      <w:proofErr w:type="spellEnd"/>
-      <w:r>
-        <w:rPr>
-          <w:rFonts w:ascii="Arial" w:eastAsia="Times New Roman" w:hAnsi="Arial" w:cs="Arial"/>
-          <w:color w:val="222222"/>
-          <w:sz w:val="20"/>
-          <w:szCs w:val="20"/>
-          <w:shd w:val="clear" w:color="auto" w:fill="FFFFFF"/>
-          <w:lang w:eastAsia="en-GB"/>
-        </w:rPr>
-        <w:t>, M., Kate Manne. Down Girl. The Logic of Misogyny, Oxford University Press, 2017, pp. XXIV, 338. </w:t>
-      </w:r>
-      <w:proofErr w:type="spellStart"/>
+        <w:t>Cresti, M., Martino, V. and Rosola, M., Kate Manne. Down Girl. The Logic of Misogyny, Oxford University Press, 2017, pp. XXIV, 338. </w:t>
+      </w:r>
       <w:r>
         <w:rPr>
           <w:rFonts w:ascii="Arial" w:eastAsia="Times New Roman" w:hAnsi="Arial" w:cs="Arial"/>
@@ -3157,7 +3416,6 @@
         </w:rPr>
         <w:t>APhEx</w:t>
       </w:r>
-      <w:proofErr w:type="spellEnd"/>
       <w:r>
         <w:rPr>
           <w:rFonts w:ascii="Arial" w:eastAsia="Times New Roman" w:hAnsi="Arial" w:cs="Arial"/>
@@ -3438,6 +3696,124 @@
       <w:r>
         <w:t xml:space="preserve"> </w:t>
       </w:r>
+      <w:r>
+        <w:rPr>
+          <w:rFonts w:ascii="Arial" w:eastAsia="Times New Roman" w:hAnsi="Arial" w:cs="Arial"/>
+          <w:color w:val="222222"/>
+          <w:sz w:val="20"/>
+          <w:szCs w:val="20"/>
+          <w:shd w:val="clear" w:color="auto" w:fill="FFFFFF"/>
+          <w:lang w:eastAsia="en-GB"/>
+        </w:rPr>
+        <w:t>Zampieri, M., Malmasi, S., Nakov, P., Rosenthal, S., Farra, N. and Kumar, R., 2019. Semeval-2019 task 6: Identifying and categorizing offensive language in social media (offenseval). </w:t>
+      </w:r>
+      <w:r>
+        <w:rPr>
+          <w:rFonts w:ascii="Arial" w:eastAsia="Times New Roman" w:hAnsi="Arial" w:cs="Arial"/>
+          <w:i/>
+          <w:iCs/>
+          <w:color w:val="222222"/>
+          <w:sz w:val="20"/>
+          <w:szCs w:val="20"/>
+          <w:shd w:val="clear" w:color="auto" w:fill="FFFFFF"/>
+          <w:lang w:eastAsia="en-GB"/>
+        </w:rPr>
+        <w:t>arXiv preprint arXiv:1903.08983</w:t>
+      </w:r>
+      <w:r>
+        <w:rPr>
+          <w:rFonts w:ascii="Arial" w:eastAsia="Times New Roman" w:hAnsi="Arial" w:cs="Arial"/>
+          <w:color w:val="222222"/>
+          <w:sz w:val="20"/>
+          <w:szCs w:val="20"/>
+          <w:shd w:val="clear" w:color="auto" w:fill="FFFFFF"/>
+          <w:lang w:eastAsia="en-GB"/>
+        </w:rPr>
+        <w:t>.</w:t>
+      </w:r>
+    </w:p>
+    <w:p>
+      <w:pPr>
+        <w:pStyle w:val="FootnoteText"/>
+      </w:pPr>
+    </w:p>
+  </w:footnote>
+  <w:footnote w:id="15">
+    <w:p>
+      <w:pPr>
+        <w:rPr>
+          <w:rFonts w:ascii="Times New Roman" w:eastAsia="Times New Roman" w:hAnsi="Times New Roman" w:cs="Times New Roman"/>
+          <w:lang w:eastAsia="en-GB"/>
+        </w:rPr>
+      </w:pPr>
+      <w:r>
+        <w:rPr>
+          <w:rStyle w:val="FootnoteReference"/>
+        </w:rPr>
+        <w:footnoteRef/>
+      </w:r>
+      <w:r>
+        <w:t xml:space="preserve"> </w:t>
+      </w:r>
+      <w:r>
+        <w:rPr>
+          <w:rFonts w:ascii="Arial" w:eastAsia="Times New Roman" w:hAnsi="Arial" w:cs="Arial"/>
+          <w:color w:val="222222"/>
+          <w:sz w:val="20"/>
+          <w:szCs w:val="20"/>
+          <w:shd w:val="clear" w:color="auto" w:fill="FFFFFF"/>
+          <w:lang w:eastAsia="en-GB"/>
+        </w:rPr>
+        <w:t>Zampieri, M., Malmasi, S., Nakov, P., Rosenthal, S., Farra, N. and Kumar, R., 2019. Semeval-2019 task 6: Identifying and categorizing offensive language in social media (offenseval). </w:t>
+      </w:r>
+      <w:r>
+        <w:rPr>
+          <w:rFonts w:ascii="Arial" w:eastAsia="Times New Roman" w:hAnsi="Arial" w:cs="Arial"/>
+          <w:i/>
+          <w:iCs/>
+          <w:color w:val="222222"/>
+          <w:sz w:val="20"/>
+          <w:szCs w:val="20"/>
+          <w:shd w:val="clear" w:color="auto" w:fill="FFFFFF"/>
+          <w:lang w:eastAsia="en-GB"/>
+        </w:rPr>
+        <w:t>arXiv preprint arXiv:1903.08983</w:t>
+      </w:r>
+      <w:r>
+        <w:rPr>
+          <w:rFonts w:ascii="Arial" w:eastAsia="Times New Roman" w:hAnsi="Arial" w:cs="Arial"/>
+          <w:color w:val="222222"/>
+          <w:sz w:val="20"/>
+          <w:szCs w:val="20"/>
+          <w:shd w:val="clear" w:color="auto" w:fill="FFFFFF"/>
+          <w:lang w:eastAsia="en-GB"/>
+        </w:rPr>
+        <w:t>.</w:t>
+      </w:r>
+    </w:p>
+    <w:p>
+      <w:pPr>
+        <w:pStyle w:val="FootnoteText"/>
+      </w:pPr>
+    </w:p>
+  </w:footnote>
+  <w:footnote w:id="16">
+    <w:p>
+      <w:pPr>
+        <w:rPr>
+          <w:rFonts w:ascii="Times New Roman" w:eastAsia="Times New Roman" w:hAnsi="Times New Roman" w:cs="Times New Roman"/>
+          <w:lang w:eastAsia="en-GB"/>
+        </w:rPr>
+      </w:pPr>
+      <w:r>
+        <w:rPr>
+          <w:rStyle w:val="FootnoteReference"/>
+        </w:rPr>
+        <w:footnoteRef/>
+      </w:r>
+      <w:r>
+        <w:t xml:space="preserve"> </w:t>
+      </w:r>
       <w:hyperlink r:id="rId9" w:history="1">
         <w:r>
           <w:rPr>
@@ -3456,7 +3832,7 @@
       </w:pPr>
     </w:p>
   </w:footnote>
-  <w:footnote w:id="15">
+  <w:footnote w:id="17">
     <w:p>
       <w:pPr>
         <w:rPr>
@@ -3491,7 +3867,7 @@
       </w:pPr>
     </w:p>
   </w:footnote>
-  <w:footnote w:id="16">
+  <w:footnote w:id="18">
     <w:p>
       <w:pPr>
         <w:rPr>
@@ -3526,7 +3902,7 @@
       </w:pPr>
     </w:p>
   </w:footnote>
-  <w:footnote w:id="17">
+  <w:footnote w:id="19">
     <w:p>
       <w:pPr>
         <w:rPr>
@@ -3552,6 +3928,32 @@
             <w:lang w:eastAsia="en-GB"/>
           </w:rPr>
           <w:t>https://numpy.org/</w:t>
+        </w:r>
+      </w:hyperlink>
+    </w:p>
+    <w:p>
+      <w:pPr>
+        <w:pStyle w:val="FootnoteText"/>
+      </w:pPr>
+    </w:p>
+  </w:footnote>
+  <w:footnote w:id="20">
+    <w:p>
+      <w:r>
+        <w:rPr>
+          <w:rStyle w:val="FootnoteReference"/>
+        </w:rPr>
+        <w:footnoteRef/>
+      </w:r>
+      <w:r>
+        <w:t xml:space="preserve"> </w:t>
+      </w:r>
+      <w:hyperlink r:id="rId13" w:history="1">
+        <w:r>
+          <w:rPr>
+            <w:rStyle w:val="Hyperlink"/>
+          </w:rPr>
+          <w:t>https://docs.python.org/3/library/os.html</w:t>
         </w:r>
       </w:hyperlink>
     </w:p>
@@ -5368,7 +5770,7 @@
 </file>
 
 <file path=customXml/itemProps1.xml><?xml version="1.0" encoding="utf-8"?>
-<ds:datastoreItem xmlns:ds="http://schemas.openxmlformats.org/officeDocument/2006/customXml" ds:itemID="{375DD265-B4ED-FC4D-9325-7778F7793D9F}">
+<ds:datastoreItem xmlns:ds="http://schemas.openxmlformats.org/officeDocument/2006/customXml" ds:itemID="{9BADA6FF-15CD-B84B-BFC7-7E4C6CE53087}">
   <ds:schemaRefs>
     <ds:schemaRef ds:uri="http://schemas.openxmlformats.org/officeDocument/2006/bibliography"/>
   </ds:schemaRefs>

</xml_diff>

<commit_message>
Final report work, minor updates to run.py, and final changes to single tweet
</commit_message>
<xml_diff>
--- a/Final Report.docx
+++ b/Final Report.docx
@@ -2462,6 +2462,9 @@
       </w:r>
       <w:r>
         <w:t>This performed the train/dev/test splits for me, and I then combined the results to create an average.</w:t>
+      </w:r>
+      <w:r>
+        <w:t xml:space="preserve"> </w:t>
       </w:r>
     </w:p>
     <w:p>
@@ -2988,6 +2991,130 @@
     </w:p>
     <w:p>
       <w:pPr>
+        <w:ind w:firstLine="720"/>
+      </w:pPr>
+      <w:r>
+        <w:rPr>
+          <w:noProof/>
+        </w:rPr>
+        <w:drawing>
+          <wp:anchor distT="0" distB="0" distL="114300" distR="114300" simplePos="0" relativeHeight="251666432" behindDoc="0" locked="0" layoutInCell="1" allowOverlap="1" wp14:anchorId="3D597020" wp14:editId="11EECBEF">
+            <wp:simplePos x="0" y="0"/>
+            <wp:positionH relativeFrom="column">
+              <wp:posOffset>342265</wp:posOffset>
+            </wp:positionH>
+            <wp:positionV relativeFrom="paragraph">
+              <wp:posOffset>1259205</wp:posOffset>
+            </wp:positionV>
+            <wp:extent cx="4883150" cy="1435100"/>
+            <wp:effectExtent l="0" t="0" r="6350" b="0"/>
+            <wp:wrapSquare wrapText="bothSides"/>
+            <wp:docPr id="6" name="Picture 6"/>
+            <wp:cNvGraphicFramePr>
+              <a:graphicFrameLocks xmlns:a="http://schemas.openxmlformats.org/drawingml/2006/main" noChangeAspect="1"/>
+            </wp:cNvGraphicFramePr>
+            <a:graphic xmlns:a="http://schemas.openxmlformats.org/drawingml/2006/main">
+              <a:graphicData uri="http://schemas.openxmlformats.org/drawingml/2006/picture">
+                <pic:pic xmlns:pic="http://schemas.openxmlformats.org/drawingml/2006/picture">
+                  <pic:nvPicPr>
+                    <pic:cNvPr id="6" name="Screenshot 2020-04-27 at 10.19.59.png"/>
+                    <pic:cNvPicPr/>
+                  </pic:nvPicPr>
+                  <pic:blipFill>
+                    <a:blip r:embed="rId9">
+                      <a:extLst>
+                        <a:ext uri="{28A0092B-C50C-407E-A947-70E740481C1C}">
+                          <a14:useLocalDpi xmlns:a14="http://schemas.microsoft.com/office/drawing/2010/main" val="0"/>
+                        </a:ext>
+                      </a:extLst>
+                    </a:blip>
+                    <a:stretch>
+                      <a:fillRect/>
+                    </a:stretch>
+                  </pic:blipFill>
+                  <pic:spPr>
+                    <a:xfrm>
+                      <a:off x="0" y="0"/>
+                      <a:ext cx="4883150" cy="1435100"/>
+                    </a:xfrm>
+                    <a:prstGeom prst="rect">
+                      <a:avLst/>
+                    </a:prstGeom>
+                  </pic:spPr>
+                </pic:pic>
+              </a:graphicData>
+            </a:graphic>
+            <wp14:sizeRelH relativeFrom="page">
+              <wp14:pctWidth>0</wp14:pctWidth>
+            </wp14:sizeRelH>
+            <wp14:sizeRelV relativeFrom="page">
+              <wp14:pctHeight>0</wp14:pctHeight>
+            </wp14:sizeRelV>
+          </wp:anchor>
+        </w:drawing>
+      </w:r>
+      <w:r>
+        <w:t xml:space="preserve">The final form of data handling that needed to be implemented was ensuring that all results were automatically recorded for later analysis. </w:t>
+      </w:r>
+      <w:r>
+        <w:t>It was important to record this information in some form of permanent stora</w:t>
+      </w:r>
+      <w:r>
+        <w:t xml:space="preserve">ge, as otherwise results would be lost any time the terminal was closed. </w:t>
+      </w:r>
+      <w:r>
+        <w:t xml:space="preserve">Another requirement was the need for this function to be modular and separate from the “main” function, due to the amount of times that this function would need to be run. </w:t>
+      </w:r>
+    </w:p>
+    <w:p>
+      <w:pPr>
+        <w:ind w:firstLine="720"/>
+      </w:pPr>
+      <w:r>
+        <w:t xml:space="preserve">As can be seen in the code excerpt above, the “write_to_csv” function is a small and modular function that is parsed the classifier used, as well as a </w:t>
+      </w:r>
+      <w:r>
+        <w:t>Pandas</w:t>
+      </w:r>
+      <w:r>
+        <w:t xml:space="preserve"> </w:t>
+      </w:r>
+      <w:r>
+        <w:t>data frame</w:t>
+      </w:r>
+      <w:r>
+        <w:t xml:space="preserve"> containing the results from the classifier predictions. </w:t>
+      </w:r>
+      <w:r>
+        <w:t>It then opens the “results.csv” file to amend it first with the experimental setup, namely the classifier used and its parameters</w:t>
+      </w:r>
+      <w:r>
+        <w:t>, followed by a new line in order to make the structure of the results file clearer</w:t>
+      </w:r>
+      <w:r>
+        <w:t xml:space="preserve">. </w:t>
+      </w:r>
+      <w:r>
+        <w:t xml:space="preserve">Following on from this, the function makes use of the “to_csv” function from the </w:t>
+      </w:r>
+      <w:r>
+        <w:t>NumPy</w:t>
+      </w:r>
+      <w:r>
+        <w:t xml:space="preserve"> library that writes a </w:t>
+      </w:r>
+      <w:r>
+        <w:t>Pandas</w:t>
+      </w:r>
+      <w:r>
+        <w:t xml:space="preserve"> data frame directly to a CSV file. </w:t>
+      </w:r>
+      <w:r>
+        <w:t>The result of running this function is the results file is updated with the experiment setup as well as the results of the experiment, and they are ready for further examination and analysis at a later date.</w:t>
+      </w:r>
+    </w:p>
+    <w:p>
+      <w:pPr>
         <w:pStyle w:val="Heading1"/>
       </w:pPr>
       <w:bookmarkStart w:id="30" w:name="_Toc38622040"/>
@@ -3025,7 +3152,7 @@
                     <pic:cNvPicPr/>
                   </pic:nvPicPr>
                   <pic:blipFill>
-                    <a:blip r:embed="rId9">
+                    <a:blip r:embed="rId10">
                       <a:extLst>
                         <a:ext uri="{28A0092B-C50C-407E-A947-70E740481C1C}">
                           <a14:useLocalDpi xmlns:a14="http://schemas.microsoft.com/office/drawing/2010/main" val="0"/>
@@ -3117,7 +3244,11 @@
         <w:t>and then pass the train set corpus to the vectorizer in order to get our list of features</w:t>
       </w:r>
       <w:r>
-        <w:t>, which is shown on line 97.</w:t>
+        <w:t xml:space="preserve">, which is shown </w:t>
+      </w:r>
+      <w:r>
+        <w:lastRenderedPageBreak/>
+        <w:t>on line 97.</w:t>
       </w:r>
       <w:r>
         <w:t xml:space="preserve"> For verbosity, the list of features that the vectorizer has generated are printed to the console.</w:t>
@@ -3166,7 +3297,7 @@
                     <pic:cNvPicPr/>
                   </pic:nvPicPr>
                   <pic:blipFill>
-                    <a:blip r:embed="rId10">
+                    <a:blip r:embed="rId11">
                       <a:extLst>
                         <a:ext uri="{28A0092B-C50C-407E-A947-70E740481C1C}">
                           <a14:useLocalDpi xmlns:a14="http://schemas.microsoft.com/office/drawing/2010/main" val="0"/>
@@ -3238,53 +3369,50 @@
         <w:t xml:space="preserve">the “create_word2vec” function takes a corpus of tweets and formats it in such a way that Gensim can create the word embeddings. </w:t>
       </w:r>
       <w:r>
-        <w:t xml:space="preserve">Once this is done, a Word2Vec model is initialised with parameters. In this instance, the </w:t>
-      </w:r>
-      <w:r>
+        <w:t xml:space="preserve">Once this is done, a Word2Vec model is initialised with parameters. In this instance, the parameters are a size of 20 embeddings, where a word has to be used twice to be considered, </w:t>
+      </w:r>
+      <w:r>
+        <w:t xml:space="preserve">and the number of times to iterate through the corpus is set to 10. </w:t>
+      </w:r>
+      <w:r>
+        <w:t>The corpus of tweets is then provided to the Word2Vec model</w:t>
+      </w:r>
+      <w:r>
+        <w:t xml:space="preserve">, </w:t>
+      </w:r>
+      <w:r>
+        <w:t>finishing</w:t>
+      </w:r>
+      <w:r>
+        <w:t xml:space="preserve"> the process of model creation. </w:t>
+      </w:r>
+      <w:r>
+        <w:t xml:space="preserve">For verbosity and to ensure the model has been created correctly, </w:t>
+      </w:r>
+      <w:r>
+        <w:t>the model is tested by printing out the most similar words to “bitch”, as well as the distance between our test word and the words most similar to it.</w:t>
+      </w:r>
+      <w:r>
+        <w:t xml:space="preserve"> Although the initial use of Word2Vec was an improvement </w:t>
+      </w:r>
+      <w:r>
+        <w:t>on the previous use of a Count Vectorizer, it did not provide the improvement</w:t>
+      </w:r>
+      <w:r>
+        <w:t xml:space="preserve"> desired. </w:t>
+      </w:r>
+      <w:r>
+        <w:t xml:space="preserve">Following research into how to improve the usefulness of Word2Vec models, the author determined that the small corpus size was impacting the usefulness of the word embeddings produced by this Word2Vec model. </w:t>
+      </w:r>
+    </w:p>
+    <w:p>
+      <w:r>
+        <w:rPr>
+          <w:noProof/>
+        </w:rPr>
         <w:lastRenderedPageBreak/>
-        <w:t xml:space="preserve">parameters are a size of 20 embeddings, where a word has to be used twice to be considered, </w:t>
-      </w:r>
-      <w:r>
-        <w:t xml:space="preserve">and the number of times to iterate through the corpus is set to 10. </w:t>
-      </w:r>
-      <w:r>
-        <w:t>The corpus of tweets is then provided to the Word2Vec model</w:t>
-      </w:r>
-      <w:r>
-        <w:t xml:space="preserve">, </w:t>
-      </w:r>
-      <w:r>
-        <w:t>finishing</w:t>
-      </w:r>
-      <w:r>
-        <w:t xml:space="preserve"> the process of model creation. </w:t>
-      </w:r>
-      <w:r>
-        <w:t xml:space="preserve">For verbosity and to ensure the model has been created correctly, </w:t>
-      </w:r>
-      <w:r>
-        <w:t>the model is tested by printing out the most similar words to “bitch”, as well as the distance between our test word and the words most similar to it.</w:t>
-      </w:r>
-      <w:r>
-        <w:t xml:space="preserve"> Although the initial use of Word2Vec was an improvement </w:t>
-      </w:r>
-      <w:r>
-        <w:t>on the previous use of a Count Vectorizer, it did not provide the improvement</w:t>
-      </w:r>
-      <w:r>
-        <w:t xml:space="preserve"> desired. </w:t>
-      </w:r>
-      <w:r>
-        <w:t xml:space="preserve">Following research into how to improve the usefulness of Word2Vec models, the author determined that the small corpus size was impacting the usefulness of the word embeddings produced by this Word2Vec model. </w:t>
-      </w:r>
-    </w:p>
-    <w:p>
-      <w:r>
-        <w:rPr>
-          <w:noProof/>
-        </w:rPr>
         <w:drawing>
-          <wp:anchor distT="0" distB="0" distL="114300" distR="114300" simplePos="0" relativeHeight="251664384" behindDoc="1" locked="0" layoutInCell="1" allowOverlap="1" wp14:anchorId="11F70E1F" wp14:editId="7F24C0B2">
+          <wp:anchor distT="0" distB="0" distL="114300" distR="114300" simplePos="0" relativeHeight="251664384" behindDoc="1" locked="0" layoutInCell="1" allowOverlap="1" wp14:anchorId="11F70E1F" wp14:editId="3E35850C">
             <wp:simplePos x="0" y="0"/>
             <wp:positionH relativeFrom="column">
               <wp:posOffset>0</wp:posOffset>
@@ -3307,7 +3435,7 @@
                     <pic:cNvPicPr/>
                   </pic:nvPicPr>
                   <pic:blipFill>
-                    <a:blip r:embed="rId11" cstate="print">
+                    <a:blip r:embed="rId12" cstate="print">
                       <a:extLst>
                         <a:ext uri="{28A0092B-C50C-407E-A947-70E740481C1C}">
                           <a14:useLocalDpi xmlns:a14="http://schemas.microsoft.com/office/drawing/2010/main" val="0"/>
@@ -3425,25 +3553,24 @@
         <w:t xml:space="preserve">The use of this form of Word2Vec model did </w:t>
       </w:r>
       <w:r>
-        <w:t xml:space="preserve">produce </w:t>
-      </w:r>
-      <w:r>
+        <w:t xml:space="preserve">produce the results that were originally hoped for with the use of </w:t>
+      </w:r>
+      <w:r>
+        <w:t>Word2Vec and</w:t>
+      </w:r>
+      <w:r>
+        <w:t xml:space="preserve"> did vastly improve the accuracy of the predictions produced by the classifier models.</w:t>
+      </w:r>
+    </w:p>
+    <w:p>
+      <w:pPr>
+        <w:ind w:firstLine="720"/>
+      </w:pPr>
+      <w:r>
+        <w:rPr>
+          <w:noProof/>
+        </w:rPr>
         <w:lastRenderedPageBreak/>
-        <w:t xml:space="preserve">the results that were originally hoped for with the use of </w:t>
-      </w:r>
-      <w:r>
-        <w:t>Word2Vec and</w:t>
-      </w:r>
-      <w:r>
-        <w:t xml:space="preserve"> did vastly improve the accuracy of the predictions produced by the classifier models.</w:t>
-      </w:r>
-    </w:p>
-    <w:p/>
-    <w:p>
-      <w:r>
-        <w:rPr>
-          <w:noProof/>
-        </w:rPr>
         <w:drawing>
           <wp:anchor distT="0" distB="0" distL="114300" distR="114300" simplePos="0" relativeHeight="251665408" behindDoc="0" locked="0" layoutInCell="1" allowOverlap="1" wp14:anchorId="3E8DDB66" wp14:editId="02570514">
             <wp:simplePos x="0" y="0"/>
@@ -3468,7 +3595,7 @@
                     <pic:cNvPicPr/>
                   </pic:nvPicPr>
                   <pic:blipFill>
-                    <a:blip r:embed="rId12" cstate="print">
+                    <a:blip r:embed="rId13" cstate="print">
                       <a:extLst>
                         <a:ext uri="{28A0092B-C50C-407E-A947-70E740481C1C}">
                           <a14:useLocalDpi xmlns:a14="http://schemas.microsoft.com/office/drawing/2010/main" val="0"/>
@@ -3501,9 +3628,6 @@
         </w:drawing>
       </w:r>
       <w:r>
-        <w:tab/>
-      </w:r>
-      <w:r>
         <w:t>The final form of feature extraction that was implemented in this project was the use of “T</w:t>
       </w:r>
       <w:r>
@@ -3585,9 +3709,745 @@
         <w:tab/>
         <w:t>Despite this improvement in results, it is important to mention now that the combination of the TF/IDF vectorizer with the SVC classifier resulted in a huge increase in the run time of the program. The average run time of all other vectorizers and models was around 1 minute, but the run time with these particular parameters increased to over 20 minutes.</w:t>
       </w:r>
+    </w:p>
+    <w:p>
+      <w:pPr>
+        <w:pStyle w:val="Heading1"/>
+      </w:pPr>
+      <w:r>
+        <w:t xml:space="preserve">Classifier </w:t>
+      </w:r>
+      <w:r>
+        <w:t>Model Selection</w:t>
+      </w:r>
+    </w:p>
+    <w:p>
+      <w:r>
+        <w:tab/>
+      </w:r>
+      <w:r>
+        <w:t xml:space="preserve">Selecting classifier models to implement is the next key section of the project implementation to discuss. </w:t>
+      </w:r>
+      <w:r>
+        <w:t xml:space="preserve">As mentioned previously in this report, 4 forms of classifier model were selected and implemented throughout the duration of this project. </w:t>
+      </w:r>
+      <w:r>
+        <w:t xml:space="preserve">The first that will be discussed was the first model that was implemented, the Decision Tree. </w:t>
+      </w:r>
+      <w:r>
+        <w:t xml:space="preserve">It must be said now that due to the changes in experimental setup that was undergone throughout </w:t>
+      </w:r>
+      <w:r>
+        <w:lastRenderedPageBreak/>
+        <w:t xml:space="preserve">the project, the way that this classifier was implemented did undergo significant changes, </w:t>
+      </w:r>
+      <w:r>
+        <w:rPr>
+          <w:noProof/>
+        </w:rPr>
+        <w:drawing>
+          <wp:anchor distT="0" distB="0" distL="114300" distR="114300" simplePos="0" relativeHeight="251667456" behindDoc="0" locked="0" layoutInCell="1" allowOverlap="1" wp14:anchorId="30818700" wp14:editId="14C09A6F">
+            <wp:simplePos x="0" y="0"/>
+            <wp:positionH relativeFrom="column">
+              <wp:posOffset>0</wp:posOffset>
+            </wp:positionH>
+            <wp:positionV relativeFrom="paragraph">
+              <wp:posOffset>404900</wp:posOffset>
+            </wp:positionV>
+            <wp:extent cx="5731510" cy="1989455"/>
+            <wp:effectExtent l="0" t="0" r="0" b="4445"/>
+            <wp:wrapSquare wrapText="bothSides"/>
+            <wp:docPr id="8" name="Picture 8"/>
+            <wp:cNvGraphicFramePr>
+              <a:graphicFrameLocks xmlns:a="http://schemas.openxmlformats.org/drawingml/2006/main" noChangeAspect="1"/>
+            </wp:cNvGraphicFramePr>
+            <a:graphic xmlns:a="http://schemas.openxmlformats.org/drawingml/2006/main">
+              <a:graphicData uri="http://schemas.openxmlformats.org/drawingml/2006/picture">
+                <pic:pic xmlns:pic="http://schemas.openxmlformats.org/drawingml/2006/picture">
+                  <pic:nvPicPr>
+                    <pic:cNvPr id="8" name="Screenshot 2020-04-27 at 10.30.44.png"/>
+                    <pic:cNvPicPr/>
+                  </pic:nvPicPr>
+                  <pic:blipFill>
+                    <a:blip r:embed="rId14" cstate="print">
+                      <a:extLst>
+                        <a:ext uri="{28A0092B-C50C-407E-A947-70E740481C1C}">
+                          <a14:useLocalDpi xmlns:a14="http://schemas.microsoft.com/office/drawing/2010/main" val="0"/>
+                        </a:ext>
+                      </a:extLst>
+                    </a:blip>
+                    <a:stretch>
+                      <a:fillRect/>
+                    </a:stretch>
+                  </pic:blipFill>
+                  <pic:spPr>
+                    <a:xfrm>
+                      <a:off x="0" y="0"/>
+                      <a:ext cx="5731510" cy="1989455"/>
+                    </a:xfrm>
+                    <a:prstGeom prst="rect">
+                      <a:avLst/>
+                    </a:prstGeom>
+                  </pic:spPr>
+                </pic:pic>
+              </a:graphicData>
+            </a:graphic>
+            <wp14:sizeRelH relativeFrom="page">
+              <wp14:pctWidth>0</wp14:pctWidth>
+            </wp14:sizeRelH>
+            <wp14:sizeRelV relativeFrom="page">
+              <wp14:pctHeight>0</wp14:pctHeight>
+            </wp14:sizeRelV>
+          </wp:anchor>
+        </w:drawing>
+      </w:r>
+      <w:r>
+        <w:t xml:space="preserve">which will be highlighted now. </w:t>
+      </w:r>
+    </w:p>
+    <w:p>
+      <w:r>
+        <w:tab/>
+      </w:r>
+      <w:r>
+        <w:t>The code excerpt above shows the first complete impl</w:t>
+      </w:r>
+      <w:r>
+        <w:t xml:space="preserve">ementation of the Decision Tree classifier. </w:t>
+      </w:r>
+      <w:r>
+        <w:t xml:space="preserve">This initial version of the function made use of “k-fold cross validation” and as such is structured differently to the later versions of the classifier models that were implemented. </w:t>
+      </w:r>
+      <w:r>
+        <w:t xml:space="preserve">It is also important to highlight the use of “Stratified K-Fold” here, which is a variant of “k-fold cross validation” that keeps the same proportion of labels across the splits in each section of data used. </w:t>
+      </w:r>
+      <w:r>
+        <w:t xml:space="preserve">What this means is that if there is a 45/55 split overall between the two labels in the corpus, the splits will echo this and have a 45/55 split in labels. </w:t>
+      </w:r>
+      <w:r>
+        <w:t xml:space="preserve">The function is parsed the data to train the model, along with a set of labels. </w:t>
+      </w:r>
+      <w:r>
+        <w:t xml:space="preserve">The labels have to be converted to </w:t>
+      </w:r>
+      <w:r>
+        <w:t xml:space="preserve">a NumPy array in order to be in the correct format for use with “k-fold cross validation”. </w:t>
+      </w:r>
+      <w:r>
+        <w:t xml:space="preserve">Once this is done, the data and labels are split into however many splits are desired for this particular run of the experiment, in this case 3 is chosen. </w:t>
+      </w:r>
+      <w:r>
+        <w:t>A for loop is run for the number of splits, with the results of each run of the experiment being appended to the “score_array”, from which an average of the results will be calculated once all of the splits have concluded.</w:t>
+      </w:r>
+      <w:r>
+        <w:t xml:space="preserve"> </w:t>
+      </w:r>
+      <w:r>
+        <w:t xml:space="preserve">The </w:t>
+      </w:r>
+      <w:r>
+        <w:t xml:space="preserve">model is retrained every time a split is run with new data, as with each new split the section of the corpus used for training has changed. </w:t>
+      </w:r>
+      <w:r>
+        <w:t xml:space="preserve">The average of all the results is then printed to the command line for verbosity. </w:t>
+      </w:r>
+      <w:r>
+        <w:t>Next</w:t>
+      </w:r>
+      <w:r>
+        <w:t xml:space="preserve">, the results are formatted in preparation to be written to the results.csv file, by converting the </w:t>
+      </w:r>
+      <w:r>
+        <w:t>results into a Pandas data frame</w:t>
+      </w:r>
+      <w:r>
+        <w:t>.</w:t>
+      </w:r>
+      <w:r>
+        <w:t xml:space="preserve"> Finally, the “write_to_csv” function is called with the classifier used and its parameters and the results of the experiment.</w:t>
+      </w:r>
+    </w:p>
+    <w:p>
+      <w:r>
+        <w:rPr>
+          <w:noProof/>
+        </w:rPr>
+        <w:drawing>
+          <wp:anchor distT="0" distB="0" distL="114300" distR="114300" simplePos="0" relativeHeight="251668480" behindDoc="0" locked="0" layoutInCell="1" allowOverlap="1" wp14:anchorId="1F5EB7B9" wp14:editId="7771D5D7">
+            <wp:simplePos x="0" y="0"/>
+            <wp:positionH relativeFrom="column">
+              <wp:posOffset>0</wp:posOffset>
+            </wp:positionH>
+            <wp:positionV relativeFrom="paragraph">
+              <wp:posOffset>968490</wp:posOffset>
+            </wp:positionV>
+            <wp:extent cx="5731510" cy="1452880"/>
+            <wp:effectExtent l="0" t="0" r="0" b="0"/>
+            <wp:wrapSquare wrapText="bothSides"/>
+            <wp:docPr id="10" name="Picture 10"/>
+            <wp:cNvGraphicFramePr>
+              <a:graphicFrameLocks xmlns:a="http://schemas.openxmlformats.org/drawingml/2006/main" noChangeAspect="1"/>
+            </wp:cNvGraphicFramePr>
+            <a:graphic xmlns:a="http://schemas.openxmlformats.org/drawingml/2006/main">
+              <a:graphicData uri="http://schemas.openxmlformats.org/drawingml/2006/picture">
+                <pic:pic xmlns:pic="http://schemas.openxmlformats.org/drawingml/2006/picture">
+                  <pic:nvPicPr>
+                    <pic:cNvPr id="10" name="Screenshot 2020-04-27 at 10.58.06.png"/>
+                    <pic:cNvPicPr/>
+                  </pic:nvPicPr>
+                  <pic:blipFill>
+                    <a:blip r:embed="rId15" cstate="print">
+                      <a:extLst>
+                        <a:ext uri="{28A0092B-C50C-407E-A947-70E740481C1C}">
+                          <a14:useLocalDpi xmlns:a14="http://schemas.microsoft.com/office/drawing/2010/main" val="0"/>
+                        </a:ext>
+                      </a:extLst>
+                    </a:blip>
+                    <a:stretch>
+                      <a:fillRect/>
+                    </a:stretch>
+                  </pic:blipFill>
+                  <pic:spPr>
+                    <a:xfrm>
+                      <a:off x="0" y="0"/>
+                      <a:ext cx="5731510" cy="1452880"/>
+                    </a:xfrm>
+                    <a:prstGeom prst="rect">
+                      <a:avLst/>
+                    </a:prstGeom>
+                  </pic:spPr>
+                </pic:pic>
+              </a:graphicData>
+            </a:graphic>
+            <wp14:sizeRelH relativeFrom="page">
+              <wp14:pctWidth>0</wp14:pctWidth>
+            </wp14:sizeRelH>
+            <wp14:sizeRelV relativeFrom="page">
+              <wp14:pctHeight>0</wp14:pctHeight>
+            </wp14:sizeRelV>
+          </wp:anchor>
+        </w:drawing>
+      </w:r>
+      <w:r>
+        <w:tab/>
+        <w:t xml:space="preserve">As stated previously this implementation of the Decision Tree classifier, although effective in providing useful results at the beginning of the project, was updated once the setup of the experiments changed upon gaining access to the “test” data set. </w:t>
+      </w:r>
+      <w:r>
+        <w:t>The final iteration of the Decision Tree classifier phased out the use of “k-fold cross validation” as it was no longer necessary.</w:t>
+      </w:r>
+      <w:r>
+        <w:t xml:space="preserve"> </w:t>
+      </w:r>
+    </w:p>
+    <w:p>
+      <w:r>
+        <w:tab/>
+        <w:t xml:space="preserve">The excerpt above is the final iteration of the Decision Tree classifier. </w:t>
+      </w:r>
+      <w:r>
+        <w:t xml:space="preserve">As shown previously in this report, this implementation of the classifier makes use of the Pipeline </w:t>
+      </w:r>
+      <w:r>
+        <w:lastRenderedPageBreak/>
+        <w:t xml:space="preserve">feature from the Sci-kit Learn library. </w:t>
+      </w:r>
+      <w:r>
+        <w:t xml:space="preserve">As well as this, </w:t>
+      </w:r>
+      <w:r>
+        <w:t xml:space="preserve">this function makes use of the Word2Vec vectorizer. </w:t>
+      </w:r>
+      <w:r>
+        <w:t xml:space="preserve">The function is parsed the train docs and labels required to train the classifier model, as well as the dev docs and labels required to make predictions and grade how accurate those predictions were. </w:t>
+      </w:r>
+      <w:r>
+        <w:t xml:space="preserve">Next, the Word2Vec model is loaded using the function “load_word2vec” that I have shown previously. </w:t>
+      </w:r>
+      <w:r>
+        <w:t xml:space="preserve">Following on from this, the model is trained and predictions are made, which are printed out in the form of the “classification report” which is a method from the Sci-kit Learn library that returns values such as precision, recall, and f-1 score for the predictions made. </w:t>
+      </w:r>
+      <w:r>
+        <w:t xml:space="preserve">Line 128 collects the classification report in the form of a dictionary, using the “output_dict=true” flag to achieve this. </w:t>
+      </w:r>
+      <w:r>
+        <w:t>Using two different formats for the classification report was necessary due to the fact that the dictionary format is needed to write the results to a CSV file, but if you print this format out to the console it is very difficult to read, thus resulting in the use of two different formats.</w:t>
+      </w:r>
+      <w:r>
+        <w:t xml:space="preserve"> Finally, the classification report is converted to a Pandas data frame as we have seen already, before being parsed to the “write_to_csv” function along with the classifier parameters which are called from the Pipeline object.</w:t>
+      </w:r>
+    </w:p>
+    <w:p/>
+    <w:p>
+      <w:r>
+        <w:rPr>
+          <w:noProof/>
+        </w:rPr>
+        <w:drawing>
+          <wp:anchor distT="0" distB="0" distL="114300" distR="114300" simplePos="0" relativeHeight="251669504" behindDoc="0" locked="0" layoutInCell="1" allowOverlap="1" wp14:anchorId="2DA82A1C" wp14:editId="6E095465">
+            <wp:simplePos x="0" y="0"/>
+            <wp:positionH relativeFrom="column">
+              <wp:posOffset>0</wp:posOffset>
+            </wp:positionH>
+            <wp:positionV relativeFrom="paragraph">
+              <wp:posOffset>1169035</wp:posOffset>
+            </wp:positionV>
+            <wp:extent cx="5731510" cy="1510665"/>
+            <wp:effectExtent l="0" t="0" r="0" b="635"/>
+            <wp:wrapSquare wrapText="bothSides"/>
+            <wp:docPr id="11" name="Picture 11"/>
+            <wp:cNvGraphicFramePr>
+              <a:graphicFrameLocks xmlns:a="http://schemas.openxmlformats.org/drawingml/2006/main" noChangeAspect="1"/>
+            </wp:cNvGraphicFramePr>
+            <a:graphic xmlns:a="http://schemas.openxmlformats.org/drawingml/2006/main">
+              <a:graphicData uri="http://schemas.openxmlformats.org/drawingml/2006/picture">
+                <pic:pic xmlns:pic="http://schemas.openxmlformats.org/drawingml/2006/picture">
+                  <pic:nvPicPr>
+                    <pic:cNvPr id="11" name="Screenshot 2020-04-27 at 11.37.47.png"/>
+                    <pic:cNvPicPr/>
+                  </pic:nvPicPr>
+                  <pic:blipFill>
+                    <a:blip r:embed="rId16" cstate="print">
+                      <a:extLst>
+                        <a:ext uri="{28A0092B-C50C-407E-A947-70E740481C1C}">
+                          <a14:useLocalDpi xmlns:a14="http://schemas.microsoft.com/office/drawing/2010/main" val="0"/>
+                        </a:ext>
+                      </a:extLst>
+                    </a:blip>
+                    <a:stretch>
+                      <a:fillRect/>
+                    </a:stretch>
+                  </pic:blipFill>
+                  <pic:spPr>
+                    <a:xfrm>
+                      <a:off x="0" y="0"/>
+                      <a:ext cx="5731510" cy="1510665"/>
+                    </a:xfrm>
+                    <a:prstGeom prst="rect">
+                      <a:avLst/>
+                    </a:prstGeom>
+                  </pic:spPr>
+                </pic:pic>
+              </a:graphicData>
+            </a:graphic>
+            <wp14:sizeRelH relativeFrom="page">
+              <wp14:pctWidth>0</wp14:pctWidth>
+            </wp14:sizeRelH>
+            <wp14:sizeRelV relativeFrom="page">
+              <wp14:pctHeight>0</wp14:pctHeight>
+            </wp14:sizeRelV>
+          </wp:anchor>
+        </w:drawing>
+      </w:r>
+      <w:r>
+        <w:tab/>
+      </w:r>
+      <w:r>
+        <w:t xml:space="preserve">The next form of classifier that was implemented was an upgraded version of the Decision Tree, the Random Forest classifier. </w:t>
+      </w:r>
+      <w:r>
+        <w:t xml:space="preserve">Similar to the Decision Tree, the way that this classifier was implemented changed over the course of the project for the same reasons stated previously. </w:t>
+      </w:r>
+      <w:r>
+        <w:t xml:space="preserve">Due to the almost exact similarity between the implementations of the two outdated functions, the outdated version of the Random Forest classifier function will not be shown in this paper. </w:t>
+      </w:r>
+    </w:p>
+    <w:p>
+      <w:r>
+        <w:tab/>
+      </w:r>
+      <w:r>
+        <w:t xml:space="preserve">As can be seen in the code excerpt above, the Random Forest and Decision Tree functions are broadly similar in the way that they are </w:t>
+      </w:r>
+      <w:r>
+        <w:t>implemented</w:t>
+      </w:r>
+      <w:r>
+        <w:t xml:space="preserve">. </w:t>
+      </w:r>
+      <w:r>
+        <w:t xml:space="preserve">This is mainly due to two reasons. First, the way in which these two classifiers work is broadly the same, with the Random Forest classifier just being a grouping of a number of Decision Trees together. Second, with the use of the Pipeline feature from Sci-kit Learn, the process of implementing different classifier models is greatly simplified, and largely consists of changing single lines of code usually. </w:t>
+      </w:r>
+      <w:r>
+        <w:t xml:space="preserve">The function flows the same way as the Decision Tree function, with the two data sets and their labels are parsed to the function. </w:t>
+      </w:r>
+      <w:r>
+        <w:t>Next, the Word2Vec model is loaded to use as the form of feature extraction</w:t>
+      </w:r>
+      <w:r>
+        <w:t xml:space="preserve"> for this particular experiment. </w:t>
+      </w:r>
+      <w:r>
+        <w:t xml:space="preserve">The model is trained, and two different formats of classification report are generated for the same reasons as previously discussed. </w:t>
+      </w:r>
+      <w:r>
+        <w:t>Finally,</w:t>
+      </w:r>
+      <w:r>
+        <w:t xml:space="preserve"> this information is formatted for recording in the results file, and the “write_to_csv” function is called.</w:t>
+      </w:r>
+      <w:r>
+        <w:t xml:space="preserve"> </w:t>
+      </w:r>
+      <w:r>
+        <w:t>Line 137 and Line 142 are the main differences in between this and the Decision Tree function, where Random Forest is used in place of the Decision Tree.</w:t>
+      </w:r>
+    </w:p>
+    <w:p/>
+    <w:p>
+      <w:r>
+        <w:tab/>
+        <w:t xml:space="preserve">The third classifier that was implemented </w:t>
+      </w:r>
+      <w:r>
+        <w:t>as a part of this project was Logistic Regression.</w:t>
+      </w:r>
+      <w:r>
+        <w:t xml:space="preserve"> This classifier was implemented during the latter stages of the project and as </w:t>
+      </w:r>
+      <w:r>
+        <w:lastRenderedPageBreak/>
+        <w:t xml:space="preserve">such was never implemented making use of “k-fold cross validation”, so the implementation shown is the first and final iteration of the Logistic Regression function. </w:t>
+      </w:r>
+      <w:r>
+        <w:t xml:space="preserve">However, it must be said once again that due to the use of the Pipeline feature, the Logistic Regression function </w:t>
+      </w:r>
+      <w:r>
+        <w:rPr>
+          <w:noProof/>
+        </w:rPr>
+        <w:drawing>
+          <wp:anchor distT="0" distB="0" distL="114300" distR="114300" simplePos="0" relativeHeight="251670528" behindDoc="0" locked="0" layoutInCell="1" allowOverlap="1" wp14:anchorId="222F6A27" wp14:editId="05BE3886">
+            <wp:simplePos x="0" y="0"/>
+            <wp:positionH relativeFrom="column">
+              <wp:posOffset>0</wp:posOffset>
+            </wp:positionH>
+            <wp:positionV relativeFrom="paragraph">
+              <wp:posOffset>748030</wp:posOffset>
+            </wp:positionV>
+            <wp:extent cx="5731510" cy="1514475"/>
+            <wp:effectExtent l="0" t="0" r="0" b="0"/>
+            <wp:wrapSquare wrapText="bothSides"/>
+            <wp:docPr id="12" name="Picture 12"/>
+            <wp:cNvGraphicFramePr>
+              <a:graphicFrameLocks xmlns:a="http://schemas.openxmlformats.org/drawingml/2006/main" noChangeAspect="1"/>
+            </wp:cNvGraphicFramePr>
+            <a:graphic xmlns:a="http://schemas.openxmlformats.org/drawingml/2006/main">
+              <a:graphicData uri="http://schemas.openxmlformats.org/drawingml/2006/picture">
+                <pic:pic xmlns:pic="http://schemas.openxmlformats.org/drawingml/2006/picture">
+                  <pic:nvPicPr>
+                    <pic:cNvPr id="12" name="Screenshot 2020-04-27 at 11.53.00.png"/>
+                    <pic:cNvPicPr/>
+                  </pic:nvPicPr>
+                  <pic:blipFill>
+                    <a:blip r:embed="rId17" cstate="print">
+                      <a:extLst>
+                        <a:ext uri="{28A0092B-C50C-407E-A947-70E740481C1C}">
+                          <a14:useLocalDpi xmlns:a14="http://schemas.microsoft.com/office/drawing/2010/main" val="0"/>
+                        </a:ext>
+                      </a:extLst>
+                    </a:blip>
+                    <a:stretch>
+                      <a:fillRect/>
+                    </a:stretch>
+                  </pic:blipFill>
+                  <pic:spPr>
+                    <a:xfrm>
+                      <a:off x="0" y="0"/>
+                      <a:ext cx="5731510" cy="1514475"/>
+                    </a:xfrm>
+                    <a:prstGeom prst="rect">
+                      <a:avLst/>
+                    </a:prstGeom>
+                  </pic:spPr>
+                </pic:pic>
+              </a:graphicData>
+            </a:graphic>
+            <wp14:sizeRelH relativeFrom="page">
+              <wp14:pctWidth>0</wp14:pctWidth>
+            </wp14:sizeRelH>
+            <wp14:sizeRelV relativeFrom="page">
+              <wp14:pctHeight>0</wp14:pctHeight>
+            </wp14:sizeRelV>
+          </wp:anchor>
+        </w:drawing>
+      </w:r>
+      <w:r>
+        <w:t xml:space="preserve">is </w:t>
+      </w:r>
+      <w:r>
+        <w:t xml:space="preserve">broadly similar to the previous two classifier functions. </w:t>
+      </w:r>
+    </w:p>
+    <w:p>
+      <w:r>
+        <w:tab/>
+      </w:r>
+      <w:r>
+        <w:t xml:space="preserve">Above is the code excerpt showing the implementation for the Logistic Regression classifier. </w:t>
+      </w:r>
+      <w:r>
+        <w:t xml:space="preserve">As stated previously, it is broadly similar to the Decision Tree and Random Forest </w:t>
+      </w:r>
+      <w:r>
+        <w:t>functions and</w:t>
+      </w:r>
+      <w:r>
+        <w:t xml:space="preserve"> follows the same flow with the same requirements and outputs. </w:t>
+      </w:r>
+      <w:r>
+        <w:t>The only major change</w:t>
+      </w:r>
+      <w:r>
+        <w:t xml:space="preserve">s in this function are on Line 162 and Line 167, which both contain the code specific to the Logistic Regression implementation. </w:t>
+      </w:r>
+    </w:p>
+    <w:p/>
+    <w:p>
+      <w:r>
+        <w:rPr>
+          <w:noProof/>
+        </w:rPr>
+        <w:drawing>
+          <wp:anchor distT="0" distB="0" distL="114300" distR="114300" simplePos="0" relativeHeight="251671552" behindDoc="0" locked="0" layoutInCell="1" allowOverlap="1" wp14:anchorId="695C025A" wp14:editId="196D908C">
+            <wp:simplePos x="0" y="0"/>
+            <wp:positionH relativeFrom="column">
+              <wp:posOffset>0</wp:posOffset>
+            </wp:positionH>
+            <wp:positionV relativeFrom="paragraph">
+              <wp:posOffset>1557366</wp:posOffset>
+            </wp:positionV>
+            <wp:extent cx="5731510" cy="1475740"/>
+            <wp:effectExtent l="0" t="0" r="0" b="0"/>
+            <wp:wrapSquare wrapText="bothSides"/>
+            <wp:docPr id="14" name="Picture 14"/>
+            <wp:cNvGraphicFramePr>
+              <a:graphicFrameLocks xmlns:a="http://schemas.openxmlformats.org/drawingml/2006/main" noChangeAspect="1"/>
+            </wp:cNvGraphicFramePr>
+            <a:graphic xmlns:a="http://schemas.openxmlformats.org/drawingml/2006/main">
+              <a:graphicData uri="http://schemas.openxmlformats.org/drawingml/2006/picture">
+                <pic:pic xmlns:pic="http://schemas.openxmlformats.org/drawingml/2006/picture">
+                  <pic:nvPicPr>
+                    <pic:cNvPr id="14" name="Screenshot 2020-04-27 at 12.02.43.png"/>
+                    <pic:cNvPicPr/>
+                  </pic:nvPicPr>
+                  <pic:blipFill>
+                    <a:blip r:embed="rId18" cstate="print">
+                      <a:extLst>
+                        <a:ext uri="{28A0092B-C50C-407E-A947-70E740481C1C}">
+                          <a14:useLocalDpi xmlns:a14="http://schemas.microsoft.com/office/drawing/2010/main" val="0"/>
+                        </a:ext>
+                      </a:extLst>
+                    </a:blip>
+                    <a:stretch>
+                      <a:fillRect/>
+                    </a:stretch>
+                  </pic:blipFill>
+                  <pic:spPr>
+                    <a:xfrm>
+                      <a:off x="0" y="0"/>
+                      <a:ext cx="5731510" cy="1475740"/>
+                    </a:xfrm>
+                    <a:prstGeom prst="rect">
+                      <a:avLst/>
+                    </a:prstGeom>
+                  </pic:spPr>
+                </pic:pic>
+              </a:graphicData>
+            </a:graphic>
+            <wp14:sizeRelH relativeFrom="page">
+              <wp14:pctWidth>0</wp14:pctWidth>
+            </wp14:sizeRelH>
+            <wp14:sizeRelV relativeFrom="page">
+              <wp14:pctHeight>0</wp14:pctHeight>
+            </wp14:sizeRelV>
+          </wp:anchor>
+        </w:drawing>
+      </w:r>
+      <w:r>
+        <w:tab/>
+        <w:t xml:space="preserve">The final classifier model that was implemented </w:t>
+      </w:r>
+      <w:r>
+        <w:t xml:space="preserve">was the Support Vector Machine classifier. </w:t>
+      </w:r>
+      <w:r>
+        <w:t xml:space="preserve">Similar to the Logistic Regression function, SVC was implemented in the latter stages of the project and as such was never implemented using “k-fold cross validation”. </w:t>
+      </w:r>
+      <w:r>
+        <w:t>However, SVC was implemented in two different formats: one format making use of the Word2Vec form of feature extraction and one format making use of “</w:t>
+      </w:r>
+      <w:r>
+        <w:t>T</w:t>
+      </w:r>
+      <w:r>
+        <w:t>erm frequency–inverse document frequency</w:t>
+      </w:r>
+      <w:r>
+        <w:t xml:space="preserve">” or TF/IDF. </w:t>
+      </w:r>
+      <w:r>
+        <w:t xml:space="preserve">The implantation of SVC using TF/IDF has already been discussed earlier in this paper, and as such I will focus on the implementation of SVC making use of the Word2Vec form of feature extraction.  </w:t>
+      </w:r>
+    </w:p>
+    <w:p>
+      <w:r>
+        <w:tab/>
+        <w:t xml:space="preserve">Again, this implementation is broadly similar to others that have been discussed already in this paper. </w:t>
+      </w:r>
+      <w:r>
+        <w:t xml:space="preserve">The only changes in this block of code to others are on Line 148 and Line 153 which contain specific references to the classifier used. </w:t>
+      </w:r>
+    </w:p>
+    <w:p>
+      <w:pPr>
+        <w:pStyle w:val="Heading1"/>
+      </w:pPr>
+      <w:r>
+        <w:t>Single Tweet Program</w:t>
+      </w:r>
+    </w:p>
+    <w:p>
+      <w:r>
+        <w:tab/>
+      </w:r>
+      <w:r>
+        <w:t xml:space="preserve">Once the experiments had been run and it became clear what were the best methods to use in order to make the most accurate predictions regarding whether a tweet was offensive or not, a decision was made by the author to implement a program that took a single tweet as an input and returned a prediction for that tweet. </w:t>
+      </w:r>
+      <w:r>
+        <w:t xml:space="preserve">The reasons for this were that making predictions for large data sets often has little use in terms of </w:t>
+      </w:r>
+      <w:r>
+        <w:t>real-world</w:t>
+      </w:r>
+      <w:r>
+        <w:t xml:space="preserve"> application, what is much more likely is a single tweet needs to be examined for offensive content. </w:t>
+      </w:r>
+      <w:r>
+        <w:t xml:space="preserve">This program would be much more readily adaptable into a REST API that would be of much greater use to any interested parties. </w:t>
+      </w:r>
+      <w:r>
+        <w:t xml:space="preserve">The single tweet program recycles a large </w:t>
+      </w:r>
+      <w:r>
+        <w:lastRenderedPageBreak/>
+        <w:t xml:space="preserve">amount of code </w:t>
+      </w:r>
+      <w:r>
+        <w:t xml:space="preserve">from the main code used to perform the experiments mentioned previously. </w:t>
+      </w:r>
+      <w:r>
+        <w:t xml:space="preserve">Most of the recycled code is data handling or copying of the Word2Vec feature extraction methods. </w:t>
+      </w:r>
+      <w:r>
+        <w:t xml:space="preserve">There are some differences in those functions though, for example a new function had to be written to </w:t>
+      </w:r>
+      <w:r>
+        <w:t xml:space="preserve">load and format a file with a single tweet in as opposed to a </w:t>
+      </w:r>
+      <w:r>
+        <w:t xml:space="preserve">file with a substantial number of tweets in. </w:t>
+      </w:r>
+      <w:r>
+        <w:t xml:space="preserve">It must be said now that although the SVC classifier combined with TF/IDF feature extraction provided the most accurate prediction, the trade off in vastly increased run time did not make sense for this particular program. With the idea of making this readily adaptable for a REST API, a 20-minute run time to return a single prediction didn’t seem sensible. As a result, I have decided to use the second best combination of the SVC classifier combined with the Word2Vec feature extraction, </w:t>
+      </w:r>
+      <w:r>
+        <w:rPr>
+          <w:noProof/>
+        </w:rPr>
+        <w:drawing>
+          <wp:anchor distT="0" distB="0" distL="114300" distR="114300" simplePos="0" relativeHeight="251672576" behindDoc="0" locked="0" layoutInCell="1" allowOverlap="1" wp14:anchorId="621559DC" wp14:editId="596EBD4A">
+            <wp:simplePos x="0" y="0"/>
+            <wp:positionH relativeFrom="column">
+              <wp:posOffset>0</wp:posOffset>
+            </wp:positionH>
+            <wp:positionV relativeFrom="paragraph">
+              <wp:posOffset>2077893</wp:posOffset>
+            </wp:positionV>
+            <wp:extent cx="5731510" cy="5345430"/>
+            <wp:effectExtent l="0" t="0" r="0" b="1270"/>
+            <wp:wrapSquare wrapText="bothSides"/>
+            <wp:docPr id="17" name="Picture 17"/>
+            <wp:cNvGraphicFramePr>
+              <a:graphicFrameLocks xmlns:a="http://schemas.openxmlformats.org/drawingml/2006/main" noChangeAspect="1"/>
+            </wp:cNvGraphicFramePr>
+            <a:graphic xmlns:a="http://schemas.openxmlformats.org/drawingml/2006/main">
+              <a:graphicData uri="http://schemas.openxmlformats.org/drawingml/2006/picture">
+                <pic:pic xmlns:pic="http://schemas.openxmlformats.org/drawingml/2006/picture">
+                  <pic:nvPicPr>
+                    <pic:cNvPr id="17" name="Screenshot 2020-04-27 at 12.26.47.png"/>
+                    <pic:cNvPicPr/>
+                  </pic:nvPicPr>
+                  <pic:blipFill>
+                    <a:blip r:embed="rId19">
+                      <a:extLst>
+                        <a:ext uri="{28A0092B-C50C-407E-A947-70E740481C1C}">
+                          <a14:useLocalDpi xmlns:a14="http://schemas.microsoft.com/office/drawing/2010/main" val="0"/>
+                        </a:ext>
+                      </a:extLst>
+                    </a:blip>
+                    <a:stretch>
+                      <a:fillRect/>
+                    </a:stretch>
+                  </pic:blipFill>
+                  <pic:spPr>
+                    <a:xfrm>
+                      <a:off x="0" y="0"/>
+                      <a:ext cx="5731510" cy="5345430"/>
+                    </a:xfrm>
+                    <a:prstGeom prst="rect">
+                      <a:avLst/>
+                    </a:prstGeom>
+                  </pic:spPr>
+                </pic:pic>
+              </a:graphicData>
+            </a:graphic>
+            <wp14:sizeRelH relativeFrom="page">
+              <wp14:pctWidth>0</wp14:pctWidth>
+            </wp14:sizeRelH>
+            <wp14:sizeRelV relativeFrom="page">
+              <wp14:pctHeight>0</wp14:pctHeight>
+            </wp14:sizeRelV>
+          </wp:anchor>
+        </w:drawing>
+      </w:r>
+      <w:r>
+        <w:t>which returns a result in 1 minute with only slightly worse accuracy.</w:t>
+      </w:r>
+    </w:p>
+    <w:p>
+      <w:r>
+        <w:tab/>
+        <w:t xml:space="preserve">The code excerpt above shows the main variations in the single tweet program in comparison to the main program. </w:t>
+      </w:r>
+      <w:r>
+        <w:t xml:space="preserve">The training data is still loaded using the same function, but </w:t>
+      </w:r>
+      <w:r>
+        <w:t xml:space="preserve">the next line loads a single tweet that will be used to make a prediction on. </w:t>
+      </w:r>
+      <w:r>
+        <w:t xml:space="preserve">Next, the classifier function is called with the training data and the tweet to be categorised as offensive/not offensive. </w:t>
+      </w:r>
+      <w:r>
+        <w:t xml:space="preserve">Once the model is trained and a prediction is made, instead of generating a classification report, the prediction is printed for verbosity and then returned along with the model. The prediction takes the form of “1” or “0”, and as based on the </w:t>
+      </w:r>
+      <w:r>
+        <w:lastRenderedPageBreak/>
+        <w:t xml:space="preserve">prediction a dictionary is created for either offensive/not offensive. </w:t>
+      </w:r>
+      <w:r>
+        <w:t xml:space="preserve">This model is then returned as a JSON blob, which is the output expected if this were to be used as a REST API. </w:t>
+      </w:r>
       <w:bookmarkStart w:id="31" w:name="_GoBack"/>
       <w:bookmarkEnd w:id="31"/>
     </w:p>
+    <w:p>
+      <w:r>
+        <w:tab/>
+      </w:r>
+    </w:p>
+    <w:p/>
+    <w:p/>
     <w:p>
       <w:r>
         <w:br w:type="page"/>
@@ -3727,7 +4587,7 @@
                     <pic:cNvPicPr/>
                   </pic:nvPicPr>
                   <pic:blipFill>
-                    <a:blip r:embed="rId13">
+                    <a:blip r:embed="rId20">
                       <a:extLst>
                         <a:ext uri="{28A0092B-C50C-407E-A947-70E740481C1C}">
                           <a14:useLocalDpi xmlns:a14="http://schemas.microsoft.com/office/drawing/2010/main" val="0"/>
@@ -6542,7 +7402,7 @@
 </file>
 
 <file path=customXml/itemProps1.xml><?xml version="1.0" encoding="utf-8"?>
-<ds:datastoreItem xmlns:ds="http://schemas.openxmlformats.org/officeDocument/2006/customXml" ds:itemID="{8CFD1E03-6C8B-F241-A098-967E3848DC67}">
+<ds:datastoreItem xmlns:ds="http://schemas.openxmlformats.org/officeDocument/2006/customXml" ds:itemID="{57FE688F-7A8B-1C42-9EB5-5A9113BF4BDF}">
   <ds:schemaRefs>
     <ds:schemaRef ds:uri="http://schemas.openxmlformats.org/officeDocument/2006/bibliography"/>
   </ds:schemaRefs>

</xml_diff>

<commit_message>
Begun creating results for final tests, and continued work on report
</commit_message>
<xml_diff>
--- a/Final Report.docx
+++ b/Final Report.docx
@@ -1677,7 +1677,25 @@
         <w:t xml:space="preserve">and then split this one set into multiple splits using a method known as </w:t>
       </w:r>
       <w:r>
-        <w:t>“k-fold cross validation”</w:t>
+        <w:rPr>
+          <w:i/>
+          <w:iCs/>
+        </w:rPr>
+        <w:t>K-Fold Cros</w:t>
+      </w:r>
+      <w:r>
+        <w:rPr>
+          <w:i/>
+          <w:iCs/>
+        </w:rPr>
+        <w:t>s V</w:t>
+      </w:r>
+      <w:r>
+        <w:rPr>
+          <w:i/>
+          <w:iCs/>
+        </w:rPr>
+        <w:t>alidation</w:t>
       </w:r>
       <w:r>
         <w:t xml:space="preserve">. I was able to get access to the third data set during my project, and once I had </w:t>
@@ -2427,7 +2445,10 @@
         <w:ind w:firstLine="720"/>
       </w:pPr>
       <w:r>
-        <w:t>One of the major changes in experimental setup throughout my work on this project was the change from using “k-fold cross validation”</w:t>
+        <w:t>One of the major changes in experimental setup throughout my work on this project was the change from using k-fold cross validatio</w:t>
+      </w:r>
+      <w:r>
+        <w:t>n</w:t>
       </w:r>
       <w:r>
         <w:rPr>
@@ -2439,11 +2460,11 @@
         <w:t xml:space="preserve"> to the best practice train/dev/test split. </w:t>
       </w:r>
       <w:r>
-        <w:t xml:space="preserve">The best practice for work on machine learning algorithms involves training your model on the train data set, and then testing it on the dev data set, before implementing changes to the model or feature extraction to improve results. Only once you are satisfied </w:t>
+        <w:t xml:space="preserve">The best practice for work on machine learning algorithms involves training your model on the train data set, and then testing it on the dev data set, before implementing changes to the model or feature extraction to improve results. Only once you are satisfied with your </w:t>
       </w:r>
       <w:r>
         <w:lastRenderedPageBreak/>
-        <w:t>with your model and feature extraction should you perform the final test on the test data set, to get your final results.</w:t>
+        <w:t>model and feature extraction should you perform the final test on the test data set, to get your final results.</w:t>
       </w:r>
       <w:r>
         <w:t xml:space="preserve"> </w:t>
@@ -2458,7 +2479,7 @@
         <w:t xml:space="preserve"> combined the train and dev data sets and</w:t>
       </w:r>
       <w:r>
-        <w:t xml:space="preserve"> implemented “k-fold cross validation”. </w:t>
+        <w:t xml:space="preserve"> implemented k-fold cross validation. </w:t>
       </w:r>
       <w:r>
         <w:t>This performed the train/dev/test splits for me, and I then combined the results to create an average.</w:t>
@@ -2491,7 +2512,7 @@
         <w:t xml:space="preserve">Due to this constraint, I did have to adopt an alternative approach for the initial period of my work on this project, involving using </w:t>
       </w:r>
       <w:r>
-        <w:t xml:space="preserve">“k-fold cross validation” </w:t>
+        <w:t xml:space="preserve">k-fold cross validation </w:t>
       </w:r>
       <w:r>
         <w:t>splits to alleviate the issue created by not having a test set. This proved to be a viable approach to the project, as the results and outcomes generated during this period of the project were essentially similar to when I approached the project with best practice in mind. The trends methods I found to get the best results were the same and could be adopted when I was given access to the test set.</w:t>
@@ -2715,6 +2736,73 @@
     </w:p>
     <w:p>
       <w:r>
+        <w:rPr>
+          <w:noProof/>
+        </w:rPr>
+        <w:drawing>
+          <wp:anchor distT="0" distB="0" distL="114300" distR="114300" simplePos="0" relativeHeight="251674624" behindDoc="0" locked="0" layoutInCell="1" allowOverlap="1" wp14:anchorId="33F89A04" wp14:editId="7877F5C2">
+            <wp:simplePos x="0" y="0"/>
+            <wp:positionH relativeFrom="column">
+              <wp:posOffset>0</wp:posOffset>
+            </wp:positionH>
+            <wp:positionV relativeFrom="paragraph">
+              <wp:posOffset>744855</wp:posOffset>
+            </wp:positionV>
+            <wp:extent cx="5731510" cy="3553460"/>
+            <wp:effectExtent l="0" t="0" r="0" b="0"/>
+            <wp:wrapSquare wrapText="bothSides"/>
+            <wp:docPr id="1" name="Picture 1"/>
+            <wp:cNvGraphicFramePr>
+              <a:graphicFrameLocks xmlns:a="http://schemas.openxmlformats.org/drawingml/2006/main" noChangeAspect="1"/>
+            </wp:cNvGraphicFramePr>
+            <a:graphic xmlns:a="http://schemas.openxmlformats.org/drawingml/2006/main">
+              <a:graphicData uri="http://schemas.openxmlformats.org/drawingml/2006/picture">
+                <pic:pic xmlns:pic="http://schemas.openxmlformats.org/drawingml/2006/picture">
+                  <pic:nvPicPr>
+                    <pic:cNvPr id="1" name="program flowchart.png"/>
+                    <pic:cNvPicPr/>
+                  </pic:nvPicPr>
+                  <pic:blipFill rotWithShape="1">
+                    <a:blip r:embed="rId8">
+                      <a:extLst>
+                        <a:ext uri="{28A0092B-C50C-407E-A947-70E740481C1C}">
+                          <a14:useLocalDpi xmlns:a14="http://schemas.microsoft.com/office/drawing/2010/main" val="0"/>
+                        </a:ext>
+                      </a:extLst>
+                    </a:blip>
+                    <a:srcRect b="17336"/>
+                    <a:stretch/>
+                  </pic:blipFill>
+                  <pic:spPr bwMode="auto">
+                    <a:xfrm>
+                      <a:off x="0" y="0"/>
+                      <a:ext cx="5731510" cy="3553460"/>
+                    </a:xfrm>
+                    <a:prstGeom prst="rect">
+                      <a:avLst/>
+                    </a:prstGeom>
+                    <a:ln>
+                      <a:noFill/>
+                    </a:ln>
+                    <a:extLst>
+                      <a:ext uri="{53640926-AAD7-44D8-BBD7-CCE9431645EC}">
+                        <a14:shadowObscured xmlns:a14="http://schemas.microsoft.com/office/drawing/2010/main"/>
+                      </a:ext>
+                    </a:extLst>
+                  </pic:spPr>
+                </pic:pic>
+              </a:graphicData>
+            </a:graphic>
+            <wp14:sizeRelH relativeFrom="page">
+              <wp14:pctWidth>0</wp14:pctWidth>
+            </wp14:sizeRelH>
+            <wp14:sizeRelV relativeFrom="page">
+              <wp14:pctHeight>0</wp14:pctHeight>
+            </wp14:sizeRelV>
+          </wp:anchor>
+        </w:drawing>
+      </w:r>
+      <w:r>
         <w:tab/>
       </w:r>
       <w:r>
@@ -2733,16 +2821,42 @@
         <w:t>and classifier models.</w:t>
       </w:r>
       <w:r>
-        <w:t xml:space="preserve"> I have illustrated the way in which the program works in a flow chart that can be found in the supplementary materials under Figure 1.</w:t>
-      </w:r>
-      <w:r>
-        <w:t xml:space="preserve"> The reasoning behind why there was so much of an evolution in all areas of the project over the duration, is due to my extremely limited experience with the tooling and concepts used in the project prior to beginning work. </w:t>
+        <w:t xml:space="preserve"> I have illustrated the way in which the program works in a flow chart that can be found </w:t>
+      </w:r>
+      <w:r>
+        <w:t>below</w:t>
+      </w:r>
+      <w:r>
+        <w:t>.</w:t>
+      </w:r>
+    </w:p>
+    <w:p>
+      <w:pPr>
+        <w:ind w:firstLine="720"/>
+      </w:pPr>
+      <w:r>
+        <w:t xml:space="preserve">The reasoning behind why there was so much of an evolution in all areas of the project over the duration, is due to my limited experience with the tooling and concepts used in the project prior to beginning work. </w:t>
       </w:r>
       <w:r>
         <w:t xml:space="preserve">As a result of this, a lot of the concepts and tooling I initially used were not best </w:t>
       </w:r>
       <w:r>
-        <w:t>practice or</w:t>
+        <w:t>practice</w:t>
+      </w:r>
+      <w:r>
+        <w:t xml:space="preserve">, specifically the </w:t>
+      </w:r>
+      <w:r>
+        <w:t xml:space="preserve">use of k-fold cross validation to substitute a train/dev/test split in data </w:t>
+      </w:r>
+      <w:r>
+        <w:t>sets</w:t>
+      </w:r>
+      <w:r>
+        <w:t>,</w:t>
+      </w:r>
+      <w:r>
+        <w:t xml:space="preserve"> or</w:t>
       </w:r>
       <w:r>
         <w:t xml:space="preserve"> did not provide very accurate predictions.</w:t>
@@ -2751,7 +2865,19 @@
         <w:t xml:space="preserve"> </w:t>
       </w:r>
       <w:r>
-        <w:t>The final iteration of the project, as shown in Figure 1, implements all of the concepts and tooling that I found to produce the most accurate predictions, as measured by precision, recall, and f-1 score.</w:t>
+        <w:t xml:space="preserve">The final iteration of the project, as shown in </w:t>
+      </w:r>
+      <w:r>
+        <w:t>the diagram above</w:t>
+      </w:r>
+      <w:r>
+        <w:t>, implements all of the concepts and tooling that I found to produce the most accurate predictions, as measured by precision, recall, and f-1 score</w:t>
+      </w:r>
+      <w:r>
+        <w:t>.</w:t>
+      </w:r>
+      <w:r>
+        <w:t xml:space="preserve"> </w:t>
       </w:r>
     </w:p>
     <w:p>
@@ -2762,19 +2888,46 @@
         <w:t xml:space="preserve">As I have shown in </w:t>
       </w:r>
       <w:r>
-        <w:t xml:space="preserve">Figure 1, the data flow of the program is relatively simple and remains the same despite variations in experimental setup, feature extraction, and model selection. </w:t>
-      </w:r>
-      <w:r>
-        <w:t xml:space="preserve">However, Figure 1 does abstract a lot of the workings going on underneath the simple step descriptions I have included. </w:t>
-      </w:r>
-      <w:r>
-        <w:t xml:space="preserve">For example, the step “Tweets are loaded into the program” abstracts the need to load the tweets and their corresponding labels into lists in such a way that Sci-Kit Learn can make use of the corpus. </w:t>
+        <w:t>the diagram above</w:t>
+      </w:r>
+      <w:r>
+        <w:t xml:space="preserve">, the data flow of the program is relatively simple and remains the same despite variations in experimental setup, feature extraction, and model selection. </w:t>
+      </w:r>
+      <w:r>
+        <w:t xml:space="preserve">However, </w:t>
+      </w:r>
+      <w:r>
+        <w:t>the diagram</w:t>
+      </w:r>
+      <w:r>
+        <w:t xml:space="preserve"> does abstract a lot of the workings going on underneath the simple step descriptions I have included. </w:t>
+      </w:r>
+      <w:r>
+        <w:t xml:space="preserve">For example, the step “Tweets are loaded into the program” abstracts the need to load the tweets and their corresponding labels into </w:t>
+      </w:r>
+      <w:r>
+        <w:t>feature vectors</w:t>
+      </w:r>
+      <w:r>
+        <w:t xml:space="preserve"> in such a way that Sci-Kit Learn can make use of the corpus.</w:t>
       </w:r>
     </w:p>
     <w:p>
       <w:r>
         <w:tab/>
-        <w:t xml:space="preserve">Another flaw in Figure 1 is that it does not sure the evolution that this project went through over the course of my work on it. </w:t>
+        <w:t xml:space="preserve">Another flaw in </w:t>
+      </w:r>
+      <w:r>
+        <w:t>the diagram</w:t>
+      </w:r>
+      <w:r>
+        <w:t xml:space="preserve"> is that it does not </w:t>
+      </w:r>
+      <w:r>
+        <w:t>show</w:t>
+      </w:r>
+      <w:r>
+        <w:t xml:space="preserve"> the evolution that this project went through over the course of my work on it. </w:t>
       </w:r>
       <w:r>
         <w:t>For example, although I was always comparing the predictions to the actual labels to determine the accuracy of the system, th</w:t>
@@ -2786,7 +2939,20 @@
         <w:t xml:space="preserve">In the final iteration of the program I had one set of predictions to compare to the actual tweet labels, but in earlier iterations I had 5 different sets of </w:t>
       </w:r>
       <w:r>
-        <w:t xml:space="preserve">predictions. This was due to my use of “k-fold cross validation”, the use of which and use case I have previously explained. </w:t>
+        <w:t xml:space="preserve">predictions. This was due to my use of </w:t>
+      </w:r>
+      <w:r>
+        <w:t>k-fold cross validation</w:t>
+      </w:r>
+      <w:r>
+        <w:t xml:space="preserve"> </w:t>
+      </w:r>
+      <w:r>
+        <w:t xml:space="preserve">the use of </w:t>
+      </w:r>
+      <w:r>
+        <w:lastRenderedPageBreak/>
+        <w:t xml:space="preserve">which and use case I have previously explained. </w:t>
       </w:r>
       <w:r>
         <w:t>As a result of this, I had to average these 5 results together to get an overall result, thus complicating the step of result generation.</w:t>
@@ -2798,7 +2964,16 @@
         <w:t>The way in which I recorded my results was to include a function that first noted down the parameters of the experiment to the results file, and then copied down the classification report containing metrics such as precision, recall, and f-1 score of the experiment.</w:t>
       </w:r>
       <w:r>
-        <w:t xml:space="preserve"> All of this information was recorded in a CSV, for two main reasons. First, because CSV files are to manipulate with Python, and second because they provide a neat and simple way of displaying my results in a tabulated format</w:t>
+        <w:t xml:space="preserve"> All of this information was recorded in a CSV, for two main reasons. First, because </w:t>
+      </w:r>
+      <w:r>
+        <w:t xml:space="preserve">Python has a built in module for handling CSV files, </w:t>
+      </w:r>
+      <w:r>
+        <w:t xml:space="preserve">and second because </w:t>
+      </w:r>
+      <w:r>
+        <w:t>CSV files can store large amounts of data in a tabulated format that can be printed to the command line or displayed in a spreadsheet program such as Excel, making them a versatile method of displaying the results collected</w:t>
       </w:r>
       <w:r>
         <w:t xml:space="preserve">. </w:t>
@@ -2810,7 +2985,13 @@
     <w:p>
       <w:r>
         <w:tab/>
-        <w:t xml:space="preserve">Another key step that is abstracted in Figure 1 under the “tweets are loaded into the program” step is data pre-processing. </w:t>
+        <w:t xml:space="preserve">Another key step that is abstracted in </w:t>
+      </w:r>
+      <w:r>
+        <w:t>program flow chart</w:t>
+      </w:r>
+      <w:r>
+        <w:t xml:space="preserve"> under the “tweets are loaded into the program” step is data pre-processing. </w:t>
       </w:r>
       <w:r>
         <w:t xml:space="preserve">This step involves normalising the tweets so as to improve the overall accuracy of the results produced by the experiment. </w:t>
@@ -2824,11 +3005,351 @@
     </w:p>
     <w:p>
       <w:r>
+        <w:tab/>
+      </w:r>
+      <w:r>
+        <w:t xml:space="preserve">I have already previously touched on the variations in feature extraction and model selection, and I will go into depth about just how I implemented these varying methods that make up the core of the experimental setup. </w:t>
+      </w:r>
+    </w:p>
+    <w:p>
+      <w:pPr>
+        <w:pStyle w:val="Heading1"/>
+      </w:pPr>
+      <w:r>
+        <w:t>Metrics Used</w:t>
+      </w:r>
+    </w:p>
+    <w:p>
+      <w:pPr>
+        <w:ind w:firstLine="720"/>
+      </w:pPr>
+      <w:r>
+        <w:t xml:space="preserve">Precision, Recall, and F-1 score are the key metrics by which the accuracy of predictions made by the system are made. </w:t>
+      </w:r>
+      <w:r>
+        <w:t xml:space="preserve">And as such, an explanation of each metric and the formula to calculate it will be provided now. </w:t>
+      </w:r>
+    </w:p>
+    <w:p>
+      <w:pPr>
+        <w:ind w:firstLine="720"/>
+      </w:pPr>
+      <w:r>
+        <w:rPr>
+          <w:noProof/>
+        </w:rPr>
+        <w:drawing>
+          <wp:anchor distT="0" distB="0" distL="114300" distR="114300" simplePos="0" relativeHeight="251675648" behindDoc="0" locked="0" layoutInCell="1" allowOverlap="1" wp14:anchorId="4CF8A0B5" wp14:editId="04E05310">
+            <wp:simplePos x="0" y="0"/>
+            <wp:positionH relativeFrom="column">
+              <wp:posOffset>851535</wp:posOffset>
+            </wp:positionH>
+            <wp:positionV relativeFrom="paragraph">
+              <wp:posOffset>809625</wp:posOffset>
+            </wp:positionV>
+            <wp:extent cx="4116070" cy="820420"/>
+            <wp:effectExtent l="0" t="0" r="0" b="5080"/>
+            <wp:wrapSquare wrapText="bothSides"/>
+            <wp:docPr id="13" name="Picture 13"/>
+            <wp:cNvGraphicFramePr>
+              <a:graphicFrameLocks xmlns:a="http://schemas.openxmlformats.org/drawingml/2006/main" noChangeAspect="1"/>
+            </wp:cNvGraphicFramePr>
+            <a:graphic xmlns:a="http://schemas.openxmlformats.org/drawingml/2006/main">
+              <a:graphicData uri="http://schemas.openxmlformats.org/drawingml/2006/picture">
+                <pic:pic xmlns:pic="http://schemas.openxmlformats.org/drawingml/2006/picture">
+                  <pic:nvPicPr>
+                    <pic:cNvPr id="13" name="Screenshot 2020-04-28 at 10.25.43.png"/>
+                    <pic:cNvPicPr/>
+                  </pic:nvPicPr>
+                  <pic:blipFill>
+                    <a:blip r:embed="rId9">
+                      <a:extLst>
+                        <a:ext uri="{28A0092B-C50C-407E-A947-70E740481C1C}">
+                          <a14:useLocalDpi xmlns:a14="http://schemas.microsoft.com/office/drawing/2010/main" val="0"/>
+                        </a:ext>
+                      </a:extLst>
+                    </a:blip>
+                    <a:stretch>
+                      <a:fillRect/>
+                    </a:stretch>
+                  </pic:blipFill>
+                  <pic:spPr>
+                    <a:xfrm>
+                      <a:off x="0" y="0"/>
+                      <a:ext cx="4116070" cy="820420"/>
+                    </a:xfrm>
+                    <a:prstGeom prst="rect">
+                      <a:avLst/>
+                    </a:prstGeom>
+                  </pic:spPr>
+                </pic:pic>
+              </a:graphicData>
+            </a:graphic>
+            <wp14:sizeRelH relativeFrom="page">
+              <wp14:pctWidth>0</wp14:pctWidth>
+            </wp14:sizeRelH>
+            <wp14:sizeRelV relativeFrom="page">
+              <wp14:pctHeight>0</wp14:pctHeight>
+            </wp14:sizeRelV>
+          </wp:anchor>
+        </w:drawing>
+      </w:r>
+      <w:r>
+        <w:t>Precision</w:t>
+      </w:r>
+      <w:r>
+        <w:t xml:space="preserve"> is defined as the number of True Positives divided by the sum of True Positives and </w:t>
+      </w:r>
+      <w:r>
+        <w:t>False Positives</w:t>
+      </w:r>
+      <w:r>
+        <w:rPr>
+          <w:rStyle w:val="FootnoteReference"/>
+        </w:rPr>
+        <w:footnoteReference w:id="20"/>
+      </w:r>
+      <w:r>
+        <w:t xml:space="preserve">. </w:t>
+      </w:r>
+      <w:r>
+        <w:t xml:space="preserve">What </w:t>
+      </w:r>
+      <w:r>
+        <w:t>this metric measures is</w:t>
+      </w:r>
+      <w:r>
+        <w:t xml:space="preserve"> the number of predicted positive cases (in this case offensive tweets), compared to the number of those predictions that were actually offensive. </w:t>
+      </w:r>
+    </w:p>
+    <w:p>
+      <w:pPr>
+        <w:ind w:firstLine="720"/>
+      </w:pPr>
+    </w:p>
+    <w:p>
+      <w:pPr>
+        <w:ind w:firstLine="720"/>
+      </w:pPr>
+    </w:p>
+    <w:p>
+      <w:pPr>
+        <w:ind w:firstLine="720"/>
+      </w:pPr>
+    </w:p>
+    <w:p>
+      <w:pPr>
+        <w:ind w:firstLine="720"/>
+      </w:pPr>
+    </w:p>
+    <w:p>
+      <w:pPr>
+        <w:ind w:firstLine="720"/>
+      </w:pPr>
+    </w:p>
+    <w:p>
+      <w:pPr>
+        <w:ind w:firstLine="720"/>
+      </w:pPr>
+    </w:p>
+    <w:p>
+      <w:pPr>
+        <w:ind w:firstLine="720"/>
+      </w:pPr>
+    </w:p>
+    <w:p>
+      <w:pPr>
+        <w:ind w:firstLine="720"/>
+      </w:pPr>
+    </w:p>
+    <w:p>
+      <w:pPr>
+        <w:ind w:firstLine="720"/>
+      </w:pPr>
+    </w:p>
+    <w:p>
+      <w:pPr>
+        <w:ind w:firstLine="720"/>
+      </w:pPr>
+    </w:p>
+    <w:p>
+      <w:pPr>
+        <w:ind w:firstLine="720"/>
+      </w:pPr>
+    </w:p>
+    <w:p>
+      <w:pPr>
+        <w:ind w:firstLine="720"/>
+      </w:pPr>
+      <w:r>
+        <w:rPr>
+          <w:noProof/>
+        </w:rPr>
         <w:lastRenderedPageBreak/>
-        <w:tab/>
-      </w:r>
-      <w:r>
-        <w:t xml:space="preserve">I have already previously touched on the variations in feature extraction and model selection, and I will go into depth about just how I implemented these varying methods that make up the core of the experimental setup. </w:t>
+        <w:drawing>
+          <wp:anchor distT="0" distB="0" distL="114300" distR="114300" simplePos="0" relativeHeight="251676672" behindDoc="0" locked="0" layoutInCell="1" allowOverlap="1" wp14:anchorId="0EF45191" wp14:editId="7FDAB99D">
+            <wp:simplePos x="0" y="0"/>
+            <wp:positionH relativeFrom="column">
+              <wp:posOffset>706004</wp:posOffset>
+            </wp:positionH>
+            <wp:positionV relativeFrom="paragraph">
+              <wp:posOffset>789190</wp:posOffset>
+            </wp:positionV>
+            <wp:extent cx="4311650" cy="784225"/>
+            <wp:effectExtent l="0" t="0" r="6350" b="3175"/>
+            <wp:wrapSquare wrapText="bothSides"/>
+            <wp:docPr id="15" name="Picture 15"/>
+            <wp:cNvGraphicFramePr>
+              <a:graphicFrameLocks xmlns:a="http://schemas.openxmlformats.org/drawingml/2006/main" noChangeAspect="1"/>
+            </wp:cNvGraphicFramePr>
+            <a:graphic xmlns:a="http://schemas.openxmlformats.org/drawingml/2006/main">
+              <a:graphicData uri="http://schemas.openxmlformats.org/drawingml/2006/picture">
+                <pic:pic xmlns:pic="http://schemas.openxmlformats.org/drawingml/2006/picture">
+                  <pic:nvPicPr>
+                    <pic:cNvPr id="15" name="Screenshot 2020-04-28 at 10.28.14.png"/>
+                    <pic:cNvPicPr/>
+                  </pic:nvPicPr>
+                  <pic:blipFill>
+                    <a:blip r:embed="rId10">
+                      <a:extLst>
+                        <a:ext uri="{28A0092B-C50C-407E-A947-70E740481C1C}">
+                          <a14:useLocalDpi xmlns:a14="http://schemas.microsoft.com/office/drawing/2010/main" val="0"/>
+                        </a:ext>
+                      </a:extLst>
+                    </a:blip>
+                    <a:stretch>
+                      <a:fillRect/>
+                    </a:stretch>
+                  </pic:blipFill>
+                  <pic:spPr>
+                    <a:xfrm>
+                      <a:off x="0" y="0"/>
+                      <a:ext cx="4311650" cy="784225"/>
+                    </a:xfrm>
+                    <a:prstGeom prst="rect">
+                      <a:avLst/>
+                    </a:prstGeom>
+                  </pic:spPr>
+                </pic:pic>
+              </a:graphicData>
+            </a:graphic>
+            <wp14:sizeRelH relativeFrom="page">
+              <wp14:pctWidth>0</wp14:pctWidth>
+            </wp14:sizeRelH>
+            <wp14:sizeRelV relativeFrom="page">
+              <wp14:pctHeight>0</wp14:pctHeight>
+            </wp14:sizeRelV>
+          </wp:anchor>
+        </w:drawing>
+      </w:r>
+      <w:r>
+        <w:t>Recall is defined as the number of True Positives divided by the sum of True Positives and False Negatives</w:t>
+      </w:r>
+      <w:r>
+        <w:rPr>
+          <w:rStyle w:val="FootnoteReference"/>
+        </w:rPr>
+        <w:footnoteReference w:id="21"/>
+      </w:r>
+      <w:r>
+        <w:t xml:space="preserve">. </w:t>
+      </w:r>
+      <w:r>
+        <w:t xml:space="preserve">What this metric measures is the number of </w:t>
+      </w:r>
+      <w:r>
+        <w:t xml:space="preserve">offensive tweets the model is labelling correctly as a True Positive, </w:t>
+      </w:r>
+      <w:r>
+        <w:t>by</w:t>
+      </w:r>
+      <w:r>
+        <w:t xml:space="preserve"> including the cases that the model is incorrectly predicting as offensive in the formula.</w:t>
+      </w:r>
+    </w:p>
+    <w:p>
+      <w:pPr>
+        <w:ind w:firstLine="720"/>
+      </w:pPr>
+      <w:r>
+        <w:t xml:space="preserve">F1-Score is the final, and perhaps most important metric that will be used in this paper to determine the accuracy of predictions made by the models used. </w:t>
+      </w:r>
+      <w:r>
+        <w:t>F-1 Score is defined as Precision multiplied by Recall, divided by the sum of Precision and Recall, multiplied by 2</w:t>
+      </w:r>
+      <w:r>
+        <w:rPr>
+          <w:rStyle w:val="FootnoteReference"/>
+        </w:rPr>
+        <w:footnoteReference w:id="22"/>
+      </w:r>
+      <w:r>
+        <w:t xml:space="preserve">. </w:t>
+      </w:r>
+      <w:r>
+        <w:t>The F-1 Score is necessary as it strikes a balance between Precision and Recall, thus showing a good overall measure of the way a model is performing.</w:t>
+      </w:r>
+    </w:p>
+    <w:p>
+      <w:r>
+        <w:rPr>
+          <w:noProof/>
+        </w:rPr>
+        <w:drawing>
+          <wp:anchor distT="0" distB="0" distL="114300" distR="114300" simplePos="0" relativeHeight="251677696" behindDoc="0" locked="0" layoutInCell="1" allowOverlap="1" wp14:anchorId="43E65E11" wp14:editId="651E464D">
+            <wp:simplePos x="0" y="0"/>
+            <wp:positionH relativeFrom="column">
+              <wp:posOffset>924560</wp:posOffset>
+            </wp:positionH>
+            <wp:positionV relativeFrom="paragraph">
+              <wp:posOffset>35098</wp:posOffset>
+            </wp:positionV>
+            <wp:extent cx="3898900" cy="990600"/>
+            <wp:effectExtent l="0" t="0" r="0" b="0"/>
+            <wp:wrapSquare wrapText="bothSides"/>
+            <wp:docPr id="16" name="Picture 16"/>
+            <wp:cNvGraphicFramePr>
+              <a:graphicFrameLocks xmlns:a="http://schemas.openxmlformats.org/drawingml/2006/main" noChangeAspect="1"/>
+            </wp:cNvGraphicFramePr>
+            <a:graphic xmlns:a="http://schemas.openxmlformats.org/drawingml/2006/main">
+              <a:graphicData uri="http://schemas.openxmlformats.org/drawingml/2006/picture">
+                <pic:pic xmlns:pic="http://schemas.openxmlformats.org/drawingml/2006/picture">
+                  <pic:nvPicPr>
+                    <pic:cNvPr id="16" name="Screenshot 2020-04-28 at 10.31.43.png"/>
+                    <pic:cNvPicPr/>
+                  </pic:nvPicPr>
+                  <pic:blipFill>
+                    <a:blip r:embed="rId11">
+                      <a:extLst>
+                        <a:ext uri="{28A0092B-C50C-407E-A947-70E740481C1C}">
+                          <a14:useLocalDpi xmlns:a14="http://schemas.microsoft.com/office/drawing/2010/main" val="0"/>
+                        </a:ext>
+                      </a:extLst>
+                    </a:blip>
+                    <a:stretch>
+                      <a:fillRect/>
+                    </a:stretch>
+                  </pic:blipFill>
+                  <pic:spPr>
+                    <a:xfrm>
+                      <a:off x="0" y="0"/>
+                      <a:ext cx="3898900" cy="990600"/>
+                    </a:xfrm>
+                    <a:prstGeom prst="rect">
+                      <a:avLst/>
+                    </a:prstGeom>
+                  </pic:spPr>
+                </pic:pic>
+              </a:graphicData>
+            </a:graphic>
+            <wp14:sizeRelH relativeFrom="page">
+              <wp14:pctWidth>0</wp14:pctWidth>
+            </wp14:sizeRelH>
+            <wp14:sizeRelV relativeFrom="page">
+              <wp14:pctHeight>0</wp14:pctHeight>
+            </wp14:sizeRelV>
+          </wp:anchor>
+        </w:drawing>
       </w:r>
     </w:p>
     <w:p>
@@ -2860,25 +3381,37 @@
     <w:p>
       <w:r>
         <w:tab/>
-        <w:t xml:space="preserve">The first part of the project that I worked on was the handling of the data sets, as the libraries that I made use of require data to be formatted in a specific way before you can make use of the corpus to train the classifier models, or extract features from </w:t>
+        <w:t>The first part of the project that I worked on was the handling of the data sets, as the libraries that I made use of require</w:t>
+      </w:r>
+      <w:r>
+        <w:t>d</w:t>
+      </w:r>
+      <w:r>
+        <w:t xml:space="preserve"> data to be formatted in a specific way before you can make use of the corpus to train the classifier models, or extract features from </w:t>
       </w:r>
       <w:r>
         <w:t xml:space="preserve">them. </w:t>
       </w:r>
       <w:r>
-        <w:t>To do this in Python, I made use of the “OS”</w:t>
+        <w:t>To do this in Python, I made use of the OS</w:t>
       </w:r>
       <w:r>
         <w:rPr>
           <w:rStyle w:val="FootnoteReference"/>
         </w:rPr>
-        <w:footnoteReference w:id="20"/>
+        <w:footnoteReference w:id="23"/>
       </w:r>
       <w:r>
         <w:t xml:space="preserve"> library as my method of file handling to load the tweets from the text files I had them stored in</w:t>
       </w:r>
       <w:r>
-        <w:t xml:space="preserve">. I used this library due to the fact that it is built into Python, and as such is an effective method of file handling. </w:t>
+        <w:t>. I used this library due to the fact that it is built into Python</w:t>
+      </w:r>
+      <w:r>
+        <w:t>, and as such did not require another dependency to get the program running</w:t>
+      </w:r>
+      <w:r>
+        <w:t xml:space="preserve">. </w:t>
       </w:r>
     </w:p>
     <w:p>
@@ -2910,7 +3443,7 @@
                     <pic:cNvPicPr/>
                   </pic:nvPicPr>
                   <pic:blipFill>
-                    <a:blip r:embed="rId8" cstate="print">
+                    <a:blip r:embed="rId12" cstate="print">
                       <a:extLst>
                         <a:ext uri="{28A0092B-C50C-407E-A947-70E740481C1C}">
                           <a14:useLocalDpi xmlns:a14="http://schemas.microsoft.com/office/drawing/2010/main" val="0"/>
@@ -2979,11 +3512,11 @@
         <w:t xml:space="preserve">Following on from splitting the tweets out, I needed to load the separate offensive/not offensive files into the program. </w:t>
       </w:r>
       <w:r>
-        <w:t xml:space="preserve">The way in which I did this essentially involved recycling the loading code shown in the “split_off_not” function shown above, as </w:t>
+        <w:t xml:space="preserve">The way in which I did this essentially </w:t>
       </w:r>
       <w:r>
         <w:lastRenderedPageBreak/>
-        <w:t>they essentially need to perform the same role of loading the tweets into a list</w:t>
+        <w:t>involved recycling the loading code shown in the “split_off_not” function shown above, as they essentially need to perform the same role of loading the tweets into a list</w:t>
       </w:r>
       <w:r>
         <w:t>, and because of this I will not show the “load_file” function that performs this task.</w:t>
@@ -3021,7 +3554,7 @@
                     <pic:cNvPicPr/>
                   </pic:nvPicPr>
                   <pic:blipFill>
-                    <a:blip r:embed="rId9">
+                    <a:blip r:embed="rId13">
                       <a:extLst>
                         <a:ext uri="{28A0092B-C50C-407E-A947-70E740481C1C}">
                           <a14:useLocalDpi xmlns:a14="http://schemas.microsoft.com/office/drawing/2010/main" val="0"/>
@@ -3152,7 +3685,7 @@
                     <pic:cNvPicPr/>
                   </pic:nvPicPr>
                   <pic:blipFill>
-                    <a:blip r:embed="rId10">
+                    <a:blip r:embed="rId14">
                       <a:extLst>
                         <a:ext uri="{28A0092B-C50C-407E-A947-70E740481C1C}">
                           <a14:useLocalDpi xmlns:a14="http://schemas.microsoft.com/office/drawing/2010/main" val="0"/>
@@ -3241,14 +3774,14 @@
         <w:t xml:space="preserve">initialise the vectorizer with the parameters I want, </w:t>
       </w:r>
       <w:r>
-        <w:t>and then pass the train set corpus to the vectorizer in order to get our list of features</w:t>
-      </w:r>
-      <w:r>
-        <w:t xml:space="preserve">, which is shown </w:t>
+        <w:t xml:space="preserve">and then </w:t>
       </w:r>
       <w:r>
         <w:lastRenderedPageBreak/>
-        <w:t>on line 97.</w:t>
+        <w:t>pass the train set corpus to the vectorizer in order to get our list of features</w:t>
+      </w:r>
+      <w:r>
+        <w:t>, which is shown on line 97.</w:t>
       </w:r>
       <w:r>
         <w:t xml:space="preserve"> For verbosity, the list of features that the vectorizer has generated are printed to the console.</w:t>
@@ -3297,7 +3830,7 @@
                     <pic:cNvPicPr/>
                   </pic:nvPicPr>
                   <pic:blipFill>
-                    <a:blip r:embed="rId11">
+                    <a:blip r:embed="rId15">
                       <a:extLst>
                         <a:ext uri="{28A0092B-C50C-407E-A947-70E740481C1C}">
                           <a14:useLocalDpi xmlns:a14="http://schemas.microsoft.com/office/drawing/2010/main" val="0"/>
@@ -3330,7 +3863,7 @@
         </w:drawing>
       </w:r>
       <w:r>
-        <w:t>Following on from the Count Vectorizer, the authors next step for feature extraction was exploring Word2Vec models as a way of getting a better set of features to train</w:t>
+        <w:t>Following on from the Count Vectorizer, the next step for feature extraction was exploring Word2Vec models as a way of getting a better set of features to train</w:t>
       </w:r>
       <w:r>
         <w:t xml:space="preserve"> c</w:t>
@@ -3339,19 +3872,49 @@
         <w:t>lassifier models with.</w:t>
       </w:r>
       <w:r>
-        <w:t xml:space="preserve"> Word2Vec works by creating word embeddings for each word in the corpus, and then looking at what words are “near” that word, to determine links</w:t>
+        <w:t xml:space="preserve"> Word2Vec</w:t>
+      </w:r>
+      <w:r>
+        <w:rPr>
+          <w:rStyle w:val="FootnoteReference"/>
+        </w:rPr>
+        <w:footnoteReference w:id="24"/>
+      </w:r>
+      <w:r>
+        <w:t xml:space="preserve"> works by creating word embeddings for each word in the corpus, and then looking at what words are “near” that word, to determine links</w:t>
       </w:r>
       <w:r>
         <w:t xml:space="preserve"> between words. </w:t>
       </w:r>
       <w:r>
-        <w:t xml:space="preserve">The use of Word2Vec in this project occurred in two stages. Initially, the author trained a Word2Vec model on his own corpus of </w:t>
+        <w:t>The use of Word2Vec in this project occurred in two stages. Initially</w:t>
+      </w:r>
+      <w:r>
+        <w:t xml:space="preserve"> a</w:t>
+      </w:r>
+      <w:r>
+        <w:t xml:space="preserve"> Word2Vec model on </w:t>
+      </w:r>
+      <w:r>
+        <w:t xml:space="preserve">trained on the provided </w:t>
+      </w:r>
+      <w:r>
+        <w:t xml:space="preserve">corpus of </w:t>
       </w:r>
       <w:r>
         <w:t>tweets and</w:t>
       </w:r>
       <w:r>
-        <w:t xml:space="preserve"> used the subsequent word embeddings to train classifier model</w:t>
+        <w:t xml:space="preserve"> </w:t>
+      </w:r>
+      <w:r>
+        <w:t xml:space="preserve">the subsequent word embeddings </w:t>
+      </w:r>
+      <w:r>
+        <w:t xml:space="preserve">created from this model was used </w:t>
+      </w:r>
+      <w:r>
+        <w:t>to train classifier model</w:t>
       </w:r>
       <w:r>
         <w:t>s.</w:t>
@@ -3435,7 +3998,7 @@
                     <pic:cNvPicPr/>
                   </pic:nvPicPr>
                   <pic:blipFill>
-                    <a:blip r:embed="rId12" cstate="print">
+                    <a:blip r:embed="rId16" cstate="print">
                       <a:extLst>
                         <a:ext uri="{28A0092B-C50C-407E-A947-70E740481C1C}">
                           <a14:useLocalDpi xmlns:a14="http://schemas.microsoft.com/office/drawing/2010/main" val="0"/>
@@ -3532,7 +4095,7 @@
         <w:rPr>
           <w:rStyle w:val="FootnoteReference"/>
         </w:rPr>
-        <w:footnoteReference w:id="21"/>
+        <w:footnoteReference w:id="25"/>
       </w:r>
       <w:r>
         <w:t>, although I did have to make a number of changes to update the code from Python2 to Python3</w:t>
@@ -3595,7 +4158,7 @@
                     <pic:cNvPicPr/>
                   </pic:nvPicPr>
                   <pic:blipFill>
-                    <a:blip r:embed="rId13" cstate="print">
+                    <a:blip r:embed="rId17" cstate="print">
                       <a:extLst>
                         <a:ext uri="{28A0092B-C50C-407E-A947-70E740481C1C}">
                           <a14:useLocalDpi xmlns:a14="http://schemas.microsoft.com/office/drawing/2010/main" val="0"/>
@@ -3769,7 +4332,7 @@
                     <pic:cNvPicPr/>
                   </pic:nvPicPr>
                   <pic:blipFill>
-                    <a:blip r:embed="rId14" cstate="print">
+                    <a:blip r:embed="rId18" cstate="print">
                       <a:extLst>
                         <a:ext uri="{28A0092B-C50C-407E-A947-70E740481C1C}">
                           <a14:useLocalDpi xmlns:a14="http://schemas.microsoft.com/office/drawing/2010/main" val="0"/>
@@ -3816,10 +4379,20 @@
         <w:t xml:space="preserve">ementation of the Decision Tree classifier. </w:t>
       </w:r>
       <w:r>
-        <w:t xml:space="preserve">This initial version of the function made use of “k-fold cross validation” and as such is structured differently to the later versions of the classifier models that were implemented. </w:t>
-      </w:r>
-      <w:r>
-        <w:t xml:space="preserve">It is also important to highlight the use of “Stratified K-Fold” here, which is a variant of “k-fold cross validation” that keeps the same proportion of labels across the splits in each section of data used. </w:t>
+        <w:t xml:space="preserve">This initial version of the function made use of k-fold cross validation and as such is structured differently to the later versions of the classifier models that were implemented. </w:t>
+      </w:r>
+      <w:r>
+        <w:t xml:space="preserve">It is also important to highlight the use of </w:t>
+      </w:r>
+      <w:r>
+        <w:rPr>
+          <w:i/>
+          <w:iCs/>
+        </w:rPr>
+        <w:t>Stratified K-Fold</w:t>
+      </w:r>
+      <w:r>
+        <w:t xml:space="preserve"> here, which is a variant of k-fold cross validation that keeps the same proportion of labels across the splits in each section of data used. </w:t>
       </w:r>
       <w:r>
         <w:t xml:space="preserve">What this means is that if there is a 45/55 split overall between the two labels in the corpus, the splits will echo this and have a 45/55 split in labels. </w:t>
@@ -3831,7 +4404,7 @@
         <w:t xml:space="preserve">The labels have to be converted to </w:t>
       </w:r>
       <w:r>
-        <w:t xml:space="preserve">a NumPy array in order to be in the correct format for use with “k-fold cross validation”. </w:t>
+        <w:t xml:space="preserve">a NumPy array in order to be in the correct format for use with k-fold cross validation. </w:t>
       </w:r>
       <w:r>
         <w:t xml:space="preserve">Once this is done, the data and labels are split into however many splits are desired for this particular run of the experiment, in this case 3 is chosen. </w:t>
@@ -3896,7 +4469,7 @@
                     <pic:cNvPicPr/>
                   </pic:nvPicPr>
                   <pic:blipFill>
-                    <a:blip r:embed="rId15" cstate="print">
+                    <a:blip r:embed="rId19" cstate="print">
                       <a:extLst>
                         <a:ext uri="{28A0092B-C50C-407E-A947-70E740481C1C}">
                           <a14:useLocalDpi xmlns:a14="http://schemas.microsoft.com/office/drawing/2010/main" val="0"/>
@@ -3933,7 +4506,7 @@
         <w:t xml:space="preserve">As stated previously this implementation of the Decision Tree classifier, although effective in providing useful results at the beginning of the project, was updated once the setup of the experiments changed upon gaining access to the “test” data set. </w:t>
       </w:r>
       <w:r>
-        <w:t>The final iteration of the Decision Tree classifier phased out the use of “k-fold cross validation” as it was no longer necessary.</w:t>
+        <w:t>The final iteration of the Decision Tree classifier phased out the use of k-fold cross validation as it was no longer necessary.</w:t>
       </w:r>
       <w:r>
         <w:t xml:space="preserve"> </w:t>
@@ -4006,7 +4579,7 @@
                     <pic:cNvPicPr/>
                   </pic:nvPicPr>
                   <pic:blipFill>
-                    <a:blip r:embed="rId16" cstate="print">
+                    <a:blip r:embed="rId20" cstate="print">
                       <a:extLst>
                         <a:ext uri="{28A0092B-C50C-407E-A947-70E740481C1C}">
                           <a14:useLocalDpi xmlns:a14="http://schemas.microsoft.com/office/drawing/2010/main" val="0"/>
@@ -4106,7 +4679,7 @@
       </w:r>
       <w:r>
         <w:lastRenderedPageBreak/>
-        <w:t xml:space="preserve">such was never implemented making use of “k-fold cross validation”, so the implementation shown is the first and final iteration of the Logistic Regression function. </w:t>
+        <w:t xml:space="preserve">such was never implemented making use of k-fold cross validation, so the implementation shown is the first and final iteration of the Logistic Regression function. </w:t>
       </w:r>
       <w:r>
         <w:t xml:space="preserve">However, it must be said once again that due to the use of the Pipeline feature, the Logistic Regression function </w:t>
@@ -4139,7 +4712,7 @@
                     <pic:cNvPicPr/>
                   </pic:nvPicPr>
                   <pic:blipFill>
-                    <a:blip r:embed="rId17" cstate="print">
+                    <a:blip r:embed="rId21" cstate="print">
                       <a:extLst>
                         <a:ext uri="{28A0092B-C50C-407E-A947-70E740481C1C}">
                           <a14:useLocalDpi xmlns:a14="http://schemas.microsoft.com/office/drawing/2010/main" val="0"/>
@@ -4231,7 +4804,7 @@
                     <pic:cNvPicPr/>
                   </pic:nvPicPr>
                   <pic:blipFill>
-                    <a:blip r:embed="rId18" cstate="print">
+                    <a:blip r:embed="rId22" cstate="print">
                       <a:extLst>
                         <a:ext uri="{28A0092B-C50C-407E-A947-70E740481C1C}">
                           <a14:useLocalDpi xmlns:a14="http://schemas.microsoft.com/office/drawing/2010/main" val="0"/>
@@ -4271,13 +4844,10 @@
         <w:t xml:space="preserve">was the Support Vector Machine classifier. </w:t>
       </w:r>
       <w:r>
-        <w:t xml:space="preserve">Similar to the Logistic Regression function, SVC was implemented in the latter stages of the project and as such was never implemented using “k-fold cross validation”. </w:t>
-      </w:r>
-      <w:r>
-        <w:t>However, SVC was implemented in two different formats: one format making use of the Word2Vec form of feature extraction and one format making use of “</w:t>
-      </w:r>
-      <w:r>
-        <w:t>T</w:t>
+        <w:t xml:space="preserve">Similar to the Logistic Regression function, SVC was implemented in the latter stages of the project and as such was never implemented using k-fold cross validation. </w:t>
+      </w:r>
+      <w:r>
+        <w:t>However, SVC was implemented in two different formats: one format making use of the Word2Vec form of feature extraction and one format making use of “T</w:t>
       </w:r>
       <w:r>
         <w:t>erm frequency–inverse document frequency</w:t>
@@ -4348,7 +4918,13 @@
         <w:t xml:space="preserve">file with a substantial number of tweets in. </w:t>
       </w:r>
       <w:r>
-        <w:t xml:space="preserve">It must be said now that although the SVC classifier combined with TF/IDF feature extraction provided the most accurate prediction, the trade off in vastly increased run time did not make sense for this particular program. With the idea of making this readily adaptable for a REST API, a 20-minute run time to return a single prediction didn’t seem sensible. As a result, I have decided to use the second best combination of the SVC classifier combined with the Word2Vec feature extraction, </w:t>
+        <w:t xml:space="preserve">It must be said now that although the SVC classifier combined with TF/IDF feature extraction provided the most accurate prediction, the trade off in vastly increased run time did not make sense for this particular program. With the idea of making this readily adaptable for a REST API, a 20-minute run time to return a single prediction didn’t seem sensible. As a result, I have decided to use the </w:t>
+      </w:r>
+      <w:r>
+        <w:t>second-best</w:t>
+      </w:r>
+      <w:r>
+        <w:t xml:space="preserve"> combination of the SVC classifier combined with the Word2Vec feature extraction, </w:t>
       </w:r>
       <w:r>
         <w:rPr>
@@ -4378,7 +4954,7 @@
                     <pic:cNvPicPr/>
                   </pic:nvPicPr>
                   <pic:blipFill>
-                    <a:blip r:embed="rId19">
+                    <a:blip r:embed="rId23">
                       <a:extLst>
                         <a:ext uri="{28A0092B-C50C-407E-A947-70E740481C1C}">
                           <a14:useLocalDpi xmlns:a14="http://schemas.microsoft.com/office/drawing/2010/main" val="0"/>
@@ -4438,144 +5014,62 @@
       <w:r>
         <w:t xml:space="preserve">This model is then returned as a JSON blob, which is the output expected if this were to be used as a REST API. </w:t>
       </w:r>
-      <w:bookmarkStart w:id="31" w:name="_GoBack"/>
-      <w:bookmarkEnd w:id="31"/>
+    </w:p>
+    <w:p>
+      <w:r>
+        <w:br w:type="page"/>
+      </w:r>
+    </w:p>
+    <w:p>
+      <w:pPr>
+        <w:pStyle w:val="Title"/>
+      </w:pPr>
+      <w:r>
+        <w:lastRenderedPageBreak/>
+        <w:t>Results and Evaluation</w:t>
+      </w:r>
     </w:p>
     <w:p>
       <w:r>
         <w:tab/>
-      </w:r>
-    </w:p>
-    <w:p/>
-    <w:p/>
-    <w:p>
-      <w:r>
-        <w:br w:type="page"/>
-      </w:r>
-    </w:p>
-    <w:p>
-      <w:pPr>
-        <w:pStyle w:val="Title"/>
-      </w:pPr>
-      <w:bookmarkStart w:id="32" w:name="_Toc38622041"/>
+        <w:t xml:space="preserve">In this section the results that were collected throughout the duration of the project will be presented and analysed, and summary outcomes will be drawn. </w:t>
+      </w:r>
+      <w:r>
+        <w:t xml:space="preserve">All of the following results are collected by training the classifier model using the train data set, and predictions are then made on the test data set. These tests were run at the end of the project and only run once, to preserve the best practice of the experimental setup. </w:t>
+      </w:r>
+      <w:r>
+        <w:t>Each model implemented was run with each form of feature extraction.</w:t>
+      </w:r>
+      <w:r>
+        <w:t xml:space="preserve"> It should also be mentioned now that in all of the following results “0” means “Not Offensive” and “1” means “Offensive”.</w:t>
+      </w:r>
+    </w:p>
+    <w:p>
+      <w:pPr>
+        <w:pStyle w:val="Heading1"/>
+      </w:pPr>
+      <w:r>
+        <w:t>Count Vectorizer</w:t>
+      </w:r>
+    </w:p>
+    <w:p>
       <w:r>
         <w:rPr>
           <w:noProof/>
         </w:rPr>
-        <w:lastRenderedPageBreak/>
-        <mc:AlternateContent>
-          <mc:Choice Requires="wps">
-            <w:drawing>
-              <wp:anchor distT="0" distB="0" distL="114300" distR="114300" simplePos="0" relativeHeight="251660288" behindDoc="0" locked="0" layoutInCell="1" allowOverlap="1" wp14:anchorId="49958DAA" wp14:editId="3054453C">
-                <wp:simplePos x="0" y="0"/>
-                <wp:positionH relativeFrom="column">
-                  <wp:posOffset>72736</wp:posOffset>
-                </wp:positionH>
-                <wp:positionV relativeFrom="paragraph">
-                  <wp:posOffset>4242262</wp:posOffset>
-                </wp:positionV>
-                <wp:extent cx="5731510" cy="635"/>
-                <wp:effectExtent l="0" t="0" r="0" b="12065"/>
-                <wp:wrapSquare wrapText="bothSides"/>
-                <wp:docPr id="2" name="Text Box 2"/>
-                <wp:cNvGraphicFramePr/>
-                <a:graphic xmlns:a="http://schemas.openxmlformats.org/drawingml/2006/main">
-                  <a:graphicData uri="http://schemas.microsoft.com/office/word/2010/wordprocessingShape">
-                    <wps:wsp>
-                      <wps:cNvSpPr txBox="1"/>
-                      <wps:spPr>
-                        <a:xfrm>
-                          <a:off x="0" y="0"/>
-                          <a:ext cx="5731510" cy="635"/>
-                        </a:xfrm>
-                        <a:prstGeom prst="rect">
-                          <a:avLst/>
-                        </a:prstGeom>
-                        <a:solidFill>
-                          <a:prstClr val="white"/>
-                        </a:solidFill>
-                        <a:ln>
-                          <a:noFill/>
-                        </a:ln>
-                      </wps:spPr>
-                      <wps:txbx>
-                        <w:txbxContent>
-                          <w:p>
-                            <w:pPr>
-                              <w:pStyle w:val="Caption"/>
-                              <w:rPr>
-                                <w:noProof/>
-                              </w:rPr>
-                            </w:pPr>
-                            <w:r>
-                              <w:t>Figure 1</w:t>
-                            </w:r>
-                          </w:p>
-                        </w:txbxContent>
-                      </wps:txbx>
-                      <wps:bodyPr rot="0" spcFirstLastPara="0" vertOverflow="overflow" horzOverflow="overflow" vert="horz" wrap="square" lIns="0" tIns="0" rIns="0" bIns="0" numCol="1" spcCol="0" rtlCol="0" fromWordArt="0" anchor="t" anchorCtr="0" forceAA="0" compatLnSpc="1">
-                        <a:prstTxWarp prst="textNoShape">
-                          <a:avLst/>
-                        </a:prstTxWarp>
-                        <a:spAutoFit/>
-                      </wps:bodyPr>
-                    </wps:wsp>
-                  </a:graphicData>
-                </a:graphic>
-              </wp:anchor>
-            </w:drawing>
-          </mc:Choice>
-          <mc:Fallback>
-            <w:pict>
-              <v:shapetype w14:anchorId="49958DAA" id="_x0000_t202" coordsize="21600,21600" o:spt="202" path="m,l,21600r21600,l21600,xe">
-                <v:stroke joinstyle="miter"/>
-                <v:path gradientshapeok="t" o:connecttype="rect"/>
-              </v:shapetype>
-              <v:shape id="Text Box 2" o:spid="_x0000_s1026" type="#_x0000_t202" style="position:absolute;margin-left:5.75pt;margin-top:334.05pt;width:451.3pt;height:.05pt;z-index:251660288;visibility:visible;mso-wrap-style:square;mso-wrap-distance-left:9pt;mso-wrap-distance-top:0;mso-wrap-distance-right:9pt;mso-wrap-distance-bottom:0;mso-position-horizontal:absolute;mso-position-horizontal-relative:text;mso-position-vertical:absolute;mso-position-vertical-relative:text;v-text-anchor:top" o:gfxdata="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" stroked="f">
-                <v:textbox style="mso-fit-shape-to-text:t" inset="0,0,0,0">
-                  <w:txbxContent>
-                    <w:p>
-                      <w:pPr>
-                        <w:pStyle w:val="Caption"/>
-                        <w:rPr>
-                          <w:noProof/>
-                        </w:rPr>
-                      </w:pPr>
-                      <w:r>
-                        <w:t>Figure 1</w:t>
-                      </w:r>
-                    </w:p>
-                  </w:txbxContent>
-                </v:textbox>
-                <w10:wrap type="square"/>
-              </v:shape>
-            </w:pict>
-          </mc:Fallback>
-        </mc:AlternateContent>
-      </w:r>
-      <w:r>
-        <w:t>Supplementary Materials</w:t>
-      </w:r>
-      <w:bookmarkEnd w:id="32"/>
-    </w:p>
-    <w:p>
-      <w:r>
-        <w:rPr>
-          <w:noProof/>
-        </w:rPr>
         <w:drawing>
-          <wp:anchor distT="0" distB="0" distL="114300" distR="114300" simplePos="0" relativeHeight="251658240" behindDoc="0" locked="0" layoutInCell="1" allowOverlap="1" wp14:anchorId="5714D2B5" wp14:editId="2CB2480E">
+          <wp:anchor distT="0" distB="0" distL="114300" distR="114300" simplePos="0" relativeHeight="251678720" behindDoc="0" locked="0" layoutInCell="1" allowOverlap="1" wp14:anchorId="58805BA3" wp14:editId="01E93C9A">
             <wp:simplePos x="0" y="0"/>
             <wp:positionH relativeFrom="column">
               <wp:posOffset>0</wp:posOffset>
             </wp:positionH>
             <wp:positionV relativeFrom="paragraph">
-              <wp:posOffset>2540</wp:posOffset>
+              <wp:posOffset>947882</wp:posOffset>
             </wp:positionV>
-            <wp:extent cx="5731510" cy="4298950"/>
+            <wp:extent cx="5731510" cy="1656080"/>
             <wp:effectExtent l="0" t="0" r="0" b="0"/>
             <wp:wrapSquare wrapText="bothSides"/>
-            <wp:docPr id="1" name="Picture 1"/>
+            <wp:docPr id="19" name="Picture 19"/>
             <wp:cNvGraphicFramePr>
               <a:graphicFrameLocks xmlns:a="http://schemas.openxmlformats.org/drawingml/2006/main" noChangeAspect="1"/>
             </wp:cNvGraphicFramePr>
@@ -4583,11 +5077,11 @@
               <a:graphicData uri="http://schemas.openxmlformats.org/drawingml/2006/picture">
                 <pic:pic xmlns:pic="http://schemas.openxmlformats.org/drawingml/2006/picture">
                   <pic:nvPicPr>
-                    <pic:cNvPr id="1" name="program flowchart.png"/>
+                    <pic:cNvPr id="19" name="Screenshot 2020-04-28 at 11.14.15.png"/>
                     <pic:cNvPicPr/>
                   </pic:nvPicPr>
                   <pic:blipFill>
-                    <a:blip r:embed="rId20">
+                    <a:blip r:embed="rId24">
                       <a:extLst>
                         <a:ext uri="{28A0092B-C50C-407E-A947-70E740481C1C}">
                           <a14:useLocalDpi xmlns:a14="http://schemas.microsoft.com/office/drawing/2010/main" val="0"/>
@@ -4601,7 +5095,7 @@
                   <pic:spPr>
                     <a:xfrm>
                       <a:off x="0" y="0"/>
-                      <a:ext cx="5731510" cy="4298950"/>
+                      <a:ext cx="5731510" cy="1656080"/>
                     </a:xfrm>
                     <a:prstGeom prst="rect">
                       <a:avLst/>
@@ -4619,7 +5113,656 @@
           </wp:anchor>
         </w:drawing>
       </w:r>
-    </w:p>
+      <w:r>
+        <w:tab/>
+        <w:t>The first form of feature</w:t>
+      </w:r>
+      <w:r>
+        <w:t xml:space="preserve"> extraction implemented was </w:t>
+      </w:r>
+      <w:r>
+        <w:t>the Count Vectorizer, and although this was the simplest form of feature extraction that was implemented, it also produced the least accurate results</w:t>
+      </w:r>
+      <w:r>
+        <w:t xml:space="preserve"> across all of the four classifier models that were implemented. </w:t>
+      </w:r>
+      <w:r>
+        <w:t>The first model to be examined is the Decision Tree, which was also the first model to be implemented.</w:t>
+      </w:r>
+    </w:p>
+    <w:p>
+      <w:r>
+        <w:tab/>
+        <w:t>As can be seen in the results above, the Decision Tree</w:t>
+      </w:r>
+      <w:r>
+        <w:t xml:space="preserve"> combined with a Count Vectorizer as the form of feature extraction does not perform well, with an overall F-1 Score of </w:t>
+      </w:r>
+      <w:r>
+        <w:t>0.46</w:t>
+      </w:r>
+      <w:r>
+        <w:t xml:space="preserve">. This shows that over half of the predictions made by this model were incorrect. </w:t>
+      </w:r>
+      <w:r>
+        <w:t xml:space="preserve">If we examine the results further, we can see that this particular setup scores very highly in Precision when classifying tweets as offensive, with a score of </w:t>
+      </w:r>
+      <w:r>
+        <w:t>0.80</w:t>
+      </w:r>
+      <w:r>
+        <w:t xml:space="preserve">, but the model also scores very poorly in terms of Precision when classifying not offensive tweets, with a score of </w:t>
+      </w:r>
+      <w:r>
+        <w:t>0.2</w:t>
+      </w:r>
+      <w:r>
+        <w:t>2</w:t>
+      </w:r>
+      <w:r>
+        <w:t xml:space="preserve">. </w:t>
+      </w:r>
+      <w:r>
+        <w:t xml:space="preserve">What this means is the Decision Tree classifier combined with the Count Vectorizer classifies far too many tweets as offensive when they are actually not, resulting in a large number of False Positive results. </w:t>
+      </w:r>
+      <w:r>
+        <w:t xml:space="preserve">This assessment of the model performance is confirmed by examining the recall scores of the model, which shows a low Recall score of 0.43 when classifying offensive tweets, showing that the model is getting a large number of offensive predictions </w:t>
+      </w:r>
+      <w:r>
+        <w:t>incorrect</w:t>
+      </w:r>
+      <w:r>
+        <w:t xml:space="preserve">. </w:t>
+      </w:r>
+      <w:r>
+        <w:t xml:space="preserve">These defects in the model combine to show the relatively poor F-1 Score that has already been discussed. </w:t>
+      </w:r>
+      <w:r>
+        <w:t xml:space="preserve">The key takeaway from this model is that it performs better when classifying offensive tweets, as shown by the comparison in F-1 Scores between not offensive and offensive of 0.32 and 0.55 respectively. </w:t>
+      </w:r>
+      <w:r>
+        <w:t xml:space="preserve">This improvement in classification of </w:t>
+      </w:r>
+      <w:r>
+        <w:t>offensive tweets is only down to the fact this model over classifies tweets as offensive and as such has a large number of false positives</w:t>
+      </w:r>
+      <w:r>
+        <w:t>.</w:t>
+      </w:r>
+    </w:p>
+    <w:p/>
+    <w:p>
+      <w:r>
+        <w:tab/>
+        <w:t xml:space="preserve">The next classifier that will be examined when combined with a Count Vectorizer is the Random Forest. </w:t>
+      </w:r>
+      <w:r>
+        <w:t xml:space="preserve">This classifier </w:t>
+      </w:r>
+      <w:r>
+        <w:t>performed almost exactly the same</w:t>
+      </w:r>
+      <w:r>
+        <w:t xml:space="preserve"> </w:t>
+      </w:r>
+      <w:r>
+        <w:t xml:space="preserve">as </w:t>
+      </w:r>
+      <w:r>
+        <w:t xml:space="preserve">the Decision Tree </w:t>
+      </w:r>
+      <w:r>
+        <w:lastRenderedPageBreak/>
+        <w:t>overall</w:t>
+      </w:r>
+      <w:r>
+        <w:t xml:space="preserve"> in terms of F-1 Score</w:t>
+      </w:r>
+      <w:r>
+        <w:t>, but</w:t>
+      </w:r>
+      <w:r>
+        <w:rPr>
+          <w:noProof/>
+        </w:rPr>
+        <w:drawing>
+          <wp:anchor distT="0" distB="0" distL="114300" distR="114300" simplePos="0" relativeHeight="251679744" behindDoc="0" locked="0" layoutInCell="1" allowOverlap="1" wp14:anchorId="426C3B0D" wp14:editId="2950B13E">
+            <wp:simplePos x="0" y="0"/>
+            <wp:positionH relativeFrom="column">
+              <wp:posOffset>0</wp:posOffset>
+            </wp:positionH>
+            <wp:positionV relativeFrom="paragraph">
+              <wp:posOffset>425681</wp:posOffset>
+            </wp:positionV>
+            <wp:extent cx="5731510" cy="1866265"/>
+            <wp:effectExtent l="0" t="0" r="0" b="635"/>
+            <wp:wrapSquare wrapText="bothSides"/>
+            <wp:docPr id="20" name="Picture 20"/>
+            <wp:cNvGraphicFramePr>
+              <a:graphicFrameLocks xmlns:a="http://schemas.openxmlformats.org/drawingml/2006/main" noChangeAspect="1"/>
+            </wp:cNvGraphicFramePr>
+            <a:graphic xmlns:a="http://schemas.openxmlformats.org/drawingml/2006/main">
+              <a:graphicData uri="http://schemas.openxmlformats.org/drawingml/2006/picture">
+                <pic:pic xmlns:pic="http://schemas.openxmlformats.org/drawingml/2006/picture">
+                  <pic:nvPicPr>
+                    <pic:cNvPr id="20" name="Screenshot 2020-04-28 at 11.32.19.png"/>
+                    <pic:cNvPicPr/>
+                  </pic:nvPicPr>
+                  <pic:blipFill>
+                    <a:blip r:embed="rId25" cstate="print">
+                      <a:extLst>
+                        <a:ext uri="{28A0092B-C50C-407E-A947-70E740481C1C}">
+                          <a14:useLocalDpi xmlns:a14="http://schemas.microsoft.com/office/drawing/2010/main" val="0"/>
+                        </a:ext>
+                      </a:extLst>
+                    </a:blip>
+                    <a:stretch>
+                      <a:fillRect/>
+                    </a:stretch>
+                  </pic:blipFill>
+                  <pic:spPr>
+                    <a:xfrm>
+                      <a:off x="0" y="0"/>
+                      <a:ext cx="5731510" cy="1866265"/>
+                    </a:xfrm>
+                    <a:prstGeom prst="rect">
+                      <a:avLst/>
+                    </a:prstGeom>
+                  </pic:spPr>
+                </pic:pic>
+              </a:graphicData>
+            </a:graphic>
+            <wp14:sizeRelH relativeFrom="page">
+              <wp14:pctWidth>0</wp14:pctWidth>
+            </wp14:sizeRelH>
+            <wp14:sizeRelV relativeFrom="page">
+              <wp14:pctHeight>0</wp14:pctHeight>
+            </wp14:sizeRelV>
+          </wp:anchor>
+        </w:drawing>
+      </w:r>
+      <w:r>
+        <w:t xml:space="preserve"> had some interesting differences in Precision and Recall scores due to the difference in the way the classifiers function.</w:t>
+      </w:r>
+      <w:r>
+        <w:t xml:space="preserve"> </w:t>
+      </w:r>
+    </w:p>
+    <w:p>
+      <w:r>
+        <w:tab/>
+      </w:r>
+      <w:r>
+        <w:t>As can be seen, the overall</w:t>
+      </w:r>
+      <w:r>
+        <w:t xml:space="preserve"> F-1 Score is exactly the same as the Decision Tree with 0.46. </w:t>
+      </w:r>
+      <w:r>
+        <w:t xml:space="preserve">The Random Forest classifier also performed exactly the same in terms of Recall score for both not offensive and offensive tweets, again showing that this model is getting a large number of predictions of offensive tweets incorrect. </w:t>
+      </w:r>
+      <w:r>
+        <w:t xml:space="preserve">This model ended up having a better Precision score than the Decision Tree for classifying offensive tweets with 0.83, but a worse Precision score when classifying not offensive tweets with 0.19. </w:t>
+      </w:r>
+      <w:r>
+        <w:t>What this suggests is that the Random Forest suffers from the same flaw as the Decision Tree, which is having a large number of false positives when</w:t>
+      </w:r>
+      <w:r>
+        <w:t xml:space="preserve"> classifying offensive tweets. </w:t>
+      </w:r>
+      <w:r>
+        <w:t xml:space="preserve">These metrics combine to provide the predictable results of the Random Forest having a worse F-1 Score when it comes to classifying not offensive tweets with a score of 0.28, but an improved F-1 Score when it comes to classifying offensive tweets with a score of 0.56. </w:t>
+      </w:r>
+      <w:r>
+        <w:t xml:space="preserve">Overall, the Random Forest classifier when combined with a Count Vectorizer has an F-1 Score of 0.46 which is not very accurate. </w:t>
+      </w:r>
+    </w:p>
+    <w:p/>
+    <w:p>
+      <w:r>
+        <w:rPr>
+          <w:noProof/>
+        </w:rPr>
+        <w:drawing>
+          <wp:anchor distT="0" distB="0" distL="114300" distR="114300" simplePos="0" relativeHeight="251680768" behindDoc="0" locked="0" layoutInCell="1" allowOverlap="1" wp14:anchorId="151EB340" wp14:editId="7F9D28A7">
+            <wp:simplePos x="0" y="0"/>
+            <wp:positionH relativeFrom="column">
+              <wp:posOffset>0</wp:posOffset>
+            </wp:positionH>
+            <wp:positionV relativeFrom="paragraph">
+              <wp:posOffset>433820</wp:posOffset>
+            </wp:positionV>
+            <wp:extent cx="5731510" cy="1468120"/>
+            <wp:effectExtent l="0" t="0" r="0" b="5080"/>
+            <wp:wrapSquare wrapText="bothSides"/>
+            <wp:docPr id="21" name="Picture 21"/>
+            <wp:cNvGraphicFramePr>
+              <a:graphicFrameLocks xmlns:a="http://schemas.openxmlformats.org/drawingml/2006/main" noChangeAspect="1"/>
+            </wp:cNvGraphicFramePr>
+            <a:graphic xmlns:a="http://schemas.openxmlformats.org/drawingml/2006/main">
+              <a:graphicData uri="http://schemas.openxmlformats.org/drawingml/2006/picture">
+                <pic:pic xmlns:pic="http://schemas.openxmlformats.org/drawingml/2006/picture">
+                  <pic:nvPicPr>
+                    <pic:cNvPr id="21" name="Screenshot 2020-04-28 at 12.02.24.png"/>
+                    <pic:cNvPicPr/>
+                  </pic:nvPicPr>
+                  <pic:blipFill>
+                    <a:blip r:embed="rId26" cstate="print">
+                      <a:extLst>
+                        <a:ext uri="{28A0092B-C50C-407E-A947-70E740481C1C}">
+                          <a14:useLocalDpi xmlns:a14="http://schemas.microsoft.com/office/drawing/2010/main" val="0"/>
+                        </a:ext>
+                      </a:extLst>
+                    </a:blip>
+                    <a:stretch>
+                      <a:fillRect/>
+                    </a:stretch>
+                  </pic:blipFill>
+                  <pic:spPr>
+                    <a:xfrm>
+                      <a:off x="0" y="0"/>
+                      <a:ext cx="5731510" cy="1468120"/>
+                    </a:xfrm>
+                    <a:prstGeom prst="rect">
+                      <a:avLst/>
+                    </a:prstGeom>
+                  </pic:spPr>
+                </pic:pic>
+              </a:graphicData>
+            </a:graphic>
+            <wp14:sizeRelH relativeFrom="page">
+              <wp14:pctWidth>0</wp14:pctWidth>
+            </wp14:sizeRelH>
+            <wp14:sizeRelV relativeFrom="page">
+              <wp14:pctHeight>0</wp14:pctHeight>
+            </wp14:sizeRelV>
+          </wp:anchor>
+        </w:drawing>
+      </w:r>
+      <w:r>
+        <w:tab/>
+        <w:t>The third classifier that will be examined is Logistic Regression.</w:t>
+      </w:r>
+      <w:r>
+        <w:t xml:space="preserve"> </w:t>
+      </w:r>
+      <w:r>
+        <w:t>The results for this classifier when combined with a Count Vectorizer can be seen below.</w:t>
+      </w:r>
+    </w:p>
+    <w:p>
+      <w:r>
+        <w:tab/>
+        <w:t xml:space="preserve">As can be seen, this classifier had nearly identical results to the Random Forest classifier in essentially every field. </w:t>
+      </w:r>
+      <w:r>
+        <w:t xml:space="preserve">The only differences between the two are for Precision when classifying not offensive tweets and Recall when classifying not offensive tweets. In both of these cases, Logistic Regression performed slightly poorer than the Random Forest, with scores of 0.17 and 0.57 respectively. </w:t>
+      </w:r>
+      <w:r>
+        <w:t xml:space="preserve">This </w:t>
+      </w:r>
+      <w:r>
+        <w:t>led</w:t>
+      </w:r>
+      <w:r>
+        <w:t xml:space="preserve"> to a worse F-1 Score when predicting not offensive tweets, suggesting that this model is the worst so far at classifying not offensive tweets when compared to the other two classifiers that have been examined so far. </w:t>
+      </w:r>
+      <w:r>
+        <w:t xml:space="preserve">Equally, Logistic Regression has the worst overall F-1 Score of any classifier so far when combined with a Count Vectorizer. </w:t>
+      </w:r>
+    </w:p>
+    <w:p/>
+    <w:p>
+      <w:r>
+        <w:rPr>
+          <w:noProof/>
+        </w:rPr>
+        <w:lastRenderedPageBreak/>
+        <w:drawing>
+          <wp:anchor distT="0" distB="0" distL="114300" distR="114300" simplePos="0" relativeHeight="251681792" behindDoc="0" locked="0" layoutInCell="1" allowOverlap="1" wp14:anchorId="3DA2B6FB" wp14:editId="3F3F0D64">
+            <wp:simplePos x="0" y="0"/>
+            <wp:positionH relativeFrom="column">
+              <wp:posOffset>0</wp:posOffset>
+            </wp:positionH>
+            <wp:positionV relativeFrom="paragraph">
+              <wp:posOffset>374650</wp:posOffset>
+            </wp:positionV>
+            <wp:extent cx="5731510" cy="1350645"/>
+            <wp:effectExtent l="0" t="0" r="0" b="0"/>
+            <wp:wrapSquare wrapText="bothSides"/>
+            <wp:docPr id="22" name="Picture 22"/>
+            <wp:cNvGraphicFramePr>
+              <a:graphicFrameLocks xmlns:a="http://schemas.openxmlformats.org/drawingml/2006/main" noChangeAspect="1"/>
+            </wp:cNvGraphicFramePr>
+            <a:graphic xmlns:a="http://schemas.openxmlformats.org/drawingml/2006/main">
+              <a:graphicData uri="http://schemas.openxmlformats.org/drawingml/2006/picture">
+                <pic:pic xmlns:pic="http://schemas.openxmlformats.org/drawingml/2006/picture">
+                  <pic:nvPicPr>
+                    <pic:cNvPr id="22" name="Screenshot 2020-04-28 at 12.09.32.png"/>
+                    <pic:cNvPicPr/>
+                  </pic:nvPicPr>
+                  <pic:blipFill>
+                    <a:blip r:embed="rId27" cstate="print">
+                      <a:extLst>
+                        <a:ext uri="{28A0092B-C50C-407E-A947-70E740481C1C}">
+                          <a14:useLocalDpi xmlns:a14="http://schemas.microsoft.com/office/drawing/2010/main" val="0"/>
+                        </a:ext>
+                      </a:extLst>
+                    </a:blip>
+                    <a:stretch>
+                      <a:fillRect/>
+                    </a:stretch>
+                  </pic:blipFill>
+                  <pic:spPr>
+                    <a:xfrm>
+                      <a:off x="0" y="0"/>
+                      <a:ext cx="5731510" cy="1350645"/>
+                    </a:xfrm>
+                    <a:prstGeom prst="rect">
+                      <a:avLst/>
+                    </a:prstGeom>
+                  </pic:spPr>
+                </pic:pic>
+              </a:graphicData>
+            </a:graphic>
+            <wp14:sizeRelH relativeFrom="page">
+              <wp14:pctWidth>0</wp14:pctWidth>
+            </wp14:sizeRelH>
+            <wp14:sizeRelV relativeFrom="page">
+              <wp14:pctHeight>0</wp14:pctHeight>
+            </wp14:sizeRelV>
+          </wp:anchor>
+        </w:drawing>
+      </w:r>
+      <w:r>
+        <w:tab/>
+        <w:t xml:space="preserve">The final classifier to be examined when combined with a Count Vectorizer is the SVC classifier. </w:t>
+      </w:r>
+      <w:r>
+        <w:t>The results of this experiment can be seen below</w:t>
+      </w:r>
+      <w:r>
+        <w:t>.</w:t>
+      </w:r>
+    </w:p>
+    <w:p>
+      <w:r>
+        <w:tab/>
+      </w:r>
+      <w:r>
+        <w:t xml:space="preserve">These results are essentially identical to the results for Logistic Regression, and as such little extra analysis can be done. </w:t>
+      </w:r>
+      <w:r>
+        <w:t xml:space="preserve">All that can be said for this experiment is that the same conclusions drawn for Logistic Regression apply for SVC as well. </w:t>
+      </w:r>
+    </w:p>
+    <w:p/>
+    <w:p>
+      <w:r>
+        <w:tab/>
+        <w:t xml:space="preserve">In conclusion, </w:t>
+      </w:r>
+      <w:r>
+        <w:t xml:space="preserve">all 4 of the different classifier models that were implemented throughout the duration of this project performed very similarly when combined with the count vectorizer as the form of feature extraction used. </w:t>
+      </w:r>
+      <w:r>
+        <w:t xml:space="preserve">All of the results collected from these experiments are relatively poor, with quite a low degree of accuracy overall in the predictions made by these models. </w:t>
+      </w:r>
+      <w:r>
+        <w:t xml:space="preserve">However, there was a high degree of precision when it came to Precision scores for offensive tweets. As I have mentioned above though, this is due to the fact that these models are classifying offensive tweets in large amounts and generating large numbers of false positives. </w:t>
+      </w:r>
+      <w:r>
+        <w:t xml:space="preserve">The conclusion to draw from these results is that the Count Vectorizer is not an effective method of feature </w:t>
+      </w:r>
+      <w:r>
+        <w:t>extraction and</w:t>
+      </w:r>
+      <w:r>
+        <w:t xml:space="preserve"> cannot be relied upon to generate accurate results. </w:t>
+      </w:r>
+      <w:r>
+        <w:t>It must be said that this could be down to the parameters used for the Count Vectorizer, that of a maximum of 50 features and only including basic stop words, but based on the research done it seemed that the Count Vectorizer was a basic form of feature extraction and a large amount of time spent changing parameters would only yield a small improvement in accuracy scores and as such was not worth it.</w:t>
+      </w:r>
+    </w:p>
+    <w:p>
+      <w:pPr>
+        <w:pStyle w:val="Heading1"/>
+      </w:pPr>
+      <w:r>
+        <w:t>Word2Vec</w:t>
+      </w:r>
+      <w:r>
+        <w:t xml:space="preserve"> for Feature Extraction</w:t>
+      </w:r>
+    </w:p>
+    <w:p>
+      <w:r>
+        <w:tab/>
+        <w:t xml:space="preserve">The next form </w:t>
+      </w:r>
+      <w:r>
+        <w:t xml:space="preserve">of feature extraction </w:t>
+      </w:r>
+      <w:r>
+        <w:t xml:space="preserve">that was implemented was using Word2Vec to create word embeddings, that would then be used as the features for models to use as part of training. </w:t>
+      </w:r>
+      <w:r>
+        <w:t>It has been discussed previously that Word2Vec word embeddings were created in two different ways throughout the project, so it must be mentioned now that all of the following results are making use of the larger pre-trained Word2Vec model</w:t>
+      </w:r>
+      <w:r>
+        <w:t>, due to the poor quality of results provided by the Word2Vec model trained on the training corpus.</w:t>
+      </w:r>
+      <w:r>
+        <w:t xml:space="preserve"> </w:t>
+      </w:r>
+      <w:r>
+        <w:t>Following the same pattern as with the Count Vectorizer, I will analyse how this form of feature extraction impacted the results of each different classifier model, starting with the Decision Tree.</w:t>
+      </w:r>
+    </w:p>
+    <w:p>
+      <w:r>
+        <w:tab/>
+      </w:r>
+    </w:p>
+    <w:p/>
+    <w:p/>
+    <w:p/>
+    <w:p/>
+    <w:p/>
+    <w:p/>
+    <w:p>
+      <w:pPr>
+        <w:ind w:firstLine="720"/>
+      </w:pPr>
+      <w:r>
+        <w:rPr>
+          <w:noProof/>
+        </w:rPr>
+        <w:lastRenderedPageBreak/>
+        <w:drawing>
+          <wp:anchor distT="0" distB="0" distL="114300" distR="114300" simplePos="0" relativeHeight="251682816" behindDoc="0" locked="0" layoutInCell="1" allowOverlap="1" wp14:anchorId="75175002" wp14:editId="64E71C2A">
+            <wp:simplePos x="0" y="0"/>
+            <wp:positionH relativeFrom="column">
+              <wp:posOffset>-635</wp:posOffset>
+            </wp:positionH>
+            <wp:positionV relativeFrom="paragraph">
+              <wp:posOffset>0</wp:posOffset>
+            </wp:positionV>
+            <wp:extent cx="5731510" cy="1605915"/>
+            <wp:effectExtent l="0" t="0" r="0" b="0"/>
+            <wp:wrapSquare wrapText="bothSides"/>
+            <wp:docPr id="23" name="Picture 23"/>
+            <wp:cNvGraphicFramePr>
+              <a:graphicFrameLocks xmlns:a="http://schemas.openxmlformats.org/drawingml/2006/main" noChangeAspect="1"/>
+            </wp:cNvGraphicFramePr>
+            <a:graphic xmlns:a="http://schemas.openxmlformats.org/drawingml/2006/main">
+              <a:graphicData uri="http://schemas.openxmlformats.org/drawingml/2006/picture">
+                <pic:pic xmlns:pic="http://schemas.openxmlformats.org/drawingml/2006/picture">
+                  <pic:nvPicPr>
+                    <pic:cNvPr id="23" name="Screenshot 2020-04-28 at 12.23.25.png"/>
+                    <pic:cNvPicPr/>
+                  </pic:nvPicPr>
+                  <pic:blipFill>
+                    <a:blip r:embed="rId28" cstate="print">
+                      <a:extLst>
+                        <a:ext uri="{28A0092B-C50C-407E-A947-70E740481C1C}">
+                          <a14:useLocalDpi xmlns:a14="http://schemas.microsoft.com/office/drawing/2010/main" val="0"/>
+                        </a:ext>
+                      </a:extLst>
+                    </a:blip>
+                    <a:stretch>
+                      <a:fillRect/>
+                    </a:stretch>
+                  </pic:blipFill>
+                  <pic:spPr>
+                    <a:xfrm>
+                      <a:off x="0" y="0"/>
+                      <a:ext cx="5731510" cy="1605915"/>
+                    </a:xfrm>
+                    <a:prstGeom prst="rect">
+                      <a:avLst/>
+                    </a:prstGeom>
+                  </pic:spPr>
+                </pic:pic>
+              </a:graphicData>
+            </a:graphic>
+            <wp14:sizeRelH relativeFrom="page">
+              <wp14:pctWidth>0</wp14:pctWidth>
+            </wp14:sizeRelH>
+            <wp14:sizeRelV relativeFrom="page">
+              <wp14:pctHeight>0</wp14:pctHeight>
+            </wp14:sizeRelV>
+          </wp:anchor>
+        </w:drawing>
+      </w:r>
+      <w:r>
+        <w:t xml:space="preserve">Immediately it can be seen that there has been a huge improvement in results across Precision, Recall, and F-1 Score </w:t>
+      </w:r>
+      <w:r>
+        <w:t>for both not offensive and offensive tweets due to the use of the Word2Vec word embeddings as features.</w:t>
+      </w:r>
+      <w:r>
+        <w:t xml:space="preserve"> We can see a significant improvem</w:t>
+      </w:r>
+      <w:r>
+        <w:t xml:space="preserve">ent </w:t>
+      </w:r>
+      <w:r>
+        <w:t xml:space="preserve">in the </w:t>
+      </w:r>
+      <w:r>
+        <w:t xml:space="preserve">both the Precision and Recall score for not offensive tweets, suggesting that this model is classifying more tweets as not offensive and getting more of them right. However, the Precision score is still 0.50 which suggests that the model is now getting a large number of false positives for not offensive tweets. </w:t>
+      </w:r>
+      <w:r>
+        <w:t xml:space="preserve">Despite these drawbacks, there is still a significant improvement in the overall accuracy of the model, with the averaged F-1 Score of not offensive and offensive tweets reaching 0.63. </w:t>
+      </w:r>
+    </w:p>
+    <w:p>
+      <w:pPr>
+        <w:ind w:firstLine="720"/>
+      </w:pPr>
+    </w:p>
+    <w:p>
+      <w:pPr>
+        <w:ind w:firstLine="720"/>
+      </w:pPr>
+      <w:r>
+        <w:rPr>
+          <w:noProof/>
+        </w:rPr>
+        <w:drawing>
+          <wp:anchor distT="0" distB="0" distL="114300" distR="114300" simplePos="0" relativeHeight="251683840" behindDoc="0" locked="0" layoutInCell="1" allowOverlap="1" wp14:anchorId="069632AF" wp14:editId="1E026CE4">
+            <wp:simplePos x="0" y="0"/>
+            <wp:positionH relativeFrom="column">
+              <wp:posOffset>0</wp:posOffset>
+            </wp:positionH>
+            <wp:positionV relativeFrom="paragraph">
+              <wp:posOffset>253365</wp:posOffset>
+            </wp:positionV>
+            <wp:extent cx="5731510" cy="1863725"/>
+            <wp:effectExtent l="0" t="0" r="0" b="3175"/>
+            <wp:wrapSquare wrapText="bothSides"/>
+            <wp:docPr id="24" name="Picture 24"/>
+            <wp:cNvGraphicFramePr>
+              <a:graphicFrameLocks xmlns:a="http://schemas.openxmlformats.org/drawingml/2006/main" noChangeAspect="1"/>
+            </wp:cNvGraphicFramePr>
+            <a:graphic xmlns:a="http://schemas.openxmlformats.org/drawingml/2006/main">
+              <a:graphicData uri="http://schemas.openxmlformats.org/drawingml/2006/picture">
+                <pic:pic xmlns:pic="http://schemas.openxmlformats.org/drawingml/2006/picture">
+                  <pic:nvPicPr>
+                    <pic:cNvPr id="24" name="Screenshot 2020-04-28 at 12.43.35.png"/>
+                    <pic:cNvPicPr/>
+                  </pic:nvPicPr>
+                  <pic:blipFill>
+                    <a:blip r:embed="rId29" cstate="print">
+                      <a:extLst>
+                        <a:ext uri="{28A0092B-C50C-407E-A947-70E740481C1C}">
+                          <a14:useLocalDpi xmlns:a14="http://schemas.microsoft.com/office/drawing/2010/main" val="0"/>
+                        </a:ext>
+                      </a:extLst>
+                    </a:blip>
+                    <a:stretch>
+                      <a:fillRect/>
+                    </a:stretch>
+                  </pic:blipFill>
+                  <pic:spPr>
+                    <a:xfrm>
+                      <a:off x="0" y="0"/>
+                      <a:ext cx="5731510" cy="1863725"/>
+                    </a:xfrm>
+                    <a:prstGeom prst="rect">
+                      <a:avLst/>
+                    </a:prstGeom>
+                  </pic:spPr>
+                </pic:pic>
+              </a:graphicData>
+            </a:graphic>
+            <wp14:sizeRelH relativeFrom="page">
+              <wp14:pctWidth>0</wp14:pctWidth>
+            </wp14:sizeRelH>
+            <wp14:sizeRelV relativeFrom="page">
+              <wp14:pctHeight>0</wp14:pctHeight>
+            </wp14:sizeRelV>
+          </wp:anchor>
+        </w:drawing>
+      </w:r>
+      <w:r>
+        <w:t xml:space="preserve">The next classifier that will be examined is the Random Forest classifier. </w:t>
+      </w:r>
+    </w:p>
+    <w:p>
+      <w:pPr>
+        <w:ind w:firstLine="720"/>
+      </w:pPr>
+      <w:r>
+        <w:t xml:space="preserve">Again, there is a significant improvement in all fields when compared to the same model using the Count Vectorizer as its form of feature extraction. </w:t>
+      </w:r>
+      <w:r>
+        <w:t xml:space="preserve">This particular model has a high recall for not offensive tweets, but a low precision. </w:t>
+      </w:r>
+      <w:r>
+        <w:t xml:space="preserve">This suggests that this model is good at identifying relevant cases of not offensive tweets, but is poor at only returning though cases. </w:t>
+      </w:r>
+      <w:bookmarkStart w:id="31" w:name="_GoBack"/>
+      <w:bookmarkEnd w:id="31"/>
+    </w:p>
+    <w:p>
+      <w:r>
+        <w:br w:type="page"/>
+      </w:r>
+    </w:p>
+    <w:p>
+      <w:pPr>
+        <w:pStyle w:val="Title"/>
+      </w:pPr>
+      <w:bookmarkStart w:id="32" w:name="_Toc38622041"/>
+      <w:r>
+        <w:lastRenderedPageBreak/>
+        <w:t>Supplementary Materials</w:t>
+      </w:r>
+      <w:bookmarkEnd w:id="32"/>
+    </w:p>
+    <w:p/>
     <w:sectPr>
       <w:pgSz w:w="11906" w:h="16838"/>
       <w:pgMar w:top="1440" w:right="1440" w:bottom="1440" w:left="1440" w:header="0" w:footer="0" w:gutter="0"/>
@@ -5559,7 +6702,7 @@
           <w:rPr>
             <w:rStyle w:val="Hyperlink"/>
           </w:rPr>
-          <w:t>https://docs.python.org/3/library/os.html</w:t>
+          <w:t>https://towardsdatascience.com/accuracy-precision-recall-or-f1-331fb37c5cb9</w:t>
         </w:r>
       </w:hyperlink>
     </w:p>
@@ -5581,6 +6724,110 @@
         <w:t xml:space="preserve"> </w:t>
       </w:r>
       <w:hyperlink r:id="rId14" w:history="1">
+        <w:r>
+          <w:rPr>
+            <w:rStyle w:val="Hyperlink"/>
+          </w:rPr>
+          <w:t>https://towardsdatascience.com/accuracy-precision-recall-or-f1-331fb37c5cb9</w:t>
+        </w:r>
+      </w:hyperlink>
+    </w:p>
+    <w:p>
+      <w:pPr>
+        <w:pStyle w:val="FootnoteText"/>
+      </w:pPr>
+    </w:p>
+  </w:footnote>
+  <w:footnote w:id="22">
+    <w:p>
+      <w:r>
+        <w:rPr>
+          <w:rStyle w:val="FootnoteReference"/>
+        </w:rPr>
+        <w:footnoteRef/>
+      </w:r>
+      <w:r>
+        <w:t xml:space="preserve"> </w:t>
+      </w:r>
+      <w:hyperlink r:id="rId15" w:history="1">
+        <w:r>
+          <w:rPr>
+            <w:rStyle w:val="Hyperlink"/>
+          </w:rPr>
+          <w:t>https://towardsdatascience.com/accuracy-precision-recall-or-f1-331fb37c5cb9</w:t>
+        </w:r>
+      </w:hyperlink>
+    </w:p>
+    <w:p>
+      <w:pPr>
+        <w:pStyle w:val="FootnoteText"/>
+      </w:pPr>
+    </w:p>
+  </w:footnote>
+  <w:footnote w:id="23">
+    <w:p>
+      <w:r>
+        <w:rPr>
+          <w:rStyle w:val="FootnoteReference"/>
+        </w:rPr>
+        <w:footnoteRef/>
+      </w:r>
+      <w:r>
+        <w:t xml:space="preserve"> </w:t>
+      </w:r>
+      <w:hyperlink r:id="rId16" w:history="1">
+        <w:r>
+          <w:rPr>
+            <w:rStyle w:val="Hyperlink"/>
+          </w:rPr>
+          <w:t>https://docs.python.org/3/library/os.html</w:t>
+        </w:r>
+      </w:hyperlink>
+    </w:p>
+    <w:p>
+      <w:pPr>
+        <w:pStyle w:val="FootnoteText"/>
+      </w:pPr>
+    </w:p>
+  </w:footnote>
+  <w:footnote w:id="24">
+    <w:p>
+      <w:r>
+        <w:rPr>
+          <w:rStyle w:val="FootnoteReference"/>
+        </w:rPr>
+        <w:footnoteRef/>
+      </w:r>
+      <w:r>
+        <w:t xml:space="preserve"> </w:t>
+      </w:r>
+      <w:hyperlink r:id="rId17" w:history="1">
+        <w:r>
+          <w:rPr>
+            <w:rStyle w:val="Hyperlink"/>
+          </w:rPr>
+          <w:t>https://radimrehurek.com/gensim/models/word2vec.html</w:t>
+        </w:r>
+      </w:hyperlink>
+    </w:p>
+    <w:p>
+      <w:pPr>
+        <w:pStyle w:val="FootnoteText"/>
+      </w:pPr>
+    </w:p>
+  </w:footnote>
+  <w:footnote w:id="25">
+    <w:p>
+      <w:r>
+        <w:rPr>
+          <w:rStyle w:val="FootnoteReference"/>
+        </w:rPr>
+        <w:footnoteRef/>
+      </w:r>
+      <w:r>
+        <w:t xml:space="preserve"> </w:t>
+      </w:r>
+      <w:hyperlink r:id="rId18" w:history="1">
         <w:r>
           <w:rPr>
             <w:rStyle w:val="Hyperlink"/>
@@ -7099,6 +8346,54 @@
       <w:sz w:val="24"/>
     </w:rPr>
   </w:style>
+  <w:style w:type="paragraph" w:styleId="Header">
+    <w:name w:val="header"/>
+    <w:basedOn w:val="Normal"/>
+    <w:link w:val="HeaderChar"/>
+    <w:uiPriority w:val="99"/>
+    <w:unhideWhenUsed/>
+    <w:rsid w:val="00F015B3"/>
+    <w:pPr>
+      <w:tabs>
+        <w:tab w:val="center" w:pos="4680"/>
+        <w:tab w:val="right" w:pos="9360"/>
+      </w:tabs>
+    </w:pPr>
+  </w:style>
+  <w:style w:type="character" w:customStyle="1" w:styleId="HeaderChar">
+    <w:name w:val="Header Char"/>
+    <w:basedOn w:val="DefaultParagraphFont"/>
+    <w:link w:val="Header"/>
+    <w:uiPriority w:val="99"/>
+    <w:rsid w:val="00F015B3"/>
+    <w:rPr>
+      <w:sz w:val="24"/>
+    </w:rPr>
+  </w:style>
+  <w:style w:type="paragraph" w:styleId="Footer">
+    <w:name w:val="footer"/>
+    <w:basedOn w:val="Normal"/>
+    <w:link w:val="FooterChar"/>
+    <w:uiPriority w:val="99"/>
+    <w:unhideWhenUsed/>
+    <w:rsid w:val="00F015B3"/>
+    <w:pPr>
+      <w:tabs>
+        <w:tab w:val="center" w:pos="4680"/>
+        <w:tab w:val="right" w:pos="9360"/>
+      </w:tabs>
+    </w:pPr>
+  </w:style>
+  <w:style w:type="character" w:customStyle="1" w:styleId="FooterChar">
+    <w:name w:val="Footer Char"/>
+    <w:basedOn w:val="DefaultParagraphFont"/>
+    <w:link w:val="Footer"/>
+    <w:uiPriority w:val="99"/>
+    <w:rsid w:val="00F015B3"/>
+    <w:rPr>
+      <w:sz w:val="24"/>
+    </w:rPr>
+  </w:style>
 </w:styles>
 </file>
 
@@ -7402,7 +8697,7 @@
 </file>
 
 <file path=customXml/itemProps1.xml><?xml version="1.0" encoding="utf-8"?>
-<ds:datastoreItem xmlns:ds="http://schemas.openxmlformats.org/officeDocument/2006/customXml" ds:itemID="{57FE688F-7A8B-1C42-9EB5-5A9113BF4BDF}">
+<ds:datastoreItem xmlns:ds="http://schemas.openxmlformats.org/officeDocument/2006/customXml" ds:itemID="{BD0874A4-7618-6340-9918-B9976B6E2A9D}">
   <ds:schemaRefs>
     <ds:schemaRef ds:uri="http://schemas.openxmlformats.org/officeDocument/2006/bibliography"/>
   </ds:schemaRefs>

</xml_diff>

<commit_message>
More work on final report, results_final is now complete
</commit_message>
<xml_diff>
--- a/Final Report.docx
+++ b/Final Report.docx
@@ -55,7 +55,7 @@
       <w:r>
         <w:fldChar w:fldCharType="separate"/>
       </w:r>
-      <w:hyperlink w:anchor="_Toc38622022" w:history="1">
+      <w:hyperlink w:anchor="_Toc39047224" w:history="1">
         <w:r>
           <w:rPr>
             <w:rStyle w:val="Hyperlink"/>
@@ -82,7 +82,7 @@
             <w:noProof/>
             <w:webHidden/>
           </w:rPr>
-          <w:instrText xml:space="preserve"> PAGEREF _Toc38622022 \h </w:instrText>
+          <w:instrText xml:space="preserve"> PAGEREF _Toc39047224 \h </w:instrText>
         </w:r>
         <w:r>
           <w:rPr>
@@ -129,7 +129,7 @@
           <w:lang w:eastAsia="en-GB"/>
         </w:rPr>
       </w:pPr>
-      <w:hyperlink w:anchor="_Toc38622023" w:history="1">
+      <w:hyperlink w:anchor="_Toc39047225" w:history="1">
         <w:r>
           <w:rPr>
             <w:rStyle w:val="Hyperlink"/>
@@ -156,7 +156,7 @@
             <w:noProof/>
             <w:webHidden/>
           </w:rPr>
-          <w:instrText xml:space="preserve"> PAGEREF _Toc38622023 \h </w:instrText>
+          <w:instrText xml:space="preserve"> PAGEREF _Toc39047225 \h </w:instrText>
         </w:r>
         <w:r>
           <w:rPr>
@@ -203,7 +203,7 @@
           <w:lang w:eastAsia="en-GB"/>
         </w:rPr>
       </w:pPr>
-      <w:hyperlink w:anchor="_Toc38622024" w:history="1">
+      <w:hyperlink w:anchor="_Toc39047226" w:history="1">
         <w:r>
           <w:rPr>
             <w:rStyle w:val="Hyperlink"/>
@@ -230,7 +230,7 @@
             <w:noProof/>
             <w:webHidden/>
           </w:rPr>
-          <w:instrText xml:space="preserve"> PAGEREF _Toc38622024 \h </w:instrText>
+          <w:instrText xml:space="preserve"> PAGEREF _Toc39047226 \h </w:instrText>
         </w:r>
         <w:r>
           <w:rPr>
@@ -277,7 +277,7 @@
           <w:lang w:eastAsia="en-GB"/>
         </w:rPr>
       </w:pPr>
-      <w:hyperlink w:anchor="_Toc38622025" w:history="1">
+      <w:hyperlink w:anchor="_Toc39047227" w:history="1">
         <w:r>
           <w:rPr>
             <w:rStyle w:val="Hyperlink"/>
@@ -304,7 +304,7 @@
             <w:noProof/>
             <w:webHidden/>
           </w:rPr>
-          <w:instrText xml:space="preserve"> PAGEREF _Toc38622025 \h </w:instrText>
+          <w:instrText xml:space="preserve"> PAGEREF _Toc39047227 \h </w:instrText>
         </w:r>
         <w:r>
           <w:rPr>
@@ -351,7 +351,7 @@
           <w:lang w:eastAsia="en-GB"/>
         </w:rPr>
       </w:pPr>
-      <w:hyperlink w:anchor="_Toc38622026" w:history="1">
+      <w:hyperlink w:anchor="_Toc39047228" w:history="1">
         <w:r>
           <w:rPr>
             <w:rStyle w:val="Hyperlink"/>
@@ -378,7 +378,7 @@
             <w:noProof/>
             <w:webHidden/>
           </w:rPr>
-          <w:instrText xml:space="preserve"> PAGEREF _Toc38622026 \h </w:instrText>
+          <w:instrText xml:space="preserve"> PAGEREF _Toc39047228 \h </w:instrText>
         </w:r>
         <w:r>
           <w:rPr>
@@ -425,7 +425,7 @@
           <w:lang w:eastAsia="en-GB"/>
         </w:rPr>
       </w:pPr>
-      <w:hyperlink w:anchor="_Toc38622027" w:history="1">
+      <w:hyperlink w:anchor="_Toc39047229" w:history="1">
         <w:r>
           <w:rPr>
             <w:rStyle w:val="Hyperlink"/>
@@ -452,7 +452,7 @@
             <w:noProof/>
             <w:webHidden/>
           </w:rPr>
-          <w:instrText xml:space="preserve"> PAGEREF _Toc38622027 \h </w:instrText>
+          <w:instrText xml:space="preserve"> PAGEREF _Toc39047229 \h </w:instrText>
         </w:r>
         <w:r>
           <w:rPr>
@@ -499,7 +499,7 @@
           <w:lang w:eastAsia="en-GB"/>
         </w:rPr>
       </w:pPr>
-      <w:hyperlink w:anchor="_Toc38622028" w:history="1">
+      <w:hyperlink w:anchor="_Toc39047230" w:history="1">
         <w:r>
           <w:rPr>
             <w:rStyle w:val="Hyperlink"/>
@@ -526,7 +526,7 @@
             <w:noProof/>
             <w:webHidden/>
           </w:rPr>
-          <w:instrText xml:space="preserve"> PAGEREF _Toc38622028 \h </w:instrText>
+          <w:instrText xml:space="preserve"> PAGEREF _Toc39047230 \h </w:instrText>
         </w:r>
         <w:r>
           <w:rPr>
@@ -573,7 +573,7 @@
           <w:lang w:eastAsia="en-GB"/>
         </w:rPr>
       </w:pPr>
-      <w:hyperlink w:anchor="_Toc38622029" w:history="1">
+      <w:hyperlink w:anchor="_Toc39047231" w:history="1">
         <w:r>
           <w:rPr>
             <w:rStyle w:val="Hyperlink"/>
@@ -600,7 +600,7 @@
             <w:noProof/>
             <w:webHidden/>
           </w:rPr>
-          <w:instrText xml:space="preserve"> PAGEREF _Toc38622029 \h </w:instrText>
+          <w:instrText xml:space="preserve"> PAGEREF _Toc39047231 \h </w:instrText>
         </w:r>
         <w:r>
           <w:rPr>
@@ -647,7 +647,7 @@
           <w:lang w:eastAsia="en-GB"/>
         </w:rPr>
       </w:pPr>
-      <w:hyperlink w:anchor="_Toc38622030" w:history="1">
+      <w:hyperlink w:anchor="_Toc39047232" w:history="1">
         <w:r>
           <w:rPr>
             <w:rStyle w:val="Hyperlink"/>
@@ -674,7 +674,7 @@
             <w:noProof/>
             <w:webHidden/>
           </w:rPr>
-          <w:instrText xml:space="preserve"> PAGEREF _Toc38622030 \h </w:instrText>
+          <w:instrText xml:space="preserve"> PAGEREF _Toc39047232 \h </w:instrText>
         </w:r>
         <w:r>
           <w:rPr>
@@ -721,7 +721,7 @@
           <w:lang w:eastAsia="en-GB"/>
         </w:rPr>
       </w:pPr>
-      <w:hyperlink w:anchor="_Toc38622031" w:history="1">
+      <w:hyperlink w:anchor="_Toc39047233" w:history="1">
         <w:r>
           <w:rPr>
             <w:rStyle w:val="Hyperlink"/>
@@ -748,7 +748,7 @@
             <w:noProof/>
             <w:webHidden/>
           </w:rPr>
-          <w:instrText xml:space="preserve"> PAGEREF _Toc38622031 \h </w:instrText>
+          <w:instrText xml:space="preserve"> PAGEREF _Toc39047233 \h </w:instrText>
         </w:r>
         <w:r>
           <w:rPr>
@@ -795,7 +795,7 @@
           <w:lang w:eastAsia="en-GB"/>
         </w:rPr>
       </w:pPr>
-      <w:hyperlink w:anchor="_Toc38622032" w:history="1">
+      <w:hyperlink w:anchor="_Toc39047234" w:history="1">
         <w:r>
           <w:rPr>
             <w:rStyle w:val="Hyperlink"/>
@@ -822,7 +822,7 @@
             <w:noProof/>
             <w:webHidden/>
           </w:rPr>
-          <w:instrText xml:space="preserve"> PAGEREF _Toc38622032 \h </w:instrText>
+          <w:instrText xml:space="preserve"> PAGEREF _Toc39047234 \h </w:instrText>
         </w:r>
         <w:r>
           <w:rPr>
@@ -869,7 +869,7 @@
           <w:lang w:eastAsia="en-GB"/>
         </w:rPr>
       </w:pPr>
-      <w:hyperlink w:anchor="_Toc38622033" w:history="1">
+      <w:hyperlink w:anchor="_Toc39047235" w:history="1">
         <w:r>
           <w:rPr>
             <w:rStyle w:val="Hyperlink"/>
@@ -896,7 +896,7 @@
             <w:noProof/>
             <w:webHidden/>
           </w:rPr>
-          <w:instrText xml:space="preserve"> PAGEREF _Toc38622033 \h </w:instrText>
+          <w:instrText xml:space="preserve"> PAGEREF _Toc39047235 \h </w:instrText>
         </w:r>
         <w:r>
           <w:rPr>
@@ -943,7 +943,7 @@
           <w:lang w:eastAsia="en-GB"/>
         </w:rPr>
       </w:pPr>
-      <w:hyperlink w:anchor="_Toc38622034" w:history="1">
+      <w:hyperlink w:anchor="_Toc39047236" w:history="1">
         <w:r>
           <w:rPr>
             <w:rStyle w:val="Hyperlink"/>
@@ -970,7 +970,7 @@
             <w:noProof/>
             <w:webHidden/>
           </w:rPr>
-          <w:instrText xml:space="preserve"> PAGEREF _Toc38622034 \h </w:instrText>
+          <w:instrText xml:space="preserve"> PAGEREF _Toc39047236 \h </w:instrText>
         </w:r>
         <w:r>
           <w:rPr>
@@ -1017,7 +1017,7 @@
           <w:lang w:eastAsia="en-GB"/>
         </w:rPr>
       </w:pPr>
-      <w:hyperlink w:anchor="_Toc38622035" w:history="1">
+      <w:hyperlink w:anchor="_Toc39047237" w:history="1">
         <w:r>
           <w:rPr>
             <w:rStyle w:val="Hyperlink"/>
@@ -1044,7 +1044,7 @@
             <w:noProof/>
             <w:webHidden/>
           </w:rPr>
-          <w:instrText xml:space="preserve"> PAGEREF _Toc38622035 \h </w:instrText>
+          <w:instrText xml:space="preserve"> PAGEREF _Toc39047237 \h </w:instrText>
         </w:r>
         <w:r>
           <w:rPr>
@@ -1091,7 +1091,7 @@
           <w:lang w:eastAsia="en-GB"/>
         </w:rPr>
       </w:pPr>
-      <w:hyperlink w:anchor="_Toc38622036" w:history="1">
+      <w:hyperlink w:anchor="_Toc39047238" w:history="1">
         <w:r>
           <w:rPr>
             <w:rStyle w:val="Hyperlink"/>
@@ -1118,7 +1118,7 @@
             <w:noProof/>
             <w:webHidden/>
           </w:rPr>
-          <w:instrText xml:space="preserve"> PAGEREF _Toc38622036 \h </w:instrText>
+          <w:instrText xml:space="preserve"> PAGEREF _Toc39047238 \h </w:instrText>
         </w:r>
         <w:r>
           <w:rPr>
@@ -1165,7 +1165,7 @@
           <w:lang w:eastAsia="en-GB"/>
         </w:rPr>
       </w:pPr>
-      <w:hyperlink w:anchor="_Toc38622037" w:history="1">
+      <w:hyperlink w:anchor="_Toc39047239" w:history="1">
         <w:r>
           <w:rPr>
             <w:rStyle w:val="Hyperlink"/>
@@ -1192,7 +1192,7 @@
             <w:noProof/>
             <w:webHidden/>
           </w:rPr>
-          <w:instrText xml:space="preserve"> PAGEREF _Toc38622037 \h </w:instrText>
+          <w:instrText xml:space="preserve"> PAGEREF _Toc39047239 \h </w:instrText>
         </w:r>
         <w:r>
           <w:rPr>
@@ -1213,6 +1213,80 @@
             <w:webHidden/>
           </w:rPr>
           <w:t>10</w:t>
+        </w:r>
+        <w:r>
+          <w:rPr>
+            <w:noProof/>
+            <w:webHidden/>
+          </w:rPr>
+          <w:fldChar w:fldCharType="end"/>
+        </w:r>
+      </w:hyperlink>
+    </w:p>
+    <w:p>
+      <w:pPr>
+        <w:pStyle w:val="TOC2"/>
+        <w:tabs>
+          <w:tab w:val="right" w:leader="dot" w:pos="9016"/>
+        </w:tabs>
+        <w:rPr>
+          <w:rFonts w:eastAsiaTheme="minorEastAsia" w:cstheme="minorBidi"/>
+          <w:b w:val="0"/>
+          <w:bCs w:val="0"/>
+          <w:noProof/>
+          <w:sz w:val="24"/>
+          <w:szCs w:val="24"/>
+          <w:lang w:eastAsia="en-GB"/>
+        </w:rPr>
+      </w:pPr>
+      <w:hyperlink w:anchor="_Toc39047240" w:history="1">
+        <w:r>
+          <w:rPr>
+            <w:rStyle w:val="Hyperlink"/>
+            <w:noProof/>
+          </w:rPr>
+          <w:t>Metrics Used</w:t>
+        </w:r>
+        <w:r>
+          <w:rPr>
+            <w:noProof/>
+            <w:webHidden/>
+          </w:rPr>
+          <w:tab/>
+        </w:r>
+        <w:r>
+          <w:rPr>
+            <w:noProof/>
+            <w:webHidden/>
+          </w:rPr>
+          <w:fldChar w:fldCharType="begin"/>
+        </w:r>
+        <w:r>
+          <w:rPr>
+            <w:noProof/>
+            <w:webHidden/>
+          </w:rPr>
+          <w:instrText xml:space="preserve"> PAGEREF _Toc39047240 \h </w:instrText>
+        </w:r>
+        <w:r>
+          <w:rPr>
+            <w:noProof/>
+            <w:webHidden/>
+          </w:rPr>
+        </w:r>
+        <w:r>
+          <w:rPr>
+            <w:noProof/>
+            <w:webHidden/>
+          </w:rPr>
+          <w:fldChar w:fldCharType="separate"/>
+        </w:r>
+        <w:r>
+          <w:rPr>
+            <w:noProof/>
+            <w:webHidden/>
+          </w:rPr>
+          <w:t>11</w:t>
         </w:r>
         <w:r>
           <w:rPr>
@@ -1239,7 +1313,7 @@
           <w:lang w:eastAsia="en-GB"/>
         </w:rPr>
       </w:pPr>
-      <w:hyperlink w:anchor="_Toc38622038" w:history="1">
+      <w:hyperlink w:anchor="_Toc39047241" w:history="1">
         <w:r>
           <w:rPr>
             <w:rStyle w:val="Hyperlink"/>
@@ -1266,7 +1340,7 @@
             <w:noProof/>
             <w:webHidden/>
           </w:rPr>
-          <w:instrText xml:space="preserve"> PAGEREF _Toc38622038 \h </w:instrText>
+          <w:instrText xml:space="preserve"> PAGEREF _Toc39047241 \h </w:instrText>
         </w:r>
         <w:r>
           <w:rPr>
@@ -1286,7 +1360,7 @@
             <w:noProof/>
             <w:webHidden/>
           </w:rPr>
-          <w:t>12</w:t>
+          <w:t>13</w:t>
         </w:r>
         <w:r>
           <w:rPr>
@@ -1313,7 +1387,7 @@
           <w:lang w:eastAsia="en-GB"/>
         </w:rPr>
       </w:pPr>
-      <w:hyperlink w:anchor="_Toc38622039" w:history="1">
+      <w:hyperlink w:anchor="_Toc39047242" w:history="1">
         <w:r>
           <w:rPr>
             <w:rStyle w:val="Hyperlink"/>
@@ -1340,7 +1414,7 @@
             <w:noProof/>
             <w:webHidden/>
           </w:rPr>
-          <w:instrText xml:space="preserve"> PAGEREF _Toc38622039 \h </w:instrText>
+          <w:instrText xml:space="preserve"> PAGEREF _Toc39047242 \h </w:instrText>
         </w:r>
         <w:r>
           <w:rPr>
@@ -1360,7 +1434,7 @@
             <w:noProof/>
             <w:webHidden/>
           </w:rPr>
-          <w:t>12</w:t>
+          <w:t>13</w:t>
         </w:r>
         <w:r>
           <w:rPr>
@@ -1387,7 +1461,7 @@
           <w:lang w:eastAsia="en-GB"/>
         </w:rPr>
       </w:pPr>
-      <w:hyperlink w:anchor="_Toc38622040" w:history="1">
+      <w:hyperlink w:anchor="_Toc39047243" w:history="1">
         <w:r>
           <w:rPr>
             <w:rStyle w:val="Hyperlink"/>
@@ -1414,7 +1488,7 @@
             <w:noProof/>
             <w:webHidden/>
           </w:rPr>
-          <w:instrText xml:space="preserve"> PAGEREF _Toc38622040 \h </w:instrText>
+          <w:instrText xml:space="preserve"> PAGEREF _Toc39047243 \h </w:instrText>
         </w:r>
         <w:r>
           <w:rPr>
@@ -1434,7 +1508,155 @@
             <w:noProof/>
             <w:webHidden/>
           </w:rPr>
-          <w:t>13</w:t>
+          <w:t>14</w:t>
+        </w:r>
+        <w:r>
+          <w:rPr>
+            <w:noProof/>
+            <w:webHidden/>
+          </w:rPr>
+          <w:fldChar w:fldCharType="end"/>
+        </w:r>
+      </w:hyperlink>
+    </w:p>
+    <w:p>
+      <w:pPr>
+        <w:pStyle w:val="TOC2"/>
+        <w:tabs>
+          <w:tab w:val="right" w:leader="dot" w:pos="9016"/>
+        </w:tabs>
+        <w:rPr>
+          <w:rFonts w:eastAsiaTheme="minorEastAsia" w:cstheme="minorBidi"/>
+          <w:b w:val="0"/>
+          <w:bCs w:val="0"/>
+          <w:noProof/>
+          <w:sz w:val="24"/>
+          <w:szCs w:val="24"/>
+          <w:lang w:eastAsia="en-GB"/>
+        </w:rPr>
+      </w:pPr>
+      <w:hyperlink w:anchor="_Toc39047244" w:history="1">
+        <w:r>
+          <w:rPr>
+            <w:rStyle w:val="Hyperlink"/>
+            <w:noProof/>
+          </w:rPr>
+          <w:t>Classifier Model Selection</w:t>
+        </w:r>
+        <w:r>
+          <w:rPr>
+            <w:noProof/>
+            <w:webHidden/>
+          </w:rPr>
+          <w:tab/>
+        </w:r>
+        <w:r>
+          <w:rPr>
+            <w:noProof/>
+            <w:webHidden/>
+          </w:rPr>
+          <w:fldChar w:fldCharType="begin"/>
+        </w:r>
+        <w:r>
+          <w:rPr>
+            <w:noProof/>
+            <w:webHidden/>
+          </w:rPr>
+          <w:instrText xml:space="preserve"> PAGEREF _Toc39047244 \h </w:instrText>
+        </w:r>
+        <w:r>
+          <w:rPr>
+            <w:noProof/>
+            <w:webHidden/>
+          </w:rPr>
+        </w:r>
+        <w:r>
+          <w:rPr>
+            <w:noProof/>
+            <w:webHidden/>
+          </w:rPr>
+          <w:fldChar w:fldCharType="separate"/>
+        </w:r>
+        <w:r>
+          <w:rPr>
+            <w:noProof/>
+            <w:webHidden/>
+          </w:rPr>
+          <w:t>17</w:t>
+        </w:r>
+        <w:r>
+          <w:rPr>
+            <w:noProof/>
+            <w:webHidden/>
+          </w:rPr>
+          <w:fldChar w:fldCharType="end"/>
+        </w:r>
+      </w:hyperlink>
+    </w:p>
+    <w:p>
+      <w:pPr>
+        <w:pStyle w:val="TOC2"/>
+        <w:tabs>
+          <w:tab w:val="right" w:leader="dot" w:pos="9016"/>
+        </w:tabs>
+        <w:rPr>
+          <w:rFonts w:eastAsiaTheme="minorEastAsia" w:cstheme="minorBidi"/>
+          <w:b w:val="0"/>
+          <w:bCs w:val="0"/>
+          <w:noProof/>
+          <w:sz w:val="24"/>
+          <w:szCs w:val="24"/>
+          <w:lang w:eastAsia="en-GB"/>
+        </w:rPr>
+      </w:pPr>
+      <w:hyperlink w:anchor="_Toc39047245" w:history="1">
+        <w:r>
+          <w:rPr>
+            <w:rStyle w:val="Hyperlink"/>
+            <w:noProof/>
+          </w:rPr>
+          <w:t>Single Tweet Program</w:t>
+        </w:r>
+        <w:r>
+          <w:rPr>
+            <w:noProof/>
+            <w:webHidden/>
+          </w:rPr>
+          <w:tab/>
+        </w:r>
+        <w:r>
+          <w:rPr>
+            <w:noProof/>
+            <w:webHidden/>
+          </w:rPr>
+          <w:fldChar w:fldCharType="begin"/>
+        </w:r>
+        <w:r>
+          <w:rPr>
+            <w:noProof/>
+            <w:webHidden/>
+          </w:rPr>
+          <w:instrText xml:space="preserve"> PAGEREF _Toc39047245 \h </w:instrText>
+        </w:r>
+        <w:r>
+          <w:rPr>
+            <w:noProof/>
+            <w:webHidden/>
+          </w:rPr>
+        </w:r>
+        <w:r>
+          <w:rPr>
+            <w:noProof/>
+            <w:webHidden/>
+          </w:rPr>
+          <w:fldChar w:fldCharType="separate"/>
+        </w:r>
+        <w:r>
+          <w:rPr>
+            <w:noProof/>
+            <w:webHidden/>
+          </w:rPr>
+          <w:t>20</w:t>
         </w:r>
         <w:r>
           <w:rPr>
@@ -1461,12 +1683,234 @@
           <w:lang w:eastAsia="en-GB"/>
         </w:rPr>
       </w:pPr>
-      <w:hyperlink w:anchor="_Toc38622041" w:history="1">
+      <w:hyperlink w:anchor="_Toc39047246" w:history="1">
         <w:r>
           <w:rPr>
             <w:rStyle w:val="Hyperlink"/>
             <w:noProof/>
           </w:rPr>
+          <w:t>Results and Evaluation</w:t>
+        </w:r>
+        <w:r>
+          <w:rPr>
+            <w:noProof/>
+            <w:webHidden/>
+          </w:rPr>
+          <w:tab/>
+        </w:r>
+        <w:r>
+          <w:rPr>
+            <w:noProof/>
+            <w:webHidden/>
+          </w:rPr>
+          <w:fldChar w:fldCharType="begin"/>
+        </w:r>
+        <w:r>
+          <w:rPr>
+            <w:noProof/>
+            <w:webHidden/>
+          </w:rPr>
+          <w:instrText xml:space="preserve"> PAGEREF _Toc39047246 \h </w:instrText>
+        </w:r>
+        <w:r>
+          <w:rPr>
+            <w:noProof/>
+            <w:webHidden/>
+          </w:rPr>
+        </w:r>
+        <w:r>
+          <w:rPr>
+            <w:noProof/>
+            <w:webHidden/>
+          </w:rPr>
+          <w:fldChar w:fldCharType="separate"/>
+        </w:r>
+        <w:r>
+          <w:rPr>
+            <w:noProof/>
+            <w:webHidden/>
+          </w:rPr>
+          <w:t>23</w:t>
+        </w:r>
+        <w:r>
+          <w:rPr>
+            <w:noProof/>
+            <w:webHidden/>
+          </w:rPr>
+          <w:fldChar w:fldCharType="end"/>
+        </w:r>
+      </w:hyperlink>
+    </w:p>
+    <w:p>
+      <w:pPr>
+        <w:pStyle w:val="TOC2"/>
+        <w:tabs>
+          <w:tab w:val="right" w:leader="dot" w:pos="9016"/>
+        </w:tabs>
+        <w:rPr>
+          <w:rFonts w:eastAsiaTheme="minorEastAsia" w:cstheme="minorBidi"/>
+          <w:b w:val="0"/>
+          <w:bCs w:val="0"/>
+          <w:noProof/>
+          <w:sz w:val="24"/>
+          <w:szCs w:val="24"/>
+          <w:lang w:eastAsia="en-GB"/>
+        </w:rPr>
+      </w:pPr>
+      <w:hyperlink w:anchor="_Toc39047247" w:history="1">
+        <w:r>
+          <w:rPr>
+            <w:rStyle w:val="Hyperlink"/>
+            <w:noProof/>
+          </w:rPr>
+          <w:t>Count Vectorizer</w:t>
+        </w:r>
+        <w:r>
+          <w:rPr>
+            <w:noProof/>
+            <w:webHidden/>
+          </w:rPr>
+          <w:tab/>
+        </w:r>
+        <w:r>
+          <w:rPr>
+            <w:noProof/>
+            <w:webHidden/>
+          </w:rPr>
+          <w:fldChar w:fldCharType="begin"/>
+        </w:r>
+        <w:r>
+          <w:rPr>
+            <w:noProof/>
+            <w:webHidden/>
+          </w:rPr>
+          <w:instrText xml:space="preserve"> PAGEREF _Toc39047247 \h </w:instrText>
+        </w:r>
+        <w:r>
+          <w:rPr>
+            <w:noProof/>
+            <w:webHidden/>
+          </w:rPr>
+        </w:r>
+        <w:r>
+          <w:rPr>
+            <w:noProof/>
+            <w:webHidden/>
+          </w:rPr>
+          <w:fldChar w:fldCharType="separate"/>
+        </w:r>
+        <w:r>
+          <w:rPr>
+            <w:noProof/>
+            <w:webHidden/>
+          </w:rPr>
+          <w:t>23</w:t>
+        </w:r>
+        <w:r>
+          <w:rPr>
+            <w:noProof/>
+            <w:webHidden/>
+          </w:rPr>
+          <w:fldChar w:fldCharType="end"/>
+        </w:r>
+      </w:hyperlink>
+    </w:p>
+    <w:p>
+      <w:pPr>
+        <w:pStyle w:val="TOC2"/>
+        <w:tabs>
+          <w:tab w:val="right" w:leader="dot" w:pos="9016"/>
+        </w:tabs>
+        <w:rPr>
+          <w:rFonts w:eastAsiaTheme="minorEastAsia" w:cstheme="minorBidi"/>
+          <w:b w:val="0"/>
+          <w:bCs w:val="0"/>
+          <w:noProof/>
+          <w:sz w:val="24"/>
+          <w:szCs w:val="24"/>
+          <w:lang w:eastAsia="en-GB"/>
+        </w:rPr>
+      </w:pPr>
+      <w:hyperlink w:anchor="_Toc39047248" w:history="1">
+        <w:r>
+          <w:rPr>
+            <w:rStyle w:val="Hyperlink"/>
+            <w:noProof/>
+          </w:rPr>
+          <w:t>Word2Vec for Feature Extraction</w:t>
+        </w:r>
+        <w:r>
+          <w:rPr>
+            <w:noProof/>
+            <w:webHidden/>
+          </w:rPr>
+          <w:tab/>
+        </w:r>
+        <w:r>
+          <w:rPr>
+            <w:noProof/>
+            <w:webHidden/>
+          </w:rPr>
+          <w:fldChar w:fldCharType="begin"/>
+        </w:r>
+        <w:r>
+          <w:rPr>
+            <w:noProof/>
+            <w:webHidden/>
+          </w:rPr>
+          <w:instrText xml:space="preserve"> PAGEREF _Toc39047248 \h </w:instrText>
+        </w:r>
+        <w:r>
+          <w:rPr>
+            <w:noProof/>
+            <w:webHidden/>
+          </w:rPr>
+        </w:r>
+        <w:r>
+          <w:rPr>
+            <w:noProof/>
+            <w:webHidden/>
+          </w:rPr>
+          <w:fldChar w:fldCharType="separate"/>
+        </w:r>
+        <w:r>
+          <w:rPr>
+            <w:noProof/>
+            <w:webHidden/>
+          </w:rPr>
+          <w:t>25</w:t>
+        </w:r>
+        <w:r>
+          <w:rPr>
+            <w:noProof/>
+            <w:webHidden/>
+          </w:rPr>
+          <w:fldChar w:fldCharType="end"/>
+        </w:r>
+      </w:hyperlink>
+    </w:p>
+    <w:p>
+      <w:pPr>
+        <w:pStyle w:val="TOC1"/>
+        <w:tabs>
+          <w:tab w:val="right" w:leader="dot" w:pos="9016"/>
+        </w:tabs>
+        <w:rPr>
+          <w:rFonts w:eastAsiaTheme="minorEastAsia" w:cstheme="minorBidi"/>
+          <w:b w:val="0"/>
+          <w:bCs w:val="0"/>
+          <w:i w:val="0"/>
+          <w:iCs w:val="0"/>
+          <w:noProof/>
+          <w:lang w:eastAsia="en-GB"/>
+        </w:rPr>
+      </w:pPr>
+      <w:hyperlink w:anchor="_Toc39047249" w:history="1">
+        <w:r>
+          <w:rPr>
+            <w:rStyle w:val="Hyperlink"/>
+            <w:noProof/>
+          </w:rPr>
           <w:t>Supplementary Materials</w:t>
         </w:r>
         <w:r>
@@ -1488,7 +1932,7 @@
             <w:noProof/>
             <w:webHidden/>
           </w:rPr>
-          <w:instrText xml:space="preserve"> PAGEREF _Toc38622041 \h </w:instrText>
+          <w:instrText xml:space="preserve"> PAGEREF _Toc39047249 \h </w:instrText>
         </w:r>
         <w:r>
           <w:rPr>
@@ -1508,7 +1952,7 @@
             <w:noProof/>
             <w:webHidden/>
           </w:rPr>
-          <w:t>16</w:t>
+          <w:t>27</w:t>
         </w:r>
         <w:r>
           <w:rPr>
@@ -1531,7 +1975,7 @@
       <w:pPr>
         <w:pStyle w:val="Title"/>
       </w:pPr>
-      <w:bookmarkStart w:id="0" w:name="_Toc38622022"/>
+      <w:bookmarkStart w:id="0" w:name="_Toc39047224"/>
       <w:r>
         <w:lastRenderedPageBreak/>
         <w:t>Introduction</w:t>
@@ -1543,7 +1987,7 @@
         <w:pStyle w:val="Heading1"/>
       </w:pPr>
       <w:bookmarkStart w:id="1" w:name="_Toc38361063"/>
-      <w:bookmarkStart w:id="2" w:name="_Toc38622023"/>
+      <w:bookmarkStart w:id="2" w:name="_Toc39047225"/>
       <w:r>
         <w:t>Project Aims</w:t>
       </w:r>
@@ -1588,7 +2032,7 @@
         <w:pStyle w:val="Heading1"/>
       </w:pPr>
       <w:bookmarkStart w:id="3" w:name="_Toc38361064"/>
-      <w:bookmarkStart w:id="4" w:name="_Toc38622024"/>
+      <w:bookmarkStart w:id="4" w:name="_Toc39047226"/>
       <w:r>
         <w:t>Intended Audience</w:t>
       </w:r>
@@ -1624,7 +2068,7 @@
         <w:pStyle w:val="Heading1"/>
       </w:pPr>
       <w:bookmarkStart w:id="5" w:name="_Toc38361065"/>
-      <w:bookmarkStart w:id="6" w:name="_Toc38622025"/>
+      <w:bookmarkStart w:id="6" w:name="_Toc39047227"/>
       <w:r>
         <w:t>Project Scope</w:t>
       </w:r>
@@ -1644,7 +2088,7 @@
         <w:pStyle w:val="Heading1"/>
       </w:pPr>
       <w:bookmarkStart w:id="7" w:name="_Toc38361066"/>
-      <w:bookmarkStart w:id="8" w:name="_Toc38622026"/>
+      <w:bookmarkStart w:id="8" w:name="_Toc39047228"/>
       <w:r>
         <w:t>Approach</w:t>
       </w:r>
@@ -1847,7 +2291,7 @@
         <w:pStyle w:val="Heading1"/>
       </w:pPr>
       <w:bookmarkStart w:id="9" w:name="_Toc38361067"/>
-      <w:bookmarkStart w:id="10" w:name="_Toc38622027"/>
+      <w:bookmarkStart w:id="10" w:name="_Toc39047229"/>
       <w:r>
         <w:t>Summary of Outcomes</w:t>
       </w:r>
@@ -1922,7 +2366,7 @@
       <w:pPr>
         <w:pStyle w:val="Title"/>
       </w:pPr>
-      <w:bookmarkStart w:id="11" w:name="_Toc38622028"/>
+      <w:bookmarkStart w:id="11" w:name="_Toc39047230"/>
       <w:r>
         <w:lastRenderedPageBreak/>
         <w:t>Background</w:t>
@@ -1934,7 +2378,7 @@
         <w:pStyle w:val="Heading1"/>
       </w:pPr>
       <w:bookmarkStart w:id="12" w:name="_Toc38361068"/>
-      <w:bookmarkStart w:id="13" w:name="_Toc38622029"/>
+      <w:bookmarkStart w:id="13" w:name="_Toc39047231"/>
       <w:r>
         <w:t>Project Context</w:t>
       </w:r>
@@ -2036,7 +2480,7 @@
         <w:pStyle w:val="Heading1"/>
       </w:pPr>
       <w:bookmarkStart w:id="14" w:name="_Toc38361069"/>
-      <w:bookmarkStart w:id="15" w:name="_Toc38622030"/>
+      <w:bookmarkStart w:id="15" w:name="_Toc39047232"/>
       <w:r>
         <w:t>Identified Problem</w:t>
       </w:r>
@@ -2069,7 +2513,7 @@
         <w:pStyle w:val="Heading1"/>
       </w:pPr>
       <w:bookmarkStart w:id="16" w:name="_Toc38361070"/>
-      <w:bookmarkStart w:id="17" w:name="_Toc38622031"/>
+      <w:bookmarkStart w:id="17" w:name="_Toc39047233"/>
       <w:r>
         <w:t>Likely Stakeholders</w:t>
       </w:r>
@@ -2117,7 +2561,7 @@
         <w:pStyle w:val="Heading1"/>
       </w:pPr>
       <w:bookmarkStart w:id="18" w:name="_Toc38361071"/>
-      <w:bookmarkStart w:id="19" w:name="_Toc38622032"/>
+      <w:bookmarkStart w:id="19" w:name="_Toc39047234"/>
       <w:r>
         <w:t>Theory Associated with Problem Area</w:t>
       </w:r>
@@ -2493,7 +2937,7 @@
         <w:pStyle w:val="Heading1"/>
       </w:pPr>
       <w:bookmarkStart w:id="20" w:name="_Toc38361072"/>
-      <w:bookmarkStart w:id="21" w:name="_Toc38622033"/>
+      <w:bookmarkStart w:id="21" w:name="_Toc39047235"/>
       <w:r>
         <w:t>Constraints on Approach</w:t>
       </w:r>
@@ -2523,7 +2967,7 @@
         <w:pStyle w:val="Heading1"/>
       </w:pPr>
       <w:bookmarkStart w:id="22" w:name="_Toc38361073"/>
-      <w:bookmarkStart w:id="23" w:name="_Toc38622034"/>
+      <w:bookmarkStart w:id="23" w:name="_Toc39047236"/>
       <w:r>
         <w:t>Existing Solutions</w:t>
       </w:r>
@@ -2632,7 +3076,7 @@
         <w:pStyle w:val="Heading1"/>
       </w:pPr>
       <w:bookmarkStart w:id="24" w:name="_Toc38361074"/>
-      <w:bookmarkStart w:id="25" w:name="_Toc38622035"/>
+      <w:bookmarkStart w:id="25" w:name="_Toc39047237"/>
       <w:r>
         <w:lastRenderedPageBreak/>
         <w:t>Methods and Tools</w:t>
@@ -2717,7 +3161,7 @@
       <w:pPr>
         <w:pStyle w:val="Title"/>
       </w:pPr>
-      <w:bookmarkStart w:id="26" w:name="_Toc38622036"/>
+      <w:bookmarkStart w:id="26" w:name="_Toc39047238"/>
       <w:r>
         <w:lastRenderedPageBreak/>
         <w:t>Specification and Design</w:t>
@@ -2728,7 +3172,7 @@
       <w:pPr>
         <w:pStyle w:val="Heading1"/>
       </w:pPr>
-      <w:bookmarkStart w:id="27" w:name="_Toc38622037"/>
+      <w:bookmarkStart w:id="27" w:name="_Toc39047239"/>
       <w:r>
         <w:t>Approach to Solving the Problem</w:t>
       </w:r>
@@ -3015,9 +3459,11 @@
       <w:pPr>
         <w:pStyle w:val="Heading1"/>
       </w:pPr>
+      <w:bookmarkStart w:id="28" w:name="_Toc39047240"/>
       <w:r>
         <w:t>Metrics Used</w:t>
       </w:r>
+      <w:bookmarkEnd w:id="28"/>
     </w:p>
     <w:p>
       <w:pPr>
@@ -3361,22 +3807,22 @@
       <w:pPr>
         <w:pStyle w:val="Title"/>
       </w:pPr>
-      <w:bookmarkStart w:id="28" w:name="_Toc38622038"/>
+      <w:bookmarkStart w:id="29" w:name="_Toc39047241"/>
       <w:r>
         <w:lastRenderedPageBreak/>
         <w:t>Implementation</w:t>
       </w:r>
-      <w:bookmarkEnd w:id="28"/>
+      <w:bookmarkEnd w:id="29"/>
     </w:p>
     <w:p>
       <w:pPr>
         <w:pStyle w:val="Heading1"/>
       </w:pPr>
-      <w:bookmarkStart w:id="29" w:name="_Toc38622039"/>
+      <w:bookmarkStart w:id="30" w:name="_Toc39047242"/>
       <w:r>
         <w:t>Data Handling</w:t>
       </w:r>
-      <w:bookmarkEnd w:id="29"/>
+      <w:bookmarkEnd w:id="30"/>
     </w:p>
     <w:p>
       <w:r>
@@ -3650,11 +4096,11 @@
       <w:pPr>
         <w:pStyle w:val="Heading1"/>
       </w:pPr>
-      <w:bookmarkStart w:id="30" w:name="_Toc38622040"/>
+      <w:bookmarkStart w:id="31" w:name="_Toc39047243"/>
       <w:r>
         <w:t>Feature Extraction</w:t>
       </w:r>
-      <w:bookmarkEnd w:id="30"/>
+      <w:bookmarkEnd w:id="31"/>
     </w:p>
     <w:p>
       <w:r>
@@ -4277,12 +4723,14 @@
       <w:pPr>
         <w:pStyle w:val="Heading1"/>
       </w:pPr>
+      <w:bookmarkStart w:id="32" w:name="_Toc39047244"/>
       <w:r>
         <w:t xml:space="preserve">Classifier </w:t>
       </w:r>
       <w:r>
         <w:t>Model Selection</w:t>
       </w:r>
+      <w:bookmarkEnd w:id="32"/>
     </w:p>
     <w:p>
       <w:r>
@@ -4872,9 +5320,11 @@
       <w:pPr>
         <w:pStyle w:val="Heading1"/>
       </w:pPr>
+      <w:bookmarkStart w:id="33" w:name="_Toc39047245"/>
       <w:r>
         <w:t>Single Tweet Program</w:t>
       </w:r>
+      <w:bookmarkEnd w:id="33"/>
     </w:p>
     <w:p>
       <w:r>
@@ -5024,10 +5474,12 @@
       <w:pPr>
         <w:pStyle w:val="Title"/>
       </w:pPr>
+      <w:bookmarkStart w:id="34" w:name="_Toc39047246"/>
       <w:r>
         <w:lastRenderedPageBreak/>
         <w:t>Results and Evaluation</w:t>
       </w:r>
+      <w:bookmarkEnd w:id="34"/>
     </w:p>
     <w:p>
       <w:r>
@@ -5043,14 +5495,19 @@
       <w:r>
         <w:t xml:space="preserve"> It should also be mentioned now that in all of the following results “0” means “Not Offensive” and “1” means “Offensive”.</w:t>
       </w:r>
+      <w:r>
+        <w:t xml:space="preserve"> As well as this, the test data set that we are making predictions on is made up of 1252 offensive tweets, and 1720 not offensive tweets.</w:t>
+      </w:r>
     </w:p>
     <w:p>
       <w:pPr>
         <w:pStyle w:val="Heading1"/>
       </w:pPr>
+      <w:bookmarkStart w:id="35" w:name="_Toc39047247"/>
       <w:r>
         <w:t>Count Vectorizer</w:t>
       </w:r>
+      <w:bookmarkEnd w:id="35"/>
     </w:p>
     <w:p>
       <w:r>
@@ -5160,34 +5617,38 @@
         <w:t>2</w:t>
       </w:r>
       <w:r>
-        <w:t xml:space="preserve">. </w:t>
-      </w:r>
-      <w:r>
-        <w:t xml:space="preserve">What this means is the Decision Tree classifier combined with the Count Vectorizer classifies far too many tweets as offensive when they are actually not, resulting in a large number of False Positive results. </w:t>
-      </w:r>
-      <w:r>
-        <w:t xml:space="preserve">This assessment of the model performance is confirmed by examining the recall scores of the model, which shows a low Recall score of 0.43 when classifying offensive tweets, showing that the model is getting a large number of offensive predictions </w:t>
-      </w:r>
-      <w:r>
-        <w:t>incorrect</w:t>
-      </w:r>
-      <w:r>
-        <w:t xml:space="preserve">. </w:t>
-      </w:r>
-      <w:r>
-        <w:t xml:space="preserve">These defects in the model combine to show the relatively poor F-1 Score that has already been discussed. </w:t>
+        <w:t>.</w:t>
+      </w:r>
+      <w:r>
+        <w:t xml:space="preserve"> We can infer from these results that this particular combination of model and classifier </w:t>
+      </w:r>
+      <w:r>
+        <w:t xml:space="preserve">does not form a particularly effective form of classifier. </w:t>
+      </w:r>
+      <w:r>
+        <w:t xml:space="preserve">The extremely low Precision score when classifying not offensive tweets suggests, combined with the low number tweets actually classified as not offensive, suggests that even when the model does classify a tweet as not offensive it is actually a false positive and should be offensive. </w:t>
+      </w:r>
+      <w:r>
+        <w:t xml:space="preserve">If we examine the way this model classifies offensive tweets, the high rate of Precision combined with an average Recall scores suggests that this model does not return a large number of results when classifying offensive tweets, but the majority of the predictions it makes on this group are correct. </w:t>
       </w:r>
       <w:r>
         <w:t xml:space="preserve">The key takeaway from this model is that it performs better when classifying offensive tweets, as shown by the comparison in F-1 Scores between not offensive and offensive of 0.32 and 0.55 respectively. </w:t>
       </w:r>
       <w:r>
-        <w:t xml:space="preserve">This improvement in classification of </w:t>
-      </w:r>
-      <w:r>
-        <w:t>offensive tweets is only down to the fact this model over classifies tweets as offensive and as such has a large number of false positives</w:t>
-      </w:r>
-      <w:r>
-        <w:t>.</w:t>
+        <w:t xml:space="preserve">This improvement when classifying offensive tweets is down to the rates of return between not offensive and offensive, with not offensive having a much higher Recall score, and thus returning more results, but also </w:t>
+      </w:r>
+      <w:r>
+        <w:lastRenderedPageBreak/>
+        <w:t xml:space="preserve">having a much lower Precision score which suggests that </w:t>
+      </w:r>
+      <w:r>
+        <w:t xml:space="preserve">the model is getting a large number of these </w:t>
+      </w:r>
+      <w:r>
+        <w:t>predictions</w:t>
+      </w:r>
+      <w:r>
+        <w:t xml:space="preserve"> incorrect.</w:t>
       </w:r>
     </w:p>
     <w:p/>
@@ -5209,11 +5670,7 @@
         <w:t xml:space="preserve">as </w:t>
       </w:r>
       <w:r>
-        <w:t xml:space="preserve">the Decision Tree </w:t>
-      </w:r>
-      <w:r>
-        <w:lastRenderedPageBreak/>
-        <w:t>overall</w:t>
+        <w:t>the Decision Tree overall</w:t>
       </w:r>
       <w:r>
         <w:t xml:space="preserve"> in terms of F-1 Score</w:t>
@@ -5299,22 +5756,31 @@
         <w:t xml:space="preserve"> F-1 Score is exactly the same as the Decision Tree with 0.46. </w:t>
       </w:r>
       <w:r>
-        <w:t xml:space="preserve">The Random Forest classifier also performed exactly the same in terms of Recall score for both not offensive and offensive tweets, again showing that this model is getting a large number of predictions of offensive tweets incorrect. </w:t>
-      </w:r>
-      <w:r>
-        <w:t xml:space="preserve">This model ended up having a better Precision score than the Decision Tree for classifying offensive tweets with 0.83, but a worse Precision score when classifying not offensive tweets with 0.19. </w:t>
-      </w:r>
-      <w:r>
-        <w:t>What this suggests is that the Random Forest suffers from the same flaw as the Decision Tree, which is having a large number of false positives when</w:t>
-      </w:r>
-      <w:r>
-        <w:t xml:space="preserve"> classifying offensive tweets. </w:t>
+        <w:t xml:space="preserve">Again, this model had largely similar Recall and Precision scores for not offensive tweets, suggesting that the model is returning a large number of results for not offensive, but is getting these predictions almost entirely wrong due to the large number of false positives </w:t>
+      </w:r>
+      <w:r>
+        <w:t xml:space="preserve">in the predictions that it has made. </w:t>
+      </w:r>
+      <w:r>
+        <w:t xml:space="preserve">The converse is true when it comes to offensive tweets, with a lower Recall score of 0.43 and a much higher Precision score of 0.83 suggesting that the model is returning a smaller proportion of offensive tweets but the predictions for these tweets are much more accurate, with a low number of false positives in the predictions. </w:t>
+      </w:r>
+      <w:r>
+        <w:t>Despite this, the results are broadly similar to the Decision Tree classifier and largely show little improvement despite the expectation that this classifier would improve results.</w:t>
+      </w:r>
+      <w:r>
+        <w:t xml:space="preserve"> </w:t>
       </w:r>
       <w:r>
         <w:t xml:space="preserve">These metrics combine to provide the predictable results of the Random Forest having a worse F-1 Score when it comes to classifying not offensive tweets with a score of 0.28, but an improved F-1 Score when it comes to classifying offensive tweets with a score of 0.56. </w:t>
       </w:r>
       <w:r>
-        <w:t xml:space="preserve">Overall, the Random Forest classifier when combined with a Count Vectorizer has an F-1 Score of 0.46 which is not very accurate. </w:t>
+        <w:t xml:space="preserve">Overall, the Random Forest classifier when combined with a Count Vectorizer has an F-1 Score of 0.46 which is not </w:t>
+      </w:r>
+      <w:r>
+        <w:t>as accurate as could be hoped</w:t>
+      </w:r>
+      <w:r>
+        <w:t xml:space="preserve">. </w:t>
       </w:r>
     </w:p>
     <w:p/>
@@ -5396,7 +5862,11 @@
         <w:t xml:space="preserve">As can be seen, this classifier had nearly identical results to the Random Forest classifier in essentially every field. </w:t>
       </w:r>
       <w:r>
-        <w:t xml:space="preserve">The only differences between the two are for Precision when classifying not offensive tweets and Recall when classifying not offensive tweets. In both of these cases, Logistic Regression performed slightly poorer than the Random Forest, with scores of 0.17 and 0.57 respectively. </w:t>
+        <w:t xml:space="preserve">The only differences between the two are for Precision when classifying not offensive tweets and Recall when classifying not offensive tweets. In both of these cases, Logistic Regression performed slightly poorer than the Random Forest, </w:t>
+      </w:r>
+      <w:r>
+        <w:lastRenderedPageBreak/>
+        <w:t xml:space="preserve">with scores of 0.17 and 0.57 respectively. </w:t>
       </w:r>
       <w:r>
         <w:t xml:space="preserve">This </w:t>
@@ -5408,7 +5878,13 @@
         <w:t xml:space="preserve"> to a worse F-1 Score when predicting not offensive tweets, suggesting that this model is the worst so far at classifying not offensive tweets when compared to the other two classifiers that have been examined so far. </w:t>
       </w:r>
       <w:r>
-        <w:t xml:space="preserve">Equally, Logistic Regression has the worst overall F-1 Score of any classifier so far when combined with a Count Vectorizer. </w:t>
+        <w:t xml:space="preserve">Equally, Logistic Regression has the </w:t>
+      </w:r>
+      <w:r>
+        <w:t>weakest</w:t>
+      </w:r>
+      <w:r>
+        <w:t xml:space="preserve"> overall F-1 Score of any classifier so far when combined with a Count Vectorizer. </w:t>
       </w:r>
     </w:p>
     <w:p/>
@@ -5417,7 +5893,6 @@
         <w:rPr>
           <w:noProof/>
         </w:rPr>
-        <w:lastRenderedPageBreak/>
         <w:drawing>
           <wp:anchor distT="0" distB="0" distL="114300" distR="114300" simplePos="0" relativeHeight="251681792" behindDoc="0" locked="0" layoutInCell="1" allowOverlap="1" wp14:anchorId="3DA2B6FB" wp14:editId="3F3F0D64">
             <wp:simplePos x="0" y="0"/>
@@ -5509,7 +5984,19 @@
         <w:t xml:space="preserve">All of the results collected from these experiments are relatively poor, with quite a low degree of accuracy overall in the predictions made by these models. </w:t>
       </w:r>
       <w:r>
-        <w:t xml:space="preserve">However, there was a high degree of precision when it came to Precision scores for offensive tweets. As I have mentioned above though, this is due to the fact that these models are classifying offensive tweets in large amounts and generating large numbers of false positives. </w:t>
+        <w:t>In particular, all of the models above suffered from a combination of high recall/low precision when it came to classifying not offensive tweets</w:t>
+      </w:r>
+      <w:r>
+        <w:t>.</w:t>
+      </w:r>
+      <w:r>
+        <w:t xml:space="preserve"> As mentioned previously, </w:t>
+      </w:r>
+      <w:r>
+        <w:t>this is due to the fact that the models are returning too many results when looking for not offensive tweets, and any predictions of not offensive are overwhelmingly false positive</w:t>
+      </w:r>
+      <w:r>
+        <w:t xml:space="preserve">. </w:t>
       </w:r>
       <w:r>
         <w:t xml:space="preserve">The conclusion to draw from these results is that the Count Vectorizer is not an effective method of feature </w:t>
@@ -5528,12 +6015,14 @@
       <w:pPr>
         <w:pStyle w:val="Heading1"/>
       </w:pPr>
+      <w:bookmarkStart w:id="36" w:name="_Toc39047248"/>
       <w:r>
         <w:t>Word2Vec</w:t>
       </w:r>
       <w:r>
         <w:t xml:space="preserve"> for Feature Extraction</w:t>
       </w:r>
+      <w:bookmarkEnd w:id="36"/>
     </w:p>
     <w:p>
       <w:r>
@@ -5578,7 +6067,6 @@
         <w:rPr>
           <w:noProof/>
         </w:rPr>
-        <w:lastRenderedPageBreak/>
         <w:drawing>
           <wp:anchor distT="0" distB="0" distL="114300" distR="114300" simplePos="0" relativeHeight="251682816" behindDoc="0" locked="0" layoutInCell="1" allowOverlap="1" wp14:anchorId="75175002" wp14:editId="64E71C2A">
             <wp:simplePos x="0" y="0"/>
@@ -5642,19 +6130,34 @@
         <w:t>for both not offensive and offensive tweets due to the use of the Word2Vec word embeddings as features.</w:t>
       </w:r>
       <w:r>
-        <w:t xml:space="preserve"> We can see a significant improvem</w:t>
-      </w:r>
-      <w:r>
-        <w:t xml:space="preserve">ent </w:t>
-      </w:r>
-      <w:r>
-        <w:t xml:space="preserve">in the </w:t>
-      </w:r>
-      <w:r>
-        <w:t xml:space="preserve">both the Precision and Recall score for not offensive tweets, suggesting that this model is classifying more tweets as not offensive and getting more of them right. However, the Precision score is still 0.50 which suggests that the model is now getting a large number of false positives for not offensive tweets. </w:t>
-      </w:r>
-      <w:r>
-        <w:t xml:space="preserve">Despite these drawbacks, there is still a significant improvement in the overall accuracy of the model, with the averaged F-1 Score of not offensive and offensive tweets reaching 0.63. </w:t>
+        <w:t xml:space="preserve"> When classifying not offensive tweets, there is a clear increase in both Recall and Precision. The Precision score for not offensive tweets is 0.50, which is still only an average score, but coupled with the higher Recall score of 0.78 it suggests that this model is better at correctly classifying not offensive tweets and has less false positives in its predictions, although half of its predictions are still false positives. </w:t>
+      </w:r>
+      <w:r>
+        <w:t xml:space="preserve">There is also a minor improvement in Precision and Recall for offensive tweets, suggesting a slight improvement in returning more results for offensive tweets, but also that these results returned are mostly correct predictions with few false positives. </w:t>
+      </w:r>
+      <w:r>
+        <w:t xml:space="preserve">Overall, </w:t>
+      </w:r>
+      <w:r>
+        <w:t>there is</w:t>
+      </w:r>
+      <w:r>
+        <w:t xml:space="preserve"> </w:t>
+      </w:r>
+      <w:r>
+        <w:t>a significant improvement in the</w:t>
+      </w:r>
+      <w:r>
+        <w:t xml:space="preserve"> </w:t>
+      </w:r>
+      <w:r>
+        <w:t>accuracy of the model</w:t>
+      </w:r>
+      <w:r>
+        <w:t xml:space="preserve"> when compared to the same model with a Count Vectorizer as its form of feature extraction</w:t>
+      </w:r>
+      <w:r>
+        <w:t xml:space="preserve">, with the averaged F-1 Score of not offensive and offensive tweets reaching 0.63. </w:t>
       </w:r>
     </w:p>
     <w:p>
@@ -5671,13 +6174,13 @@
           <w:noProof/>
         </w:rPr>
         <w:drawing>
-          <wp:anchor distT="0" distB="0" distL="114300" distR="114300" simplePos="0" relativeHeight="251683840" behindDoc="0" locked="0" layoutInCell="1" allowOverlap="1" wp14:anchorId="069632AF" wp14:editId="1E026CE4">
+          <wp:anchor distT="0" distB="0" distL="114300" distR="114300" simplePos="0" relativeHeight="251683840" behindDoc="0" locked="0" layoutInCell="1" allowOverlap="1" wp14:anchorId="069632AF" wp14:editId="5E5526C7">
             <wp:simplePos x="0" y="0"/>
             <wp:positionH relativeFrom="column">
               <wp:posOffset>0</wp:posOffset>
             </wp:positionH>
             <wp:positionV relativeFrom="paragraph">
-              <wp:posOffset>253365</wp:posOffset>
+              <wp:posOffset>575484</wp:posOffset>
             </wp:positionV>
             <wp:extent cx="5731510" cy="1863725"/>
             <wp:effectExtent l="0" t="0" r="0" b="3175"/>
@@ -5729,6 +6232,9 @@
       <w:r>
         <w:t xml:space="preserve">The next classifier that will be examined is the Random Forest classifier. </w:t>
       </w:r>
+      <w:r>
+        <w:t>Following a similar pattern to the Decision Tree, when combined with Word2Vec feature extraction there was an improvement in the accuracy of predictions.</w:t>
+      </w:r>
     </w:p>
     <w:p>
       <w:pPr>
@@ -5741,12 +6247,492 @@
         <w:t xml:space="preserve">This particular model has a high recall for not offensive tweets, but a low precision. </w:t>
       </w:r>
       <w:r>
-        <w:t xml:space="preserve">This suggests that this model is good at identifying relevant cases of not offensive tweets, but is poor at only returning though cases. </w:t>
-      </w:r>
-      <w:bookmarkStart w:id="31" w:name="_GoBack"/>
-      <w:bookmarkEnd w:id="31"/>
-    </w:p>
-    <w:p>
+        <w:t xml:space="preserve">As has been previously discussed, this combination of high recall/low precision suggests that while this model returns a large number of results for </w:t>
+      </w:r>
+      <w:r>
+        <w:t xml:space="preserve">not offensive tweets, the Precision of these results is poor with a score of 0.48, suggesting the majority are false positives. </w:t>
+      </w:r>
+      <w:r>
+        <w:t xml:space="preserve">The converse is true when it comes to </w:t>
+      </w:r>
+      <w:r>
+        <w:lastRenderedPageBreak/>
+        <w:t>offensive tweets, where a much lower rate of Recall at 0.55 is balanced with a very high Precision score of 0.89. This suggests that while this model is good at returning not offensive tweets, usually the tweets it has returned and classed as not offensive are false positive and are actually offensive tweets. It also means that while this model is excellent at not classifying not offensive tweets as offensive, it does miss a large number of offensive tweets, which is represented by the low Recall score.</w:t>
+      </w:r>
+      <w:r>
+        <w:t xml:space="preserve"> </w:t>
+      </w:r>
+      <w:r>
+        <w:t>Overall, it is clear that the Random Forest classifier when combined with Word2Vec feature extraction still performs slightly better at classifying offensive tweets</w:t>
+      </w:r>
+      <w:r>
+        <w:t xml:space="preserve"> than the same model when combined with a </w:t>
+      </w:r>
+      <w:r>
+        <w:t>Count</w:t>
+      </w:r>
+      <w:r>
+        <w:t xml:space="preserve"> Vectorizer</w:t>
+      </w:r>
+      <w:r>
+        <w:t xml:space="preserve">, with an F-1 Score of 0.68 compared to 0.61 for not offensive tweets. </w:t>
+      </w:r>
+      <w:r>
+        <w:t>These two scores when averaged to form the overall accuracy score are 0.65, which is a significant improvement from the 0.46 score when this classifier was used with a Count Vectorizer.</w:t>
+      </w:r>
+    </w:p>
+    <w:p>
+      <w:pPr>
+        <w:ind w:firstLine="720"/>
+      </w:pPr>
+    </w:p>
+    <w:p>
+      <w:pPr>
+        <w:ind w:firstLine="720"/>
+      </w:pPr>
+      <w:r>
+        <w:rPr>
+          <w:noProof/>
+        </w:rPr>
+        <w:drawing>
+          <wp:anchor distT="0" distB="0" distL="114300" distR="114300" simplePos="0" relativeHeight="251684864" behindDoc="0" locked="0" layoutInCell="1" allowOverlap="1" wp14:anchorId="0C6D02FF" wp14:editId="1E6DA45A">
+            <wp:simplePos x="0" y="0"/>
+            <wp:positionH relativeFrom="column">
+              <wp:posOffset>0</wp:posOffset>
+            </wp:positionH>
+            <wp:positionV relativeFrom="paragraph">
+              <wp:posOffset>560705</wp:posOffset>
+            </wp:positionV>
+            <wp:extent cx="5731510" cy="1447165"/>
+            <wp:effectExtent l="0" t="0" r="0" b="635"/>
+            <wp:wrapSquare wrapText="bothSides"/>
+            <wp:docPr id="2" name="Picture 2"/>
+            <wp:cNvGraphicFramePr>
+              <a:graphicFrameLocks xmlns:a="http://schemas.openxmlformats.org/drawingml/2006/main" noChangeAspect="1"/>
+            </wp:cNvGraphicFramePr>
+            <a:graphic xmlns:a="http://schemas.openxmlformats.org/drawingml/2006/main">
+              <a:graphicData uri="http://schemas.openxmlformats.org/drawingml/2006/picture">
+                <pic:pic xmlns:pic="http://schemas.openxmlformats.org/drawingml/2006/picture">
+                  <pic:nvPicPr>
+                    <pic:cNvPr id="2" name="Screenshot 2020-04-29 at 10.15.50.png"/>
+                    <pic:cNvPicPr/>
+                  </pic:nvPicPr>
+                  <pic:blipFill>
+                    <a:blip r:embed="rId30" cstate="print">
+                      <a:extLst>
+                        <a:ext uri="{28A0092B-C50C-407E-A947-70E740481C1C}">
+                          <a14:useLocalDpi xmlns:a14="http://schemas.microsoft.com/office/drawing/2010/main" val="0"/>
+                        </a:ext>
+                      </a:extLst>
+                    </a:blip>
+                    <a:stretch>
+                      <a:fillRect/>
+                    </a:stretch>
+                  </pic:blipFill>
+                  <pic:spPr>
+                    <a:xfrm>
+                      <a:off x="0" y="0"/>
+                      <a:ext cx="5731510" cy="1447165"/>
+                    </a:xfrm>
+                    <a:prstGeom prst="rect">
+                      <a:avLst/>
+                    </a:prstGeom>
+                  </pic:spPr>
+                </pic:pic>
+              </a:graphicData>
+            </a:graphic>
+            <wp14:sizeRelH relativeFrom="page">
+              <wp14:pctWidth>0</wp14:pctWidth>
+            </wp14:sizeRelH>
+            <wp14:sizeRelV relativeFrom="page">
+              <wp14:pctHeight>0</wp14:pctHeight>
+            </wp14:sizeRelV>
+          </wp:anchor>
+        </w:drawing>
+      </w:r>
+      <w:r>
+        <w:t xml:space="preserve">The next classifier that will be examined is Logistic Regression. </w:t>
+      </w:r>
+      <w:r>
+        <w:t>It would be reasonable to expect based on the last two sets of results when using Word2Vec as the method of feature extraction, that there will be an improvement in results for this classifier.</w:t>
+      </w:r>
+    </w:p>
+    <w:p>
+      <w:pPr>
+        <w:ind w:firstLine="720"/>
+      </w:pPr>
+      <w:r>
+        <w:t xml:space="preserve">As expected, there is an improvement in results </w:t>
+      </w:r>
+      <w:r>
+        <w:t xml:space="preserve">when compared to the use of Logistic Regression combined with a Count Vectorizer. </w:t>
+      </w:r>
+      <w:r>
+        <w:t xml:space="preserve">There is a significant improvement in the overall classification of not offensive tweets, with both Precision and Recall improving with regard to these tweets. </w:t>
+      </w:r>
+      <w:r>
+        <w:t xml:space="preserve">Conversely, while Recall for offensive tweets did improve, there was a significant drop in Precision when classifying offensive tweets. </w:t>
+      </w:r>
+      <w:r>
+        <w:t>What is interesting about the results for this classifier when combined with Word2Vec is the balance between Precision and Recall for both not offensive and offensive tweets.</w:t>
+      </w:r>
+      <w:r>
+        <w:t xml:space="preserve"> For not offensive tweets, there is still a higher Recall score than for offensive tweets, with 0.67 compared to 0.55 respectively. </w:t>
+      </w:r>
+      <w:r>
+        <w:t xml:space="preserve">However, </w:t>
+      </w:r>
+      <w:r>
+        <w:t xml:space="preserve">there is a significantly improved Precision score of 0.67. </w:t>
+      </w:r>
+      <w:r>
+        <w:t xml:space="preserve">What this suggests is that </w:t>
+      </w:r>
+      <w:r>
+        <w:t xml:space="preserve">this model is now returning a smaller number of not offensive tweets, and the predictions that are made by the model with regard to not offensive tweets are </w:t>
+      </w:r>
+      <w:r>
+        <w:t>mostly</w:t>
+      </w:r>
+      <w:r>
+        <w:t xml:space="preserve"> accurate. </w:t>
+      </w:r>
+      <w:r>
+        <w:t xml:space="preserve">If we examine offensive tweets, we can see that there has been a significant drop in Precision, suggesting a large increase in the number of false positive predictions being made when classifying offensive tweets. </w:t>
+      </w:r>
+      <w:r>
+        <w:t xml:space="preserve">This drop in Precision is balanced out by an increase in Recall, suggesting that this model has improved at returning more results for offensive tweets, which is traded off with more of the predictions being inaccurate. </w:t>
+      </w:r>
+      <w:r>
+        <w:t>All of these results combine to create an overall increase in accuracy of the predictions being made, with an F-1 Score of 0.62.</w:t>
+      </w:r>
+    </w:p>
+    <w:p>
+      <w:pPr>
+        <w:ind w:firstLine="720"/>
+      </w:pPr>
+    </w:p>
+    <w:p>
+      <w:pPr>
+        <w:ind w:firstLine="720"/>
+      </w:pPr>
+      <w:r>
+        <w:rPr>
+          <w:noProof/>
+        </w:rPr>
+        <w:lastRenderedPageBreak/>
+        <w:drawing>
+          <wp:anchor distT="0" distB="0" distL="114300" distR="114300" simplePos="0" relativeHeight="251685888" behindDoc="0" locked="0" layoutInCell="1" allowOverlap="1" wp14:anchorId="3740DC33" wp14:editId="68DA1A76">
+            <wp:simplePos x="0" y="0"/>
+            <wp:positionH relativeFrom="column">
+              <wp:posOffset>0</wp:posOffset>
+            </wp:positionH>
+            <wp:positionV relativeFrom="paragraph">
+              <wp:posOffset>591935</wp:posOffset>
+            </wp:positionV>
+            <wp:extent cx="5731510" cy="1336040"/>
+            <wp:effectExtent l="0" t="0" r="0" b="0"/>
+            <wp:wrapSquare wrapText="bothSides"/>
+            <wp:docPr id="18" name="Picture 18"/>
+            <wp:cNvGraphicFramePr>
+              <a:graphicFrameLocks xmlns:a="http://schemas.openxmlformats.org/drawingml/2006/main" noChangeAspect="1"/>
+            </wp:cNvGraphicFramePr>
+            <a:graphic xmlns:a="http://schemas.openxmlformats.org/drawingml/2006/main">
+              <a:graphicData uri="http://schemas.openxmlformats.org/drawingml/2006/picture">
+                <pic:pic xmlns:pic="http://schemas.openxmlformats.org/drawingml/2006/picture">
+                  <pic:nvPicPr>
+                    <pic:cNvPr id="18" name="Screenshot 2020-04-29 at 10.16.05.png"/>
+                    <pic:cNvPicPr/>
+                  </pic:nvPicPr>
+                  <pic:blipFill>
+                    <a:blip r:embed="rId31" cstate="print">
+                      <a:extLst>
+                        <a:ext uri="{28A0092B-C50C-407E-A947-70E740481C1C}">
+                          <a14:useLocalDpi xmlns:a14="http://schemas.microsoft.com/office/drawing/2010/main" val="0"/>
+                        </a:ext>
+                      </a:extLst>
+                    </a:blip>
+                    <a:stretch>
+                      <a:fillRect/>
+                    </a:stretch>
+                  </pic:blipFill>
+                  <pic:spPr>
+                    <a:xfrm>
+                      <a:off x="0" y="0"/>
+                      <a:ext cx="5731510" cy="1336040"/>
+                    </a:xfrm>
+                    <a:prstGeom prst="rect">
+                      <a:avLst/>
+                    </a:prstGeom>
+                  </pic:spPr>
+                </pic:pic>
+              </a:graphicData>
+            </a:graphic>
+            <wp14:sizeRelH relativeFrom="page">
+              <wp14:pctWidth>0</wp14:pctWidth>
+            </wp14:sizeRelH>
+            <wp14:sizeRelV relativeFrom="page">
+              <wp14:pctHeight>0</wp14:pctHeight>
+            </wp14:sizeRelV>
+          </wp:anchor>
+        </w:drawing>
+      </w:r>
+      <w:r>
+        <w:t xml:space="preserve">The final classifier to be examined when using Word2Vec is the SVC classifier. </w:t>
+      </w:r>
+      <w:r>
+        <w:t>The expectation for this experiment is a significant improvement in the accuracy of predictions made by this model.</w:t>
+      </w:r>
+    </w:p>
+    <w:p>
+      <w:pPr>
+        <w:ind w:firstLine="720"/>
+      </w:pPr>
+      <w:r>
+        <w:t>As can be seen by the results, the expectations for this experiment were met and there was a significant improvement in results</w:t>
+      </w:r>
+      <w:r>
+        <w:t xml:space="preserve">, with the overall accuracy being the </w:t>
+      </w:r>
+      <w:r>
+        <w:t xml:space="preserve">best results seen yet in this project. </w:t>
+      </w:r>
+      <w:r>
+        <w:t xml:space="preserve">If we examine the results for not offensive tweets, we can see a huge improvement in Recall, with a score of 0.90. </w:t>
+      </w:r>
+      <w:r>
+        <w:t xml:space="preserve">This high Recall score, combined with a much lower Precision score of 0.57 suggests again that this model is returning a large number of tweets as not offensive, but a large portion of the results returned are false positives and have been classified incorrectly. </w:t>
+      </w:r>
+      <w:r>
+        <w:t xml:space="preserve">Similar to the classifiers that we have examined previously when using Word2Vec as the method of feature extraction, this classifier is much better at classifying offensive tweets. </w:t>
+      </w:r>
+      <w:r>
+        <w:t xml:space="preserve">The SVC model still has a high precision/low recall trade off when classifying offensive tweets, but it has much better scores than other models. </w:t>
+      </w:r>
+      <w:r>
+        <w:t xml:space="preserve">The Recall score of 0.61 suggests that it is returning a larger number of offensive tweets than other models, and this combined with the very high Precision score of 0.91 suggests that those results returned are correct to a near perfect degree, with a very low number of false positive predictions made. </w:t>
+      </w:r>
+      <w:r>
+        <w:t xml:space="preserve">These results combine to have an overall accuracy F-1 Score of 0.72, which is the strongest score seen throughout this project so far. </w:t>
+      </w:r>
+    </w:p>
+    <w:p>
+      <w:pPr>
+        <w:ind w:firstLine="720"/>
+      </w:pPr>
+    </w:p>
+    <w:p>
+      <w:pPr>
+        <w:ind w:firstLine="720"/>
+      </w:pPr>
+      <w:r>
+        <w:t xml:space="preserve">In conclusion, </w:t>
+      </w:r>
+      <w:r>
+        <w:t xml:space="preserve">using a Word2Vec model trained on a large corpus to create word embeddings, and using those word embeddings as features for </w:t>
+      </w:r>
+      <w:r>
+        <w:t xml:space="preserve">the classifier models is a much more effective form of feature extraction than a Count Vectorizer. </w:t>
+      </w:r>
+      <w:r>
+        <w:t xml:space="preserve">Across all four of the classifiers implemented as part of this project, there were significant improvements in the overall accuracy of predictions made. </w:t>
+      </w:r>
+      <w:r>
+        <w:t>However, there is a common drawback to using Word2Vec word embeddings as features, that appear to be difficulty when classifying not offensive tweets.</w:t>
+      </w:r>
+      <w:r>
+        <w:t xml:space="preserve"> All four classifiers, to varying degrees, had high recall/low precision problems when classifying not offensive tweets. </w:t>
+      </w:r>
+      <w:r>
+        <w:t xml:space="preserve">As well as this, </w:t>
+      </w:r>
+      <w:r>
+        <w:t>all four classifiers had the converse problem of low recall/high precision when classifying offensive tweets.</w:t>
+      </w:r>
+      <w:r>
+        <w:t xml:space="preserve"> </w:t>
+      </w:r>
+      <w:r>
+        <w:t xml:space="preserve">This suggests that </w:t>
+      </w:r>
+      <w:r>
+        <w:t>when using Word2Vec word embeddings as features, this particular Word2Vec model provides features that lead classifier models to overclassify tweets as not offensive, resulting in large numbers of false positives. That being said, this form of feature extraction is still a significant improvement over the Count Vectorizer, and when combined with the SVC classifier provided the best results seen so far in this project.</w:t>
+      </w:r>
+    </w:p>
+    <w:p>
+      <w:pPr>
+        <w:pStyle w:val="Heading1"/>
+      </w:pPr>
+      <w:r>
+        <w:t>T</w:t>
+      </w:r>
+      <w:r>
+        <w:t xml:space="preserve">erm </w:t>
+      </w:r>
+      <w:r>
+        <w:t>F</w:t>
+      </w:r>
+      <w:r>
+        <w:t>requency–</w:t>
+      </w:r>
+      <w:r>
+        <w:t>I</w:t>
+      </w:r>
+      <w:r>
+        <w:t xml:space="preserve">nverse </w:t>
+      </w:r>
+      <w:r>
+        <w:t>D</w:t>
+      </w:r>
+      <w:r>
+        <w:t xml:space="preserve">ocument </w:t>
+      </w:r>
+      <w:r>
+        <w:t>F</w:t>
+      </w:r>
+      <w:r>
+        <w:t>requency</w:t>
+      </w:r>
+      <w:r>
+        <w:t xml:space="preserve"> (TF/IDF)</w:t>
+      </w:r>
+    </w:p>
+    <w:p>
+      <w:r>
+        <w:tab/>
+        <w:t>The last form of feature extraction that was implemented as part of the project was TF/IDF</w:t>
+      </w:r>
+      <w:r>
+        <w:t xml:space="preserve">. </w:t>
+      </w:r>
+      <w:r>
+        <w:t xml:space="preserve">This form of feature extraction was implemented near the end of the project and as such a decision was made to </w:t>
+      </w:r>
+      <w:r>
+        <w:t xml:space="preserve">only implement it for the most successful classifier model so </w:t>
+      </w:r>
+      <w:r>
+        <w:lastRenderedPageBreak/>
+        <w:t xml:space="preserve">far, in an attempt to achieve the strongest </w:t>
+      </w:r>
+      <w:r>
+        <w:t>results</w:t>
+      </w:r>
+      <w:r>
+        <w:t xml:space="preserve"> possible</w:t>
+      </w:r>
+      <w:r>
+        <w:t>.</w:t>
+      </w:r>
+      <w:r>
+        <w:t xml:space="preserve"> As a result of this,</w:t>
+      </w:r>
+      <w:r>
+        <w:t xml:space="preserve"> the only </w:t>
+      </w:r>
+      <w:r>
+        <w:rPr>
+          <w:noProof/>
+        </w:rPr>
+        <w:drawing>
+          <wp:anchor distT="0" distB="0" distL="114300" distR="114300" simplePos="0" relativeHeight="251686912" behindDoc="0" locked="0" layoutInCell="1" allowOverlap="1" wp14:anchorId="168334E5" wp14:editId="31FE7E04">
+            <wp:simplePos x="0" y="0"/>
+            <wp:positionH relativeFrom="column">
+              <wp:posOffset>0</wp:posOffset>
+            </wp:positionH>
+            <wp:positionV relativeFrom="paragraph">
+              <wp:posOffset>436071</wp:posOffset>
+            </wp:positionV>
+            <wp:extent cx="5731510" cy="1336040"/>
+            <wp:effectExtent l="0" t="0" r="0" b="0"/>
+            <wp:wrapSquare wrapText="bothSides"/>
+            <wp:docPr id="25" name="Picture 25"/>
+            <wp:cNvGraphicFramePr>
+              <a:graphicFrameLocks xmlns:a="http://schemas.openxmlformats.org/drawingml/2006/main" noChangeAspect="1"/>
+            </wp:cNvGraphicFramePr>
+            <a:graphic xmlns:a="http://schemas.openxmlformats.org/drawingml/2006/main">
+              <a:graphicData uri="http://schemas.openxmlformats.org/drawingml/2006/picture">
+                <pic:pic xmlns:pic="http://schemas.openxmlformats.org/drawingml/2006/picture">
+                  <pic:nvPicPr>
+                    <pic:cNvPr id="25" name="Screenshot 2020-04-29 at 11.38.52.png"/>
+                    <pic:cNvPicPr/>
+                  </pic:nvPicPr>
+                  <pic:blipFill>
+                    <a:blip r:embed="rId32" cstate="print">
+                      <a:extLst>
+                        <a:ext uri="{28A0092B-C50C-407E-A947-70E740481C1C}">
+                          <a14:useLocalDpi xmlns:a14="http://schemas.microsoft.com/office/drawing/2010/main" val="0"/>
+                        </a:ext>
+                      </a:extLst>
+                    </a:blip>
+                    <a:stretch>
+                      <a:fillRect/>
+                    </a:stretch>
+                  </pic:blipFill>
+                  <pic:spPr>
+                    <a:xfrm>
+                      <a:off x="0" y="0"/>
+                      <a:ext cx="5731510" cy="1336040"/>
+                    </a:xfrm>
+                    <a:prstGeom prst="rect">
+                      <a:avLst/>
+                    </a:prstGeom>
+                  </pic:spPr>
+                </pic:pic>
+              </a:graphicData>
+            </a:graphic>
+            <wp14:sizeRelH relativeFrom="page">
+              <wp14:pctWidth>0</wp14:pctWidth>
+            </wp14:sizeRelH>
+            <wp14:sizeRelV relativeFrom="page">
+              <wp14:pctHeight>0</wp14:pctHeight>
+            </wp14:sizeRelV>
+          </wp:anchor>
+        </w:drawing>
+      </w:r>
+      <w:r>
+        <w:t xml:space="preserve">classifier model TF/IDF was implemented with was the SVC classifier. </w:t>
+      </w:r>
+    </w:p>
+    <w:p>
+      <w:r>
+        <w:tab/>
+      </w:r>
+      <w:r>
+        <w:t xml:space="preserve">As can be seen in the above results, the combination of TF/IDF and the SVC classifier provided the best results in the project. </w:t>
+      </w:r>
+      <w:r>
+        <w:t xml:space="preserve">If we examine the results for not offensive tweets, we can see </w:t>
+      </w:r>
+      <w:r>
+        <w:t xml:space="preserve">a score of 0.996, which is the highest score we have seen. </w:t>
+      </w:r>
+      <w:r>
+        <w:t xml:space="preserve">The results also show a Precision score of 0.63 for not offensive tweets. </w:t>
+      </w:r>
+      <w:r>
+        <w:t xml:space="preserve">These two scores combined suggest that </w:t>
+      </w:r>
+      <w:r>
+        <w:t>this model is returning the largest proportion of not offensive tweets yet, but the low precision score shows that the model is still suffering from the problem the models have of a large number of false positives being returned, which means that a large number of offensive tweets are being incorrectly classified as not offensive, which is an obvious issue</w:t>
+      </w:r>
+      <w:r>
+        <w:t xml:space="preserve">. When it comes to classifying offensive tweets, this model has both an improved Recall and Precision score when compared to the same model using Word2Vec word embeddings as features. </w:t>
+      </w:r>
+      <w:r>
+        <w:t>With a Recall score of 0.66, the model is better at returning results for offensive tweets but is still missing a large number.</w:t>
+      </w:r>
+      <w:r>
+        <w:t xml:space="preserve"> However, the Precision score of 0.996 suggests that when a tweet is returned and predicted as offensive, it is essentially guaranteed to be a correct prediction. </w:t>
+      </w:r>
+      <w:r>
+        <w:t xml:space="preserve">What this means is that this model very rarely gets a prediction of an offensive tweet wrong, showing that you can trust its detections of offensive </w:t>
+      </w:r>
+      <w:r>
+        <w:t xml:space="preserve">tweets, if not its detections of not offensive tweets. </w:t>
+      </w:r>
+      <w:bookmarkStart w:id="37" w:name="_GoBack"/>
+      <w:bookmarkEnd w:id="37"/>
       <w:r>
         <w:br w:type="page"/>
       </w:r>
@@ -5755,12 +6741,12 @@
       <w:pPr>
         <w:pStyle w:val="Title"/>
       </w:pPr>
-      <w:bookmarkStart w:id="32" w:name="_Toc38622041"/>
+      <w:bookmarkStart w:id="38" w:name="_Toc39047249"/>
       <w:r>
         <w:lastRenderedPageBreak/>
         <w:t>Supplementary Materials</w:t>
       </w:r>
-      <w:bookmarkEnd w:id="32"/>
+      <w:bookmarkEnd w:id="38"/>
     </w:p>
     <w:p/>
     <w:sectPr>
@@ -8697,7 +9683,7 @@
 </file>
 
 <file path=customXml/itemProps1.xml><?xml version="1.0" encoding="utf-8"?>
-<ds:datastoreItem xmlns:ds="http://schemas.openxmlformats.org/officeDocument/2006/customXml" ds:itemID="{BD0874A4-7618-6340-9918-B9976B6E2A9D}">
+<ds:datastoreItem xmlns:ds="http://schemas.openxmlformats.org/officeDocument/2006/customXml" ds:itemID="{CD9384AC-A62B-6547-9F5D-7637C1B2E330}">
   <ds:schemaRefs>
     <ds:schemaRef ds:uri="http://schemas.openxmlformats.org/officeDocument/2006/bibliography"/>
   </ds:schemaRefs>

</xml_diff>